<commit_message>
add the record of direct sum
</commit_message>
<xml_diff>
--- a/线性代数应该这样学个人笔记.docx
+++ b/线性代数应该这样学个人笔记.docx
@@ -228,8 +228,180 @@
           <w:szCs w:val="24"/>
         </w:rPr>
       </w:pPr>
-      <w:bookmarkStart w:id="0" w:name="_GoBack"/>
-      <w:bookmarkEnd w:id="0"/>
+      <w:r>
+        <w:rPr>
+          <w:rFonts w:hint="eastAsia"/>
+          <w:b/>
+          <w:sz w:val="24"/>
+          <w:szCs w:val="24"/>
+        </w:rPr>
+        <w:t>若</w:t>
+      </w:r>
+      <w:r>
+        <w:rPr>
+          <w:b/>
+          <w:sz w:val="24"/>
+          <w:szCs w:val="24"/>
+        </w:rPr>
+        <w:t>V</w:t>
+      </w:r>
+      <w:r>
+        <w:rPr>
+          <w:rFonts w:hint="eastAsia"/>
+          <w:b/>
+          <w:sz w:val="24"/>
+          <w:szCs w:val="24"/>
+        </w:rPr>
+        <w:t>中每个向量都可以唯一表示成u</w:t>
+      </w:r>
+      <w:r>
+        <w:rPr>
+          <w:b/>
+          <w:sz w:val="24"/>
+          <w:szCs w:val="24"/>
+        </w:rPr>
+        <w:t>1+u2+…+um</w:t>
+      </w:r>
+      <w:r>
+        <w:rPr>
+          <w:rFonts w:hint="eastAsia"/>
+          <w:b/>
+          <w:sz w:val="24"/>
+          <w:szCs w:val="24"/>
+        </w:rPr>
+        <w:t>(</w:t>
+      </w:r>
+      <w:r>
+        <w:rPr>
+          <w:b/>
+          <w:sz w:val="24"/>
+          <w:szCs w:val="24"/>
+        </w:rPr>
+        <w:t>uj</w:t>
+      </w:r>
+      <w:r>
+        <w:rPr>
+          <w:rFonts w:hint="eastAsia"/>
+          <w:b/>
+          <w:sz w:val="24"/>
+          <w:szCs w:val="24"/>
+        </w:rPr>
+        <w:t>∈</w:t>
+      </w:r>
+      <w:r>
+        <w:rPr>
+          <w:rFonts w:hint="eastAsia"/>
+          <w:b/>
+          <w:sz w:val="24"/>
+          <w:szCs w:val="24"/>
+        </w:rPr>
+        <w:t>Uj)，则V是</w:t>
+      </w:r>
+      <w:r>
+        <w:rPr>
+          <w:rFonts w:hint="eastAsia"/>
+          <w:b/>
+          <w:sz w:val="24"/>
+          <w:szCs w:val="24"/>
+        </w:rPr>
+        <w:t>子空间</w:t>
+      </w:r>
+      <w:r>
+        <w:rPr>
+          <w:rFonts w:hint="eastAsia"/>
+          <w:b/>
+          <w:sz w:val="24"/>
+          <w:szCs w:val="24"/>
+        </w:rPr>
+        <w:t>U1,U2,</w:t>
+      </w:r>
+      <w:r>
+        <w:rPr>
+          <w:b/>
+          <w:sz w:val="24"/>
+          <w:szCs w:val="24"/>
+        </w:rPr>
+        <w:t>…,Um</w:t>
+      </w:r>
+      <w:r>
+        <w:rPr>
+          <w:rFonts w:hint="eastAsia"/>
+          <w:b/>
+          <w:sz w:val="24"/>
+          <w:szCs w:val="24"/>
+        </w:rPr>
+        <w:t>的直和，</w:t>
+      </w:r>
+      <w:r>
+        <w:rPr>
+          <w:rFonts w:hint="eastAsia"/>
+          <w:b/>
+          <w:sz w:val="24"/>
+          <w:szCs w:val="24"/>
+        </w:rPr>
+        <w:t>记为</w:t>
+      </w:r>
+      <w:r>
+        <w:rPr>
+          <w:rFonts w:hint="eastAsia"/>
+          <w:b/>
+          <w:sz w:val="24"/>
+          <w:szCs w:val="24"/>
+        </w:rPr>
+        <w:t>V = U1</w:t>
+      </w:r>
+      <w:r>
+        <w:rPr>
+          <w:rFonts w:hint="eastAsia"/>
+          <w:b/>
+          <w:sz w:val="24"/>
+          <w:szCs w:val="24"/>
+        </w:rPr>
+        <w:t>⊕</w:t>
+      </w:r>
+      <w:r>
+        <w:rPr>
+          <w:b/>
+          <w:sz w:val="24"/>
+          <w:szCs w:val="24"/>
+        </w:rPr>
+        <w:t>U2</w:t>
+      </w:r>
+      <w:r>
+        <w:rPr>
+          <w:rFonts w:hint="eastAsia"/>
+          <w:b/>
+          <w:sz w:val="24"/>
+          <w:szCs w:val="24"/>
+        </w:rPr>
+        <w:t>⊕</w:t>
+      </w:r>
+      <w:r>
+        <w:rPr>
+          <w:b/>
+          <w:sz w:val="24"/>
+          <w:szCs w:val="24"/>
+        </w:rPr>
+        <w:t>…</w:t>
+      </w:r>
+      <w:r>
+        <w:rPr>
+          <w:rFonts w:hint="eastAsia"/>
+          <w:b/>
+          <w:sz w:val="24"/>
+          <w:szCs w:val="24"/>
+        </w:rPr>
+        <w:t>⊕</w:t>
+      </w:r>
+      <w:r>
+        <w:rPr>
+          <w:rFonts w:hint="eastAsia"/>
+          <w:b/>
+          <w:sz w:val="24"/>
+          <w:szCs w:val="24"/>
+        </w:rPr>
+        <w:t>Um</w:t>
+      </w:r>
     </w:p>
     <w:p>
       <w:pPr>
@@ -252,7 +424,278 @@
           <w:sz w:val="24"/>
           <w:szCs w:val="24"/>
         </w:rPr>
-        <w:t>我们声明V是F上的向量空间</w:t>
+        <w:t>我们可以通过证明0表示成适当向量的和时表示法不唯一，证明某个和不是直和</w:t>
+      </w:r>
+      <w:r>
+        <w:rPr>
+          <w:rFonts w:hint="eastAsia"/>
+          <w:b/>
+          <w:sz w:val="24"/>
+          <w:szCs w:val="24"/>
+        </w:rPr>
+        <w:t>，即假设U1,U2,</w:t>
+      </w:r>
+      <w:r>
+        <w:rPr>
+          <w:b/>
+          <w:sz w:val="24"/>
+          <w:szCs w:val="24"/>
+        </w:rPr>
+        <w:t>…,U</w:t>
+      </w:r>
+      <w:r>
+        <w:rPr>
+          <w:rFonts w:hint="eastAsia"/>
+          <w:b/>
+          <w:sz w:val="24"/>
+          <w:szCs w:val="24"/>
+        </w:rPr>
+        <w:t>m是V的子空间，</w:t>
+      </w:r>
+      <w:r>
+        <w:rPr>
+          <w:rFonts w:hint="eastAsia"/>
+          <w:b/>
+          <w:sz w:val="24"/>
+          <w:szCs w:val="24"/>
+        </w:rPr>
+        <w:t>V = U1</w:t>
+      </w:r>
+      <w:r>
+        <w:rPr>
+          <w:rFonts w:hint="eastAsia"/>
+          <w:b/>
+          <w:sz w:val="24"/>
+          <w:szCs w:val="24"/>
+        </w:rPr>
+        <w:t>⊕</w:t>
+      </w:r>
+      <w:r>
+        <w:rPr>
+          <w:b/>
+          <w:sz w:val="24"/>
+          <w:szCs w:val="24"/>
+        </w:rPr>
+        <w:t>U2</w:t>
+      </w:r>
+      <w:r>
+        <w:rPr>
+          <w:rFonts w:hint="eastAsia"/>
+          <w:b/>
+          <w:sz w:val="24"/>
+          <w:szCs w:val="24"/>
+        </w:rPr>
+        <w:t>⊕</w:t>
+      </w:r>
+      <w:r>
+        <w:rPr>
+          <w:b/>
+          <w:sz w:val="24"/>
+          <w:szCs w:val="24"/>
+        </w:rPr>
+        <w:t>…</w:t>
+      </w:r>
+      <w:r>
+        <w:rPr>
+          <w:rFonts w:hint="eastAsia"/>
+          <w:b/>
+          <w:sz w:val="24"/>
+          <w:szCs w:val="24"/>
+        </w:rPr>
+        <w:t>⊕</w:t>
+      </w:r>
+      <w:r>
+        <w:rPr>
+          <w:rFonts w:hint="eastAsia"/>
+          <w:b/>
+          <w:sz w:val="24"/>
+          <w:szCs w:val="24"/>
+        </w:rPr>
+        <w:t>Um</w:t>
+      </w:r>
+      <w:r>
+        <w:rPr>
+          <w:rFonts w:hint="eastAsia"/>
+          <w:b/>
+          <w:sz w:val="24"/>
+          <w:szCs w:val="24"/>
+        </w:rPr>
+        <w:t>当且仅当</w:t>
+      </w:r>
+    </w:p>
+    <w:p>
+      <w:pPr>
+        <w:pStyle w:val="a3"/>
+        <w:numPr>
+          <w:ilvl w:val="0"/>
+          <w:numId w:val="36"/>
+        </w:numPr>
+        <w:ind w:firstLineChars="0"/>
+        <w:rPr>
+          <w:b/>
+          <w:sz w:val="24"/>
+          <w:szCs w:val="24"/>
+        </w:rPr>
+      </w:pPr>
+      <w:r>
+        <w:rPr>
+          <w:b/>
+          <w:sz w:val="24"/>
+          <w:szCs w:val="24"/>
+        </w:rPr>
+        <w:t>V =</w:t>
+      </w:r>
+      <w:r>
+        <w:rPr>
+          <w:rFonts w:hint="eastAsia"/>
+          <w:b/>
+          <w:sz w:val="24"/>
+          <w:szCs w:val="24"/>
+        </w:rPr>
+        <w:t xml:space="preserve"> </w:t>
+      </w:r>
+      <w:r>
+        <w:rPr>
+          <w:rFonts w:hint="eastAsia"/>
+          <w:b/>
+          <w:sz w:val="24"/>
+          <w:szCs w:val="24"/>
+        </w:rPr>
+        <w:t>U1+U2+</w:t>
+      </w:r>
+      <w:r>
+        <w:rPr>
+          <w:b/>
+          <w:sz w:val="24"/>
+          <w:szCs w:val="24"/>
+        </w:rPr>
+        <w:t>…+Um</w:t>
+      </w:r>
+    </w:p>
+    <w:p>
+      <w:pPr>
+        <w:pStyle w:val="a3"/>
+        <w:numPr>
+          <w:ilvl w:val="0"/>
+          <w:numId w:val="36"/>
+        </w:numPr>
+        <w:ind w:firstLineChars="0"/>
+        <w:rPr>
+          <w:b/>
+          <w:sz w:val="24"/>
+          <w:szCs w:val="24"/>
+        </w:rPr>
+      </w:pPr>
+      <w:r>
+        <w:rPr>
+          <w:rFonts w:hint="eastAsia"/>
+          <w:b/>
+          <w:sz w:val="24"/>
+          <w:szCs w:val="24"/>
+        </w:rPr>
+        <w:t>若</w:t>
+      </w:r>
+      <w:r>
+        <w:rPr>
+          <w:b/>
+          <w:sz w:val="24"/>
+          <w:szCs w:val="24"/>
+        </w:rPr>
+        <w:t>u1 + u2 + …+um = 0</w:t>
+      </w:r>
+      <w:r>
+        <w:rPr>
+          <w:rFonts w:hint="eastAsia"/>
+          <w:b/>
+          <w:sz w:val="24"/>
+          <w:szCs w:val="24"/>
+        </w:rPr>
+        <w:t>，uj</w:t>
+      </w:r>
+      <w:r>
+        <w:rPr>
+          <w:rFonts w:hint="eastAsia"/>
+          <w:b/>
+          <w:sz w:val="24"/>
+          <w:szCs w:val="24"/>
+        </w:rPr>
+        <w:t>∈</w:t>
+      </w:r>
+      <w:r>
+        <w:rPr>
+          <w:rFonts w:hint="eastAsia"/>
+          <w:b/>
+          <w:sz w:val="24"/>
+          <w:szCs w:val="24"/>
+        </w:rPr>
+        <w:t>Uj，则</w:t>
+      </w:r>
+      <w:r>
+        <w:rPr>
+          <w:b/>
+          <w:sz w:val="24"/>
+          <w:szCs w:val="24"/>
+        </w:rPr>
+        <w:t>u1</w:t>
+      </w:r>
+      <w:r>
+        <w:rPr>
+          <w:b/>
+          <w:sz w:val="24"/>
+          <w:szCs w:val="24"/>
+        </w:rPr>
+        <w:t xml:space="preserve"> </w:t>
+      </w:r>
+      <w:r>
+        <w:rPr>
+          <w:rFonts w:hint="eastAsia"/>
+          <w:b/>
+          <w:sz w:val="24"/>
+          <w:szCs w:val="24"/>
+        </w:rPr>
+        <w:t>=</w:t>
+      </w:r>
+      <w:r>
+        <w:rPr>
+          <w:b/>
+          <w:sz w:val="24"/>
+          <w:szCs w:val="24"/>
+        </w:rPr>
+        <w:t xml:space="preserve"> u2 </w:t>
+      </w:r>
+      <w:r>
+        <w:rPr>
+          <w:rFonts w:hint="eastAsia"/>
+          <w:b/>
+          <w:sz w:val="24"/>
+          <w:szCs w:val="24"/>
+        </w:rPr>
+        <w:t>=</w:t>
+      </w:r>
+      <w:r>
+        <w:rPr>
+          <w:b/>
+          <w:sz w:val="24"/>
+          <w:szCs w:val="24"/>
+        </w:rPr>
+        <w:t xml:space="preserve"> …</w:t>
+      </w:r>
+      <w:r>
+        <w:rPr>
+          <w:rFonts w:hint="eastAsia"/>
+          <w:b/>
+          <w:sz w:val="24"/>
+          <w:szCs w:val="24"/>
+        </w:rPr>
+        <w:t>=</w:t>
+      </w:r>
+      <w:r>
+        <w:rPr>
+          <w:b/>
+          <w:sz w:val="24"/>
+          <w:szCs w:val="24"/>
+        </w:rPr>
+        <w:t>um = 0</w:t>
       </w:r>
     </w:p>
     <w:p>
@@ -276,8 +719,567 @@
           <w:sz w:val="24"/>
           <w:szCs w:val="24"/>
         </w:rPr>
-        <w:t>（）表示长度为0的组</w:t>
-      </w:r>
+        <w:t xml:space="preserve">向量空间V的两个子空间U和W， V = </w:t>
+      </w:r>
+      <w:r>
+        <w:rPr>
+          <w:b/>
+          <w:sz w:val="24"/>
+          <w:szCs w:val="24"/>
+        </w:rPr>
+        <w:t>U</w:t>
+      </w:r>
+      <w:r>
+        <w:rPr>
+          <w:rFonts w:hint="eastAsia"/>
+          <w:b/>
+          <w:sz w:val="24"/>
+          <w:szCs w:val="24"/>
+        </w:rPr>
+        <w:t>⊕</w:t>
+      </w:r>
+      <w:r>
+        <w:rPr>
+          <w:rFonts w:hint="eastAsia"/>
+          <w:b/>
+          <w:sz w:val="24"/>
+          <w:szCs w:val="24"/>
+        </w:rPr>
+        <w:t>W当且仅当</w:t>
+      </w:r>
+    </w:p>
+    <w:p>
+      <w:pPr>
+        <w:pStyle w:val="a3"/>
+        <w:numPr>
+          <w:ilvl w:val="0"/>
+          <w:numId w:val="37"/>
+        </w:numPr>
+        <w:ind w:firstLineChars="0"/>
+        <w:rPr>
+          <w:b/>
+          <w:sz w:val="24"/>
+          <w:szCs w:val="24"/>
+        </w:rPr>
+      </w:pPr>
+      <w:r>
+        <w:rPr>
+          <w:b/>
+          <w:sz w:val="24"/>
+          <w:szCs w:val="24"/>
+        </w:rPr>
+        <w:t>V = U + W</w:t>
+      </w:r>
+    </w:p>
+    <w:p>
+      <w:pPr>
+        <w:pStyle w:val="a3"/>
+        <w:numPr>
+          <w:ilvl w:val="0"/>
+          <w:numId w:val="37"/>
+        </w:numPr>
+        <w:ind w:firstLineChars="0"/>
+        <w:rPr>
+          <w:rFonts w:hint="eastAsia"/>
+          <w:b/>
+          <w:sz w:val="24"/>
+          <w:szCs w:val="24"/>
+        </w:rPr>
+      </w:pPr>
+      <w:r>
+        <w:rPr>
+          <w:rFonts w:hint="eastAsia"/>
+          <w:b/>
+          <w:sz w:val="24"/>
+          <w:szCs w:val="24"/>
+        </w:rPr>
+        <w:t>{0} = U</w:t>
+      </w:r>
+      <w:r>
+        <w:rPr>
+          <w:rFonts w:hint="eastAsia"/>
+          <w:b/>
+          <w:sz w:val="24"/>
+          <w:szCs w:val="24"/>
+        </w:rPr>
+        <w:t>∩</w:t>
+      </w:r>
+      <w:r>
+        <w:rPr>
+          <w:rFonts w:hint="eastAsia"/>
+          <w:b/>
+          <w:sz w:val="24"/>
+          <w:szCs w:val="24"/>
+        </w:rPr>
+        <w:t>W</w:t>
+      </w:r>
+    </w:p>
+    <w:p>
+      <w:pPr>
+        <w:ind w:left="360"/>
+        <w:rPr>
+          <w:rFonts w:hint="eastAsia"/>
+          <w:b/>
+          <w:sz w:val="24"/>
+          <w:szCs w:val="24"/>
+        </w:rPr>
+      </w:pPr>
+      <w:r>
+        <w:rPr>
+          <w:rFonts w:hint="eastAsia"/>
+          <w:b/>
+          <w:sz w:val="24"/>
+          <w:szCs w:val="24"/>
+        </w:rPr>
+        <w:t>注意： 确认两个以上子空间是否可以直和，不能只验证任意两个子空间</w:t>
+      </w:r>
+      <w:r>
+        <w:rPr>
+          <w:rFonts w:hint="eastAsia"/>
+          <w:b/>
+          <w:sz w:val="24"/>
+          <w:szCs w:val="24"/>
+        </w:rPr>
+        <w:t>交为{0}是不够的</w:t>
+      </w:r>
+      <w:r>
+        <w:rPr>
+          <w:rFonts w:hint="eastAsia"/>
+          <w:b/>
+          <w:sz w:val="24"/>
+          <w:szCs w:val="24"/>
+        </w:rPr>
+        <w:t>，反例：</w:t>
+      </w:r>
+      <w:r>
+        <w:rPr>
+          <w:rFonts w:hint="eastAsia"/>
+          <w:b/>
+          <w:sz w:val="24"/>
+          <w:szCs w:val="24"/>
+        </w:rPr>
+        <w:t>U1 = {</w:t>
+      </w:r>
+      <w:r>
+        <w:rPr>
+          <w:b/>
+          <w:sz w:val="24"/>
+          <w:szCs w:val="24"/>
+        </w:rPr>
+        <w:t>(</w:t>
+      </w:r>
+      <w:r>
+        <w:rPr>
+          <w:rFonts w:hint="eastAsia"/>
+          <w:b/>
+          <w:sz w:val="24"/>
+          <w:szCs w:val="24"/>
+        </w:rPr>
+        <w:t>x,y,0</w:t>
+      </w:r>
+      <w:r>
+        <w:rPr>
+          <w:b/>
+          <w:sz w:val="24"/>
+          <w:szCs w:val="24"/>
+        </w:rPr>
+        <w:t>): x,y</w:t>
+      </w:r>
+      <w:r>
+        <w:rPr>
+          <w:rFonts w:hint="eastAsia"/>
+          <w:b/>
+          <w:sz w:val="24"/>
+          <w:szCs w:val="24"/>
+        </w:rPr>
+        <w:t>∈</w:t>
+      </w:r>
+      <w:r>
+        <w:rPr>
+          <w:rFonts w:hint="eastAsia"/>
+          <w:b/>
+          <w:sz w:val="24"/>
+          <w:szCs w:val="24"/>
+        </w:rPr>
+        <w:t>F}</w:t>
+      </w:r>
+      <w:r>
+        <w:rPr>
+          <w:b/>
+          <w:sz w:val="24"/>
+          <w:szCs w:val="24"/>
+        </w:rPr>
+        <w:t>;</w:t>
+      </w:r>
+      <w:r>
+        <w:rPr>
+          <w:rFonts w:hint="eastAsia"/>
+          <w:b/>
+          <w:sz w:val="24"/>
+          <w:szCs w:val="24"/>
+        </w:rPr>
+        <w:t xml:space="preserve"> </w:t>
+      </w:r>
+      <w:r>
+        <w:rPr>
+          <w:rFonts w:hint="eastAsia"/>
+          <w:b/>
+          <w:sz w:val="24"/>
+          <w:szCs w:val="24"/>
+        </w:rPr>
+        <w:t>U</w:t>
+      </w:r>
+      <w:r>
+        <w:rPr>
+          <w:rFonts w:hint="eastAsia"/>
+          <w:b/>
+          <w:sz w:val="24"/>
+          <w:szCs w:val="24"/>
+        </w:rPr>
+        <w:t>2</w:t>
+      </w:r>
+      <w:r>
+        <w:rPr>
+          <w:rFonts w:hint="eastAsia"/>
+          <w:b/>
+          <w:sz w:val="24"/>
+          <w:szCs w:val="24"/>
+        </w:rPr>
+        <w:t xml:space="preserve"> = {</w:t>
+      </w:r>
+      <w:r>
+        <w:rPr>
+          <w:b/>
+          <w:sz w:val="24"/>
+          <w:szCs w:val="24"/>
+        </w:rPr>
+        <w:t>(</w:t>
+      </w:r>
+      <w:r>
+        <w:rPr>
+          <w:rFonts w:hint="eastAsia"/>
+          <w:b/>
+          <w:sz w:val="24"/>
+          <w:szCs w:val="24"/>
+        </w:rPr>
+        <w:t>0</w:t>
+      </w:r>
+      <w:r>
+        <w:rPr>
+          <w:b/>
+          <w:sz w:val="24"/>
+          <w:szCs w:val="24"/>
+        </w:rPr>
+        <w:t>,0,z</w:t>
+      </w:r>
+      <w:r>
+        <w:rPr>
+          <w:b/>
+          <w:sz w:val="24"/>
+          <w:szCs w:val="24"/>
+        </w:rPr>
+        <w:t xml:space="preserve">): </w:t>
+      </w:r>
+      <w:r>
+        <w:rPr>
+          <w:b/>
+          <w:sz w:val="24"/>
+          <w:szCs w:val="24"/>
+        </w:rPr>
+        <w:t>z</w:t>
+      </w:r>
+      <w:r>
+        <w:rPr>
+          <w:rFonts w:hint="eastAsia"/>
+          <w:b/>
+          <w:sz w:val="24"/>
+          <w:szCs w:val="24"/>
+        </w:rPr>
+        <w:t>∈</w:t>
+      </w:r>
+      <w:r>
+        <w:rPr>
+          <w:rFonts w:hint="eastAsia"/>
+          <w:b/>
+          <w:sz w:val="24"/>
+          <w:szCs w:val="24"/>
+        </w:rPr>
+        <w:t>F}</w:t>
+      </w:r>
+      <w:r>
+        <w:rPr>
+          <w:b/>
+          <w:sz w:val="24"/>
+          <w:szCs w:val="24"/>
+        </w:rPr>
+        <w:t>;</w:t>
+      </w:r>
+      <w:r>
+        <w:rPr>
+          <w:rFonts w:hint="eastAsia"/>
+          <w:b/>
+          <w:sz w:val="24"/>
+          <w:szCs w:val="24"/>
+        </w:rPr>
+        <w:t xml:space="preserve"> </w:t>
+      </w:r>
+      <w:r>
+        <w:rPr>
+          <w:rFonts w:hint="eastAsia"/>
+          <w:b/>
+          <w:sz w:val="24"/>
+          <w:szCs w:val="24"/>
+        </w:rPr>
+        <w:t>U = {</w:t>
+      </w:r>
+      <w:r>
+        <w:rPr>
+          <w:b/>
+          <w:sz w:val="24"/>
+          <w:szCs w:val="24"/>
+        </w:rPr>
+        <w:t>(</w:t>
+      </w:r>
+      <w:r>
+        <w:rPr>
+          <w:rFonts w:hint="eastAsia"/>
+          <w:b/>
+          <w:sz w:val="24"/>
+          <w:szCs w:val="24"/>
+        </w:rPr>
+        <w:t>0,y,y</w:t>
+      </w:r>
+      <w:r>
+        <w:rPr>
+          <w:b/>
+          <w:sz w:val="24"/>
+          <w:szCs w:val="24"/>
+        </w:rPr>
+        <w:t>)</w:t>
+      </w:r>
+      <w:r>
+        <w:rPr>
+          <w:b/>
+          <w:sz w:val="24"/>
+          <w:szCs w:val="24"/>
+        </w:rPr>
+        <w:t xml:space="preserve">: </w:t>
+      </w:r>
+      <w:r>
+        <w:rPr>
+          <w:b/>
+          <w:sz w:val="24"/>
+          <w:szCs w:val="24"/>
+        </w:rPr>
+        <w:t>y</w:t>
+      </w:r>
+      <w:r>
+        <w:rPr>
+          <w:rFonts w:hint="eastAsia"/>
+          <w:b/>
+          <w:sz w:val="24"/>
+          <w:szCs w:val="24"/>
+        </w:rPr>
+        <w:t>∈</w:t>
+      </w:r>
+      <w:r>
+        <w:rPr>
+          <w:rFonts w:hint="eastAsia"/>
+          <w:b/>
+          <w:sz w:val="24"/>
+          <w:szCs w:val="24"/>
+        </w:rPr>
+        <w:t>F}</w:t>
+      </w:r>
+      <w:r>
+        <w:rPr>
+          <w:b/>
+          <w:sz w:val="24"/>
+          <w:szCs w:val="24"/>
+        </w:rPr>
+        <w:t>;</w:t>
+      </w:r>
+      <w:r>
+        <w:rPr>
+          <w:b/>
+          <w:sz w:val="24"/>
+          <w:szCs w:val="24"/>
+        </w:rPr>
+        <w:t xml:space="preserve"> U1,U2,U3</w:t>
+      </w:r>
+      <w:r>
+        <w:rPr>
+          <w:rFonts w:hint="eastAsia"/>
+          <w:b/>
+          <w:sz w:val="24"/>
+          <w:szCs w:val="24"/>
+        </w:rPr>
+        <w:t>是F3的和， 但不是之和，因为(</w:t>
+      </w:r>
+      <w:r>
+        <w:rPr>
+          <w:b/>
+          <w:sz w:val="24"/>
+          <w:szCs w:val="24"/>
+        </w:rPr>
+        <w:t>0,0,0</w:t>
+      </w:r>
+      <w:r>
+        <w:rPr>
+          <w:rFonts w:hint="eastAsia"/>
+          <w:b/>
+          <w:sz w:val="24"/>
+          <w:szCs w:val="24"/>
+        </w:rPr>
+        <w:t>)</w:t>
+      </w:r>
+      <w:r>
+        <w:rPr>
+          <w:b/>
+          <w:sz w:val="24"/>
+          <w:szCs w:val="24"/>
+        </w:rPr>
+        <w:t xml:space="preserve"> </w:t>
+      </w:r>
+      <w:r>
+        <w:rPr>
+          <w:rFonts w:hint="eastAsia"/>
+          <w:b/>
+          <w:sz w:val="24"/>
+          <w:szCs w:val="24"/>
+        </w:rPr>
+        <w:t>= (</w:t>
+      </w:r>
+      <w:r>
+        <w:rPr>
+          <w:b/>
+          <w:sz w:val="24"/>
+          <w:szCs w:val="24"/>
+        </w:rPr>
+        <w:t>x,y,0</w:t>
+      </w:r>
+      <w:r>
+        <w:rPr>
+          <w:rFonts w:hint="eastAsia"/>
+          <w:b/>
+          <w:sz w:val="24"/>
+          <w:szCs w:val="24"/>
+        </w:rPr>
+        <w:t>)</w:t>
+      </w:r>
+      <w:r>
+        <w:rPr>
+          <w:b/>
+          <w:sz w:val="24"/>
+          <w:szCs w:val="24"/>
+        </w:rPr>
+        <w:t xml:space="preserve"> + (0,0,z) + (0,0,0), </w:t>
+      </w:r>
+      <w:r>
+        <w:rPr>
+          <w:rFonts w:hint="eastAsia"/>
+          <w:b/>
+          <w:sz w:val="24"/>
+          <w:szCs w:val="24"/>
+        </w:rPr>
+        <w:t xml:space="preserve">或(0,0,0) = </w:t>
+      </w:r>
+      <w:r>
+        <w:rPr>
+          <w:b/>
+          <w:sz w:val="24"/>
+          <w:szCs w:val="24"/>
+        </w:rPr>
+        <w:t>(0,1,0) + (0,0,1) + (0,-1,-1)</w:t>
+      </w:r>
+      <w:r>
+        <w:rPr>
+          <w:rFonts w:hint="eastAsia"/>
+          <w:b/>
+          <w:sz w:val="24"/>
+          <w:szCs w:val="24"/>
+        </w:rPr>
+        <w:t>或</w:t>
+      </w:r>
+      <w:r>
+        <w:rPr>
+          <w:rFonts w:hint="eastAsia"/>
+          <w:b/>
+          <w:sz w:val="24"/>
+          <w:szCs w:val="24"/>
+        </w:rPr>
+        <w:t>(0,0,0)</w:t>
+      </w:r>
+      <w:r>
+        <w:rPr>
+          <w:b/>
+          <w:sz w:val="24"/>
+          <w:szCs w:val="24"/>
+        </w:rPr>
+        <w:t xml:space="preserve"> </w:t>
+      </w:r>
+      <w:r>
+        <w:rPr>
+          <w:rFonts w:hint="eastAsia"/>
+          <w:b/>
+          <w:sz w:val="24"/>
+          <w:szCs w:val="24"/>
+        </w:rPr>
+        <w:t>=</w:t>
+      </w:r>
+      <w:r>
+        <w:rPr>
+          <w:b/>
+          <w:sz w:val="24"/>
+          <w:szCs w:val="24"/>
+        </w:rPr>
+        <w:t xml:space="preserve"> </w:t>
+      </w:r>
+      <w:r>
+        <w:rPr>
+          <w:rFonts w:hint="eastAsia"/>
+          <w:b/>
+          <w:sz w:val="24"/>
+          <w:szCs w:val="24"/>
+        </w:rPr>
+        <w:t>(0,0,0)</w:t>
+      </w:r>
+      <w:r>
+        <w:rPr>
+          <w:b/>
+          <w:sz w:val="24"/>
+          <w:szCs w:val="24"/>
+        </w:rPr>
+        <w:t xml:space="preserve"> </w:t>
+      </w:r>
+      <w:r>
+        <w:rPr>
+          <w:rFonts w:hint="eastAsia"/>
+          <w:b/>
+          <w:sz w:val="24"/>
+          <w:szCs w:val="24"/>
+        </w:rPr>
+        <w:t>+</w:t>
+      </w:r>
+      <w:r>
+        <w:rPr>
+          <w:b/>
+          <w:sz w:val="24"/>
+          <w:szCs w:val="24"/>
+        </w:rPr>
+        <w:t xml:space="preserve"> </w:t>
+      </w:r>
+      <w:r>
+        <w:rPr>
+          <w:rFonts w:hint="eastAsia"/>
+          <w:b/>
+          <w:sz w:val="24"/>
+          <w:szCs w:val="24"/>
+        </w:rPr>
+        <w:t>(0,0,0)</w:t>
+      </w:r>
+      <w:bookmarkStart w:id="0" w:name="_GoBack"/>
+      <w:bookmarkEnd w:id="0"/>
     </w:p>
     <w:p>
       <w:pPr>
@@ -300,6 +1302,54 @@
           <w:sz w:val="24"/>
           <w:szCs w:val="24"/>
         </w:rPr>
+        <w:t>我们声明V是F上的向量空间</w:t>
+      </w:r>
+    </w:p>
+    <w:p>
+      <w:pPr>
+        <w:pStyle w:val="a3"/>
+        <w:numPr>
+          <w:ilvl w:val="0"/>
+          <w:numId w:val="32"/>
+        </w:numPr>
+        <w:ind w:firstLineChars="0"/>
+        <w:rPr>
+          <w:b/>
+          <w:sz w:val="24"/>
+          <w:szCs w:val="24"/>
+        </w:rPr>
+      </w:pPr>
+      <w:r>
+        <w:rPr>
+          <w:rFonts w:hint="eastAsia"/>
+          <w:b/>
+          <w:sz w:val="24"/>
+          <w:szCs w:val="24"/>
+        </w:rPr>
+        <w:t>（）表示长度为0的组</w:t>
+      </w:r>
+    </w:p>
+    <w:p>
+      <w:pPr>
+        <w:pStyle w:val="a3"/>
+        <w:numPr>
+          <w:ilvl w:val="0"/>
+          <w:numId w:val="32"/>
+        </w:numPr>
+        <w:ind w:firstLineChars="0"/>
+        <w:rPr>
+          <w:b/>
+          <w:sz w:val="24"/>
+          <w:szCs w:val="24"/>
+        </w:rPr>
+      </w:pPr>
+      <w:r>
+        <w:rPr>
+          <w:rFonts w:hint="eastAsia"/>
+          <w:b/>
+          <w:sz w:val="24"/>
+          <w:szCs w:val="24"/>
+        </w:rPr>
         <w:t>组和集合的区别：</w:t>
       </w:r>
     </w:p>
@@ -348,6 +1398,7 @@
           <w:sz w:val="24"/>
           <w:szCs w:val="24"/>
         </w:rPr>
+        <w:lastRenderedPageBreak/>
         <w:t>组中元素可以重复， 集合不可以</w:t>
       </w:r>
     </w:p>
@@ -535,7 +1586,67 @@
           <w:sz w:val="24"/>
           <w:szCs w:val="24"/>
         </w:rPr>
-        <w:t>我们可以通过证明0表示成适当向量的和时表示法不唯一，证明某个和不是直和</w:t>
+        <w:t>向量空间包含</w:t>
+      </w:r>
+      <w:r>
+        <w:rPr>
+          <w:rFonts w:hint="eastAsia"/>
+          <w:b/>
+          <w:sz w:val="24"/>
+          <w:szCs w:val="24"/>
+        </w:rPr>
+        <w:t>有限维和无限维，如：F（inf</w:t>
+      </w:r>
+      <w:r>
+        <w:rPr>
+          <w:b/>
+          <w:sz w:val="24"/>
+          <w:szCs w:val="24"/>
+        </w:rPr>
+        <w:t>）</w:t>
+      </w:r>
+      <w:r>
+        <w:rPr>
+          <w:rFonts w:hint="eastAsia"/>
+          <w:b/>
+          <w:sz w:val="24"/>
+          <w:szCs w:val="24"/>
+        </w:rPr>
+        <w:t>是F上的无限维向量空间，F（n）是F上的有限维向量空间；P(F)</w:t>
+      </w:r>
+      <w:r>
+        <w:rPr>
+          <w:b/>
+          <w:sz w:val="24"/>
+          <w:szCs w:val="24"/>
+        </w:rPr>
+        <w:t xml:space="preserve"> = {a0+a1*z1+a2*z2^2+…+am*z^m</w:t>
+      </w:r>
+      <w:r>
+        <w:rPr>
+          <w:rFonts w:hint="eastAsia"/>
+          <w:b/>
+          <w:sz w:val="24"/>
+          <w:szCs w:val="24"/>
+        </w:rPr>
+        <w:t>：a</w:t>
+      </w:r>
+      <w:r>
+        <w:rPr>
+          <w:b/>
+          <w:sz w:val="24"/>
+          <w:szCs w:val="24"/>
+        </w:rPr>
+        <w:t xml:space="preserve">i </w:t>
+      </w:r>
+      <w:r>
+        <w:rPr>
+          <w:rFonts w:hint="eastAsia"/>
+          <w:b/>
+          <w:sz w:val="24"/>
+          <w:szCs w:val="24"/>
+        </w:rPr>
+        <w:t>属于 F, z属于F}也是F上无限维向量空间</w:t>
       </w:r>
     </w:p>
     <w:p>
@@ -559,67 +1670,50 @@
           <w:sz w:val="24"/>
           <w:szCs w:val="24"/>
         </w:rPr>
-        <w:t>向量空间包含</w:t>
-      </w:r>
-      <w:r>
-        <w:rPr>
-          <w:rFonts w:hint="eastAsia"/>
-          <w:b/>
-          <w:sz w:val="24"/>
-          <w:szCs w:val="24"/>
-        </w:rPr>
-        <w:t>有限维和无限维，如：F（inf</w:t>
-      </w:r>
-      <w:r>
-        <w:rPr>
-          <w:b/>
-          <w:sz w:val="24"/>
-          <w:szCs w:val="24"/>
-        </w:rPr>
-        <w:t>）</w:t>
-      </w:r>
-      <w:r>
-        <w:rPr>
-          <w:rFonts w:hint="eastAsia"/>
-          <w:b/>
-          <w:sz w:val="24"/>
-          <w:szCs w:val="24"/>
-        </w:rPr>
-        <w:t>是F上的无限维向量空间，F（n）是F上的有限维向量空间；P(F)</w:t>
-      </w:r>
-      <w:r>
-        <w:rPr>
-          <w:b/>
-          <w:sz w:val="24"/>
-          <w:szCs w:val="24"/>
-        </w:rPr>
-        <w:t xml:space="preserve"> = {a0+a1*z1+a2*z2^2+…+am*z^m</w:t>
-      </w:r>
-      <w:r>
-        <w:rPr>
-          <w:rFonts w:hint="eastAsia"/>
-          <w:b/>
-          <w:sz w:val="24"/>
-          <w:szCs w:val="24"/>
-        </w:rPr>
-        <w:t>：a</w:t>
-      </w:r>
-      <w:r>
-        <w:rPr>
-          <w:b/>
-          <w:sz w:val="24"/>
-          <w:szCs w:val="24"/>
-        </w:rPr>
-        <w:t xml:space="preserve">i </w:t>
-      </w:r>
-      <w:r>
-        <w:rPr>
-          <w:rFonts w:hint="eastAsia"/>
-          <w:b/>
-          <w:sz w:val="24"/>
-          <w:szCs w:val="24"/>
-        </w:rPr>
-        <w:t>属于 F, z属于F}也是F上无限维向量空间</w:t>
+        <w:t>若span</w:t>
+      </w:r>
+      <w:r>
+        <w:rPr>
+          <w:b/>
+          <w:sz w:val="24"/>
+          <w:szCs w:val="24"/>
+        </w:rPr>
+        <w:t xml:space="preserve">(v1,v2,…vm) = V, </w:t>
+      </w:r>
+      <w:r>
+        <w:rPr>
+          <w:rFonts w:hint="eastAsia"/>
+          <w:b/>
+          <w:sz w:val="24"/>
+          <w:szCs w:val="24"/>
+        </w:rPr>
+        <w:t>则称</w:t>
+      </w:r>
+      <w:r>
+        <w:rPr>
+          <w:b/>
+          <w:sz w:val="24"/>
+          <w:szCs w:val="24"/>
+        </w:rPr>
+        <w:t>(v1,v2,…vm)</w:t>
+      </w:r>
+      <w:r>
+        <w:rPr>
+          <w:rFonts w:hint="eastAsia"/>
+          <w:b/>
+          <w:sz w:val="24"/>
+          <w:szCs w:val="24"/>
+        </w:rPr>
+        <w:t>张成V；</w:t>
+      </w:r>
+      <w:r>
+        <w:rPr>
+          <w:rFonts w:hint="eastAsia"/>
+          <w:b/>
+          <w:sz w:val="24"/>
+          <w:szCs w:val="24"/>
+        </w:rPr>
+        <w:t>如果向量空间可以由他的一组向量张成， 则称其为有限维向量空间；不是有限维的向量空间成为无限维向量空间</w:t>
       </w:r>
     </w:p>
     <w:p>
@@ -643,60 +1737,25 @@
           <w:sz w:val="24"/>
           <w:szCs w:val="24"/>
         </w:rPr>
-        <w:t>若span</w:t>
-      </w:r>
-      <w:r>
-        <w:rPr>
-          <w:b/>
-          <w:sz w:val="24"/>
-          <w:szCs w:val="24"/>
-        </w:rPr>
-        <w:t xml:space="preserve">(v1,v2,…vm) = V, </w:t>
-      </w:r>
-      <w:r>
-        <w:rPr>
-          <w:rFonts w:hint="eastAsia"/>
-          <w:b/>
-          <w:sz w:val="24"/>
-          <w:szCs w:val="24"/>
-        </w:rPr>
-        <w:t>则称</w:t>
-      </w:r>
-      <w:r>
-        <w:rPr>
-          <w:b/>
-          <w:sz w:val="24"/>
-          <w:szCs w:val="24"/>
-        </w:rPr>
-        <w:t>(v1,v2,…vm)</w:t>
-      </w:r>
-      <w:r>
-        <w:rPr>
-          <w:rFonts w:hint="eastAsia"/>
-          <w:b/>
-          <w:sz w:val="24"/>
-          <w:szCs w:val="24"/>
-        </w:rPr>
-        <w:t>张成V；</w:t>
-      </w:r>
-      <w:r>
-        <w:rPr>
-          <w:rFonts w:hint="eastAsia"/>
-          <w:b/>
-          <w:sz w:val="24"/>
-          <w:szCs w:val="24"/>
-        </w:rPr>
-        <w:t>如果向量空间可以由他</w:t>
-      </w:r>
-      <w:r>
-        <w:rPr>
-          <w:rFonts w:hint="eastAsia"/>
-          <w:b/>
-          <w:sz w:val="24"/>
-          <w:szCs w:val="24"/>
-        </w:rPr>
-        <w:lastRenderedPageBreak/>
-        <w:t>的一组向量张成， 则称其为有限维向量空间；不是有限维的向量空间成为无限维向量空间</w:t>
+        <w:t>V</w:t>
+      </w:r>
+      <w:r>
+        <w:rPr>
+          <w:rFonts w:hint="eastAsia"/>
+          <w:b/>
+          <w:sz w:val="24"/>
+          <w:szCs w:val="24"/>
+        </w:rPr>
+        <w:t>中的一组向量如果不是线性无关的，则</w:t>
+      </w:r>
+      <w:r>
+        <w:rPr>
+          <w:rFonts w:hint="eastAsia"/>
+          <w:b/>
+          <w:sz w:val="24"/>
+          <w:szCs w:val="24"/>
+        </w:rPr>
+        <w:t>为线性相关</w:t>
       </w:r>
     </w:p>
     <w:p>
@@ -720,25 +1779,249 @@
           <w:sz w:val="24"/>
           <w:szCs w:val="24"/>
         </w:rPr>
-        <w:t>V</w:t>
-      </w:r>
-      <w:r>
-        <w:rPr>
-          <w:rFonts w:hint="eastAsia"/>
-          <w:b/>
-          <w:sz w:val="24"/>
-          <w:szCs w:val="24"/>
-        </w:rPr>
-        <w:t>中的一组向量如果不是线性无关的，则</w:t>
-      </w:r>
-      <w:r>
-        <w:rPr>
-          <w:rFonts w:hint="eastAsia"/>
-          <w:b/>
-          <w:sz w:val="24"/>
-          <w:szCs w:val="24"/>
-        </w:rPr>
-        <w:t>为线性相关</w:t>
+        <w:t>线性相关性引理（</w:t>
+      </w:r>
+      <w:r>
+        <w:rPr>
+          <w:rFonts w:hint="eastAsia"/>
+          <w:b/>
+          <w:color w:val="FF0000"/>
+          <w:sz w:val="24"/>
+          <w:szCs w:val="24"/>
+        </w:rPr>
+        <w:t>证明</w:t>
+      </w:r>
+      <w:r>
+        <w:rPr>
+          <w:rFonts w:hint="eastAsia"/>
+          <w:b/>
+          <w:color w:val="FF0000"/>
+          <w:sz w:val="24"/>
+          <w:szCs w:val="24"/>
+        </w:rPr>
+        <w:t>经常会用到</w:t>
+      </w:r>
+      <w:r>
+        <w:rPr>
+          <w:rFonts w:hint="eastAsia"/>
+          <w:b/>
+          <w:sz w:val="24"/>
+          <w:szCs w:val="24"/>
+        </w:rPr>
+        <w:t>）：</w:t>
+      </w:r>
+      <w:r>
+        <w:rPr>
+          <w:rFonts w:hint="eastAsia"/>
+          <w:b/>
+          <w:sz w:val="24"/>
+          <w:szCs w:val="24"/>
+        </w:rPr>
+        <w:t xml:space="preserve"> </w:t>
+      </w:r>
+      <w:r>
+        <w:rPr>
+          <w:rFonts w:hint="eastAsia"/>
+          <w:b/>
+          <w:sz w:val="24"/>
+          <w:szCs w:val="24"/>
+        </w:rPr>
+        <w:t>若(</w:t>
+      </w:r>
+      <w:r>
+        <w:rPr>
+          <w:b/>
+          <w:sz w:val="24"/>
+          <w:szCs w:val="24"/>
+        </w:rPr>
+        <w:t>v1,v2,…vm</w:t>
+      </w:r>
+      <w:r>
+        <w:rPr>
+          <w:rFonts w:hint="eastAsia"/>
+          <w:b/>
+          <w:sz w:val="24"/>
+          <w:szCs w:val="24"/>
+        </w:rPr>
+        <w:t>)是</w:t>
+      </w:r>
+      <w:r>
+        <w:rPr>
+          <w:rFonts w:hint="eastAsia"/>
+          <w:b/>
+          <w:sz w:val="24"/>
+          <w:szCs w:val="24"/>
+        </w:rPr>
+        <w:t>V中一线性相关向量组，</w:t>
+      </w:r>
+      <w:r>
+        <w:rPr>
+          <w:rFonts w:hint="eastAsia"/>
+          <w:b/>
+          <w:sz w:val="24"/>
+          <w:szCs w:val="24"/>
+        </w:rPr>
+        <w:t>并且</w:t>
+      </w:r>
+      <w:r>
+        <w:rPr>
+          <w:rFonts w:hint="eastAsia"/>
+          <w:b/>
+          <w:sz w:val="24"/>
+          <w:szCs w:val="24"/>
+        </w:rPr>
+        <w:t>v1</w:t>
+      </w:r>
+      <w:r>
+        <w:rPr>
+          <w:b/>
+          <w:sz w:val="24"/>
+          <w:szCs w:val="24"/>
+        </w:rPr>
+        <w:t xml:space="preserve"> </w:t>
+      </w:r>
+      <w:r>
+        <w:rPr>
+          <w:rFonts w:hint="eastAsia"/>
+          <w:b/>
+          <w:sz w:val="24"/>
+          <w:szCs w:val="24"/>
+        </w:rPr>
+        <w:t>!=</w:t>
+      </w:r>
+      <w:r>
+        <w:rPr>
+          <w:b/>
+          <w:sz w:val="24"/>
+          <w:szCs w:val="24"/>
+        </w:rPr>
+        <w:t xml:space="preserve"> 0, </w:t>
+      </w:r>
+      <w:r>
+        <w:rPr>
+          <w:rFonts w:hint="eastAsia"/>
+          <w:b/>
+          <w:sz w:val="24"/>
+          <w:szCs w:val="24"/>
+        </w:rPr>
+        <w:t>则存在j</w:t>
+      </w:r>
+      <w:r>
+        <w:rPr>
+          <w:rFonts w:hint="eastAsia"/>
+          <w:b/>
+          <w:sz w:val="24"/>
+          <w:szCs w:val="24"/>
+        </w:rPr>
+        <w:t>∈</w:t>
+      </w:r>
+      <w:r>
+        <w:rPr>
+          <w:rFonts w:hint="eastAsia"/>
+          <w:b/>
+          <w:sz w:val="24"/>
+          <w:szCs w:val="24"/>
+        </w:rPr>
+        <w:t>{2,3,</w:t>
+      </w:r>
+      <w:r>
+        <w:rPr>
+          <w:b/>
+          <w:sz w:val="24"/>
+          <w:szCs w:val="24"/>
+        </w:rPr>
+        <w:t>…,m}</w:t>
+      </w:r>
+      <w:r>
+        <w:rPr>
+          <w:rFonts w:hint="eastAsia"/>
+          <w:b/>
+          <w:sz w:val="24"/>
+          <w:szCs w:val="24"/>
+        </w:rPr>
+        <w:t>，使得</w:t>
+      </w:r>
+    </w:p>
+    <w:p>
+      <w:pPr>
+        <w:pStyle w:val="a3"/>
+        <w:numPr>
+          <w:ilvl w:val="0"/>
+          <w:numId w:val="34"/>
+        </w:numPr>
+        <w:ind w:firstLineChars="0"/>
+        <w:rPr>
+          <w:b/>
+          <w:sz w:val="24"/>
+          <w:szCs w:val="24"/>
+        </w:rPr>
+      </w:pPr>
+      <w:r>
+        <w:rPr>
+          <w:b/>
+          <w:sz w:val="24"/>
+          <w:szCs w:val="24"/>
+        </w:rPr>
+        <w:t>vj</w:t>
+      </w:r>
+      <w:r>
+        <w:rPr>
+          <w:rFonts w:hint="eastAsia"/>
+          <w:b/>
+          <w:sz w:val="24"/>
+          <w:szCs w:val="24"/>
+        </w:rPr>
+        <w:t>∈</w:t>
+      </w:r>
+      <w:r>
+        <w:rPr>
+          <w:rFonts w:hint="eastAsia"/>
+          <w:b/>
+          <w:sz w:val="24"/>
+          <w:szCs w:val="24"/>
+        </w:rPr>
+        <w:t>span(</w:t>
+      </w:r>
+      <w:r>
+        <w:rPr>
+          <w:b/>
+          <w:sz w:val="24"/>
+          <w:szCs w:val="24"/>
+        </w:rPr>
+        <w:t>v1,v2,…v(j-1)</w:t>
+      </w:r>
+      <w:r>
+        <w:rPr>
+          <w:rFonts w:hint="eastAsia"/>
+          <w:b/>
+          <w:sz w:val="24"/>
+          <w:szCs w:val="24"/>
+        </w:rPr>
+        <w:t>)</w:t>
+      </w:r>
+    </w:p>
+    <w:p>
+      <w:pPr>
+        <w:pStyle w:val="a3"/>
+        <w:numPr>
+          <w:ilvl w:val="0"/>
+          <w:numId w:val="34"/>
+        </w:numPr>
+        <w:ind w:firstLineChars="0"/>
+        <w:rPr>
+          <w:b/>
+          <w:sz w:val="24"/>
+          <w:szCs w:val="24"/>
+        </w:rPr>
+      </w:pPr>
+      <w:r>
+        <w:rPr>
+          <w:rFonts w:hint="eastAsia"/>
+          <w:b/>
+          <w:sz w:val="24"/>
+          <w:szCs w:val="24"/>
+        </w:rPr>
+        <w:t>去掉该向量， 则剩余组的张成不变</w:t>
       </w:r>
     </w:p>
     <w:p>
@@ -762,249 +2045,100 @@
           <w:sz w:val="24"/>
           <w:szCs w:val="24"/>
         </w:rPr>
-        <w:t>线性相关性引理（</w:t>
-      </w:r>
-      <w:r>
-        <w:rPr>
-          <w:rFonts w:hint="eastAsia"/>
-          <w:b/>
-          <w:color w:val="FF0000"/>
-          <w:sz w:val="24"/>
-          <w:szCs w:val="24"/>
-        </w:rPr>
-        <w:t>证明</w:t>
-      </w:r>
-      <w:r>
-        <w:rPr>
-          <w:rFonts w:hint="eastAsia"/>
-          <w:b/>
-          <w:color w:val="FF0000"/>
-          <w:sz w:val="24"/>
-          <w:szCs w:val="24"/>
-        </w:rPr>
-        <w:t>经常会用到</w:t>
-      </w:r>
-      <w:r>
-        <w:rPr>
-          <w:rFonts w:hint="eastAsia"/>
-          <w:b/>
-          <w:sz w:val="24"/>
-          <w:szCs w:val="24"/>
-        </w:rPr>
-        <w:t>）：</w:t>
-      </w:r>
-      <w:r>
-        <w:rPr>
-          <w:rFonts w:hint="eastAsia"/>
-          <w:b/>
-          <w:sz w:val="24"/>
-          <w:szCs w:val="24"/>
-        </w:rPr>
-        <w:t xml:space="preserve"> </w:t>
-      </w:r>
-      <w:r>
-        <w:rPr>
-          <w:rFonts w:hint="eastAsia"/>
-          <w:b/>
-          <w:sz w:val="24"/>
-          <w:szCs w:val="24"/>
-        </w:rPr>
-        <w:t>若(</w:t>
-      </w:r>
-      <w:r>
-        <w:rPr>
-          <w:b/>
-          <w:sz w:val="24"/>
-          <w:szCs w:val="24"/>
-        </w:rPr>
-        <w:t>v1,v2,…vm</w:t>
-      </w:r>
-      <w:r>
-        <w:rPr>
-          <w:rFonts w:hint="eastAsia"/>
-          <w:b/>
-          <w:sz w:val="24"/>
-          <w:szCs w:val="24"/>
-        </w:rPr>
-        <w:t>)是</w:t>
-      </w:r>
-      <w:r>
-        <w:rPr>
-          <w:rFonts w:hint="eastAsia"/>
-          <w:b/>
-          <w:sz w:val="24"/>
-          <w:szCs w:val="24"/>
-        </w:rPr>
-        <w:t>V中一线性相关向量组，</w:t>
-      </w:r>
-      <w:r>
-        <w:rPr>
-          <w:rFonts w:hint="eastAsia"/>
-          <w:b/>
-          <w:sz w:val="24"/>
-          <w:szCs w:val="24"/>
-        </w:rPr>
-        <w:t>并且</w:t>
-      </w:r>
-      <w:r>
-        <w:rPr>
-          <w:rFonts w:hint="eastAsia"/>
-          <w:b/>
-          <w:sz w:val="24"/>
-          <w:szCs w:val="24"/>
-        </w:rPr>
-        <w:t>v1</w:t>
-      </w:r>
-      <w:r>
-        <w:rPr>
-          <w:b/>
-          <w:sz w:val="24"/>
-          <w:szCs w:val="24"/>
-        </w:rPr>
-        <w:t xml:space="preserve"> </w:t>
-      </w:r>
-      <w:r>
-        <w:rPr>
-          <w:rFonts w:hint="eastAsia"/>
-          <w:b/>
-          <w:sz w:val="24"/>
-          <w:szCs w:val="24"/>
-        </w:rPr>
-        <w:t>!=</w:t>
-      </w:r>
-      <w:r>
-        <w:rPr>
-          <w:b/>
-          <w:sz w:val="24"/>
-          <w:szCs w:val="24"/>
-        </w:rPr>
-        <w:t xml:space="preserve"> 0, </w:t>
-      </w:r>
-      <w:r>
-        <w:rPr>
-          <w:rFonts w:hint="eastAsia"/>
-          <w:b/>
-          <w:sz w:val="24"/>
-          <w:szCs w:val="24"/>
-        </w:rPr>
-        <w:t>则存在j</w:t>
-      </w:r>
-      <w:r>
-        <w:rPr>
-          <w:rFonts w:hint="eastAsia"/>
-          <w:b/>
-          <w:sz w:val="24"/>
-          <w:szCs w:val="24"/>
-        </w:rPr>
-        <w:t>∈</w:t>
-      </w:r>
-      <w:r>
-        <w:rPr>
-          <w:rFonts w:hint="eastAsia"/>
-          <w:b/>
-          <w:sz w:val="24"/>
-          <w:szCs w:val="24"/>
-        </w:rPr>
-        <w:t>{2,3,</w:t>
-      </w:r>
-      <w:r>
-        <w:rPr>
-          <w:b/>
-          <w:sz w:val="24"/>
-          <w:szCs w:val="24"/>
-        </w:rPr>
-        <w:t>…,m}</w:t>
-      </w:r>
-      <w:r>
-        <w:rPr>
-          <w:rFonts w:hint="eastAsia"/>
-          <w:b/>
-          <w:sz w:val="24"/>
-          <w:szCs w:val="24"/>
-        </w:rPr>
-        <w:t>，使得</w:t>
-      </w:r>
-    </w:p>
-    <w:p>
-      <w:pPr>
-        <w:pStyle w:val="a3"/>
-        <w:numPr>
-          <w:ilvl w:val="0"/>
-          <w:numId w:val="34"/>
-        </w:numPr>
-        <w:ind w:firstLineChars="0"/>
-        <w:rPr>
-          <w:b/>
-          <w:sz w:val="24"/>
-          <w:szCs w:val="24"/>
-        </w:rPr>
-      </w:pPr>
-      <w:r>
-        <w:rPr>
-          <w:b/>
-          <w:sz w:val="24"/>
-          <w:szCs w:val="24"/>
-        </w:rPr>
-        <w:t>vj</w:t>
-      </w:r>
-      <w:r>
-        <w:rPr>
-          <w:rFonts w:hint="eastAsia"/>
-          <w:b/>
-          <w:sz w:val="24"/>
-          <w:szCs w:val="24"/>
-        </w:rPr>
-        <w:t>∈</w:t>
-      </w:r>
-      <w:r>
-        <w:rPr>
-          <w:rFonts w:hint="eastAsia"/>
-          <w:b/>
-          <w:sz w:val="24"/>
-          <w:szCs w:val="24"/>
-        </w:rPr>
-        <w:t>span(</w:t>
-      </w:r>
-      <w:r>
-        <w:rPr>
-          <w:b/>
-          <w:sz w:val="24"/>
-          <w:szCs w:val="24"/>
-        </w:rPr>
-        <w:t>v1,v2,…v(j-1)</w:t>
-      </w:r>
-      <w:r>
-        <w:rPr>
-          <w:rFonts w:hint="eastAsia"/>
-          <w:b/>
-          <w:sz w:val="24"/>
-          <w:szCs w:val="24"/>
-        </w:rPr>
-        <w:t>)</w:t>
-      </w:r>
-    </w:p>
-    <w:p>
-      <w:pPr>
-        <w:pStyle w:val="a3"/>
-        <w:numPr>
-          <w:ilvl w:val="0"/>
-          <w:numId w:val="34"/>
-        </w:numPr>
-        <w:ind w:firstLineChars="0"/>
-        <w:rPr>
-          <w:b/>
-          <w:sz w:val="24"/>
-          <w:szCs w:val="24"/>
-        </w:rPr>
-      </w:pPr>
-      <w:r>
-        <w:rPr>
-          <w:rFonts w:hint="eastAsia"/>
-          <w:b/>
-          <w:sz w:val="24"/>
-          <w:szCs w:val="24"/>
-        </w:rPr>
-        <w:t>去掉该向量， 则剩余组的张成不变</w:t>
+        <w:t>（v</w:t>
+      </w:r>
+      <w:r>
+        <w:rPr>
+          <w:b/>
+          <w:sz w:val="24"/>
+          <w:szCs w:val="24"/>
+        </w:rPr>
+        <w:t>1,v2,…</w:t>
+      </w:r>
+      <w:r>
+        <w:rPr>
+          <w:b/>
+          <w:sz w:val="24"/>
+          <w:szCs w:val="24"/>
+        </w:rPr>
+        <w:t>,vm）</w:t>
+      </w:r>
+      <w:r>
+        <w:rPr>
+          <w:rFonts w:hint="eastAsia"/>
+          <w:b/>
+          <w:sz w:val="24"/>
+          <w:szCs w:val="24"/>
+        </w:rPr>
+        <w:t>线性无关当且仅当span(</w:t>
+      </w:r>
+      <w:r>
+        <w:rPr>
+          <w:rFonts w:hint="eastAsia"/>
+          <w:b/>
+          <w:sz w:val="24"/>
+          <w:szCs w:val="24"/>
+        </w:rPr>
+        <w:t>v</w:t>
+      </w:r>
+      <w:r>
+        <w:rPr>
+          <w:b/>
+          <w:sz w:val="24"/>
+          <w:szCs w:val="24"/>
+        </w:rPr>
+        <w:t>1,v2,…</w:t>
+      </w:r>
+      <w:r>
+        <w:rPr>
+          <w:b/>
+          <w:sz w:val="24"/>
+          <w:szCs w:val="24"/>
+        </w:rPr>
+        <w:t>,vm)</w:t>
+      </w:r>
+      <w:r>
+        <w:rPr>
+          <w:rFonts w:hint="eastAsia"/>
+          <w:b/>
+          <w:sz w:val="24"/>
+          <w:szCs w:val="24"/>
+        </w:rPr>
+        <w:t>中的每个向量都唯一的表示为（</w:t>
+      </w:r>
+      <w:r>
+        <w:rPr>
+          <w:rFonts w:hint="eastAsia"/>
+          <w:b/>
+          <w:sz w:val="24"/>
+          <w:szCs w:val="24"/>
+        </w:rPr>
+        <w:t>v</w:t>
+      </w:r>
+      <w:r>
+        <w:rPr>
+          <w:b/>
+          <w:sz w:val="24"/>
+          <w:szCs w:val="24"/>
+        </w:rPr>
+        <w:t>1,v2,…</w:t>
+      </w:r>
+      <w:r>
+        <w:rPr>
+          <w:b/>
+          <w:sz w:val="24"/>
+          <w:szCs w:val="24"/>
+        </w:rPr>
+        <w:t>,vm</w:t>
+      </w:r>
+      <w:r>
+        <w:rPr>
+          <w:rFonts w:hint="eastAsia"/>
+          <w:b/>
+          <w:sz w:val="24"/>
+          <w:szCs w:val="24"/>
+        </w:rPr>
+        <w:t>）的线性组合</w:t>
       </w:r>
     </w:p>
     <w:p>
@@ -1028,100 +2162,61 @@
           <w:sz w:val="24"/>
           <w:szCs w:val="24"/>
         </w:rPr>
-        <w:t>（v</w:t>
-      </w:r>
-      <w:r>
-        <w:rPr>
-          <w:b/>
-          <w:sz w:val="24"/>
-          <w:szCs w:val="24"/>
-        </w:rPr>
-        <w:t>1,v2,…</w:t>
-      </w:r>
-      <w:r>
-        <w:rPr>
-          <w:b/>
-          <w:sz w:val="24"/>
-          <w:szCs w:val="24"/>
-        </w:rPr>
-        <w:t>,vm）</w:t>
-      </w:r>
-      <w:r>
-        <w:rPr>
-          <w:rFonts w:hint="eastAsia"/>
-          <w:b/>
-          <w:sz w:val="24"/>
-          <w:szCs w:val="24"/>
-        </w:rPr>
-        <w:t>线性无关当且仅当span(</w:t>
-      </w:r>
-      <w:r>
-        <w:rPr>
-          <w:rFonts w:hint="eastAsia"/>
-          <w:b/>
-          <w:sz w:val="24"/>
-          <w:szCs w:val="24"/>
-        </w:rPr>
-        <w:t>v</w:t>
-      </w:r>
-      <w:r>
-        <w:rPr>
-          <w:b/>
-          <w:sz w:val="24"/>
-          <w:szCs w:val="24"/>
-        </w:rPr>
-        <w:t>1,v2,…</w:t>
-      </w:r>
-      <w:r>
-        <w:rPr>
-          <w:b/>
-          <w:sz w:val="24"/>
-          <w:szCs w:val="24"/>
-        </w:rPr>
-        <w:t>,vm)</w:t>
-      </w:r>
-      <w:r>
-        <w:rPr>
-          <w:rFonts w:hint="eastAsia"/>
-          <w:b/>
-          <w:sz w:val="24"/>
-          <w:szCs w:val="24"/>
-        </w:rPr>
-        <w:t>中的每个向量都唯一的表示为（</w:t>
-      </w:r>
-      <w:r>
-        <w:rPr>
-          <w:rFonts w:hint="eastAsia"/>
-          <w:b/>
-          <w:sz w:val="24"/>
-          <w:szCs w:val="24"/>
-        </w:rPr>
-        <w:t>v</w:t>
-      </w:r>
-      <w:r>
-        <w:rPr>
-          <w:b/>
-          <w:sz w:val="24"/>
-          <w:szCs w:val="24"/>
-        </w:rPr>
-        <w:t>1,v2,…</w:t>
-      </w:r>
-      <w:r>
-        <w:rPr>
-          <w:b/>
-          <w:sz w:val="24"/>
-          <w:szCs w:val="24"/>
-        </w:rPr>
-        <w:t>,vm</w:t>
-      </w:r>
-      <w:r>
-        <w:rPr>
-          <w:rFonts w:hint="eastAsia"/>
-          <w:b/>
-          <w:sz w:val="24"/>
-          <w:szCs w:val="24"/>
-        </w:rPr>
-        <w:t>）的线性组合</w:t>
+        <w:t>长度为1的</w:t>
+      </w:r>
+      <w:r>
+        <w:rPr>
+          <w:rFonts w:hint="eastAsia"/>
+          <w:b/>
+          <w:sz w:val="24"/>
+          <w:szCs w:val="24"/>
+        </w:rPr>
+        <w:t>向量</w:t>
+      </w:r>
+      <w:r>
+        <w:rPr>
+          <w:rFonts w:hint="eastAsia"/>
+          <w:b/>
+          <w:sz w:val="24"/>
+          <w:szCs w:val="24"/>
+        </w:rPr>
+        <w:t>组（v）线性无关当且仅当v！=0</w:t>
+      </w:r>
+      <w:r>
+        <w:rPr>
+          <w:rFonts w:hint="eastAsia"/>
+          <w:b/>
+          <w:sz w:val="24"/>
+          <w:szCs w:val="24"/>
+        </w:rPr>
+        <w:t>；长度为2的</w:t>
+      </w:r>
+      <w:r>
+        <w:rPr>
+          <w:rFonts w:hint="eastAsia"/>
+          <w:b/>
+          <w:sz w:val="24"/>
+          <w:szCs w:val="24"/>
+        </w:rPr>
+        <w:t>向量</w:t>
+      </w:r>
+      <w:r>
+        <w:rPr>
+          <w:rFonts w:hint="eastAsia"/>
+          <w:b/>
+          <w:sz w:val="24"/>
+          <w:szCs w:val="24"/>
+        </w:rPr>
+        <w:t>组线性无关当且仅当其中一个向量是两外一个的标量倍</w:t>
+      </w:r>
+      <w:r>
+        <w:rPr>
+          <w:rFonts w:hint="eastAsia"/>
+          <w:b/>
+          <w:sz w:val="24"/>
+          <w:szCs w:val="24"/>
+        </w:rPr>
+        <w:t>；对于长度为3的向量组，即使其中一个都不是任何其他向量的标量倍， 这个向量组也可能是线性相关的</w:t>
       </w:r>
     </w:p>
     <w:p>
@@ -1134,72 +2229,704 @@
         <w:ind w:firstLineChars="0"/>
         <w:rPr>
           <w:b/>
-          <w:sz w:val="24"/>
-          <w:szCs w:val="24"/>
-        </w:rPr>
-      </w:pPr>
-      <w:r>
-        <w:rPr>
-          <w:rFonts w:hint="eastAsia"/>
-          <w:b/>
-          <w:sz w:val="24"/>
-          <w:szCs w:val="24"/>
-        </w:rPr>
-        <w:t>长度为1的</w:t>
-      </w:r>
-      <w:r>
-        <w:rPr>
-          <w:rFonts w:hint="eastAsia"/>
-          <w:b/>
-          <w:sz w:val="24"/>
-          <w:szCs w:val="24"/>
-        </w:rPr>
-        <w:t>向量</w:t>
-      </w:r>
-      <w:r>
-        <w:rPr>
-          <w:rFonts w:hint="eastAsia"/>
-          <w:b/>
-          <w:sz w:val="24"/>
-          <w:szCs w:val="24"/>
-        </w:rPr>
-        <w:t>组（v）线性无关当且仅当v！=0</w:t>
-      </w:r>
-      <w:r>
-        <w:rPr>
-          <w:rFonts w:hint="eastAsia"/>
-          <w:b/>
-          <w:sz w:val="24"/>
-          <w:szCs w:val="24"/>
-        </w:rPr>
-        <w:t>；长度为2的</w:t>
-      </w:r>
-      <w:r>
-        <w:rPr>
-          <w:rFonts w:hint="eastAsia"/>
-          <w:b/>
-          <w:sz w:val="24"/>
-          <w:szCs w:val="24"/>
-        </w:rPr>
-        <w:t>向量</w:t>
-      </w:r>
-      <w:r>
-        <w:rPr>
-          <w:rFonts w:hint="eastAsia"/>
-          <w:b/>
-          <w:sz w:val="24"/>
-          <w:szCs w:val="24"/>
-        </w:rPr>
-        <w:t>组线性无关当且仅当其中一个向量是两外一个的标量倍</w:t>
-      </w:r>
-      <w:r>
-        <w:rPr>
-          <w:rFonts w:hint="eastAsia"/>
-          <w:b/>
-          <w:sz w:val="24"/>
-          <w:szCs w:val="24"/>
-        </w:rPr>
-        <w:t>；对于长度为3的向量组，即使其中一个都不是任何其他向量的标量倍， 这个向量组也可能是线性相关的</w:t>
+          <w:color w:val="FF0000"/>
+          <w:sz w:val="24"/>
+          <w:szCs w:val="24"/>
+        </w:rPr>
+      </w:pPr>
+      <w:r>
+        <w:rPr>
+          <w:rFonts w:hint="eastAsia"/>
+          <w:b/>
+          <w:color w:val="000000" w:themeColor="text1"/>
+          <w:sz w:val="24"/>
+          <w:szCs w:val="24"/>
+        </w:rPr>
+        <w:lastRenderedPageBreak/>
+        <w:t>若从一个线性无关向量组去掉一些向量， 则剩余向量组还是线性无关</w:t>
+      </w:r>
+      <w:r>
+        <w:rPr>
+          <w:rFonts w:hint="eastAsia"/>
+          <w:b/>
+          <w:color w:val="FF0000"/>
+          <w:sz w:val="24"/>
+          <w:szCs w:val="24"/>
+        </w:rPr>
+        <w:t>（如何验证）</w:t>
+      </w:r>
+      <w:r>
+        <w:rPr>
+          <w:rFonts w:hint="eastAsia"/>
+          <w:b/>
+          <w:color w:val="FF0000"/>
+          <w:sz w:val="24"/>
+          <w:szCs w:val="24"/>
+        </w:rPr>
+        <w:t>；</w:t>
+      </w:r>
+      <w:r>
+        <w:rPr>
+          <w:rFonts w:hint="eastAsia"/>
+          <w:b/>
+          <w:color w:val="000000" w:themeColor="text1"/>
+          <w:sz w:val="24"/>
+          <w:szCs w:val="24"/>
+        </w:rPr>
+        <w:t>为使去掉所有向量后结论仍成立，我们声明：空组</w:t>
+      </w:r>
+      <w:r>
+        <w:rPr>
+          <w:b/>
+          <w:color w:val="000000" w:themeColor="text1"/>
+          <w:sz w:val="24"/>
+          <w:szCs w:val="24"/>
+        </w:rPr>
+        <w:t>()</w:t>
+      </w:r>
+      <w:r>
+        <w:rPr>
+          <w:rFonts w:hint="eastAsia"/>
+          <w:b/>
+          <w:color w:val="000000" w:themeColor="text1"/>
+          <w:sz w:val="24"/>
+          <w:szCs w:val="24"/>
+        </w:rPr>
+        <w:t>是线性无关</w:t>
+      </w:r>
+      <w:r>
+        <w:rPr>
+          <w:rFonts w:hint="eastAsia"/>
+          <w:b/>
+          <w:color w:val="000000" w:themeColor="text1"/>
+          <w:sz w:val="24"/>
+          <w:szCs w:val="24"/>
+        </w:rPr>
+        <w:t>。</w:t>
+      </w:r>
+    </w:p>
+    <w:p>
+      <w:pPr>
+        <w:pStyle w:val="a3"/>
+        <w:ind w:left="360" w:firstLineChars="0" w:firstLine="0"/>
+        <w:rPr>
+          <w:rFonts w:hint="eastAsia"/>
+          <w:b/>
+          <w:color w:val="FF0000"/>
+          <w:sz w:val="24"/>
+          <w:szCs w:val="24"/>
+        </w:rPr>
+      </w:pPr>
+      <w:r>
+        <w:rPr>
+          <w:rFonts w:hint="eastAsia"/>
+          <w:b/>
+          <w:color w:val="000000" w:themeColor="text1"/>
+          <w:sz w:val="24"/>
+          <w:szCs w:val="24"/>
+        </w:rPr>
+        <w:t>证： 假设线性无关向量组(v1,v2,</w:t>
+      </w:r>
+      <w:r>
+        <w:rPr>
+          <w:b/>
+          <w:color w:val="000000" w:themeColor="text1"/>
+          <w:sz w:val="24"/>
+          <w:szCs w:val="24"/>
+        </w:rPr>
+        <w:t>…,vn)</w:t>
+      </w:r>
+      <w:r>
+        <w:rPr>
+          <w:rFonts w:hint="eastAsia"/>
+          <w:b/>
+          <w:color w:val="000000" w:themeColor="text1"/>
+          <w:sz w:val="24"/>
+          <w:szCs w:val="24"/>
+        </w:rPr>
+        <w:t>去掉其中一个向量v</w:t>
+      </w:r>
+      <w:r>
+        <w:rPr>
+          <w:b/>
+          <w:color w:val="000000" w:themeColor="text1"/>
+          <w:sz w:val="24"/>
+          <w:szCs w:val="24"/>
+        </w:rPr>
+        <w:t>j</w:t>
+      </w:r>
+      <w:r>
+        <w:rPr>
+          <w:rFonts w:hint="eastAsia"/>
+          <w:b/>
+          <w:color w:val="000000" w:themeColor="text1"/>
+          <w:sz w:val="24"/>
+          <w:szCs w:val="24"/>
+        </w:rPr>
+        <w:t>(</w:t>
+      </w:r>
+      <w:r>
+        <w:rPr>
+          <w:b/>
+          <w:color w:val="000000" w:themeColor="text1"/>
+          <w:sz w:val="24"/>
+          <w:szCs w:val="24"/>
+        </w:rPr>
+        <w:t>j</w:t>
+      </w:r>
+      <w:r>
+        <w:rPr>
+          <w:rFonts w:hint="eastAsia"/>
+          <w:b/>
+          <w:sz w:val="24"/>
+          <w:szCs w:val="24"/>
+        </w:rPr>
+        <w:t>∈</w:t>
+      </w:r>
+      <w:r>
+        <w:rPr>
+          <w:rFonts w:hint="eastAsia"/>
+          <w:b/>
+          <w:sz w:val="24"/>
+          <w:szCs w:val="24"/>
+        </w:rPr>
+        <w:t>{</w:t>
+      </w:r>
+      <w:r>
+        <w:rPr>
+          <w:b/>
+          <w:sz w:val="24"/>
+          <w:szCs w:val="24"/>
+        </w:rPr>
+        <w:t>1,2,…n</w:t>
+      </w:r>
+      <w:r>
+        <w:rPr>
+          <w:rFonts w:hint="eastAsia"/>
+          <w:b/>
+          <w:sz w:val="24"/>
+          <w:szCs w:val="24"/>
+        </w:rPr>
+        <w:t>}</w:t>
+      </w:r>
+      <w:r>
+        <w:rPr>
+          <w:rFonts w:hint="eastAsia"/>
+          <w:b/>
+          <w:color w:val="000000" w:themeColor="text1"/>
+          <w:sz w:val="24"/>
+          <w:szCs w:val="24"/>
+        </w:rPr>
+        <w:t>)</w:t>
+      </w:r>
+      <w:r>
+        <w:rPr>
+          <w:rFonts w:hint="eastAsia"/>
+          <w:b/>
+          <w:color w:val="000000" w:themeColor="text1"/>
+          <w:sz w:val="24"/>
+          <w:szCs w:val="24"/>
+        </w:rPr>
+        <w:t>后, 剩余向量组线性相关， 即存在不全为0的</w:t>
+      </w:r>
+      <w:r>
+        <w:rPr>
+          <w:rFonts w:hint="eastAsia"/>
+          <w:b/>
+          <w:color w:val="000000" w:themeColor="text1"/>
+          <w:sz w:val="24"/>
+          <w:szCs w:val="24"/>
+        </w:rPr>
+        <w:t>b</w:t>
+      </w:r>
+      <w:r>
+        <w:rPr>
+          <w:rFonts w:hint="eastAsia"/>
+          <w:b/>
+          <w:color w:val="000000" w:themeColor="text1"/>
+          <w:sz w:val="24"/>
+          <w:szCs w:val="24"/>
+        </w:rPr>
+        <w:t>1</w:t>
+      </w:r>
+      <w:r>
+        <w:rPr>
+          <w:b/>
+          <w:color w:val="000000" w:themeColor="text1"/>
+          <w:sz w:val="24"/>
+          <w:szCs w:val="24"/>
+        </w:rPr>
+        <w:t xml:space="preserve">, b2, …,b(j-1),b(j+1),…bn, </w:t>
+      </w:r>
+      <w:r>
+        <w:rPr>
+          <w:rFonts w:hint="eastAsia"/>
+          <w:b/>
+          <w:color w:val="000000" w:themeColor="text1"/>
+          <w:sz w:val="24"/>
+          <w:szCs w:val="24"/>
+        </w:rPr>
+        <w:t>使得b1v1 + b2v2</w:t>
+      </w:r>
+      <w:r>
+        <w:rPr>
+          <w:b/>
+          <w:color w:val="000000" w:themeColor="text1"/>
+          <w:sz w:val="24"/>
+          <w:szCs w:val="24"/>
+        </w:rPr>
+        <w:t xml:space="preserve"> + …</w:t>
+      </w:r>
+      <w:r>
+        <w:rPr>
+          <w:rFonts w:hint="eastAsia"/>
+          <w:b/>
+          <w:color w:val="000000" w:themeColor="text1"/>
+          <w:sz w:val="24"/>
+          <w:szCs w:val="24"/>
+        </w:rPr>
+        <w:t xml:space="preserve"> + b(j-1)v(j-1) + b(j+1) v(j+1) + </w:t>
+      </w:r>
+      <w:r>
+        <w:rPr>
+          <w:b/>
+          <w:color w:val="000000" w:themeColor="text1"/>
+          <w:sz w:val="24"/>
+          <w:szCs w:val="24"/>
+        </w:rPr>
+        <w:t>… + bnvn = 0</w:t>
+      </w:r>
+      <w:r>
+        <w:rPr>
+          <w:b/>
+          <w:color w:val="000000" w:themeColor="text1"/>
+          <w:sz w:val="24"/>
+          <w:szCs w:val="24"/>
+        </w:rPr>
+        <w:t xml:space="preserve"> (1), </w:t>
+      </w:r>
+      <w:r>
+        <w:rPr>
+          <w:rFonts w:hint="eastAsia"/>
+          <w:b/>
+          <w:color w:val="000000" w:themeColor="text1"/>
+          <w:sz w:val="24"/>
+          <w:szCs w:val="24"/>
+        </w:rPr>
+        <w:t>有因为</w:t>
+      </w:r>
+      <w:r>
+        <w:rPr>
+          <w:rFonts w:hint="eastAsia"/>
+          <w:b/>
+          <w:color w:val="000000" w:themeColor="text1"/>
+          <w:sz w:val="24"/>
+          <w:szCs w:val="24"/>
+        </w:rPr>
+        <w:t>(v1,v2,</w:t>
+      </w:r>
+      <w:r>
+        <w:rPr>
+          <w:b/>
+          <w:color w:val="000000" w:themeColor="text1"/>
+          <w:sz w:val="24"/>
+          <w:szCs w:val="24"/>
+        </w:rPr>
+        <w:t>…,vn)</w:t>
+      </w:r>
+      <w:r>
+        <w:rPr>
+          <w:rFonts w:hint="eastAsia"/>
+          <w:b/>
+          <w:color w:val="000000" w:themeColor="text1"/>
+          <w:sz w:val="24"/>
+          <w:szCs w:val="24"/>
+        </w:rPr>
+        <w:t>线性无关， 所以</w:t>
+      </w:r>
+      <w:r>
+        <w:rPr>
+          <w:b/>
+          <w:sz w:val="24"/>
+          <w:szCs w:val="24"/>
+        </w:rPr>
+        <w:t>a1v1 + a2v2 + …anvn</w:t>
+      </w:r>
+      <w:r>
+        <w:rPr>
+          <w:b/>
+          <w:sz w:val="24"/>
+          <w:szCs w:val="24"/>
+        </w:rPr>
+        <w:t xml:space="preserve"> </w:t>
+      </w:r>
+      <w:r>
+        <w:rPr>
+          <w:rFonts w:hint="eastAsia"/>
+          <w:b/>
+          <w:sz w:val="24"/>
+          <w:szCs w:val="24"/>
+        </w:rPr>
+        <w:t>=</w:t>
+      </w:r>
+      <w:r>
+        <w:rPr>
+          <w:b/>
+          <w:sz w:val="24"/>
+          <w:szCs w:val="24"/>
+        </w:rPr>
+        <w:t xml:space="preserve"> </w:t>
+      </w:r>
+      <w:r>
+        <w:rPr>
+          <w:rFonts w:hint="eastAsia"/>
+          <w:b/>
+          <w:sz w:val="24"/>
+          <w:szCs w:val="24"/>
+        </w:rPr>
+        <w:t>0</w:t>
+      </w:r>
+      <w:r>
+        <w:rPr>
+          <w:b/>
+          <w:sz w:val="24"/>
+          <w:szCs w:val="24"/>
+        </w:rPr>
+        <w:t xml:space="preserve"> </w:t>
+      </w:r>
+      <w:r>
+        <w:rPr>
+          <w:rFonts w:hint="eastAsia"/>
+          <w:b/>
+          <w:sz w:val="24"/>
+          <w:szCs w:val="24"/>
+        </w:rPr>
+        <w:t xml:space="preserve">当且仅当 a1 = a2 = </w:t>
+      </w:r>
+      <w:r>
+        <w:rPr>
+          <w:b/>
+          <w:sz w:val="24"/>
+          <w:szCs w:val="24"/>
+        </w:rPr>
+        <w:t>…</w:t>
+      </w:r>
+      <w:r>
+        <w:rPr>
+          <w:b/>
+          <w:sz w:val="24"/>
+          <w:szCs w:val="24"/>
+        </w:rPr>
+        <w:t xml:space="preserve"> = an = 0 (2) </w:t>
+      </w:r>
+      <w:r>
+        <w:rPr>
+          <w:rFonts w:hint="eastAsia"/>
+          <w:b/>
+          <w:sz w:val="24"/>
+          <w:szCs w:val="24"/>
+        </w:rPr>
+        <w:t>。</w:t>
+      </w:r>
+      <w:r>
+        <w:rPr>
+          <w:rFonts w:hint="eastAsia"/>
+          <w:b/>
+          <w:sz w:val="24"/>
+          <w:szCs w:val="24"/>
+        </w:rPr>
+        <w:t>(</w:t>
+      </w:r>
+      <w:r>
+        <w:rPr>
+          <w:b/>
+          <w:sz w:val="24"/>
+          <w:szCs w:val="24"/>
+        </w:rPr>
+        <w:t xml:space="preserve">2) – (1) </w:t>
+      </w:r>
+      <w:r>
+        <w:rPr>
+          <w:rFonts w:hint="eastAsia"/>
+          <w:b/>
+          <w:sz w:val="24"/>
+          <w:szCs w:val="24"/>
+        </w:rPr>
+        <w:t xml:space="preserve">得到: </w:t>
+      </w:r>
+      <w:r>
+        <w:rPr>
+          <w:b/>
+          <w:sz w:val="24"/>
+          <w:szCs w:val="24"/>
+        </w:rPr>
+        <w:t>(a1-b1)v1 + (a2-b2)v2 + …</w:t>
+      </w:r>
+      <w:r>
+        <w:rPr>
+          <w:b/>
+          <w:sz w:val="24"/>
+          <w:szCs w:val="24"/>
+        </w:rPr>
+        <w:t xml:space="preserve"> + [a(j-1)-b(j-1)]</w:t>
+      </w:r>
+      <w:r>
+        <w:rPr>
+          <w:b/>
+          <w:sz w:val="24"/>
+          <w:szCs w:val="24"/>
+        </w:rPr>
+        <w:t xml:space="preserve">v(j-1) </w:t>
+      </w:r>
+      <w:r>
+        <w:rPr>
+          <w:rFonts w:hint="eastAsia"/>
+          <w:b/>
+          <w:sz w:val="24"/>
+          <w:szCs w:val="24"/>
+        </w:rPr>
+        <w:t>+a</w:t>
+      </w:r>
+      <w:r>
+        <w:rPr>
+          <w:b/>
+          <w:sz w:val="24"/>
+          <w:szCs w:val="24"/>
+        </w:rPr>
+        <w:t>jvj</w:t>
+      </w:r>
+      <w:r>
+        <w:rPr>
+          <w:b/>
+          <w:sz w:val="24"/>
+          <w:szCs w:val="24"/>
+        </w:rPr>
+        <w:t>+[a(j+1)-b(j+1)]v(j+1)+…+(am-bm)vm = 0</w:t>
+      </w:r>
+      <w:r>
+        <w:rPr>
+          <w:b/>
+          <w:sz w:val="24"/>
+          <w:szCs w:val="24"/>
+        </w:rPr>
+        <w:t xml:space="preserve">. </w:t>
+      </w:r>
+      <w:r>
+        <w:rPr>
+          <w:rFonts w:hint="eastAsia"/>
+          <w:b/>
+          <w:sz w:val="24"/>
+          <w:szCs w:val="24"/>
+        </w:rPr>
+        <w:t>又因为线性无关，</w:t>
+      </w:r>
+      <w:r>
+        <w:rPr>
+          <w:rFonts w:hint="eastAsia"/>
+          <w:b/>
+          <w:sz w:val="24"/>
+          <w:szCs w:val="24"/>
+        </w:rPr>
+        <w:t>所以</w:t>
+      </w:r>
+      <w:r>
+        <w:rPr>
+          <w:b/>
+          <w:sz w:val="24"/>
+          <w:szCs w:val="24"/>
+        </w:rPr>
+        <w:t>a1-b1</w:t>
+      </w:r>
+      <w:r>
+        <w:rPr>
+          <w:b/>
+          <w:sz w:val="24"/>
+          <w:szCs w:val="24"/>
+        </w:rPr>
+        <w:t xml:space="preserve"> </w:t>
+      </w:r>
+      <w:r>
+        <w:rPr>
+          <w:rFonts w:hint="eastAsia"/>
+          <w:b/>
+          <w:sz w:val="24"/>
+          <w:szCs w:val="24"/>
+        </w:rPr>
+        <w:t>=</w:t>
+      </w:r>
+      <w:r>
+        <w:rPr>
+          <w:b/>
+          <w:sz w:val="24"/>
+          <w:szCs w:val="24"/>
+        </w:rPr>
+        <w:t xml:space="preserve"> </w:t>
+      </w:r>
+      <w:r>
+        <w:rPr>
+          <w:b/>
+          <w:sz w:val="24"/>
+          <w:szCs w:val="24"/>
+        </w:rPr>
+        <w:t>a2-b2</w:t>
+      </w:r>
+      <w:r>
+        <w:rPr>
+          <w:b/>
+          <w:sz w:val="24"/>
+          <w:szCs w:val="24"/>
+        </w:rPr>
+        <w:t xml:space="preserve"> = … = </w:t>
+      </w:r>
+      <w:r>
+        <w:rPr>
+          <w:b/>
+          <w:sz w:val="24"/>
+          <w:szCs w:val="24"/>
+        </w:rPr>
+        <w:t>a(j-1)-b(j-1)</w:t>
+      </w:r>
+      <w:r>
+        <w:rPr>
+          <w:b/>
+          <w:sz w:val="24"/>
+          <w:szCs w:val="24"/>
+        </w:rPr>
+        <w:t xml:space="preserve"> = aj = </w:t>
+      </w:r>
+      <w:r>
+        <w:rPr>
+          <w:b/>
+          <w:sz w:val="24"/>
+          <w:szCs w:val="24"/>
+        </w:rPr>
+        <w:t>a(j+1)-b(j+1)</w:t>
+      </w:r>
+      <w:r>
+        <w:rPr>
+          <w:b/>
+          <w:sz w:val="24"/>
+          <w:szCs w:val="24"/>
+        </w:rPr>
+        <w:t xml:space="preserve"> </w:t>
+      </w:r>
+      <w:r>
+        <w:rPr>
+          <w:rFonts w:hint="eastAsia"/>
+          <w:b/>
+          <w:sz w:val="24"/>
+          <w:szCs w:val="24"/>
+        </w:rPr>
+        <w:t>=</w:t>
+      </w:r>
+      <w:r>
+        <w:rPr>
+          <w:b/>
+          <w:sz w:val="24"/>
+          <w:szCs w:val="24"/>
+        </w:rPr>
+        <w:t xml:space="preserve"> … = </w:t>
+      </w:r>
+      <w:r>
+        <w:rPr>
+          <w:b/>
+          <w:sz w:val="24"/>
+          <w:szCs w:val="24"/>
+        </w:rPr>
+        <w:t>am-bm</w:t>
+      </w:r>
+      <w:r>
+        <w:rPr>
+          <w:b/>
+          <w:sz w:val="24"/>
+          <w:szCs w:val="24"/>
+        </w:rPr>
+        <w:t xml:space="preserve"> </w:t>
+      </w:r>
+      <w:r>
+        <w:rPr>
+          <w:rFonts w:hint="eastAsia"/>
+          <w:b/>
+          <w:sz w:val="24"/>
+          <w:szCs w:val="24"/>
+        </w:rPr>
+        <w:t>=</w:t>
+      </w:r>
+      <w:r>
+        <w:rPr>
+          <w:b/>
+          <w:sz w:val="24"/>
+          <w:szCs w:val="24"/>
+        </w:rPr>
+        <w:t xml:space="preserve"> </w:t>
+      </w:r>
+      <w:r>
+        <w:rPr>
+          <w:rFonts w:hint="eastAsia"/>
+          <w:b/>
+          <w:sz w:val="24"/>
+          <w:szCs w:val="24"/>
+        </w:rPr>
+        <w:t>0，</w:t>
+      </w:r>
+      <w:r>
+        <w:rPr>
+          <w:rFonts w:hint="eastAsia"/>
+          <w:b/>
+          <w:sz w:val="24"/>
+          <w:szCs w:val="24"/>
+        </w:rPr>
+        <w:t>所以得出b1=b2</w:t>
+      </w:r>
+      <w:r>
+        <w:rPr>
+          <w:b/>
+          <w:sz w:val="24"/>
+          <w:szCs w:val="24"/>
+        </w:rPr>
+        <w:t>=…</w:t>
+      </w:r>
+      <w:r>
+        <w:rPr>
+          <w:rFonts w:hint="eastAsia"/>
+          <w:b/>
+          <w:sz w:val="24"/>
+          <w:szCs w:val="24"/>
+        </w:rPr>
+        <w:t>=b(j-1)=b(j+1)=</w:t>
+      </w:r>
+      <w:r>
+        <w:rPr>
+          <w:b/>
+          <w:sz w:val="24"/>
+          <w:szCs w:val="24"/>
+        </w:rPr>
+        <w:t>…=bn</w:t>
+      </w:r>
+      <w:r>
+        <w:rPr>
+          <w:b/>
+          <w:sz w:val="24"/>
+          <w:szCs w:val="24"/>
+        </w:rPr>
+        <w:t>=0</w:t>
+      </w:r>
+      <w:r>
+        <w:rPr>
+          <w:b/>
+          <w:sz w:val="24"/>
+          <w:szCs w:val="24"/>
+        </w:rPr>
+        <w:t xml:space="preserve">, </w:t>
+      </w:r>
+      <w:r>
+        <w:rPr>
+          <w:rFonts w:hint="eastAsia"/>
+          <w:b/>
+          <w:sz w:val="24"/>
+          <w:szCs w:val="24"/>
+        </w:rPr>
+        <w:t>与假设矛盾，原命题成立。</w:t>
       </w:r>
     </w:p>
     <w:p>
@@ -1212,713 +2939,44 @@
         <w:ind w:firstLineChars="0"/>
         <w:rPr>
           <w:b/>
-          <w:color w:val="FF0000"/>
-          <w:sz w:val="24"/>
-          <w:szCs w:val="24"/>
-        </w:rPr>
-      </w:pPr>
-      <w:r>
-        <w:rPr>
-          <w:rFonts w:hint="eastAsia"/>
-          <w:b/>
-          <w:color w:val="000000" w:themeColor="text1"/>
-          <w:sz w:val="24"/>
-          <w:szCs w:val="24"/>
-        </w:rPr>
-        <w:t>若从一个线性无关向量组去掉一些向量， 则剩余向量组还是线性无关</w:t>
-      </w:r>
-      <w:r>
-        <w:rPr>
-          <w:rFonts w:hint="eastAsia"/>
-          <w:b/>
-          <w:color w:val="FF0000"/>
-          <w:sz w:val="24"/>
-          <w:szCs w:val="24"/>
-        </w:rPr>
-        <w:t>（如何验证）</w:t>
-      </w:r>
-      <w:r>
-        <w:rPr>
-          <w:rFonts w:hint="eastAsia"/>
-          <w:b/>
-          <w:color w:val="FF0000"/>
-          <w:sz w:val="24"/>
-          <w:szCs w:val="24"/>
-        </w:rPr>
-        <w:t>；</w:t>
-      </w:r>
-      <w:r>
-        <w:rPr>
-          <w:rFonts w:hint="eastAsia"/>
-          <w:b/>
-          <w:color w:val="000000" w:themeColor="text1"/>
-          <w:sz w:val="24"/>
-          <w:szCs w:val="24"/>
-        </w:rPr>
-        <w:t>为使去掉所有向量后结论仍成立，我们声明：空组</w:t>
-      </w:r>
-      <w:r>
-        <w:rPr>
-          <w:b/>
-          <w:color w:val="000000" w:themeColor="text1"/>
-          <w:sz w:val="24"/>
-          <w:szCs w:val="24"/>
-        </w:rPr>
-        <w:t>()</w:t>
-      </w:r>
-      <w:r>
-        <w:rPr>
-          <w:rFonts w:hint="eastAsia"/>
-          <w:b/>
-          <w:color w:val="000000" w:themeColor="text1"/>
-          <w:sz w:val="24"/>
-          <w:szCs w:val="24"/>
-        </w:rPr>
-        <w:t>是线性无关</w:t>
-      </w:r>
-      <w:r>
-        <w:rPr>
-          <w:rFonts w:hint="eastAsia"/>
-          <w:b/>
-          <w:color w:val="000000" w:themeColor="text1"/>
-          <w:sz w:val="24"/>
-          <w:szCs w:val="24"/>
-        </w:rPr>
-        <w:t>。</w:t>
-      </w:r>
-    </w:p>
-    <w:p>
-      <w:pPr>
-        <w:pStyle w:val="a3"/>
-        <w:ind w:left="360" w:firstLineChars="0" w:firstLine="0"/>
-        <w:rPr>
-          <w:rFonts w:hint="eastAsia"/>
-          <w:b/>
-          <w:color w:val="FF0000"/>
-          <w:sz w:val="24"/>
-          <w:szCs w:val="24"/>
-        </w:rPr>
-      </w:pPr>
-      <w:r>
-        <w:rPr>
-          <w:rFonts w:hint="eastAsia"/>
-          <w:b/>
-          <w:color w:val="000000" w:themeColor="text1"/>
-          <w:sz w:val="24"/>
-          <w:szCs w:val="24"/>
-        </w:rPr>
-        <w:t>证： 假设线性无关向量组(v1,v2,</w:t>
-      </w:r>
-      <w:r>
-        <w:rPr>
-          <w:b/>
-          <w:color w:val="000000" w:themeColor="text1"/>
-          <w:sz w:val="24"/>
-          <w:szCs w:val="24"/>
-        </w:rPr>
-        <w:t>…,vn)</w:t>
-      </w:r>
-      <w:r>
-        <w:rPr>
-          <w:rFonts w:hint="eastAsia"/>
-          <w:b/>
-          <w:color w:val="000000" w:themeColor="text1"/>
-          <w:sz w:val="24"/>
-          <w:szCs w:val="24"/>
-        </w:rPr>
-        <w:t>去掉其中一个向量v</w:t>
-      </w:r>
-      <w:r>
-        <w:rPr>
-          <w:b/>
-          <w:color w:val="000000" w:themeColor="text1"/>
-          <w:sz w:val="24"/>
-          <w:szCs w:val="24"/>
-        </w:rPr>
-        <w:t>j</w:t>
-      </w:r>
-      <w:r>
-        <w:rPr>
-          <w:rFonts w:hint="eastAsia"/>
-          <w:b/>
-          <w:color w:val="000000" w:themeColor="text1"/>
-          <w:sz w:val="24"/>
-          <w:szCs w:val="24"/>
-        </w:rPr>
-        <w:t>(</w:t>
-      </w:r>
-      <w:r>
-        <w:rPr>
-          <w:b/>
-          <w:color w:val="000000" w:themeColor="text1"/>
-          <w:sz w:val="24"/>
-          <w:szCs w:val="24"/>
-        </w:rPr>
-        <w:t>j</w:t>
-      </w:r>
-      <w:r>
-        <w:rPr>
-          <w:rFonts w:hint="eastAsia"/>
-          <w:b/>
-          <w:sz w:val="24"/>
-          <w:szCs w:val="24"/>
-        </w:rPr>
-        <w:t>∈</w:t>
-      </w:r>
-      <w:r>
-        <w:rPr>
-          <w:rFonts w:hint="eastAsia"/>
-          <w:b/>
-          <w:sz w:val="24"/>
-          <w:szCs w:val="24"/>
-        </w:rPr>
-        <w:t>{</w:t>
-      </w:r>
-      <w:r>
-        <w:rPr>
-          <w:b/>
-          <w:sz w:val="24"/>
-          <w:szCs w:val="24"/>
-        </w:rPr>
-        <w:t>1,2,…n</w:t>
-      </w:r>
-      <w:r>
-        <w:rPr>
-          <w:rFonts w:hint="eastAsia"/>
-          <w:b/>
-          <w:sz w:val="24"/>
-          <w:szCs w:val="24"/>
-        </w:rPr>
-        <w:t>}</w:t>
-      </w:r>
-      <w:r>
-        <w:rPr>
-          <w:rFonts w:hint="eastAsia"/>
-          <w:b/>
-          <w:color w:val="000000" w:themeColor="text1"/>
-          <w:sz w:val="24"/>
-          <w:szCs w:val="24"/>
-        </w:rPr>
-        <w:t>)</w:t>
-      </w:r>
-      <w:r>
-        <w:rPr>
-          <w:rFonts w:hint="eastAsia"/>
-          <w:b/>
-          <w:color w:val="000000" w:themeColor="text1"/>
-          <w:sz w:val="24"/>
-          <w:szCs w:val="24"/>
-        </w:rPr>
-        <w:t>后, 剩余向量组线性相关， 即存在不全为0的</w:t>
-      </w:r>
-      <w:r>
-        <w:rPr>
-          <w:rFonts w:hint="eastAsia"/>
-          <w:b/>
-          <w:color w:val="000000" w:themeColor="text1"/>
-          <w:sz w:val="24"/>
-          <w:szCs w:val="24"/>
-        </w:rPr>
-        <w:t>b</w:t>
-      </w:r>
-      <w:r>
-        <w:rPr>
-          <w:rFonts w:hint="eastAsia"/>
-          <w:b/>
-          <w:color w:val="000000" w:themeColor="text1"/>
-          <w:sz w:val="24"/>
-          <w:szCs w:val="24"/>
-        </w:rPr>
-        <w:t>1</w:t>
-      </w:r>
-      <w:r>
-        <w:rPr>
-          <w:b/>
-          <w:color w:val="000000" w:themeColor="text1"/>
-          <w:sz w:val="24"/>
-          <w:szCs w:val="24"/>
-        </w:rPr>
-        <w:t xml:space="preserve">, b2, …,b(j-1),b(j+1),…bn, </w:t>
-      </w:r>
-      <w:r>
-        <w:rPr>
-          <w:rFonts w:hint="eastAsia"/>
-          <w:b/>
-          <w:color w:val="000000" w:themeColor="text1"/>
-          <w:sz w:val="24"/>
-          <w:szCs w:val="24"/>
-        </w:rPr>
-        <w:t>使得b1v1 + b2v2</w:t>
-      </w:r>
-      <w:r>
-        <w:rPr>
-          <w:b/>
-          <w:color w:val="000000" w:themeColor="text1"/>
-          <w:sz w:val="24"/>
-          <w:szCs w:val="24"/>
-        </w:rPr>
-        <w:t xml:space="preserve"> + …</w:t>
-      </w:r>
-      <w:r>
-        <w:rPr>
-          <w:rFonts w:hint="eastAsia"/>
-          <w:b/>
-          <w:color w:val="000000" w:themeColor="text1"/>
-          <w:sz w:val="24"/>
-          <w:szCs w:val="24"/>
-        </w:rPr>
-        <w:t xml:space="preserve"> + b(j-1)v(j-1) + b(j+1) v(j+1) + </w:t>
-      </w:r>
-      <w:r>
-        <w:rPr>
-          <w:b/>
-          <w:color w:val="000000" w:themeColor="text1"/>
-          <w:sz w:val="24"/>
-          <w:szCs w:val="24"/>
-        </w:rPr>
-        <w:t>… + bnvn = 0</w:t>
-      </w:r>
-      <w:r>
-        <w:rPr>
-          <w:b/>
-          <w:color w:val="000000" w:themeColor="text1"/>
-          <w:sz w:val="24"/>
-          <w:szCs w:val="24"/>
-        </w:rPr>
-        <w:t xml:space="preserve"> (1), </w:t>
-      </w:r>
-      <w:r>
-        <w:rPr>
-          <w:rFonts w:hint="eastAsia"/>
-          <w:b/>
-          <w:color w:val="000000" w:themeColor="text1"/>
-          <w:sz w:val="24"/>
-          <w:szCs w:val="24"/>
-        </w:rPr>
-        <w:t>有因为</w:t>
-      </w:r>
-      <w:r>
-        <w:rPr>
-          <w:rFonts w:hint="eastAsia"/>
-          <w:b/>
-          <w:color w:val="000000" w:themeColor="text1"/>
-          <w:sz w:val="24"/>
-          <w:szCs w:val="24"/>
-        </w:rPr>
-        <w:t>(v1,v2,</w:t>
-      </w:r>
-      <w:r>
-        <w:rPr>
-          <w:b/>
-          <w:color w:val="000000" w:themeColor="text1"/>
-          <w:sz w:val="24"/>
-          <w:szCs w:val="24"/>
-        </w:rPr>
-        <w:t>…,vn)</w:t>
-      </w:r>
-      <w:r>
-        <w:rPr>
-          <w:rFonts w:hint="eastAsia"/>
-          <w:b/>
-          <w:color w:val="000000" w:themeColor="text1"/>
-          <w:sz w:val="24"/>
-          <w:szCs w:val="24"/>
-        </w:rPr>
-        <w:t>线性无关， 所以</w:t>
-      </w:r>
-      <w:r>
-        <w:rPr>
-          <w:b/>
-          <w:sz w:val="24"/>
-          <w:szCs w:val="24"/>
-        </w:rPr>
-        <w:t>a1v1 + a2v2 + …anvn</w:t>
-      </w:r>
-      <w:r>
-        <w:rPr>
-          <w:b/>
-          <w:sz w:val="24"/>
-          <w:szCs w:val="24"/>
-        </w:rPr>
-        <w:t xml:space="preserve"> </w:t>
-      </w:r>
-      <w:r>
-        <w:rPr>
-          <w:rFonts w:hint="eastAsia"/>
-          <w:b/>
-          <w:sz w:val="24"/>
-          <w:szCs w:val="24"/>
-        </w:rPr>
-        <w:t>=</w:t>
-      </w:r>
-      <w:r>
-        <w:rPr>
-          <w:b/>
-          <w:sz w:val="24"/>
-          <w:szCs w:val="24"/>
-        </w:rPr>
-        <w:t xml:space="preserve"> </w:t>
-      </w:r>
-      <w:r>
-        <w:rPr>
-          <w:rFonts w:hint="eastAsia"/>
-          <w:b/>
-          <w:sz w:val="24"/>
-          <w:szCs w:val="24"/>
-        </w:rPr>
-        <w:t>0</w:t>
-      </w:r>
-      <w:r>
-        <w:rPr>
-          <w:b/>
-          <w:sz w:val="24"/>
-          <w:szCs w:val="24"/>
-        </w:rPr>
-        <w:t xml:space="preserve"> </w:t>
-      </w:r>
-      <w:r>
-        <w:rPr>
-          <w:rFonts w:hint="eastAsia"/>
-          <w:b/>
-          <w:sz w:val="24"/>
-          <w:szCs w:val="24"/>
-        </w:rPr>
-        <w:t xml:space="preserve">当且仅当 a1 = a2 = </w:t>
-      </w:r>
-      <w:r>
-        <w:rPr>
-          <w:b/>
-          <w:sz w:val="24"/>
-          <w:szCs w:val="24"/>
-        </w:rPr>
-        <w:t>…</w:t>
-      </w:r>
-      <w:r>
-        <w:rPr>
-          <w:b/>
-          <w:sz w:val="24"/>
-          <w:szCs w:val="24"/>
-        </w:rPr>
-        <w:t xml:space="preserve"> = an = 0 (2) </w:t>
-      </w:r>
-      <w:r>
-        <w:rPr>
-          <w:rFonts w:hint="eastAsia"/>
-          <w:b/>
-          <w:sz w:val="24"/>
-          <w:szCs w:val="24"/>
-        </w:rPr>
-        <w:t>。</w:t>
-      </w:r>
-      <w:r>
-        <w:rPr>
-          <w:rFonts w:hint="eastAsia"/>
-          <w:b/>
-          <w:sz w:val="24"/>
-          <w:szCs w:val="24"/>
-        </w:rPr>
-        <w:t>(</w:t>
-      </w:r>
-      <w:r>
-        <w:rPr>
-          <w:b/>
-          <w:sz w:val="24"/>
-          <w:szCs w:val="24"/>
-        </w:rPr>
-        <w:t xml:space="preserve">2) – (1) </w:t>
-      </w:r>
-      <w:r>
-        <w:rPr>
-          <w:rFonts w:hint="eastAsia"/>
-          <w:b/>
-          <w:sz w:val="24"/>
-          <w:szCs w:val="24"/>
-        </w:rPr>
-        <w:t xml:space="preserve">得到: </w:t>
-      </w:r>
-      <w:r>
-        <w:rPr>
-          <w:b/>
-          <w:sz w:val="24"/>
-          <w:szCs w:val="24"/>
-        </w:rPr>
-        <w:t>(a1-b1)v1 + (a2-b2)v2 + …</w:t>
-      </w:r>
-      <w:r>
-        <w:rPr>
-          <w:b/>
-          <w:sz w:val="24"/>
-          <w:szCs w:val="24"/>
-        </w:rPr>
-        <w:t xml:space="preserve"> + [a(j-1)-b(j-1)]</w:t>
-      </w:r>
-      <w:r>
-        <w:rPr>
-          <w:b/>
-          <w:sz w:val="24"/>
-          <w:szCs w:val="24"/>
-        </w:rPr>
-        <w:t xml:space="preserve">v(j-1) </w:t>
-      </w:r>
-      <w:r>
-        <w:rPr>
-          <w:rFonts w:hint="eastAsia"/>
-          <w:b/>
-          <w:sz w:val="24"/>
-          <w:szCs w:val="24"/>
-        </w:rPr>
-        <w:t>+a</w:t>
-      </w:r>
-      <w:r>
-        <w:rPr>
-          <w:b/>
-          <w:sz w:val="24"/>
-          <w:szCs w:val="24"/>
-        </w:rPr>
-        <w:t>jvj</w:t>
-      </w:r>
-      <w:r>
-        <w:rPr>
-          <w:b/>
-          <w:sz w:val="24"/>
-          <w:szCs w:val="24"/>
-        </w:rPr>
-        <w:t>+[a(j+1)-b(j+1)]v(j+1)+…+(am-bm)vm = 0</w:t>
-      </w:r>
-      <w:r>
-        <w:rPr>
-          <w:b/>
-          <w:sz w:val="24"/>
-          <w:szCs w:val="24"/>
-        </w:rPr>
-        <w:t xml:space="preserve">. </w:t>
-      </w:r>
-      <w:r>
-        <w:rPr>
-          <w:rFonts w:hint="eastAsia"/>
-          <w:b/>
-          <w:sz w:val="24"/>
-          <w:szCs w:val="24"/>
-        </w:rPr>
-        <w:t>又因为线性无关，</w:t>
-      </w:r>
-      <w:r>
-        <w:rPr>
-          <w:rFonts w:hint="eastAsia"/>
-          <w:b/>
-          <w:sz w:val="24"/>
-          <w:szCs w:val="24"/>
-        </w:rPr>
-        <w:t>所以</w:t>
-      </w:r>
-      <w:r>
-        <w:rPr>
-          <w:b/>
-          <w:sz w:val="24"/>
-          <w:szCs w:val="24"/>
-        </w:rPr>
-        <w:t>a1-b1</w:t>
-      </w:r>
-      <w:r>
-        <w:rPr>
-          <w:b/>
-          <w:sz w:val="24"/>
-          <w:szCs w:val="24"/>
-        </w:rPr>
-        <w:t xml:space="preserve"> </w:t>
-      </w:r>
-      <w:r>
-        <w:rPr>
-          <w:rFonts w:hint="eastAsia"/>
-          <w:b/>
-          <w:sz w:val="24"/>
-          <w:szCs w:val="24"/>
-        </w:rPr>
-        <w:t>=</w:t>
-      </w:r>
-      <w:r>
-        <w:rPr>
-          <w:b/>
-          <w:sz w:val="24"/>
-          <w:szCs w:val="24"/>
-        </w:rPr>
-        <w:t xml:space="preserve"> </w:t>
-      </w:r>
-      <w:r>
-        <w:rPr>
-          <w:b/>
-          <w:sz w:val="24"/>
-          <w:szCs w:val="24"/>
-        </w:rPr>
-        <w:t>a2-b2</w:t>
-      </w:r>
-      <w:r>
-        <w:rPr>
-          <w:b/>
-          <w:sz w:val="24"/>
-          <w:szCs w:val="24"/>
-        </w:rPr>
-        <w:t xml:space="preserve"> = … = </w:t>
-      </w:r>
-      <w:r>
-        <w:rPr>
-          <w:b/>
-          <w:sz w:val="24"/>
-          <w:szCs w:val="24"/>
-        </w:rPr>
-        <w:t>a(j-1)-b(j-1)</w:t>
-      </w:r>
-      <w:r>
-        <w:rPr>
-          <w:b/>
-          <w:sz w:val="24"/>
-          <w:szCs w:val="24"/>
-        </w:rPr>
-        <w:t xml:space="preserve"> = aj = </w:t>
-      </w:r>
-      <w:r>
-        <w:rPr>
-          <w:b/>
-          <w:sz w:val="24"/>
-          <w:szCs w:val="24"/>
-        </w:rPr>
-        <w:t>a(j+1)-b(j+1)</w:t>
-      </w:r>
-      <w:r>
-        <w:rPr>
-          <w:b/>
-          <w:sz w:val="24"/>
-          <w:szCs w:val="24"/>
-        </w:rPr>
-        <w:t xml:space="preserve"> </w:t>
-      </w:r>
-      <w:r>
-        <w:rPr>
-          <w:rFonts w:hint="eastAsia"/>
-          <w:b/>
-          <w:sz w:val="24"/>
-          <w:szCs w:val="24"/>
-        </w:rPr>
-        <w:t>=</w:t>
-      </w:r>
-      <w:r>
-        <w:rPr>
-          <w:b/>
-          <w:sz w:val="24"/>
-          <w:szCs w:val="24"/>
-        </w:rPr>
-        <w:t xml:space="preserve"> … = </w:t>
-      </w:r>
-      <w:r>
-        <w:rPr>
-          <w:b/>
-          <w:sz w:val="24"/>
-          <w:szCs w:val="24"/>
-        </w:rPr>
-        <w:t>am-bm</w:t>
-      </w:r>
-      <w:r>
-        <w:rPr>
-          <w:b/>
-          <w:sz w:val="24"/>
-          <w:szCs w:val="24"/>
-        </w:rPr>
-        <w:t xml:space="preserve"> </w:t>
-      </w:r>
-      <w:r>
-        <w:rPr>
-          <w:rFonts w:hint="eastAsia"/>
-          <w:b/>
-          <w:sz w:val="24"/>
-          <w:szCs w:val="24"/>
-        </w:rPr>
-        <w:t>=</w:t>
-      </w:r>
-      <w:r>
-        <w:rPr>
-          <w:b/>
-          <w:sz w:val="24"/>
-          <w:szCs w:val="24"/>
-        </w:rPr>
-        <w:t xml:space="preserve"> </w:t>
-      </w:r>
-      <w:r>
-        <w:rPr>
-          <w:rFonts w:hint="eastAsia"/>
-          <w:b/>
-          <w:sz w:val="24"/>
-          <w:szCs w:val="24"/>
-        </w:rPr>
-        <w:t>0，</w:t>
-      </w:r>
-      <w:r>
-        <w:rPr>
-          <w:rFonts w:hint="eastAsia"/>
-          <w:b/>
-          <w:sz w:val="24"/>
-          <w:szCs w:val="24"/>
-        </w:rPr>
-        <w:t>所以得出b1=b2</w:t>
-      </w:r>
-      <w:r>
-        <w:rPr>
-          <w:b/>
-          <w:sz w:val="24"/>
-          <w:szCs w:val="24"/>
-        </w:rPr>
-        <w:t>=…</w:t>
-      </w:r>
-      <w:r>
-        <w:rPr>
-          <w:rFonts w:hint="eastAsia"/>
-          <w:b/>
-          <w:sz w:val="24"/>
-          <w:szCs w:val="24"/>
-        </w:rPr>
-        <w:t>=b(j-1)=b(j+1)=</w:t>
-      </w:r>
-      <w:r>
-        <w:rPr>
-          <w:b/>
-          <w:sz w:val="24"/>
-          <w:szCs w:val="24"/>
-        </w:rPr>
-        <w:t>…=bn</w:t>
-      </w:r>
-      <w:r>
-        <w:rPr>
-          <w:b/>
-          <w:sz w:val="24"/>
-          <w:szCs w:val="24"/>
-        </w:rPr>
-        <w:t>=0</w:t>
-      </w:r>
-      <w:r>
-        <w:rPr>
-          <w:b/>
-          <w:sz w:val="24"/>
-          <w:szCs w:val="24"/>
-        </w:rPr>
-        <w:t xml:space="preserve">, </w:t>
-      </w:r>
-      <w:r>
-        <w:rPr>
-          <w:rFonts w:hint="eastAsia"/>
-          <w:b/>
-          <w:sz w:val="24"/>
-          <w:szCs w:val="24"/>
-        </w:rPr>
-        <w:t>与假设</w:t>
-      </w:r>
-      <w:r>
-        <w:rPr>
-          <w:rFonts w:hint="eastAsia"/>
-          <w:b/>
-          <w:sz w:val="24"/>
-          <w:szCs w:val="24"/>
-        </w:rPr>
-        <w:lastRenderedPageBreak/>
-        <w:t>矛盾，原命题成立。</w:t>
+          <w:sz w:val="24"/>
+          <w:szCs w:val="24"/>
+        </w:rPr>
+      </w:pPr>
+      <w:r>
+        <w:rPr>
+          <w:rFonts w:hint="eastAsia"/>
+          <w:b/>
+          <w:sz w:val="24"/>
+          <w:szCs w:val="24"/>
+        </w:rPr>
+        <w:t>若V中一组向量线性无关且张成V，则称这组向量为</w:t>
+      </w:r>
+      <w:r>
+        <w:rPr>
+          <w:b/>
+          <w:sz w:val="24"/>
+          <w:szCs w:val="24"/>
+        </w:rPr>
+        <w:t>V</w:t>
+      </w:r>
+      <w:r>
+        <w:rPr>
+          <w:rFonts w:hint="eastAsia"/>
+          <w:b/>
+          <w:sz w:val="24"/>
+          <w:szCs w:val="24"/>
+        </w:rPr>
+        <w:t>的一组基</w:t>
+      </w:r>
+      <w:r>
+        <w:rPr>
+          <w:rFonts w:hint="eastAsia"/>
+          <w:b/>
+          <w:sz w:val="24"/>
+          <w:szCs w:val="24"/>
+        </w:rPr>
+        <w:t>(basis)</w:t>
       </w:r>
     </w:p>
     <w:p>
@@ -1937,12 +2995,37 @@
       </w:pPr>
       <w:r>
         <w:rPr>
-          <w:rFonts w:hint="eastAsia"/>
-          <w:b/>
-          <w:sz w:val="24"/>
-          <w:szCs w:val="24"/>
-        </w:rPr>
-        <w:t>若V中一组向量线性无关且张成V，则称这组向量为</w:t>
+          <w:b/>
+          <w:sz w:val="24"/>
+          <w:szCs w:val="24"/>
+        </w:rPr>
+        <w:t>(</w:t>
+      </w:r>
+      <w:r>
+        <w:rPr>
+          <w:rFonts w:hint="eastAsia"/>
+          <w:b/>
+          <w:sz w:val="24"/>
+          <w:szCs w:val="24"/>
+        </w:rPr>
+        <w:t>向量组是V的一组基的充分必要条件</w:t>
+      </w:r>
+      <w:r>
+        <w:rPr>
+          <w:b/>
+          <w:sz w:val="24"/>
+          <w:szCs w:val="24"/>
+        </w:rPr>
+        <w:t>)</w:t>
+      </w:r>
+      <w:r>
+        <w:rPr>
+          <w:rFonts w:hint="eastAsia"/>
+          <w:b/>
+          <w:sz w:val="24"/>
+          <w:szCs w:val="24"/>
+        </w:rPr>
+        <w:t xml:space="preserve"> </w:t>
       </w:r>
       <w:r>
         <w:rPr>
@@ -1959,16 +3042,99 @@
           <w:sz w:val="24"/>
           <w:szCs w:val="24"/>
         </w:rPr>
-        <w:t>的一组基</w:t>
-      </w:r>
-      <w:r>
-        <w:rPr>
-          <w:rFonts w:hint="eastAsia"/>
-          <w:b/>
-          <w:sz w:val="24"/>
-          <w:szCs w:val="24"/>
-        </w:rPr>
-        <w:t>(basis)</w:t>
+        <w:t>的一组向量(</w:t>
+      </w:r>
+      <w:r>
+        <w:rPr>
+          <w:b/>
+          <w:sz w:val="24"/>
+          <w:szCs w:val="24"/>
+        </w:rPr>
+        <w:t>v1,v2,…,vn</w:t>
+      </w:r>
+      <w:r>
+        <w:rPr>
+          <w:rFonts w:hint="eastAsia"/>
+          <w:b/>
+          <w:sz w:val="24"/>
+          <w:szCs w:val="24"/>
+        </w:rPr>
+        <w:t>)是V的一组基当且仅当对于每个u</w:t>
+      </w:r>
+      <w:r>
+        <w:rPr>
+          <w:rFonts w:hint="eastAsia"/>
+          <w:b/>
+          <w:sz w:val="24"/>
+          <w:szCs w:val="24"/>
+        </w:rPr>
+        <w:t>∈V,</w:t>
+      </w:r>
+      <w:r>
+        <w:rPr>
+          <w:rFonts w:hint="eastAsia"/>
+          <w:b/>
+          <w:sz w:val="24"/>
+          <w:szCs w:val="24"/>
+        </w:rPr>
+        <w:t>都能唯一的表示成：</w:t>
+      </w:r>
+    </w:p>
+    <w:p>
+      <w:pPr>
+        <w:pStyle w:val="a3"/>
+        <w:ind w:left="360" w:firstLineChars="0" w:firstLine="0"/>
+        <w:rPr>
+          <w:b/>
+          <w:sz w:val="24"/>
+          <w:szCs w:val="24"/>
+        </w:rPr>
+      </w:pPr>
+      <w:r>
+        <w:rPr>
+          <w:b/>
+          <w:sz w:val="24"/>
+          <w:szCs w:val="24"/>
+        </w:rPr>
+        <w:t>v = a1v1 + a2v2 + …anvn</w:t>
+      </w:r>
+    </w:p>
+    <w:p>
+      <w:pPr>
+        <w:pStyle w:val="a3"/>
+        <w:ind w:left="360" w:firstLineChars="0" w:firstLine="0"/>
+        <w:rPr>
+          <w:b/>
+          <w:sz w:val="24"/>
+          <w:szCs w:val="24"/>
+        </w:rPr>
+      </w:pPr>
+      <w:r>
+        <w:rPr>
+          <w:rFonts w:hint="eastAsia"/>
+          <w:b/>
+          <w:sz w:val="24"/>
+          <w:szCs w:val="24"/>
+        </w:rPr>
+        <w:t>其中aj</w:t>
+      </w:r>
+      <w:r>
+        <w:rPr>
+          <w:rFonts w:hint="eastAsia"/>
+          <w:b/>
+          <w:sz w:val="24"/>
+          <w:szCs w:val="24"/>
+        </w:rPr>
+        <w:t>∈</w:t>
+      </w:r>
+      <w:r>
+        <w:rPr>
+          <w:rFonts w:hint="eastAsia"/>
+          <w:b/>
+          <w:sz w:val="24"/>
+          <w:szCs w:val="24"/>
+        </w:rPr>
+        <w:t>F</w:t>
       </w:r>
     </w:p>
     <w:p>
@@ -1987,146 +3153,48 @@
       </w:pPr>
       <w:r>
         <w:rPr>
-          <w:b/>
-          <w:sz w:val="24"/>
-          <w:szCs w:val="24"/>
-        </w:rPr>
-        <w:t>(</w:t>
-      </w:r>
-      <w:r>
-        <w:rPr>
-          <w:rFonts w:hint="eastAsia"/>
-          <w:b/>
-          <w:sz w:val="24"/>
-          <w:szCs w:val="24"/>
-        </w:rPr>
-        <w:t>向量组是V的一组基的充分必要条件</w:t>
-      </w:r>
-      <w:r>
-        <w:rPr>
-          <w:b/>
-          <w:sz w:val="24"/>
-          <w:szCs w:val="24"/>
-        </w:rPr>
-        <w:t>)</w:t>
-      </w:r>
-      <w:r>
-        <w:rPr>
-          <w:rFonts w:hint="eastAsia"/>
-          <w:b/>
-          <w:sz w:val="24"/>
-          <w:szCs w:val="24"/>
-        </w:rPr>
-        <w:t xml:space="preserve"> </w:t>
-      </w:r>
-      <w:r>
-        <w:rPr>
-          <w:b/>
-          <w:sz w:val="24"/>
-          <w:szCs w:val="24"/>
-        </w:rPr>
-        <w:t>V</w:t>
-      </w:r>
-      <w:r>
-        <w:rPr>
-          <w:rFonts w:hint="eastAsia"/>
-          <w:b/>
-          <w:sz w:val="24"/>
-          <w:szCs w:val="24"/>
-        </w:rPr>
-        <w:t>的一组向量(</w:t>
-      </w:r>
-      <w:r>
-        <w:rPr>
-          <w:b/>
-          <w:sz w:val="24"/>
-          <w:szCs w:val="24"/>
-        </w:rPr>
-        <w:t>v1,v2,…,vn</w:t>
-      </w:r>
-      <w:r>
-        <w:rPr>
-          <w:rFonts w:hint="eastAsia"/>
-          <w:b/>
-          <w:sz w:val="24"/>
-          <w:szCs w:val="24"/>
-        </w:rPr>
-        <w:t>)是V的一组基当且仅当对于每个u</w:t>
-      </w:r>
-      <w:r>
-        <w:rPr>
-          <w:rFonts w:hint="eastAsia"/>
-          <w:b/>
-          <w:sz w:val="24"/>
-          <w:szCs w:val="24"/>
-        </w:rPr>
-        <w:t>∈V,</w:t>
-      </w:r>
-      <w:r>
-        <w:rPr>
-          <w:rFonts w:hint="eastAsia"/>
-          <w:b/>
-          <w:sz w:val="24"/>
-          <w:szCs w:val="24"/>
-        </w:rPr>
-        <w:t>都能唯一的表示成：</w:t>
-      </w:r>
-    </w:p>
-    <w:p>
-      <w:pPr>
-        <w:pStyle w:val="a3"/>
-        <w:ind w:left="360" w:firstLineChars="0" w:firstLine="0"/>
-        <w:rPr>
-          <w:b/>
-          <w:sz w:val="24"/>
-          <w:szCs w:val="24"/>
-        </w:rPr>
-      </w:pPr>
-      <w:r>
-        <w:rPr>
-          <w:b/>
-          <w:sz w:val="24"/>
-          <w:szCs w:val="24"/>
-        </w:rPr>
-        <w:t>v = a1v1 + a2v2 + …anvn</w:t>
-      </w:r>
-    </w:p>
-    <w:p>
-      <w:pPr>
-        <w:pStyle w:val="a3"/>
-        <w:ind w:left="360" w:firstLineChars="0" w:firstLine="0"/>
-        <w:rPr>
-          <w:b/>
-          <w:sz w:val="24"/>
-          <w:szCs w:val="24"/>
-        </w:rPr>
-      </w:pPr>
-      <w:r>
-        <w:rPr>
-          <w:rFonts w:hint="eastAsia"/>
-          <w:b/>
-          <w:sz w:val="24"/>
-          <w:szCs w:val="24"/>
-        </w:rPr>
-        <w:t>其中aj</w:t>
-      </w:r>
-      <w:r>
-        <w:rPr>
-          <w:rFonts w:hint="eastAsia"/>
-          <w:b/>
-          <w:sz w:val="24"/>
-          <w:szCs w:val="24"/>
-        </w:rPr>
-        <w:t>∈</w:t>
-      </w:r>
-      <w:r>
-        <w:rPr>
-          <w:rFonts w:hint="eastAsia"/>
-          <w:b/>
-          <w:sz w:val="24"/>
-          <w:szCs w:val="24"/>
-        </w:rPr>
-        <w:t>F</w:t>
+          <w:rFonts w:hint="eastAsia"/>
+          <w:b/>
+          <w:sz w:val="24"/>
+          <w:szCs w:val="24"/>
+        </w:rPr>
+        <w:t>向量空间中， 每个张成组都可以化简成</w:t>
+      </w:r>
+      <w:r>
+        <w:rPr>
+          <w:rFonts w:hint="eastAsia"/>
+          <w:b/>
+          <w:sz w:val="24"/>
+          <w:szCs w:val="24"/>
+        </w:rPr>
+        <w:t xml:space="preserve">一个基；即任给一个张成组， </w:t>
+      </w:r>
+      <w:r>
+        <w:rPr>
+          <w:rFonts w:hint="eastAsia"/>
+          <w:b/>
+          <w:sz w:val="24"/>
+          <w:szCs w:val="24"/>
+        </w:rPr>
+        <w:t>可以去掉其中的一些向量</w:t>
+      </w:r>
+      <w:r>
+        <w:rPr>
+          <w:rFonts w:hint="eastAsia"/>
+          <w:b/>
+          <w:sz w:val="24"/>
+          <w:szCs w:val="24"/>
+        </w:rPr>
+        <w:t>，使剩余的向量可以张成V并线性无关</w:t>
+      </w:r>
+      <w:r>
+        <w:rPr>
+          <w:rFonts w:hint="eastAsia"/>
+          <w:b/>
+          <w:sz w:val="24"/>
+          <w:szCs w:val="24"/>
+        </w:rPr>
+        <w:t>。</w:t>
       </w:r>
     </w:p>
     <w:p>
@@ -2150,43 +3218,24 @@
           <w:sz w:val="24"/>
           <w:szCs w:val="24"/>
         </w:rPr>
-        <w:t>向量空间中， 每个张成组都可以化简成</w:t>
-      </w:r>
-      <w:r>
-        <w:rPr>
-          <w:rFonts w:hint="eastAsia"/>
-          <w:b/>
-          <w:sz w:val="24"/>
-          <w:szCs w:val="24"/>
-        </w:rPr>
-        <w:t xml:space="preserve">一个基；即任给一个张成组， </w:t>
-      </w:r>
-      <w:r>
-        <w:rPr>
-          <w:rFonts w:hint="eastAsia"/>
-          <w:b/>
-          <w:sz w:val="24"/>
-          <w:szCs w:val="24"/>
-        </w:rPr>
-        <w:t>可以去掉其中的一些向量</w:t>
-      </w:r>
-      <w:r>
-        <w:rPr>
-          <w:rFonts w:hint="eastAsia"/>
-          <w:b/>
-          <w:sz w:val="24"/>
-          <w:szCs w:val="24"/>
-        </w:rPr>
-        <w:t>，使剩余的向量可以张成V并线性无关</w:t>
-      </w:r>
-      <w:r>
-        <w:rPr>
-          <w:rFonts w:hint="eastAsia"/>
-          <w:b/>
-          <w:sz w:val="24"/>
-          <w:szCs w:val="24"/>
-        </w:rPr>
-        <w:t>。</w:t>
+        <w:t>我们声明空组()张成{0}并且线性无关， 所以()是{</w:t>
+      </w:r>
+      <w:r>
+        <w:rPr>
+          <w:b/>
+          <w:sz w:val="24"/>
+          <w:szCs w:val="24"/>
+        </w:rPr>
+        <w:t>0</w:t>
+      </w:r>
+      <w:r>
+        <w:rPr>
+          <w:rFonts w:hint="eastAsia"/>
+          <w:b/>
+          <w:sz w:val="24"/>
+          <w:szCs w:val="24"/>
+        </w:rPr>
+        <w:t>}的一组基</w:t>
       </w:r>
     </w:p>
     <w:p>
@@ -2210,75 +3259,88 @@
           <w:sz w:val="24"/>
           <w:szCs w:val="24"/>
         </w:rPr>
-        <w:t>我们声明空组()张成{0}并且线性无关， 所以()是{</w:t>
-      </w:r>
-      <w:r>
-        <w:rPr>
-          <w:b/>
-          <w:sz w:val="24"/>
-          <w:szCs w:val="24"/>
-        </w:rPr>
-        <w:t>0</w:t>
-      </w:r>
-      <w:r>
-        <w:rPr>
-          <w:rFonts w:hint="eastAsia"/>
-          <w:b/>
-          <w:sz w:val="24"/>
-          <w:szCs w:val="24"/>
-        </w:rPr>
-        <w:t>}的一组基</w:t>
+        <w:t>有限维</w:t>
+      </w:r>
+      <w:r>
+        <w:rPr>
+          <w:rFonts w:hint="eastAsia"/>
+          <w:b/>
+          <w:sz w:val="24"/>
+          <w:szCs w:val="24"/>
+        </w:rPr>
+        <w:t>向量</w:t>
+      </w:r>
+      <w:r>
+        <w:rPr>
+          <w:rFonts w:hint="eastAsia"/>
+          <w:b/>
+          <w:sz w:val="24"/>
+          <w:szCs w:val="24"/>
+        </w:rPr>
+        <w:t>空间V的任意一个线性无关组， 都可通过添加一些向量扩充成一个基</w:t>
+      </w:r>
+      <w:r>
+        <w:rPr>
+          <w:rFonts w:hint="eastAsia"/>
+          <w:b/>
+          <w:sz w:val="24"/>
+          <w:szCs w:val="24"/>
+        </w:rPr>
+        <w:t>。具体做法是：</w:t>
       </w:r>
     </w:p>
     <w:p>
       <w:pPr>
         <w:pStyle w:val="a3"/>
-        <w:numPr>
-          <w:ilvl w:val="0"/>
-          <w:numId w:val="32"/>
-        </w:numPr>
-        <w:ind w:firstLineChars="0"/>
-        <w:rPr>
-          <w:b/>
-          <w:sz w:val="24"/>
-          <w:szCs w:val="24"/>
-        </w:rPr>
-      </w:pPr>
-      <w:r>
-        <w:rPr>
-          <w:rFonts w:hint="eastAsia"/>
-          <w:b/>
-          <w:sz w:val="24"/>
-          <w:szCs w:val="24"/>
-        </w:rPr>
-        <w:t>有限维</w:t>
-      </w:r>
-      <w:r>
-        <w:rPr>
-          <w:rFonts w:hint="eastAsia"/>
-          <w:b/>
-          <w:sz w:val="24"/>
-          <w:szCs w:val="24"/>
-        </w:rPr>
-        <w:t>向量</w:t>
-      </w:r>
-      <w:r>
-        <w:rPr>
-          <w:rFonts w:hint="eastAsia"/>
-          <w:b/>
-          <w:sz w:val="24"/>
-          <w:szCs w:val="24"/>
-        </w:rPr>
-        <w:t>空间V的任意一个线性无关组， 都可通过添加一些向量扩充成一个基</w:t>
-      </w:r>
-      <w:r>
-        <w:rPr>
-          <w:rFonts w:hint="eastAsia"/>
-          <w:b/>
-          <w:sz w:val="24"/>
-          <w:szCs w:val="24"/>
-        </w:rPr>
-        <w:t>。具体做法是：</w:t>
+        <w:ind w:left="360" w:firstLineChars="0" w:firstLine="0"/>
+        <w:rPr>
+          <w:b/>
+          <w:sz w:val="24"/>
+          <w:szCs w:val="24"/>
+        </w:rPr>
+      </w:pPr>
+      <w:r>
+        <w:rPr>
+          <w:rFonts w:hint="eastAsia"/>
+          <w:b/>
+          <w:sz w:val="24"/>
+          <w:szCs w:val="24"/>
+        </w:rPr>
+        <w:t xml:space="preserve">假设(v1, v2, </w:t>
+      </w:r>
+      <w:r>
+        <w:rPr>
+          <w:b/>
+          <w:sz w:val="24"/>
+          <w:szCs w:val="24"/>
+        </w:rPr>
+        <w:t>…, vm)</w:t>
+      </w:r>
+      <w:r>
+        <w:rPr>
+          <w:rFonts w:hint="eastAsia"/>
+          <w:b/>
+          <w:sz w:val="24"/>
+          <w:szCs w:val="24"/>
+        </w:rPr>
+        <w:t xml:space="preserve">是V的一个线性无关组， (w1, w2, </w:t>
+      </w:r>
+      <w:r>
+        <w:rPr>
+          <w:b/>
+          <w:sz w:val="24"/>
+          <w:szCs w:val="24"/>
+        </w:rPr>
+        <w:t>…, w</w:t>
+      </w:r>
+      <w:r>
+        <w:rPr>
+          <w:rFonts w:hint="eastAsia"/>
+          <w:b/>
+          <w:sz w:val="24"/>
+          <w:szCs w:val="24"/>
+        </w:rPr>
+        <w:t>n)张成V；</w:t>
       </w:r>
     </w:p>
     <w:p>
@@ -2298,60 +3360,7 @@
           <w:sz w:val="24"/>
           <w:szCs w:val="24"/>
         </w:rPr>
-        <w:t xml:space="preserve">假设(v1, v2, </w:t>
-      </w:r>
-      <w:r>
-        <w:rPr>
-          <w:b/>
-          <w:sz w:val="24"/>
-          <w:szCs w:val="24"/>
-        </w:rPr>
-        <w:t>…, vm)</w:t>
-      </w:r>
-      <w:r>
-        <w:rPr>
-          <w:rFonts w:hint="eastAsia"/>
-          <w:b/>
-          <w:sz w:val="24"/>
-          <w:szCs w:val="24"/>
-        </w:rPr>
-        <w:t xml:space="preserve">是V的一个线性无关组， (w1, w2, </w:t>
-      </w:r>
-      <w:r>
-        <w:rPr>
-          <w:b/>
-          <w:sz w:val="24"/>
-          <w:szCs w:val="24"/>
-        </w:rPr>
-        <w:t>…, w</w:t>
-      </w:r>
-      <w:r>
-        <w:rPr>
-          <w:rFonts w:hint="eastAsia"/>
-          <w:b/>
-          <w:sz w:val="24"/>
-          <w:szCs w:val="24"/>
-        </w:rPr>
-        <w:t>n)张成V；</w:t>
-      </w:r>
-    </w:p>
-    <w:p>
-      <w:pPr>
-        <w:pStyle w:val="a3"/>
-        <w:ind w:left="360" w:firstLineChars="0" w:firstLine="0"/>
-        <w:rPr>
-          <w:b/>
-          <w:sz w:val="24"/>
-          <w:szCs w:val="24"/>
-        </w:rPr>
-      </w:pPr>
-      <w:r>
-        <w:rPr>
-          <w:rFonts w:hint="eastAsia"/>
-          <w:b/>
-          <w:sz w:val="24"/>
-          <w:szCs w:val="24"/>
-        </w:rPr>
+        <w:lastRenderedPageBreak/>
         <w:t>第一步：</w:t>
       </w:r>
       <w:r>
@@ -4541,6 +5550,95 @@
     </w:lvl>
   </w:abstractNum>
   <w:abstractNum w:abstractNumId="21" w15:restartNumberingAfterBreak="0">
+    <w:nsid w:val="52B93DFA"/>
+    <w:multiLevelType w:val="hybridMultilevel"/>
+    <w:tmpl w:val="9F6C5C20"/>
+    <w:lvl w:ilvl="0" w:tplc="82E871B4">
+      <w:start w:val="1"/>
+      <w:numFmt w:val="decimal"/>
+      <w:lvlText w:val="(%1)"/>
+      <w:lvlJc w:val="left"/>
+      <w:pPr>
+        <w:ind w:left="720" w:hanging="360"/>
+      </w:pPr>
+      <w:rPr>
+        <w:rFonts w:hint="default"/>
+      </w:rPr>
+    </w:lvl>
+    <w:lvl w:ilvl="1" w:tplc="04090019" w:tentative="1">
+      <w:start w:val="1"/>
+      <w:numFmt w:val="lowerLetter"/>
+      <w:lvlText w:val="%2)"/>
+      <w:lvlJc w:val="left"/>
+      <w:pPr>
+        <w:ind w:left="1200" w:hanging="420"/>
+      </w:pPr>
+    </w:lvl>
+    <w:lvl w:ilvl="2" w:tplc="0409001B" w:tentative="1">
+      <w:start w:val="1"/>
+      <w:numFmt w:val="lowerRoman"/>
+      <w:lvlText w:val="%3."/>
+      <w:lvlJc w:val="right"/>
+      <w:pPr>
+        <w:ind w:left="1620" w:hanging="420"/>
+      </w:pPr>
+    </w:lvl>
+    <w:lvl w:ilvl="3" w:tplc="0409000F" w:tentative="1">
+      <w:start w:val="1"/>
+      <w:numFmt w:val="decimal"/>
+      <w:lvlText w:val="%4."/>
+      <w:lvlJc w:val="left"/>
+      <w:pPr>
+        <w:ind w:left="2040" w:hanging="420"/>
+      </w:pPr>
+    </w:lvl>
+    <w:lvl w:ilvl="4" w:tplc="04090019" w:tentative="1">
+      <w:start w:val="1"/>
+      <w:numFmt w:val="lowerLetter"/>
+      <w:lvlText w:val="%5)"/>
+      <w:lvlJc w:val="left"/>
+      <w:pPr>
+        <w:ind w:left="2460" w:hanging="420"/>
+      </w:pPr>
+    </w:lvl>
+    <w:lvl w:ilvl="5" w:tplc="0409001B" w:tentative="1">
+      <w:start w:val="1"/>
+      <w:numFmt w:val="lowerRoman"/>
+      <w:lvlText w:val="%6."/>
+      <w:lvlJc w:val="right"/>
+      <w:pPr>
+        <w:ind w:left="2880" w:hanging="420"/>
+      </w:pPr>
+    </w:lvl>
+    <w:lvl w:ilvl="6" w:tplc="0409000F" w:tentative="1">
+      <w:start w:val="1"/>
+      <w:numFmt w:val="decimal"/>
+      <w:lvlText w:val="%7."/>
+      <w:lvlJc w:val="left"/>
+      <w:pPr>
+        <w:ind w:left="3300" w:hanging="420"/>
+      </w:pPr>
+    </w:lvl>
+    <w:lvl w:ilvl="7" w:tplc="04090019" w:tentative="1">
+      <w:start w:val="1"/>
+      <w:numFmt w:val="lowerLetter"/>
+      <w:lvlText w:val="%8)"/>
+      <w:lvlJc w:val="left"/>
+      <w:pPr>
+        <w:ind w:left="3720" w:hanging="420"/>
+      </w:pPr>
+    </w:lvl>
+    <w:lvl w:ilvl="8" w:tplc="0409001B" w:tentative="1">
+      <w:start w:val="1"/>
+      <w:numFmt w:val="lowerRoman"/>
+      <w:lvlText w:val="%9."/>
+      <w:lvlJc w:val="right"/>
+      <w:pPr>
+        <w:ind w:left="4140" w:hanging="420"/>
+      </w:pPr>
+    </w:lvl>
+  </w:abstractNum>
+  <w:abstractNum w:abstractNumId="22" w15:restartNumberingAfterBreak="0">
     <w:nsid w:val="53AE7910"/>
     <w:multiLevelType w:val="hybridMultilevel"/>
     <w:tmpl w:val="6C9869E4"/>
@@ -4629,7 +5727,7 @@
       </w:pPr>
     </w:lvl>
   </w:abstractNum>
-  <w:abstractNum w:abstractNumId="22" w15:restartNumberingAfterBreak="0">
+  <w:abstractNum w:abstractNumId="23" w15:restartNumberingAfterBreak="0">
     <w:nsid w:val="56C7478F"/>
     <w:multiLevelType w:val="hybridMultilevel"/>
     <w:tmpl w:val="0802A070"/>
@@ -4718,7 +5816,7 @@
       </w:pPr>
     </w:lvl>
   </w:abstractNum>
-  <w:abstractNum w:abstractNumId="23" w15:restartNumberingAfterBreak="0">
+  <w:abstractNum w:abstractNumId="24" w15:restartNumberingAfterBreak="0">
     <w:nsid w:val="5A4850C6"/>
     <w:multiLevelType w:val="hybridMultilevel"/>
     <w:tmpl w:val="075E200E"/>
@@ -4807,7 +5905,7 @@
       </w:pPr>
     </w:lvl>
   </w:abstractNum>
-  <w:abstractNum w:abstractNumId="24" w15:restartNumberingAfterBreak="0">
+  <w:abstractNum w:abstractNumId="25" w15:restartNumberingAfterBreak="0">
     <w:nsid w:val="61AE2373"/>
     <w:multiLevelType w:val="hybridMultilevel"/>
     <w:tmpl w:val="E6DAF22E"/>
@@ -4896,7 +5994,7 @@
       </w:pPr>
     </w:lvl>
   </w:abstractNum>
-  <w:abstractNum w:abstractNumId="25" w15:restartNumberingAfterBreak="0">
+  <w:abstractNum w:abstractNumId="26" w15:restartNumberingAfterBreak="0">
     <w:nsid w:val="64782DE0"/>
     <w:multiLevelType w:val="hybridMultilevel"/>
     <w:tmpl w:val="612C2B42"/>
@@ -4985,7 +6083,7 @@
       </w:pPr>
     </w:lvl>
   </w:abstractNum>
-  <w:abstractNum w:abstractNumId="26" w15:restartNumberingAfterBreak="0">
+  <w:abstractNum w:abstractNumId="27" w15:restartNumberingAfterBreak="0">
     <w:nsid w:val="66AB7FD7"/>
     <w:multiLevelType w:val="hybridMultilevel"/>
     <w:tmpl w:val="70A6F736"/>
@@ -5074,7 +6172,7 @@
       </w:pPr>
     </w:lvl>
   </w:abstractNum>
-  <w:abstractNum w:abstractNumId="27" w15:restartNumberingAfterBreak="0">
+  <w:abstractNum w:abstractNumId="28" w15:restartNumberingAfterBreak="0">
     <w:nsid w:val="68636176"/>
     <w:multiLevelType w:val="hybridMultilevel"/>
     <w:tmpl w:val="742A05A2"/>
@@ -5163,7 +6261,96 @@
       </w:pPr>
     </w:lvl>
   </w:abstractNum>
-  <w:abstractNum w:abstractNumId="28" w15:restartNumberingAfterBreak="0">
+  <w:abstractNum w:abstractNumId="29" w15:restartNumberingAfterBreak="0">
+    <w:nsid w:val="6A9F1836"/>
+    <w:multiLevelType w:val="hybridMultilevel"/>
+    <w:tmpl w:val="36142DF2"/>
+    <w:lvl w:ilvl="0" w:tplc="9D984AFC">
+      <w:start w:val="1"/>
+      <w:numFmt w:val="decimal"/>
+      <w:lvlText w:val="(%1)"/>
+      <w:lvlJc w:val="left"/>
+      <w:pPr>
+        <w:ind w:left="720" w:hanging="360"/>
+      </w:pPr>
+      <w:rPr>
+        <w:rFonts w:hint="default"/>
+      </w:rPr>
+    </w:lvl>
+    <w:lvl w:ilvl="1" w:tplc="04090019" w:tentative="1">
+      <w:start w:val="1"/>
+      <w:numFmt w:val="lowerLetter"/>
+      <w:lvlText w:val="%2)"/>
+      <w:lvlJc w:val="left"/>
+      <w:pPr>
+        <w:ind w:left="1200" w:hanging="420"/>
+      </w:pPr>
+    </w:lvl>
+    <w:lvl w:ilvl="2" w:tplc="0409001B" w:tentative="1">
+      <w:start w:val="1"/>
+      <w:numFmt w:val="lowerRoman"/>
+      <w:lvlText w:val="%3."/>
+      <w:lvlJc w:val="right"/>
+      <w:pPr>
+        <w:ind w:left="1620" w:hanging="420"/>
+      </w:pPr>
+    </w:lvl>
+    <w:lvl w:ilvl="3" w:tplc="0409000F" w:tentative="1">
+      <w:start w:val="1"/>
+      <w:numFmt w:val="decimal"/>
+      <w:lvlText w:val="%4."/>
+      <w:lvlJc w:val="left"/>
+      <w:pPr>
+        <w:ind w:left="2040" w:hanging="420"/>
+      </w:pPr>
+    </w:lvl>
+    <w:lvl w:ilvl="4" w:tplc="04090019" w:tentative="1">
+      <w:start w:val="1"/>
+      <w:numFmt w:val="lowerLetter"/>
+      <w:lvlText w:val="%5)"/>
+      <w:lvlJc w:val="left"/>
+      <w:pPr>
+        <w:ind w:left="2460" w:hanging="420"/>
+      </w:pPr>
+    </w:lvl>
+    <w:lvl w:ilvl="5" w:tplc="0409001B" w:tentative="1">
+      <w:start w:val="1"/>
+      <w:numFmt w:val="lowerRoman"/>
+      <w:lvlText w:val="%6."/>
+      <w:lvlJc w:val="right"/>
+      <w:pPr>
+        <w:ind w:left="2880" w:hanging="420"/>
+      </w:pPr>
+    </w:lvl>
+    <w:lvl w:ilvl="6" w:tplc="0409000F" w:tentative="1">
+      <w:start w:val="1"/>
+      <w:numFmt w:val="decimal"/>
+      <w:lvlText w:val="%7."/>
+      <w:lvlJc w:val="left"/>
+      <w:pPr>
+        <w:ind w:left="3300" w:hanging="420"/>
+      </w:pPr>
+    </w:lvl>
+    <w:lvl w:ilvl="7" w:tplc="04090019" w:tentative="1">
+      <w:start w:val="1"/>
+      <w:numFmt w:val="lowerLetter"/>
+      <w:lvlText w:val="%8)"/>
+      <w:lvlJc w:val="left"/>
+      <w:pPr>
+        <w:ind w:left="3720" w:hanging="420"/>
+      </w:pPr>
+    </w:lvl>
+    <w:lvl w:ilvl="8" w:tplc="0409001B" w:tentative="1">
+      <w:start w:val="1"/>
+      <w:numFmt w:val="lowerRoman"/>
+      <w:lvlText w:val="%9."/>
+      <w:lvlJc w:val="right"/>
+      <w:pPr>
+        <w:ind w:left="4140" w:hanging="420"/>
+      </w:pPr>
+    </w:lvl>
+  </w:abstractNum>
+  <w:abstractNum w:abstractNumId="30" w15:restartNumberingAfterBreak="0">
     <w:nsid w:val="6C22341B"/>
     <w:multiLevelType w:val="hybridMultilevel"/>
     <w:tmpl w:val="9F949DF2"/>
@@ -5252,7 +6439,7 @@
       </w:pPr>
     </w:lvl>
   </w:abstractNum>
-  <w:abstractNum w:abstractNumId="29" w15:restartNumberingAfterBreak="0">
+  <w:abstractNum w:abstractNumId="31" w15:restartNumberingAfterBreak="0">
     <w:nsid w:val="6ED11499"/>
     <w:multiLevelType w:val="hybridMultilevel"/>
     <w:tmpl w:val="27E4C97A"/>
@@ -5341,7 +6528,7 @@
       </w:pPr>
     </w:lvl>
   </w:abstractNum>
-  <w:abstractNum w:abstractNumId="30" w15:restartNumberingAfterBreak="0">
+  <w:abstractNum w:abstractNumId="32" w15:restartNumberingAfterBreak="0">
     <w:nsid w:val="73474520"/>
     <w:multiLevelType w:val="hybridMultilevel"/>
     <w:tmpl w:val="075E200E"/>
@@ -5430,7 +6617,7 @@
       </w:pPr>
     </w:lvl>
   </w:abstractNum>
-  <w:abstractNum w:abstractNumId="31" w15:restartNumberingAfterBreak="0">
+  <w:abstractNum w:abstractNumId="33" w15:restartNumberingAfterBreak="0">
     <w:nsid w:val="7A055648"/>
     <w:multiLevelType w:val="hybridMultilevel"/>
     <w:tmpl w:val="7494E9C6"/>
@@ -5519,7 +6706,7 @@
       </w:pPr>
     </w:lvl>
   </w:abstractNum>
-  <w:abstractNum w:abstractNumId="32" w15:restartNumberingAfterBreak="0">
+  <w:abstractNum w:abstractNumId="34" w15:restartNumberingAfterBreak="0">
     <w:nsid w:val="7B373EB3"/>
     <w:multiLevelType w:val="hybridMultilevel"/>
     <w:tmpl w:val="51C8E704"/>
@@ -5608,7 +6795,7 @@
       </w:pPr>
     </w:lvl>
   </w:abstractNum>
-  <w:abstractNum w:abstractNumId="33" w15:restartNumberingAfterBreak="0">
+  <w:abstractNum w:abstractNumId="35" w15:restartNumberingAfterBreak="0">
     <w:nsid w:val="7D410C6A"/>
     <w:multiLevelType w:val="hybridMultilevel"/>
     <w:tmpl w:val="E6DAF22E"/>
@@ -5697,7 +6884,7 @@
       </w:pPr>
     </w:lvl>
   </w:abstractNum>
-  <w:abstractNum w:abstractNumId="34" w15:restartNumberingAfterBreak="0">
+  <w:abstractNum w:abstractNumId="36" w15:restartNumberingAfterBreak="0">
     <w:nsid w:val="7E7E6A02"/>
     <w:multiLevelType w:val="hybridMultilevel"/>
     <w:tmpl w:val="E6DAF22E"/>
@@ -5790,10 +6977,10 @@
     <w:abstractNumId w:val="5"/>
   </w:num>
   <w:num w:numId="2">
-    <w:abstractNumId w:val="29"/>
+    <w:abstractNumId w:val="31"/>
   </w:num>
   <w:num w:numId="3">
-    <w:abstractNumId w:val="31"/>
+    <w:abstractNumId w:val="33"/>
   </w:num>
   <w:num w:numId="4">
     <w:abstractNumId w:val="15"/>
@@ -5811,10 +6998,10 @@
     <w:abstractNumId w:val="3"/>
   </w:num>
   <w:num w:numId="9">
-    <w:abstractNumId w:val="34"/>
+    <w:abstractNumId w:val="36"/>
   </w:num>
   <w:num w:numId="10">
-    <w:abstractNumId w:val="27"/>
+    <w:abstractNumId w:val="28"/>
   </w:num>
   <w:num w:numId="11">
     <w:abstractNumId w:val="13"/>
@@ -5826,19 +7013,19 @@
     <w:abstractNumId w:val="16"/>
   </w:num>
   <w:num w:numId="14">
-    <w:abstractNumId w:val="33"/>
+    <w:abstractNumId w:val="35"/>
   </w:num>
   <w:num w:numId="15">
-    <w:abstractNumId w:val="24"/>
+    <w:abstractNumId w:val="25"/>
   </w:num>
   <w:num w:numId="16">
-    <w:abstractNumId w:val="22"/>
+    <w:abstractNumId w:val="23"/>
   </w:num>
   <w:num w:numId="17">
     <w:abstractNumId w:val="11"/>
   </w:num>
   <w:num w:numId="18">
-    <w:abstractNumId w:val="28"/>
+    <w:abstractNumId w:val="30"/>
   </w:num>
   <w:num w:numId="19">
     <w:abstractNumId w:val="14"/>
@@ -5847,19 +7034,19 @@
     <w:abstractNumId w:val="17"/>
   </w:num>
   <w:num w:numId="21">
-    <w:abstractNumId w:val="30"/>
+    <w:abstractNumId w:val="32"/>
   </w:num>
   <w:num w:numId="22">
-    <w:abstractNumId w:val="26"/>
+    <w:abstractNumId w:val="27"/>
   </w:num>
   <w:num w:numId="23">
-    <w:abstractNumId w:val="23"/>
+    <w:abstractNumId w:val="24"/>
   </w:num>
   <w:num w:numId="24">
     <w:abstractNumId w:val="10"/>
   </w:num>
   <w:num w:numId="25">
-    <w:abstractNumId w:val="21"/>
+    <w:abstractNumId w:val="22"/>
   </w:num>
   <w:num w:numId="26">
     <w:abstractNumId w:val="19"/>
@@ -5871,7 +7058,7 @@
     <w:abstractNumId w:val="4"/>
   </w:num>
   <w:num w:numId="29">
-    <w:abstractNumId w:val="32"/>
+    <w:abstractNumId w:val="34"/>
   </w:num>
   <w:num w:numId="30">
     <w:abstractNumId w:val="6"/>
@@ -5889,7 +7076,13 @@
     <w:abstractNumId w:val="2"/>
   </w:num>
   <w:num w:numId="35">
-    <w:abstractNumId w:val="25"/>
+    <w:abstractNumId w:val="26"/>
+  </w:num>
+  <w:num w:numId="36">
+    <w:abstractNumId w:val="21"/>
+  </w:num>
+  <w:num w:numId="37">
+    <w:abstractNumId w:val="29"/>
   </w:num>
 </w:numbering>
 </file>
@@ -6660,7 +7853,7 @@
 </file>
 
 <file path=customXml/itemProps1.xml><?xml version="1.0" encoding="utf-8"?>
-<ds:datastoreItem xmlns:ds="http://schemas.openxmlformats.org/officeDocument/2006/customXml" ds:itemID="{4FEE17A0-C1AE-4E55-9B12-9BD6E11FFC2C}">
+<ds:datastoreItem xmlns:ds="http://schemas.openxmlformats.org/officeDocument/2006/customXml" ds:itemID="{5AA3F04D-7795-4E9E-8E7A-DBF5A396A9E0}">
   <ds:schemaRefs>
     <ds:schemaRef ds:uri="http://schemas.openxmlformats.org/officeDocument/2006/bibliography"/>
   </ds:schemaRefs>

</xml_diff>

<commit_message>
linear independence proof added
</commit_message>
<xml_diff>
--- a/线性代数应该这样学个人笔记.docx
+++ b/线性代数应该这样学个人笔记.docx
@@ -143,7 +143,6 @@
         <w:pStyle w:val="a3"/>
         <w:ind w:left="720" w:firstLineChars="0" w:firstLine="0"/>
         <w:rPr>
-          <w:rFonts w:hint="eastAsia"/>
           <w:b/>
           <w:sz w:val="24"/>
           <w:szCs w:val="24"/>
@@ -181,7 +180,6 @@
         <w:pStyle w:val="a3"/>
         <w:ind w:left="720" w:firstLineChars="0" w:firstLine="0"/>
         <w:rPr>
-          <w:rFonts w:hint="eastAsia"/>
           <w:b/>
           <w:sz w:val="24"/>
           <w:szCs w:val="24"/>
@@ -387,7 +385,6 @@
         <w:pStyle w:val="a3"/>
         <w:ind w:left="720" w:firstLineChars="0" w:firstLine="0"/>
         <w:rPr>
-          <w:rFonts w:hint="eastAsia"/>
           <w:b/>
           <w:sz w:val="24"/>
           <w:szCs w:val="24"/>
@@ -2092,25 +2089,120 @@
           <w:sz w:val="24"/>
           <w:szCs w:val="24"/>
         </w:rPr>
-        <w:t>V</w:t>
-      </w:r>
-      <w:r>
-        <w:rPr>
-          <w:rFonts w:hint="eastAsia"/>
-          <w:b/>
-          <w:sz w:val="24"/>
-          <w:szCs w:val="24"/>
-        </w:rPr>
-        <w:t>中的一组向量如果不是线性无关的，则</w:t>
-      </w:r>
-      <w:r>
-        <w:rPr>
-          <w:rFonts w:hint="eastAsia"/>
-          <w:b/>
-          <w:sz w:val="24"/>
-          <w:szCs w:val="24"/>
-        </w:rPr>
-        <w:t>为线性相关</w:t>
+        <w:t>对于V中一组向量(v1,</w:t>
+      </w:r>
+      <w:r>
+        <w:rPr>
+          <w:b/>
+          <w:sz w:val="24"/>
+          <w:szCs w:val="24"/>
+        </w:rPr>
+        <w:t xml:space="preserve">…,vn), </w:t>
+      </w:r>
+      <w:r>
+        <w:rPr>
+          <w:rFonts w:hint="eastAsia"/>
+          <w:b/>
+          <w:sz w:val="24"/>
+          <w:szCs w:val="24"/>
+        </w:rPr>
+        <w:t>若a</w:t>
+      </w:r>
+      <w:r>
+        <w:rPr>
+          <w:b/>
+          <w:sz w:val="24"/>
+          <w:szCs w:val="24"/>
+        </w:rPr>
+        <w:t>1v1+…+anvn = 0</w:t>
+      </w:r>
+      <w:r>
+        <w:rPr>
+          <w:rFonts w:hint="eastAsia"/>
+          <w:b/>
+          <w:sz w:val="24"/>
+          <w:szCs w:val="24"/>
+        </w:rPr>
+        <w:t>（其中vj</w:t>
+      </w:r>
+      <w:r>
+        <w:rPr>
+          <w:rFonts w:hint="eastAsia"/>
+          <w:b/>
+          <w:sz w:val="24"/>
+          <w:szCs w:val="24"/>
+        </w:rPr>
+        <w:t>∈</w:t>
+      </w:r>
+      <w:r>
+        <w:rPr>
+          <w:rFonts w:hint="eastAsia"/>
+          <w:b/>
+          <w:sz w:val="24"/>
+          <w:szCs w:val="24"/>
+        </w:rPr>
+        <w:t>V,ai</w:t>
+      </w:r>
+      <w:r>
+        <w:rPr>
+          <w:rFonts w:hint="eastAsia"/>
+          <w:b/>
+          <w:sz w:val="24"/>
+          <w:szCs w:val="24"/>
+        </w:rPr>
+        <w:t>∈</w:t>
+      </w:r>
+      <w:r>
+        <w:rPr>
+          <w:rFonts w:hint="eastAsia"/>
+          <w:b/>
+          <w:sz w:val="24"/>
+          <w:szCs w:val="24"/>
+        </w:rPr>
+        <w:t xml:space="preserve">F）当且仅当a1 = </w:t>
+      </w:r>
+      <w:r>
+        <w:rPr>
+          <w:b/>
+          <w:sz w:val="24"/>
+          <w:szCs w:val="24"/>
+        </w:rPr>
+        <w:t xml:space="preserve">… = an = 0, </w:t>
+      </w:r>
+      <w:r>
+        <w:rPr>
+          <w:rFonts w:hint="eastAsia"/>
+          <w:b/>
+          <w:sz w:val="24"/>
+          <w:szCs w:val="24"/>
+        </w:rPr>
+        <w:t>则称</w:t>
+      </w:r>
+      <w:r>
+        <w:rPr>
+          <w:rFonts w:hint="eastAsia"/>
+          <w:b/>
+          <w:sz w:val="24"/>
+          <w:szCs w:val="24"/>
+        </w:rPr>
+        <w:t>(v1,</w:t>
+      </w:r>
+      <w:r>
+        <w:rPr>
+          <w:b/>
+          <w:sz w:val="24"/>
+          <w:szCs w:val="24"/>
+        </w:rPr>
+        <w:t>…,vn)</w:t>
+      </w:r>
+      <w:r>
+        <w:rPr>
+          <w:rFonts w:hint="eastAsia"/>
+          <w:b/>
+          <w:sz w:val="24"/>
+          <w:szCs w:val="24"/>
+        </w:rPr>
+        <w:t>在V中线性无关。</w:t>
       </w:r>
     </w:p>
     <w:p>
@@ -2134,6 +2226,699 @@
           <w:sz w:val="24"/>
           <w:szCs w:val="24"/>
         </w:rPr>
+        <w:t>（v</w:t>
+      </w:r>
+      <w:r>
+        <w:rPr>
+          <w:b/>
+          <w:sz w:val="24"/>
+          <w:szCs w:val="24"/>
+        </w:rPr>
+        <w:t>1,v2,…</w:t>
+      </w:r>
+      <w:r>
+        <w:rPr>
+          <w:b/>
+          <w:sz w:val="24"/>
+          <w:szCs w:val="24"/>
+        </w:rPr>
+        <w:t>,vm）</w:t>
+      </w:r>
+      <w:r>
+        <w:rPr>
+          <w:rFonts w:hint="eastAsia"/>
+          <w:b/>
+          <w:sz w:val="24"/>
+          <w:szCs w:val="24"/>
+        </w:rPr>
+        <w:t>线性无关当且仅当span(</w:t>
+      </w:r>
+      <w:r>
+        <w:rPr>
+          <w:rFonts w:hint="eastAsia"/>
+          <w:b/>
+          <w:sz w:val="24"/>
+          <w:szCs w:val="24"/>
+        </w:rPr>
+        <w:t>v</w:t>
+      </w:r>
+      <w:r>
+        <w:rPr>
+          <w:b/>
+          <w:sz w:val="24"/>
+          <w:szCs w:val="24"/>
+        </w:rPr>
+        <w:t>1,v2,…</w:t>
+      </w:r>
+      <w:r>
+        <w:rPr>
+          <w:b/>
+          <w:sz w:val="24"/>
+          <w:szCs w:val="24"/>
+        </w:rPr>
+        <w:t>,vm)</w:t>
+      </w:r>
+      <w:r>
+        <w:rPr>
+          <w:rFonts w:hint="eastAsia"/>
+          <w:b/>
+          <w:sz w:val="24"/>
+          <w:szCs w:val="24"/>
+        </w:rPr>
+        <w:t>中的每个向量都唯一的表示为（</w:t>
+      </w:r>
+      <w:r>
+        <w:rPr>
+          <w:rFonts w:hint="eastAsia"/>
+          <w:b/>
+          <w:sz w:val="24"/>
+          <w:szCs w:val="24"/>
+        </w:rPr>
+        <w:t>v</w:t>
+      </w:r>
+      <w:r>
+        <w:rPr>
+          <w:b/>
+          <w:sz w:val="24"/>
+          <w:szCs w:val="24"/>
+        </w:rPr>
+        <w:t>1,v2,…</w:t>
+      </w:r>
+      <w:r>
+        <w:rPr>
+          <w:b/>
+          <w:sz w:val="24"/>
+          <w:szCs w:val="24"/>
+        </w:rPr>
+        <w:t>,vm</w:t>
+      </w:r>
+      <w:r>
+        <w:rPr>
+          <w:rFonts w:hint="eastAsia"/>
+          <w:b/>
+          <w:sz w:val="24"/>
+          <w:szCs w:val="24"/>
+        </w:rPr>
+        <w:t>）的线性组合</w:t>
+      </w:r>
+    </w:p>
+    <w:p>
+      <w:pPr>
+        <w:pStyle w:val="a3"/>
+        <w:ind w:left="360" w:firstLineChars="0" w:firstLine="0"/>
+        <w:rPr>
+          <w:rFonts w:hint="eastAsia"/>
+          <w:b/>
+          <w:sz w:val="24"/>
+          <w:szCs w:val="24"/>
+        </w:rPr>
+      </w:pPr>
+      <w:r>
+        <w:rPr>
+          <w:rFonts w:hint="eastAsia"/>
+          <w:b/>
+          <w:sz w:val="24"/>
+          <w:szCs w:val="24"/>
+        </w:rPr>
+        <w:t>证：</w:t>
+      </w:r>
+    </w:p>
+    <w:p>
+      <w:pPr>
+        <w:pStyle w:val="a3"/>
+        <w:numPr>
+          <w:ilvl w:val="0"/>
+          <w:numId w:val="39"/>
+        </w:numPr>
+        <w:ind w:firstLineChars="0"/>
+        <w:rPr>
+          <w:b/>
+          <w:sz w:val="24"/>
+          <w:szCs w:val="24"/>
+        </w:rPr>
+      </w:pPr>
+      <w:r>
+        <w:rPr>
+          <w:b/>
+          <w:sz w:val="24"/>
+          <w:szCs w:val="24"/>
+        </w:rPr>
+        <w:t>(</w:t>
+      </w:r>
+      <w:r>
+        <w:rPr>
+          <w:rFonts w:hint="eastAsia"/>
+          <w:b/>
+          <w:sz w:val="24"/>
+          <w:szCs w:val="24"/>
+        </w:rPr>
+        <w:t>充分性</w:t>
+      </w:r>
+      <w:r>
+        <w:rPr>
+          <w:b/>
+          <w:sz w:val="24"/>
+          <w:szCs w:val="24"/>
+        </w:rPr>
+        <w:t>)</w:t>
+      </w:r>
+      <w:r>
+        <w:rPr>
+          <w:rFonts w:hint="eastAsia"/>
+          <w:b/>
+          <w:sz w:val="24"/>
+          <w:szCs w:val="24"/>
+        </w:rPr>
+        <w:t>假设vj</w:t>
+      </w:r>
+      <w:r>
+        <w:rPr>
+          <w:rFonts w:hint="eastAsia"/>
+          <w:b/>
+          <w:sz w:val="24"/>
+          <w:szCs w:val="24"/>
+        </w:rPr>
+        <w:t>∈</w:t>
+      </w:r>
+      <w:r>
+        <w:rPr>
+          <w:rFonts w:hint="eastAsia"/>
+          <w:b/>
+          <w:sz w:val="24"/>
+          <w:szCs w:val="24"/>
+        </w:rPr>
+        <w:t>span(</w:t>
+      </w:r>
+      <w:r>
+        <w:rPr>
+          <w:rFonts w:hint="eastAsia"/>
+          <w:b/>
+          <w:sz w:val="24"/>
+          <w:szCs w:val="24"/>
+        </w:rPr>
+        <w:t>v</w:t>
+      </w:r>
+      <w:r>
+        <w:rPr>
+          <w:b/>
+          <w:sz w:val="24"/>
+          <w:szCs w:val="24"/>
+        </w:rPr>
+        <w:t>1,v2,…</w:t>
+      </w:r>
+      <w:r>
+        <w:rPr>
+          <w:b/>
+          <w:sz w:val="24"/>
+          <w:szCs w:val="24"/>
+        </w:rPr>
+        <w:t>,vm)</w:t>
+      </w:r>
+      <w:r>
+        <w:rPr>
+          <w:rFonts w:hint="eastAsia"/>
+          <w:b/>
+          <w:sz w:val="24"/>
+          <w:szCs w:val="24"/>
+        </w:rPr>
+        <w:t>可以可以表示成vj = a1v1+a2v2+</w:t>
+      </w:r>
+      <w:r>
+        <w:rPr>
+          <w:b/>
+          <w:sz w:val="24"/>
+          <w:szCs w:val="24"/>
+        </w:rPr>
+        <w:t>…+amvm</w:t>
+      </w:r>
+      <w:r>
+        <w:rPr>
+          <w:rFonts w:hint="eastAsia"/>
+          <w:b/>
+          <w:sz w:val="24"/>
+          <w:szCs w:val="24"/>
+        </w:rPr>
+        <w:t xml:space="preserve">和vj = b1v1 + </w:t>
+      </w:r>
+      <w:r>
+        <w:rPr>
+          <w:b/>
+          <w:sz w:val="24"/>
+          <w:szCs w:val="24"/>
+        </w:rPr>
+        <w:t>… + bmvm</w:t>
+      </w:r>
+      <w:r>
+        <w:rPr>
+          <w:rFonts w:hint="eastAsia"/>
+          <w:b/>
+          <w:sz w:val="24"/>
+          <w:szCs w:val="24"/>
+        </w:rPr>
+        <w:t xml:space="preserve">，两者相减得0 = </w:t>
+      </w:r>
+      <w:r>
+        <w:rPr>
+          <w:b/>
+          <w:sz w:val="24"/>
+          <w:szCs w:val="24"/>
+        </w:rPr>
+        <w:t xml:space="preserve">(a1-b1)v1 + … + (am-bm)vm, </w:t>
+      </w:r>
+      <w:r>
+        <w:rPr>
+          <w:rFonts w:hint="eastAsia"/>
+          <w:b/>
+          <w:sz w:val="24"/>
+          <w:szCs w:val="24"/>
+        </w:rPr>
+        <w:t>又因为(</w:t>
+      </w:r>
+      <w:r>
+        <w:rPr>
+          <w:rFonts w:hint="eastAsia"/>
+          <w:b/>
+          <w:sz w:val="24"/>
+          <w:szCs w:val="24"/>
+        </w:rPr>
+        <w:t>v</w:t>
+      </w:r>
+      <w:r>
+        <w:rPr>
+          <w:b/>
+          <w:sz w:val="24"/>
+          <w:szCs w:val="24"/>
+        </w:rPr>
+        <w:t>1,v2,…</w:t>
+      </w:r>
+      <w:r>
+        <w:rPr>
+          <w:b/>
+          <w:sz w:val="24"/>
+          <w:szCs w:val="24"/>
+        </w:rPr>
+        <w:t>,vm)</w:t>
+      </w:r>
+      <w:r>
+        <w:rPr>
+          <w:rFonts w:hint="eastAsia"/>
+          <w:b/>
+          <w:sz w:val="24"/>
+          <w:szCs w:val="24"/>
+        </w:rPr>
+        <w:t>线性无关，所以</w:t>
+      </w:r>
+      <w:r>
+        <w:rPr>
+          <w:b/>
+          <w:sz w:val="24"/>
+          <w:szCs w:val="24"/>
+        </w:rPr>
+        <w:t>a1-b1</w:t>
+      </w:r>
+      <w:r>
+        <w:rPr>
+          <w:rFonts w:hint="eastAsia"/>
+          <w:b/>
+          <w:sz w:val="24"/>
+          <w:szCs w:val="24"/>
+        </w:rPr>
+        <w:t xml:space="preserve"> = </w:t>
+      </w:r>
+      <w:r>
+        <w:rPr>
+          <w:b/>
+          <w:sz w:val="24"/>
+          <w:szCs w:val="24"/>
+        </w:rPr>
+        <w:t xml:space="preserve">… = am – bm = 0, </w:t>
+      </w:r>
+      <w:r>
+        <w:rPr>
+          <w:rFonts w:hint="eastAsia"/>
+          <w:b/>
+          <w:sz w:val="24"/>
+          <w:szCs w:val="24"/>
+        </w:rPr>
+        <w:t>充分条件得证；</w:t>
+      </w:r>
+    </w:p>
+    <w:p>
+      <w:pPr>
+        <w:pStyle w:val="a3"/>
+        <w:numPr>
+          <w:ilvl w:val="0"/>
+          <w:numId w:val="39"/>
+        </w:numPr>
+        <w:ind w:firstLineChars="0"/>
+        <w:rPr>
+          <w:rFonts w:hint="eastAsia"/>
+          <w:b/>
+          <w:sz w:val="24"/>
+          <w:szCs w:val="24"/>
+        </w:rPr>
+      </w:pPr>
+      <w:r>
+        <w:rPr>
+          <w:rFonts w:hint="eastAsia"/>
+          <w:b/>
+          <w:sz w:val="24"/>
+          <w:szCs w:val="24"/>
+        </w:rPr>
+        <w:t>（必要性）</w:t>
+      </w:r>
+      <w:r>
+        <w:rPr>
+          <w:rFonts w:hint="eastAsia"/>
+          <w:b/>
+          <w:sz w:val="24"/>
+          <w:szCs w:val="24"/>
+        </w:rPr>
+        <w:t>假设</w:t>
+      </w:r>
+      <w:r>
+        <w:rPr>
+          <w:rFonts w:hint="eastAsia"/>
+          <w:b/>
+          <w:sz w:val="24"/>
+          <w:szCs w:val="24"/>
+        </w:rPr>
+        <w:t>（v</w:t>
+      </w:r>
+      <w:r>
+        <w:rPr>
+          <w:b/>
+          <w:sz w:val="24"/>
+          <w:szCs w:val="24"/>
+        </w:rPr>
+        <w:t>1,v2,…</w:t>
+      </w:r>
+      <w:r>
+        <w:rPr>
+          <w:b/>
+          <w:sz w:val="24"/>
+          <w:szCs w:val="24"/>
+        </w:rPr>
+        <w:t>,vm）</w:t>
+      </w:r>
+      <w:r>
+        <w:rPr>
+          <w:rFonts w:hint="eastAsia"/>
+          <w:b/>
+          <w:sz w:val="24"/>
+          <w:szCs w:val="24"/>
+        </w:rPr>
+        <w:t>线性相关，即存在不全为0的a</w:t>
+      </w:r>
+      <w:r>
+        <w:rPr>
+          <w:b/>
+          <w:sz w:val="24"/>
+          <w:szCs w:val="24"/>
+        </w:rPr>
+        <w:t>j</w:t>
+      </w:r>
+      <w:r>
+        <w:rPr>
+          <w:rFonts w:hint="eastAsia"/>
+          <w:b/>
+          <w:sz w:val="24"/>
+          <w:szCs w:val="24"/>
+        </w:rPr>
+        <w:t>使得0 = a1v1+a2v2+</w:t>
+      </w:r>
+      <w:r>
+        <w:rPr>
+          <w:b/>
+          <w:sz w:val="24"/>
+          <w:szCs w:val="24"/>
+        </w:rPr>
+        <w:t xml:space="preserve">…+amvm, </w:t>
+      </w:r>
+      <w:r>
+        <w:rPr>
+          <w:rFonts w:hint="eastAsia"/>
+          <w:b/>
+          <w:sz w:val="24"/>
+          <w:szCs w:val="24"/>
+        </w:rPr>
+        <w:t>但因为0又可以表示成</w:t>
+      </w:r>
+      <w:r>
+        <w:rPr>
+          <w:rFonts w:hint="eastAsia"/>
+          <w:b/>
+          <w:sz w:val="24"/>
+          <w:szCs w:val="24"/>
+        </w:rPr>
+        <w:t xml:space="preserve">b1v1 + </w:t>
+      </w:r>
+      <w:r>
+        <w:rPr>
+          <w:b/>
+          <w:sz w:val="24"/>
+          <w:szCs w:val="24"/>
+        </w:rPr>
+        <w:t>… + bmvm</w:t>
+      </w:r>
+      <w:r>
+        <w:rPr>
+          <w:rFonts w:hint="eastAsia"/>
+          <w:b/>
+          <w:sz w:val="24"/>
+          <w:szCs w:val="24"/>
+        </w:rPr>
+        <w:t>当b1=b2=</w:t>
+      </w:r>
+      <w:r>
+        <w:rPr>
+          <w:b/>
+          <w:sz w:val="24"/>
+          <w:szCs w:val="24"/>
+        </w:rPr>
+        <w:t>…=bm=0</w:t>
+      </w:r>
+      <w:r>
+        <w:rPr>
+          <w:rFonts w:hint="eastAsia"/>
+          <w:b/>
+          <w:sz w:val="24"/>
+          <w:szCs w:val="24"/>
+        </w:rPr>
+        <w:t>且0</w:t>
+      </w:r>
+      <w:r>
+        <w:rPr>
+          <w:rFonts w:hint="eastAsia"/>
+          <w:b/>
+          <w:sz w:val="24"/>
+          <w:szCs w:val="24"/>
+        </w:rPr>
+        <w:t>∈</w:t>
+      </w:r>
+      <w:r>
+        <w:rPr>
+          <w:rFonts w:hint="eastAsia"/>
+          <w:b/>
+          <w:sz w:val="24"/>
+          <w:szCs w:val="24"/>
+        </w:rPr>
+        <w:t>span(</w:t>
+      </w:r>
+      <w:r>
+        <w:rPr>
+          <w:rFonts w:hint="eastAsia"/>
+          <w:b/>
+          <w:sz w:val="24"/>
+          <w:szCs w:val="24"/>
+        </w:rPr>
+        <w:t>v</w:t>
+      </w:r>
+      <w:r>
+        <w:rPr>
+          <w:b/>
+          <w:sz w:val="24"/>
+          <w:szCs w:val="24"/>
+        </w:rPr>
+        <w:t>1,v2,…</w:t>
+      </w:r>
+      <w:r>
+        <w:rPr>
+          <w:b/>
+          <w:sz w:val="24"/>
+          <w:szCs w:val="24"/>
+        </w:rPr>
+        <w:t>,vm)</w:t>
+      </w:r>
+      <w:r>
+        <w:rPr>
+          <w:rFonts w:hint="eastAsia"/>
+          <w:b/>
+          <w:sz w:val="24"/>
+          <w:szCs w:val="24"/>
+        </w:rPr>
+        <w:t>(</w:t>
+      </w:r>
+      <w:r>
+        <w:rPr>
+          <w:b/>
+          <w:sz w:val="24"/>
+          <w:szCs w:val="24"/>
+        </w:rPr>
+        <w:t>0</w:t>
+      </w:r>
+      <w:r>
+        <w:rPr>
+          <w:rFonts w:hint="eastAsia"/>
+          <w:b/>
+          <w:sz w:val="24"/>
+          <w:szCs w:val="24"/>
+        </w:rPr>
+        <w:t>是向量空间的单位元)，与假设“</w:t>
+      </w:r>
+      <w:r>
+        <w:rPr>
+          <w:rFonts w:hint="eastAsia"/>
+          <w:b/>
+          <w:sz w:val="24"/>
+          <w:szCs w:val="24"/>
+        </w:rPr>
+        <w:t>每个向量都唯一的表示为（</w:t>
+      </w:r>
+      <w:r>
+        <w:rPr>
+          <w:rFonts w:hint="eastAsia"/>
+          <w:b/>
+          <w:sz w:val="24"/>
+          <w:szCs w:val="24"/>
+        </w:rPr>
+        <w:t>v</w:t>
+      </w:r>
+      <w:r>
+        <w:rPr>
+          <w:b/>
+          <w:sz w:val="24"/>
+          <w:szCs w:val="24"/>
+        </w:rPr>
+        <w:t>1,v2,…</w:t>
+      </w:r>
+      <w:r>
+        <w:rPr>
+          <w:b/>
+          <w:sz w:val="24"/>
+          <w:szCs w:val="24"/>
+        </w:rPr>
+        <w:t>,vm</w:t>
+      </w:r>
+      <w:r>
+        <w:rPr>
+          <w:rFonts w:hint="eastAsia"/>
+          <w:b/>
+          <w:sz w:val="24"/>
+          <w:szCs w:val="24"/>
+        </w:rPr>
+        <w:t>）的线性组合</w:t>
+      </w:r>
+      <w:r>
+        <w:rPr>
+          <w:rFonts w:hint="eastAsia"/>
+          <w:b/>
+          <w:sz w:val="24"/>
+          <w:szCs w:val="24"/>
+        </w:rPr>
+        <w:t>”矛盾， 所以必要性得证。</w:t>
+      </w:r>
+      <w:bookmarkStart w:id="0" w:name="_GoBack"/>
+      <w:bookmarkEnd w:id="0"/>
+    </w:p>
+    <w:p>
+      <w:pPr>
+        <w:pStyle w:val="a3"/>
+        <w:numPr>
+          <w:ilvl w:val="0"/>
+          <w:numId w:val="32"/>
+        </w:numPr>
+        <w:ind w:firstLineChars="0"/>
+        <w:rPr>
+          <w:b/>
+          <w:sz w:val="24"/>
+          <w:szCs w:val="24"/>
+        </w:rPr>
+      </w:pPr>
+      <w:r>
+        <w:rPr>
+          <w:rFonts w:hint="eastAsia"/>
+          <w:b/>
+          <w:sz w:val="24"/>
+          <w:szCs w:val="24"/>
+        </w:rPr>
+        <w:t>V</w:t>
+      </w:r>
+      <w:r>
+        <w:rPr>
+          <w:rFonts w:hint="eastAsia"/>
+          <w:b/>
+          <w:sz w:val="24"/>
+          <w:szCs w:val="24"/>
+        </w:rPr>
+        <w:t>中的一组向量如果不是线性无关的，则</w:t>
+      </w:r>
+      <w:r>
+        <w:rPr>
+          <w:rFonts w:hint="eastAsia"/>
+          <w:b/>
+          <w:sz w:val="24"/>
+          <w:szCs w:val="24"/>
+        </w:rPr>
+        <w:t>为线性相关</w:t>
+      </w:r>
+    </w:p>
+    <w:p>
+      <w:pPr>
+        <w:pStyle w:val="a3"/>
+        <w:numPr>
+          <w:ilvl w:val="0"/>
+          <w:numId w:val="32"/>
+        </w:numPr>
+        <w:ind w:firstLineChars="0"/>
+        <w:rPr>
+          <w:rFonts w:hint="eastAsia"/>
+          <w:b/>
+          <w:sz w:val="24"/>
+          <w:szCs w:val="24"/>
+        </w:rPr>
+      </w:pPr>
+      <w:r>
+        <w:rPr>
+          <w:rFonts w:hint="eastAsia"/>
+          <w:b/>
+          <w:sz w:val="24"/>
+          <w:szCs w:val="24"/>
+        </w:rPr>
+        <w:t>长度为1的向量组（v）线性无关当且仅当v！=0；长度为2的向量组线性无关当且仅当其中一个向量是两外一个的标量倍；对于长度为3的向量组，即使其中一个都不是任何其他向量的标量倍， 这个向量组也可能是线性相关的</w:t>
+      </w:r>
+    </w:p>
+    <w:p>
+      <w:pPr>
+        <w:pStyle w:val="a3"/>
+        <w:numPr>
+          <w:ilvl w:val="0"/>
+          <w:numId w:val="32"/>
+        </w:numPr>
+        <w:ind w:firstLineChars="0"/>
+        <w:rPr>
+          <w:b/>
+          <w:sz w:val="24"/>
+          <w:szCs w:val="24"/>
+        </w:rPr>
+      </w:pPr>
+      <w:r>
+        <w:rPr>
+          <w:rFonts w:hint="eastAsia"/>
+          <w:b/>
+          <w:sz w:val="24"/>
+          <w:szCs w:val="24"/>
+        </w:rPr>
         <w:t>线性相关性引理（</w:t>
       </w:r>
       <w:r>
@@ -2376,6 +3161,7 @@
           <w:sz w:val="24"/>
           <w:szCs w:val="24"/>
         </w:rPr>
+        <w:lastRenderedPageBreak/>
         <w:t>去掉该向量， 则剩余组的张成不变</w:t>
       </w:r>
     </w:p>
@@ -2389,111 +3175,602 @@
         <w:ind w:firstLineChars="0"/>
         <w:rPr>
           <w:b/>
-          <w:sz w:val="24"/>
-          <w:szCs w:val="24"/>
-        </w:rPr>
-      </w:pPr>
-      <w:r>
-        <w:rPr>
-          <w:rFonts w:hint="eastAsia"/>
-          <w:b/>
-          <w:sz w:val="24"/>
-          <w:szCs w:val="24"/>
-        </w:rPr>
-        <w:t>（v</w:t>
-      </w:r>
-      <w:r>
-        <w:rPr>
-          <w:b/>
-          <w:sz w:val="24"/>
-          <w:szCs w:val="24"/>
-        </w:rPr>
-        <w:t>1,v2,…</w:t>
-      </w:r>
-      <w:r>
-        <w:rPr>
-          <w:b/>
-          <w:sz w:val="24"/>
-          <w:szCs w:val="24"/>
-        </w:rPr>
-        <w:t>,vm）</w:t>
-      </w:r>
-      <w:r>
-        <w:rPr>
-          <w:rFonts w:hint="eastAsia"/>
-          <w:b/>
-          <w:sz w:val="24"/>
-          <w:szCs w:val="24"/>
-        </w:rPr>
-        <w:t>线性无关当且仅当span(</w:t>
-      </w:r>
-      <w:r>
-        <w:rPr>
-          <w:rFonts w:hint="eastAsia"/>
-          <w:b/>
-          <w:sz w:val="24"/>
-          <w:szCs w:val="24"/>
-        </w:rPr>
-        <w:t>v</w:t>
-      </w:r>
-      <w:r>
-        <w:rPr>
-          <w:b/>
-          <w:sz w:val="24"/>
-          <w:szCs w:val="24"/>
-        </w:rPr>
-        <w:t>1,v2,…</w:t>
-      </w:r>
-      <w:r>
-        <w:rPr>
-          <w:b/>
-          <w:sz w:val="24"/>
-          <w:szCs w:val="24"/>
-        </w:rPr>
-        <w:t>,vm)</w:t>
-      </w:r>
-      <w:r>
-        <w:rPr>
-          <w:rFonts w:hint="eastAsia"/>
-          <w:b/>
-          <w:sz w:val="24"/>
-          <w:szCs w:val="24"/>
-        </w:rPr>
-        <w:t>中的每个向量都唯一的表示为（</w:t>
-      </w:r>
-      <w:r>
-        <w:rPr>
-          <w:rFonts w:hint="eastAsia"/>
-          <w:b/>
-          <w:sz w:val="24"/>
-          <w:szCs w:val="24"/>
-        </w:rPr>
-        <w:t>v</w:t>
-      </w:r>
-      <w:r>
-        <w:rPr>
-          <w:b/>
-          <w:sz w:val="24"/>
-          <w:szCs w:val="24"/>
-        </w:rPr>
-        <w:t>1,v2,…</w:t>
-      </w:r>
-      <w:r>
-        <w:rPr>
-          <w:b/>
-          <w:sz w:val="24"/>
-          <w:szCs w:val="24"/>
-        </w:rPr>
-        <w:t>,vm</w:t>
-      </w:r>
-      <w:r>
-        <w:rPr>
-          <w:rFonts w:hint="eastAsia"/>
-          <w:b/>
-          <w:sz w:val="24"/>
-          <w:szCs w:val="24"/>
-        </w:rPr>
-        <w:t>）的线性组合</w:t>
+          <w:color w:val="FF0000"/>
+          <w:sz w:val="24"/>
+          <w:szCs w:val="24"/>
+        </w:rPr>
+      </w:pPr>
+      <w:r>
+        <w:rPr>
+          <w:rFonts w:hint="eastAsia"/>
+          <w:b/>
+          <w:color w:val="000000" w:themeColor="text1"/>
+          <w:sz w:val="24"/>
+          <w:szCs w:val="24"/>
+        </w:rPr>
+        <w:t>若从一个线性无关向量组去掉一些向量， 则剩余向量组还是线性无关</w:t>
+      </w:r>
+      <w:r>
+        <w:rPr>
+          <w:rFonts w:hint="eastAsia"/>
+          <w:b/>
+          <w:color w:val="FF0000"/>
+          <w:sz w:val="24"/>
+          <w:szCs w:val="24"/>
+        </w:rPr>
+        <w:t>（如何验证）</w:t>
+      </w:r>
+      <w:r>
+        <w:rPr>
+          <w:rFonts w:hint="eastAsia"/>
+          <w:b/>
+          <w:color w:val="FF0000"/>
+          <w:sz w:val="24"/>
+          <w:szCs w:val="24"/>
+        </w:rPr>
+        <w:t>；</w:t>
+      </w:r>
+      <w:r>
+        <w:rPr>
+          <w:rFonts w:hint="eastAsia"/>
+          <w:b/>
+          <w:color w:val="000000" w:themeColor="text1"/>
+          <w:sz w:val="24"/>
+          <w:szCs w:val="24"/>
+        </w:rPr>
+        <w:t>为使去掉所有向量后结论仍成立，我们声明：空组</w:t>
+      </w:r>
+      <w:r>
+        <w:rPr>
+          <w:b/>
+          <w:color w:val="000000" w:themeColor="text1"/>
+          <w:sz w:val="24"/>
+          <w:szCs w:val="24"/>
+        </w:rPr>
+        <w:t>()</w:t>
+      </w:r>
+      <w:r>
+        <w:rPr>
+          <w:rFonts w:hint="eastAsia"/>
+          <w:b/>
+          <w:color w:val="000000" w:themeColor="text1"/>
+          <w:sz w:val="24"/>
+          <w:szCs w:val="24"/>
+        </w:rPr>
+        <w:t>是线性无关</w:t>
+      </w:r>
+      <w:r>
+        <w:rPr>
+          <w:rFonts w:hint="eastAsia"/>
+          <w:b/>
+          <w:color w:val="000000" w:themeColor="text1"/>
+          <w:sz w:val="24"/>
+          <w:szCs w:val="24"/>
+        </w:rPr>
+        <w:t>。</w:t>
+      </w:r>
+    </w:p>
+    <w:p>
+      <w:pPr>
+        <w:pStyle w:val="a3"/>
+        <w:ind w:left="360" w:firstLineChars="0" w:firstLine="0"/>
+        <w:rPr>
+          <w:b/>
+          <w:color w:val="FF0000"/>
+          <w:sz w:val="24"/>
+          <w:szCs w:val="24"/>
+        </w:rPr>
+      </w:pPr>
+      <w:r>
+        <w:rPr>
+          <w:rFonts w:hint="eastAsia"/>
+          <w:b/>
+          <w:color w:val="000000" w:themeColor="text1"/>
+          <w:sz w:val="24"/>
+          <w:szCs w:val="24"/>
+        </w:rPr>
+        <w:t>证： 假设线性无关向量组(v1,v2,</w:t>
+      </w:r>
+      <w:r>
+        <w:rPr>
+          <w:b/>
+          <w:color w:val="000000" w:themeColor="text1"/>
+          <w:sz w:val="24"/>
+          <w:szCs w:val="24"/>
+        </w:rPr>
+        <w:t>…,vn)</w:t>
+      </w:r>
+      <w:r>
+        <w:rPr>
+          <w:rFonts w:hint="eastAsia"/>
+          <w:b/>
+          <w:color w:val="000000" w:themeColor="text1"/>
+          <w:sz w:val="24"/>
+          <w:szCs w:val="24"/>
+        </w:rPr>
+        <w:t>去掉其中一个向量v</w:t>
+      </w:r>
+      <w:r>
+        <w:rPr>
+          <w:b/>
+          <w:color w:val="000000" w:themeColor="text1"/>
+          <w:sz w:val="24"/>
+          <w:szCs w:val="24"/>
+        </w:rPr>
+        <w:t>j</w:t>
+      </w:r>
+      <w:r>
+        <w:rPr>
+          <w:rFonts w:hint="eastAsia"/>
+          <w:b/>
+          <w:color w:val="000000" w:themeColor="text1"/>
+          <w:sz w:val="24"/>
+          <w:szCs w:val="24"/>
+        </w:rPr>
+        <w:t>(</w:t>
+      </w:r>
+      <w:r>
+        <w:rPr>
+          <w:b/>
+          <w:color w:val="000000" w:themeColor="text1"/>
+          <w:sz w:val="24"/>
+          <w:szCs w:val="24"/>
+        </w:rPr>
+        <w:t>j</w:t>
+      </w:r>
+      <w:r>
+        <w:rPr>
+          <w:rFonts w:hint="eastAsia"/>
+          <w:b/>
+          <w:sz w:val="24"/>
+          <w:szCs w:val="24"/>
+        </w:rPr>
+        <w:t>∈</w:t>
+      </w:r>
+      <w:r>
+        <w:rPr>
+          <w:rFonts w:hint="eastAsia"/>
+          <w:b/>
+          <w:sz w:val="24"/>
+          <w:szCs w:val="24"/>
+        </w:rPr>
+        <w:t>{</w:t>
+      </w:r>
+      <w:r>
+        <w:rPr>
+          <w:b/>
+          <w:sz w:val="24"/>
+          <w:szCs w:val="24"/>
+        </w:rPr>
+        <w:t>1,2,…n</w:t>
+      </w:r>
+      <w:r>
+        <w:rPr>
+          <w:rFonts w:hint="eastAsia"/>
+          <w:b/>
+          <w:sz w:val="24"/>
+          <w:szCs w:val="24"/>
+        </w:rPr>
+        <w:t>}</w:t>
+      </w:r>
+      <w:r>
+        <w:rPr>
+          <w:rFonts w:hint="eastAsia"/>
+          <w:b/>
+          <w:color w:val="000000" w:themeColor="text1"/>
+          <w:sz w:val="24"/>
+          <w:szCs w:val="24"/>
+        </w:rPr>
+        <w:t>)后, 剩余向量组线性相关， 即存在不全为0的</w:t>
+      </w:r>
+      <w:r>
+        <w:rPr>
+          <w:rFonts w:hint="eastAsia"/>
+          <w:b/>
+          <w:color w:val="000000" w:themeColor="text1"/>
+          <w:sz w:val="24"/>
+          <w:szCs w:val="24"/>
+        </w:rPr>
+        <w:t>b</w:t>
+      </w:r>
+      <w:r>
+        <w:rPr>
+          <w:rFonts w:hint="eastAsia"/>
+          <w:b/>
+          <w:color w:val="000000" w:themeColor="text1"/>
+          <w:sz w:val="24"/>
+          <w:szCs w:val="24"/>
+        </w:rPr>
+        <w:t>1</w:t>
+      </w:r>
+      <w:r>
+        <w:rPr>
+          <w:b/>
+          <w:color w:val="000000" w:themeColor="text1"/>
+          <w:sz w:val="24"/>
+          <w:szCs w:val="24"/>
+        </w:rPr>
+        <w:t xml:space="preserve">, b2, …,b(j-1),b(j+1),…bn, </w:t>
+      </w:r>
+      <w:r>
+        <w:rPr>
+          <w:rFonts w:hint="eastAsia"/>
+          <w:b/>
+          <w:color w:val="000000" w:themeColor="text1"/>
+          <w:sz w:val="24"/>
+          <w:szCs w:val="24"/>
+        </w:rPr>
+        <w:t>使得b1v1 + b2v2</w:t>
+      </w:r>
+      <w:r>
+        <w:rPr>
+          <w:b/>
+          <w:color w:val="000000" w:themeColor="text1"/>
+          <w:sz w:val="24"/>
+          <w:szCs w:val="24"/>
+        </w:rPr>
+        <w:t xml:space="preserve"> + …</w:t>
+      </w:r>
+      <w:r>
+        <w:rPr>
+          <w:rFonts w:hint="eastAsia"/>
+          <w:b/>
+          <w:color w:val="000000" w:themeColor="text1"/>
+          <w:sz w:val="24"/>
+          <w:szCs w:val="24"/>
+        </w:rPr>
+        <w:t xml:space="preserve"> + b(j-1)v(j-1) + b(j+1) v(j+1) + </w:t>
+      </w:r>
+      <w:r>
+        <w:rPr>
+          <w:b/>
+          <w:color w:val="000000" w:themeColor="text1"/>
+          <w:sz w:val="24"/>
+          <w:szCs w:val="24"/>
+        </w:rPr>
+        <w:t>… + bnvn = 0</w:t>
+      </w:r>
+      <w:r>
+        <w:rPr>
+          <w:b/>
+          <w:color w:val="000000" w:themeColor="text1"/>
+          <w:sz w:val="24"/>
+          <w:szCs w:val="24"/>
+        </w:rPr>
+        <w:t xml:space="preserve"> (1), </w:t>
+      </w:r>
+      <w:r>
+        <w:rPr>
+          <w:rFonts w:hint="eastAsia"/>
+          <w:b/>
+          <w:color w:val="000000" w:themeColor="text1"/>
+          <w:sz w:val="24"/>
+          <w:szCs w:val="24"/>
+        </w:rPr>
+        <w:t>有因为(v1,v2,</w:t>
+      </w:r>
+      <w:r>
+        <w:rPr>
+          <w:b/>
+          <w:color w:val="000000" w:themeColor="text1"/>
+          <w:sz w:val="24"/>
+          <w:szCs w:val="24"/>
+        </w:rPr>
+        <w:t>…,vn)</w:t>
+      </w:r>
+      <w:r>
+        <w:rPr>
+          <w:rFonts w:hint="eastAsia"/>
+          <w:b/>
+          <w:color w:val="000000" w:themeColor="text1"/>
+          <w:sz w:val="24"/>
+          <w:szCs w:val="24"/>
+        </w:rPr>
+        <w:t>线性无关， 所以</w:t>
+      </w:r>
+      <w:r>
+        <w:rPr>
+          <w:b/>
+          <w:sz w:val="24"/>
+          <w:szCs w:val="24"/>
+        </w:rPr>
+        <w:t xml:space="preserve">a1v1 + a2v2 + …anvn </w:t>
+      </w:r>
+      <w:r>
+        <w:rPr>
+          <w:rFonts w:hint="eastAsia"/>
+          <w:b/>
+          <w:sz w:val="24"/>
+          <w:szCs w:val="24"/>
+        </w:rPr>
+        <w:t>=</w:t>
+      </w:r>
+      <w:r>
+        <w:rPr>
+          <w:b/>
+          <w:sz w:val="24"/>
+          <w:szCs w:val="24"/>
+        </w:rPr>
+        <w:t xml:space="preserve"> </w:t>
+      </w:r>
+      <w:r>
+        <w:rPr>
+          <w:rFonts w:hint="eastAsia"/>
+          <w:b/>
+          <w:sz w:val="24"/>
+          <w:szCs w:val="24"/>
+        </w:rPr>
+        <w:t>0</w:t>
+      </w:r>
+      <w:r>
+        <w:rPr>
+          <w:b/>
+          <w:sz w:val="24"/>
+          <w:szCs w:val="24"/>
+        </w:rPr>
+        <w:t xml:space="preserve"> </w:t>
+      </w:r>
+      <w:r>
+        <w:rPr>
+          <w:rFonts w:hint="eastAsia"/>
+          <w:b/>
+          <w:sz w:val="24"/>
+          <w:szCs w:val="24"/>
+        </w:rPr>
+        <w:t xml:space="preserve">当且仅当 a1 = a2 = </w:t>
+      </w:r>
+      <w:r>
+        <w:rPr>
+          <w:b/>
+          <w:sz w:val="24"/>
+          <w:szCs w:val="24"/>
+        </w:rPr>
+        <w:t>…</w:t>
+      </w:r>
+      <w:r>
+        <w:rPr>
+          <w:b/>
+          <w:sz w:val="24"/>
+          <w:szCs w:val="24"/>
+        </w:rPr>
+        <w:t xml:space="preserve"> = an = 0 (2) </w:t>
+      </w:r>
+      <w:r>
+        <w:rPr>
+          <w:rFonts w:hint="eastAsia"/>
+          <w:b/>
+          <w:sz w:val="24"/>
+          <w:szCs w:val="24"/>
+        </w:rPr>
+        <w:t>。</w:t>
+      </w:r>
+      <w:r>
+        <w:rPr>
+          <w:rFonts w:hint="eastAsia"/>
+          <w:b/>
+          <w:sz w:val="24"/>
+          <w:szCs w:val="24"/>
+        </w:rPr>
+        <w:t>(</w:t>
+      </w:r>
+      <w:r>
+        <w:rPr>
+          <w:b/>
+          <w:sz w:val="24"/>
+          <w:szCs w:val="24"/>
+        </w:rPr>
+        <w:t xml:space="preserve">2) – (1) </w:t>
+      </w:r>
+      <w:r>
+        <w:rPr>
+          <w:rFonts w:hint="eastAsia"/>
+          <w:b/>
+          <w:sz w:val="24"/>
+          <w:szCs w:val="24"/>
+        </w:rPr>
+        <w:t xml:space="preserve">得到: </w:t>
+      </w:r>
+      <w:r>
+        <w:rPr>
+          <w:b/>
+          <w:sz w:val="24"/>
+          <w:szCs w:val="24"/>
+        </w:rPr>
+        <w:t>(a1-b1)v1 + (a2-b2)v2 + …</w:t>
+      </w:r>
+      <w:r>
+        <w:rPr>
+          <w:b/>
+          <w:sz w:val="24"/>
+          <w:szCs w:val="24"/>
+        </w:rPr>
+        <w:t xml:space="preserve"> + [a(j-1)-b(j-1)]</w:t>
+      </w:r>
+      <w:r>
+        <w:rPr>
+          <w:b/>
+          <w:sz w:val="24"/>
+          <w:szCs w:val="24"/>
+        </w:rPr>
+        <w:t xml:space="preserve">v(j-1) </w:t>
+      </w:r>
+      <w:r>
+        <w:rPr>
+          <w:rFonts w:hint="eastAsia"/>
+          <w:b/>
+          <w:sz w:val="24"/>
+          <w:szCs w:val="24"/>
+        </w:rPr>
+        <w:t>+a</w:t>
+      </w:r>
+      <w:r>
+        <w:rPr>
+          <w:b/>
+          <w:sz w:val="24"/>
+          <w:szCs w:val="24"/>
+        </w:rPr>
+        <w:t>jvj</w:t>
+      </w:r>
+      <w:r>
+        <w:rPr>
+          <w:b/>
+          <w:sz w:val="24"/>
+          <w:szCs w:val="24"/>
+        </w:rPr>
+        <w:t>+[a(j+1)-b(j+1)]v(j+1)+…+(am-bm)vm = 0</w:t>
+      </w:r>
+      <w:r>
+        <w:rPr>
+          <w:b/>
+          <w:sz w:val="24"/>
+          <w:szCs w:val="24"/>
+        </w:rPr>
+        <w:t xml:space="preserve">. </w:t>
+      </w:r>
+      <w:r>
+        <w:rPr>
+          <w:rFonts w:hint="eastAsia"/>
+          <w:b/>
+          <w:sz w:val="24"/>
+          <w:szCs w:val="24"/>
+        </w:rPr>
+        <w:t>又因为线性无关，</w:t>
+      </w:r>
+      <w:r>
+        <w:rPr>
+          <w:rFonts w:hint="eastAsia"/>
+          <w:b/>
+          <w:sz w:val="24"/>
+          <w:szCs w:val="24"/>
+        </w:rPr>
+        <w:t>所以</w:t>
+      </w:r>
+      <w:r>
+        <w:rPr>
+          <w:b/>
+          <w:sz w:val="24"/>
+          <w:szCs w:val="24"/>
+        </w:rPr>
+        <w:t xml:space="preserve">a1-b1 </w:t>
+      </w:r>
+      <w:r>
+        <w:rPr>
+          <w:rFonts w:hint="eastAsia"/>
+          <w:b/>
+          <w:sz w:val="24"/>
+          <w:szCs w:val="24"/>
+        </w:rPr>
+        <w:t>=</w:t>
+      </w:r>
+      <w:r>
+        <w:rPr>
+          <w:b/>
+          <w:sz w:val="24"/>
+          <w:szCs w:val="24"/>
+        </w:rPr>
+        <w:t xml:space="preserve"> a2-b2 = … = a(j-1)-b(j-1) = aj = a(j+1)-b(j+1) </w:t>
+      </w:r>
+      <w:r>
+        <w:rPr>
+          <w:rFonts w:hint="eastAsia"/>
+          <w:b/>
+          <w:sz w:val="24"/>
+          <w:szCs w:val="24"/>
+        </w:rPr>
+        <w:t>=</w:t>
+      </w:r>
+      <w:r>
+        <w:rPr>
+          <w:b/>
+          <w:sz w:val="24"/>
+          <w:szCs w:val="24"/>
+        </w:rPr>
+        <w:t xml:space="preserve"> … = am-bm </w:t>
+      </w:r>
+      <w:r>
+        <w:rPr>
+          <w:rFonts w:hint="eastAsia"/>
+          <w:b/>
+          <w:sz w:val="24"/>
+          <w:szCs w:val="24"/>
+        </w:rPr>
+        <w:t>=</w:t>
+      </w:r>
+      <w:r>
+        <w:rPr>
+          <w:b/>
+          <w:sz w:val="24"/>
+          <w:szCs w:val="24"/>
+        </w:rPr>
+        <w:t xml:space="preserve"> </w:t>
+      </w:r>
+      <w:r>
+        <w:rPr>
+          <w:rFonts w:hint="eastAsia"/>
+          <w:b/>
+          <w:sz w:val="24"/>
+          <w:szCs w:val="24"/>
+        </w:rPr>
+        <w:t>0，</w:t>
+      </w:r>
+      <w:r>
+        <w:rPr>
+          <w:rFonts w:hint="eastAsia"/>
+          <w:b/>
+          <w:sz w:val="24"/>
+          <w:szCs w:val="24"/>
+        </w:rPr>
+        <w:t>所以得出b1=b2</w:t>
+      </w:r>
+      <w:r>
+        <w:rPr>
+          <w:b/>
+          <w:sz w:val="24"/>
+          <w:szCs w:val="24"/>
+        </w:rPr>
+        <w:t>=…</w:t>
+      </w:r>
+      <w:r>
+        <w:rPr>
+          <w:rFonts w:hint="eastAsia"/>
+          <w:b/>
+          <w:sz w:val="24"/>
+          <w:szCs w:val="24"/>
+        </w:rPr>
+        <w:t>=b(j-1)=b(j+1)=</w:t>
+      </w:r>
+      <w:r>
+        <w:rPr>
+          <w:b/>
+          <w:sz w:val="24"/>
+          <w:szCs w:val="24"/>
+        </w:rPr>
+        <w:t>…=bn</w:t>
+      </w:r>
+      <w:r>
+        <w:rPr>
+          <w:b/>
+          <w:sz w:val="24"/>
+          <w:szCs w:val="24"/>
+        </w:rPr>
+        <w:t>=0</w:t>
+      </w:r>
+      <w:r>
+        <w:rPr>
+          <w:b/>
+          <w:sz w:val="24"/>
+          <w:szCs w:val="24"/>
+        </w:rPr>
+        <w:t xml:space="preserve">, </w:t>
+      </w:r>
+      <w:r>
+        <w:rPr>
+          <w:rFonts w:hint="eastAsia"/>
+          <w:b/>
+          <w:sz w:val="24"/>
+          <w:szCs w:val="24"/>
+        </w:rPr>
+        <w:t>与假设矛盾，原命题成立。</w:t>
       </w:r>
     </w:p>
     <w:p>
@@ -2517,61 +3794,33 @@
           <w:sz w:val="24"/>
           <w:szCs w:val="24"/>
         </w:rPr>
-        <w:t>长度为1的</w:t>
-      </w:r>
-      <w:r>
-        <w:rPr>
-          <w:rFonts w:hint="eastAsia"/>
-          <w:b/>
-          <w:sz w:val="24"/>
-          <w:szCs w:val="24"/>
-        </w:rPr>
-        <w:t>向量</w:t>
-      </w:r>
-      <w:r>
-        <w:rPr>
-          <w:rFonts w:hint="eastAsia"/>
-          <w:b/>
-          <w:sz w:val="24"/>
-          <w:szCs w:val="24"/>
-        </w:rPr>
-        <w:t>组（v）线性无关当且仅当v！=0</w:t>
-      </w:r>
-      <w:r>
-        <w:rPr>
-          <w:rFonts w:hint="eastAsia"/>
-          <w:b/>
-          <w:sz w:val="24"/>
-          <w:szCs w:val="24"/>
-        </w:rPr>
-        <w:t>；长度为2的</w:t>
-      </w:r>
-      <w:r>
-        <w:rPr>
-          <w:rFonts w:hint="eastAsia"/>
-          <w:b/>
-          <w:sz w:val="24"/>
-          <w:szCs w:val="24"/>
-        </w:rPr>
-        <w:t>向量</w:t>
-      </w:r>
-      <w:r>
-        <w:rPr>
-          <w:rFonts w:hint="eastAsia"/>
-          <w:b/>
-          <w:sz w:val="24"/>
-          <w:szCs w:val="24"/>
-        </w:rPr>
-        <w:t>组线性无关当且仅当其中一个向量是两外一个的标量倍</w:t>
-      </w:r>
-      <w:r>
-        <w:rPr>
-          <w:rFonts w:hint="eastAsia"/>
-          <w:b/>
-          <w:sz w:val="24"/>
-          <w:szCs w:val="24"/>
-        </w:rPr>
-        <w:t>；对于长度为3的向量组，即使其中一个都不是任何其他向量的标量倍， 这个向量组也可能是线性相关的</w:t>
+        <w:t>若V中一组向量线性无关且张成V，则称这组向量为</w:t>
+      </w:r>
+      <w:r>
+        <w:rPr>
+          <w:b/>
+          <w:sz w:val="24"/>
+          <w:szCs w:val="24"/>
+        </w:rPr>
+        <w:t>V</w:t>
+      </w:r>
+      <w:r>
+        <w:rPr>
+          <w:rFonts w:hint="eastAsia"/>
+          <w:b/>
+          <w:sz w:val="24"/>
+          <w:szCs w:val="24"/>
+        </w:rPr>
+        <w:t>的一组基</w:t>
+      </w:r>
+      <w:r>
+        <w:rPr>
+          <w:rFonts w:hint="eastAsia"/>
+          <w:b/>
+          <w:sz w:val="24"/>
+          <w:szCs w:val="24"/>
+        </w:rPr>
+        <w:t>(basis)</w:t>
       </w:r>
     </w:p>
     <w:p>
@@ -2584,79 +3833,95 @@
         <w:ind w:firstLineChars="0"/>
         <w:rPr>
           <w:b/>
-          <w:color w:val="FF0000"/>
-          <w:sz w:val="24"/>
-          <w:szCs w:val="24"/>
-        </w:rPr>
-      </w:pPr>
-      <w:r>
-        <w:rPr>
-          <w:rFonts w:hint="eastAsia"/>
-          <w:b/>
-          <w:color w:val="000000" w:themeColor="text1"/>
-          <w:sz w:val="24"/>
-          <w:szCs w:val="24"/>
-        </w:rPr>
-        <w:t>若从一个线性无关向量组去掉一些向量， 则剩余向量组还是线性无关</w:t>
-      </w:r>
-      <w:r>
-        <w:rPr>
-          <w:rFonts w:hint="eastAsia"/>
-          <w:b/>
-          <w:color w:val="FF0000"/>
-          <w:sz w:val="24"/>
-          <w:szCs w:val="24"/>
-        </w:rPr>
-        <w:t>（如何验证）</w:t>
-      </w:r>
-      <w:r>
-        <w:rPr>
-          <w:rFonts w:hint="eastAsia"/>
-          <w:b/>
-          <w:color w:val="FF0000"/>
-          <w:sz w:val="24"/>
-          <w:szCs w:val="24"/>
-        </w:rPr>
-        <w:t>；</w:t>
-      </w:r>
-      <w:r>
-        <w:rPr>
-          <w:rFonts w:hint="eastAsia"/>
-          <w:b/>
-          <w:color w:val="000000" w:themeColor="text1"/>
-          <w:sz w:val="24"/>
-          <w:szCs w:val="24"/>
-        </w:rPr>
-        <w:t>为使去掉所有向量后结论仍成立，我们声明：空组</w:t>
-      </w:r>
-      <w:r>
-        <w:rPr>
-          <w:b/>
-          <w:color w:val="000000" w:themeColor="text1"/>
-          <w:sz w:val="24"/>
-          <w:szCs w:val="24"/>
-        </w:rPr>
-        <w:t>()</w:t>
-      </w:r>
-      <w:r>
-        <w:rPr>
-          <w:rFonts w:hint="eastAsia"/>
-          <w:b/>
-          <w:color w:val="000000" w:themeColor="text1"/>
-          <w:sz w:val="24"/>
-          <w:szCs w:val="24"/>
-        </w:rPr>
-        <w:t>是线性无关</w:t>
-      </w:r>
-      <w:r>
-        <w:rPr>
-          <w:rFonts w:hint="eastAsia"/>
-          <w:b/>
-          <w:color w:val="000000" w:themeColor="text1"/>
-          <w:sz w:val="24"/>
-          <w:szCs w:val="24"/>
-        </w:rPr>
-        <w:t>。</w:t>
+          <w:sz w:val="24"/>
+          <w:szCs w:val="24"/>
+        </w:rPr>
+      </w:pPr>
+      <w:r>
+        <w:rPr>
+          <w:b/>
+          <w:sz w:val="24"/>
+          <w:szCs w:val="24"/>
+        </w:rPr>
+        <w:t>(</w:t>
+      </w:r>
+      <w:r>
+        <w:rPr>
+          <w:rFonts w:hint="eastAsia"/>
+          <w:b/>
+          <w:sz w:val="24"/>
+          <w:szCs w:val="24"/>
+        </w:rPr>
+        <w:t>向量组是V的一组基的充分必要条件</w:t>
+      </w:r>
+      <w:r>
+        <w:rPr>
+          <w:b/>
+          <w:sz w:val="24"/>
+          <w:szCs w:val="24"/>
+        </w:rPr>
+        <w:t>)</w:t>
+      </w:r>
+      <w:r>
+        <w:rPr>
+          <w:rFonts w:hint="eastAsia"/>
+          <w:b/>
+          <w:sz w:val="24"/>
+          <w:szCs w:val="24"/>
+        </w:rPr>
+        <w:t xml:space="preserve"> </w:t>
+      </w:r>
+      <w:r>
+        <w:rPr>
+          <w:b/>
+          <w:sz w:val="24"/>
+          <w:szCs w:val="24"/>
+        </w:rPr>
+        <w:t>V</w:t>
+      </w:r>
+      <w:r>
+        <w:rPr>
+          <w:rFonts w:hint="eastAsia"/>
+          <w:b/>
+          <w:sz w:val="24"/>
+          <w:szCs w:val="24"/>
+        </w:rPr>
+        <w:t>的一组向量(</w:t>
+      </w:r>
+      <w:r>
+        <w:rPr>
+          <w:b/>
+          <w:sz w:val="24"/>
+          <w:szCs w:val="24"/>
+        </w:rPr>
+        <w:t>v1,v2,…,vn</w:t>
+      </w:r>
+      <w:r>
+        <w:rPr>
+          <w:rFonts w:hint="eastAsia"/>
+          <w:b/>
+          <w:sz w:val="24"/>
+          <w:szCs w:val="24"/>
+        </w:rPr>
+        <w:t>)是V的一组基当且仅当对于每个u</w:t>
+      </w:r>
+      <w:r>
+        <w:rPr>
+          <w:rFonts w:hint="eastAsia"/>
+          <w:b/>
+          <w:sz w:val="24"/>
+          <w:szCs w:val="24"/>
+        </w:rPr>
+        <w:t>∈V,</w:t>
+      </w:r>
+      <w:r>
+        <w:rPr>
+          <w:rFonts w:hint="eastAsia"/>
+          <w:b/>
+          <w:sz w:val="24"/>
+          <w:szCs w:val="24"/>
+        </w:rPr>
+        <w:t>都能唯一的表示成：</w:t>
       </w:r>
     </w:p>
     <w:p>
@@ -2665,67 +3930,37 @@
         <w:ind w:left="360" w:firstLineChars="0" w:firstLine="0"/>
         <w:rPr>
           <w:b/>
-          <w:color w:val="FF0000"/>
-          <w:sz w:val="24"/>
-          <w:szCs w:val="24"/>
-        </w:rPr>
-      </w:pPr>
-      <w:r>
-        <w:rPr>
-          <w:rFonts w:hint="eastAsia"/>
-          <w:b/>
-          <w:color w:val="000000" w:themeColor="text1"/>
-          <w:sz w:val="24"/>
-          <w:szCs w:val="24"/>
-        </w:rPr>
-        <w:t>证： 假设线性无关向量组(v1,v2,</w:t>
-      </w:r>
-      <w:r>
-        <w:rPr>
-          <w:b/>
-          <w:color w:val="000000" w:themeColor="text1"/>
-          <w:sz w:val="24"/>
-          <w:szCs w:val="24"/>
-        </w:rPr>
-        <w:t>…,vn)</w:t>
-      </w:r>
-      <w:r>
-        <w:rPr>
-          <w:rFonts w:hint="eastAsia"/>
-          <w:b/>
-          <w:color w:val="000000" w:themeColor="text1"/>
-          <w:sz w:val="24"/>
-          <w:szCs w:val="24"/>
-        </w:rPr>
-        <w:t>去掉其中一个向量v</w:t>
-      </w:r>
-      <w:r>
-        <w:rPr>
-          <w:b/>
-          <w:color w:val="000000" w:themeColor="text1"/>
-          <w:sz w:val="24"/>
-          <w:szCs w:val="24"/>
-        </w:rPr>
-        <w:t>j</w:t>
-      </w:r>
-      <w:r>
-        <w:rPr>
-          <w:rFonts w:hint="eastAsia"/>
-          <w:b/>
-          <w:color w:val="000000" w:themeColor="text1"/>
-          <w:sz w:val="24"/>
-          <w:szCs w:val="24"/>
-        </w:rPr>
-        <w:t>(</w:t>
-      </w:r>
-      <w:r>
-        <w:rPr>
-          <w:b/>
-          <w:color w:val="000000" w:themeColor="text1"/>
-          <w:sz w:val="24"/>
-          <w:szCs w:val="24"/>
-        </w:rPr>
-        <w:t>j</w:t>
+          <w:sz w:val="24"/>
+          <w:szCs w:val="24"/>
+        </w:rPr>
+      </w:pPr>
+      <w:r>
+        <w:rPr>
+          <w:b/>
+          <w:sz w:val="24"/>
+          <w:szCs w:val="24"/>
+        </w:rPr>
+        <w:t>v = a1v1 + a2v2 + …anvn</w:t>
+      </w:r>
+    </w:p>
+    <w:p>
+      <w:pPr>
+        <w:pStyle w:val="a3"/>
+        <w:ind w:left="360" w:firstLineChars="0" w:firstLine="0"/>
+        <w:rPr>
+          <w:b/>
+          <w:sz w:val="24"/>
+          <w:szCs w:val="24"/>
+        </w:rPr>
+      </w:pPr>
+      <w:r>
+        <w:rPr>
+          <w:rFonts w:hint="eastAsia"/>
+          <w:b/>
+          <w:sz w:val="24"/>
+          <w:szCs w:val="24"/>
+        </w:rPr>
+        <w:t>其中aj</w:t>
       </w:r>
       <w:r>
         <w:rPr>
@@ -2743,443 +3978,7 @@
           <w:sz w:val="24"/>
           <w:szCs w:val="24"/>
         </w:rPr>
-        <w:t>{</w:t>
-      </w:r>
-      <w:r>
-        <w:rPr>
-          <w:b/>
-          <w:sz w:val="24"/>
-          <w:szCs w:val="24"/>
-        </w:rPr>
-        <w:t>1,2,…n</w:t>
-      </w:r>
-      <w:r>
-        <w:rPr>
-          <w:rFonts w:hint="eastAsia"/>
-          <w:b/>
-          <w:sz w:val="24"/>
-          <w:szCs w:val="24"/>
-        </w:rPr>
-        <w:t>}</w:t>
-      </w:r>
-      <w:r>
-        <w:rPr>
-          <w:rFonts w:hint="eastAsia"/>
-          <w:b/>
-          <w:color w:val="000000" w:themeColor="text1"/>
-          <w:sz w:val="24"/>
-          <w:szCs w:val="24"/>
-        </w:rPr>
-        <w:t>)后, 剩余向量组线性相关， 即存在不全为0的</w:t>
-      </w:r>
-      <w:r>
-        <w:rPr>
-          <w:rFonts w:hint="eastAsia"/>
-          <w:b/>
-          <w:color w:val="000000" w:themeColor="text1"/>
-          <w:sz w:val="24"/>
-          <w:szCs w:val="24"/>
-        </w:rPr>
-        <w:t>b</w:t>
-      </w:r>
-      <w:r>
-        <w:rPr>
-          <w:rFonts w:hint="eastAsia"/>
-          <w:b/>
-          <w:color w:val="000000" w:themeColor="text1"/>
-          <w:sz w:val="24"/>
-          <w:szCs w:val="24"/>
-        </w:rPr>
-        <w:t>1</w:t>
-      </w:r>
-      <w:r>
-        <w:rPr>
-          <w:b/>
-          <w:color w:val="000000" w:themeColor="text1"/>
-          <w:sz w:val="24"/>
-          <w:szCs w:val="24"/>
-        </w:rPr>
-        <w:t xml:space="preserve">, b2, …,b(j-1),b(j+1),…bn, </w:t>
-      </w:r>
-      <w:r>
-        <w:rPr>
-          <w:rFonts w:hint="eastAsia"/>
-          <w:b/>
-          <w:color w:val="000000" w:themeColor="text1"/>
-          <w:sz w:val="24"/>
-          <w:szCs w:val="24"/>
-        </w:rPr>
-        <w:t>使得b1v1 + b2v2</w:t>
-      </w:r>
-      <w:r>
-        <w:rPr>
-          <w:b/>
-          <w:color w:val="000000" w:themeColor="text1"/>
-          <w:sz w:val="24"/>
-          <w:szCs w:val="24"/>
-        </w:rPr>
-        <w:t xml:space="preserve"> + …</w:t>
-      </w:r>
-      <w:r>
-        <w:rPr>
-          <w:rFonts w:hint="eastAsia"/>
-          <w:b/>
-          <w:color w:val="000000" w:themeColor="text1"/>
-          <w:sz w:val="24"/>
-          <w:szCs w:val="24"/>
-        </w:rPr>
-        <w:t xml:space="preserve"> + b(j-1)v(j-1) + b(j+1) v(j+1) + </w:t>
-      </w:r>
-      <w:r>
-        <w:rPr>
-          <w:b/>
-          <w:color w:val="000000" w:themeColor="text1"/>
-          <w:sz w:val="24"/>
-          <w:szCs w:val="24"/>
-        </w:rPr>
-        <w:t>… + bnvn = 0</w:t>
-      </w:r>
-      <w:r>
-        <w:rPr>
-          <w:b/>
-          <w:color w:val="000000" w:themeColor="text1"/>
-          <w:sz w:val="24"/>
-          <w:szCs w:val="24"/>
-        </w:rPr>
-        <w:t xml:space="preserve"> (1), </w:t>
-      </w:r>
-      <w:r>
-        <w:rPr>
-          <w:rFonts w:hint="eastAsia"/>
-          <w:b/>
-          <w:color w:val="000000" w:themeColor="text1"/>
-          <w:sz w:val="24"/>
-          <w:szCs w:val="24"/>
-        </w:rPr>
-        <w:t>有因为(v1,v2,</w:t>
-      </w:r>
-      <w:r>
-        <w:rPr>
-          <w:b/>
-          <w:color w:val="000000" w:themeColor="text1"/>
-          <w:sz w:val="24"/>
-          <w:szCs w:val="24"/>
-        </w:rPr>
-        <w:t>…,vn)</w:t>
-      </w:r>
-      <w:r>
-        <w:rPr>
-          <w:rFonts w:hint="eastAsia"/>
-          <w:b/>
-          <w:color w:val="000000" w:themeColor="text1"/>
-          <w:sz w:val="24"/>
-          <w:szCs w:val="24"/>
-        </w:rPr>
-        <w:t>线性无关， 所以</w:t>
-      </w:r>
-      <w:r>
-        <w:rPr>
-          <w:b/>
-          <w:sz w:val="24"/>
-          <w:szCs w:val="24"/>
-        </w:rPr>
-        <w:t xml:space="preserve">a1v1 + a2v2 + …anvn </w:t>
-      </w:r>
-      <w:r>
-        <w:rPr>
-          <w:rFonts w:hint="eastAsia"/>
-          <w:b/>
-          <w:sz w:val="24"/>
-          <w:szCs w:val="24"/>
-        </w:rPr>
-        <w:t>=</w:t>
-      </w:r>
-      <w:r>
-        <w:rPr>
-          <w:b/>
-          <w:sz w:val="24"/>
-          <w:szCs w:val="24"/>
-        </w:rPr>
-        <w:t xml:space="preserve"> </w:t>
-      </w:r>
-      <w:r>
-        <w:rPr>
-          <w:rFonts w:hint="eastAsia"/>
-          <w:b/>
-          <w:sz w:val="24"/>
-          <w:szCs w:val="24"/>
-        </w:rPr>
-        <w:t>0</w:t>
-      </w:r>
-      <w:r>
-        <w:rPr>
-          <w:b/>
-          <w:sz w:val="24"/>
-          <w:szCs w:val="24"/>
-        </w:rPr>
-        <w:t xml:space="preserve"> </w:t>
-      </w:r>
-      <w:r>
-        <w:rPr>
-          <w:rFonts w:hint="eastAsia"/>
-          <w:b/>
-          <w:sz w:val="24"/>
-          <w:szCs w:val="24"/>
-        </w:rPr>
-        <w:t xml:space="preserve">当且仅当 a1 = a2 = </w:t>
-      </w:r>
-      <w:r>
-        <w:rPr>
-          <w:b/>
-          <w:sz w:val="24"/>
-          <w:szCs w:val="24"/>
-        </w:rPr>
-        <w:t>…</w:t>
-      </w:r>
-      <w:r>
-        <w:rPr>
-          <w:b/>
-          <w:sz w:val="24"/>
-          <w:szCs w:val="24"/>
-        </w:rPr>
-        <w:t xml:space="preserve"> = an = 0 (2) </w:t>
-      </w:r>
-      <w:r>
-        <w:rPr>
-          <w:rFonts w:hint="eastAsia"/>
-          <w:b/>
-          <w:sz w:val="24"/>
-          <w:szCs w:val="24"/>
-        </w:rPr>
-        <w:t>。</w:t>
-      </w:r>
-      <w:r>
-        <w:rPr>
-          <w:rFonts w:hint="eastAsia"/>
-          <w:b/>
-          <w:sz w:val="24"/>
-          <w:szCs w:val="24"/>
-        </w:rPr>
-        <w:t>(</w:t>
-      </w:r>
-      <w:r>
-        <w:rPr>
-          <w:b/>
-          <w:sz w:val="24"/>
-          <w:szCs w:val="24"/>
-        </w:rPr>
-        <w:t xml:space="preserve">2) – (1) </w:t>
-      </w:r>
-      <w:r>
-        <w:rPr>
-          <w:rFonts w:hint="eastAsia"/>
-          <w:b/>
-          <w:sz w:val="24"/>
-          <w:szCs w:val="24"/>
-        </w:rPr>
-        <w:t xml:space="preserve">得到: </w:t>
-      </w:r>
-      <w:r>
-        <w:rPr>
-          <w:b/>
-          <w:sz w:val="24"/>
-          <w:szCs w:val="24"/>
-        </w:rPr>
-        <w:t>(a1-b1)v1 + (a2-b2)v2 + …</w:t>
-      </w:r>
-      <w:r>
-        <w:rPr>
-          <w:b/>
-          <w:sz w:val="24"/>
-          <w:szCs w:val="24"/>
-        </w:rPr>
-        <w:t xml:space="preserve"> + [a(j-1)-b(j-1)]</w:t>
-      </w:r>
-      <w:r>
-        <w:rPr>
-          <w:b/>
-          <w:sz w:val="24"/>
-          <w:szCs w:val="24"/>
-        </w:rPr>
-        <w:t xml:space="preserve">v(j-1) </w:t>
-      </w:r>
-      <w:r>
-        <w:rPr>
-          <w:rFonts w:hint="eastAsia"/>
-          <w:b/>
-          <w:sz w:val="24"/>
-          <w:szCs w:val="24"/>
-        </w:rPr>
-        <w:t>+a</w:t>
-      </w:r>
-      <w:r>
-        <w:rPr>
-          <w:b/>
-          <w:sz w:val="24"/>
-          <w:szCs w:val="24"/>
-        </w:rPr>
-        <w:t>jvj</w:t>
-      </w:r>
-      <w:r>
-        <w:rPr>
-          <w:b/>
-          <w:sz w:val="24"/>
-          <w:szCs w:val="24"/>
-        </w:rPr>
-        <w:t>+[a(j+1)-b(j+1)]v(j+1)+…+(am-bm)vm = 0</w:t>
-      </w:r>
-      <w:r>
-        <w:rPr>
-          <w:b/>
-          <w:sz w:val="24"/>
-          <w:szCs w:val="24"/>
-        </w:rPr>
-        <w:t xml:space="preserve">. </w:t>
-      </w:r>
-      <w:r>
-        <w:rPr>
-          <w:rFonts w:hint="eastAsia"/>
-          <w:b/>
-          <w:sz w:val="24"/>
-          <w:szCs w:val="24"/>
-        </w:rPr>
-        <w:t>又因为线性无关，</w:t>
-      </w:r>
-      <w:r>
-        <w:rPr>
-          <w:rFonts w:hint="eastAsia"/>
-          <w:b/>
-          <w:sz w:val="24"/>
-          <w:szCs w:val="24"/>
-        </w:rPr>
-        <w:t>所以</w:t>
-      </w:r>
-      <w:r>
-        <w:rPr>
-          <w:b/>
-          <w:sz w:val="24"/>
-          <w:szCs w:val="24"/>
-        </w:rPr>
-        <w:t xml:space="preserve">a1-b1 </w:t>
-      </w:r>
-      <w:r>
-        <w:rPr>
-          <w:rFonts w:hint="eastAsia"/>
-          <w:b/>
-          <w:sz w:val="24"/>
-          <w:szCs w:val="24"/>
-        </w:rPr>
-        <w:t>=</w:t>
-      </w:r>
-      <w:r>
-        <w:rPr>
-          <w:b/>
-          <w:sz w:val="24"/>
-          <w:szCs w:val="24"/>
-        </w:rPr>
-        <w:t xml:space="preserve"> a2-b2 = … = a(j-1)-b(j-1) = aj = a(j+1)-b(j+1) </w:t>
-      </w:r>
-      <w:r>
-        <w:rPr>
-          <w:rFonts w:hint="eastAsia"/>
-          <w:b/>
-          <w:sz w:val="24"/>
-          <w:szCs w:val="24"/>
-        </w:rPr>
-        <w:t>=</w:t>
-      </w:r>
-      <w:r>
-        <w:rPr>
-          <w:b/>
-          <w:sz w:val="24"/>
-          <w:szCs w:val="24"/>
-        </w:rPr>
-        <w:t xml:space="preserve"> … = am-bm </w:t>
-      </w:r>
-      <w:r>
-        <w:rPr>
-          <w:rFonts w:hint="eastAsia"/>
-          <w:b/>
-          <w:sz w:val="24"/>
-          <w:szCs w:val="24"/>
-        </w:rPr>
-        <w:t>=</w:t>
-      </w:r>
-      <w:r>
-        <w:rPr>
-          <w:b/>
-          <w:sz w:val="24"/>
-          <w:szCs w:val="24"/>
-        </w:rPr>
-        <w:t xml:space="preserve"> </w:t>
-      </w:r>
-      <w:r>
-        <w:rPr>
-          <w:rFonts w:hint="eastAsia"/>
-          <w:b/>
-          <w:sz w:val="24"/>
-          <w:szCs w:val="24"/>
-        </w:rPr>
-        <w:t>0，</w:t>
-      </w:r>
-      <w:r>
-        <w:rPr>
-          <w:rFonts w:hint="eastAsia"/>
-          <w:b/>
-          <w:sz w:val="24"/>
-          <w:szCs w:val="24"/>
-        </w:rPr>
-        <w:t>所以得出b1=b2</w:t>
-      </w:r>
-      <w:r>
-        <w:rPr>
-          <w:b/>
-          <w:sz w:val="24"/>
-          <w:szCs w:val="24"/>
-        </w:rPr>
-        <w:t>=…</w:t>
-      </w:r>
-      <w:r>
-        <w:rPr>
-          <w:rFonts w:hint="eastAsia"/>
-          <w:b/>
-          <w:sz w:val="24"/>
-          <w:szCs w:val="24"/>
-        </w:rPr>
-        <w:t>=b(j-1)=b(j+1)=</w:t>
-      </w:r>
-      <w:r>
-        <w:rPr>
-          <w:b/>
-          <w:sz w:val="24"/>
-          <w:szCs w:val="24"/>
-        </w:rPr>
-        <w:t>…=bn</w:t>
-      </w:r>
-      <w:r>
-        <w:rPr>
-          <w:b/>
-          <w:sz w:val="24"/>
-          <w:szCs w:val="24"/>
-        </w:rPr>
-        <w:t>=0</w:t>
-      </w:r>
-      <w:r>
-        <w:rPr>
-          <w:b/>
-          <w:sz w:val="24"/>
-          <w:szCs w:val="24"/>
-        </w:rPr>
-        <w:t xml:space="preserve">, </w:t>
-      </w:r>
-      <w:r>
-        <w:rPr>
-          <w:rFonts w:hint="eastAsia"/>
-          <w:b/>
-          <w:sz w:val="24"/>
-          <w:szCs w:val="24"/>
-        </w:rPr>
-        <w:t>与假设矛盾，原命题成立。</w:t>
+        <w:t>F</w:t>
       </w:r>
     </w:p>
     <w:p>
@@ -3203,34 +4002,43 @@
           <w:sz w:val="24"/>
           <w:szCs w:val="24"/>
         </w:rPr>
-        <w:lastRenderedPageBreak/>
-        <w:t>若V中一组向量线性无关且张成V，则称这组向量为</w:t>
-      </w:r>
-      <w:r>
-        <w:rPr>
-          <w:b/>
-          <w:sz w:val="24"/>
-          <w:szCs w:val="24"/>
-        </w:rPr>
-        <w:t>V</w:t>
-      </w:r>
-      <w:r>
-        <w:rPr>
-          <w:rFonts w:hint="eastAsia"/>
-          <w:b/>
-          <w:sz w:val="24"/>
-          <w:szCs w:val="24"/>
-        </w:rPr>
-        <w:t>的一组基</w:t>
-      </w:r>
-      <w:r>
-        <w:rPr>
-          <w:rFonts w:hint="eastAsia"/>
-          <w:b/>
-          <w:sz w:val="24"/>
-          <w:szCs w:val="24"/>
-        </w:rPr>
-        <w:t>(basis)</w:t>
+        <w:t>向量空间中， 每个张成组都可以化简成</w:t>
+      </w:r>
+      <w:r>
+        <w:rPr>
+          <w:rFonts w:hint="eastAsia"/>
+          <w:b/>
+          <w:sz w:val="24"/>
+          <w:szCs w:val="24"/>
+        </w:rPr>
+        <w:t xml:space="preserve">一个基；即任给一个张成组， </w:t>
+      </w:r>
+      <w:r>
+        <w:rPr>
+          <w:rFonts w:hint="eastAsia"/>
+          <w:b/>
+          <w:sz w:val="24"/>
+          <w:szCs w:val="24"/>
+        </w:rPr>
+        <w:t>可以去掉其中的一些向量</w:t>
+      </w:r>
+      <w:r>
+        <w:rPr>
+          <w:rFonts w:hint="eastAsia"/>
+          <w:b/>
+          <w:sz w:val="24"/>
+          <w:szCs w:val="24"/>
+        </w:rPr>
+        <w:t>，使剩余的向量可以张成V并线性无关</w:t>
+      </w:r>
+      <w:r>
+        <w:rPr>
+          <w:rFonts w:hint="eastAsia"/>
+          <w:b/>
+          <w:sz w:val="24"/>
+          <w:szCs w:val="24"/>
+        </w:rPr>
+        <w:t>。</w:t>
       </w:r>
     </w:p>
     <w:p>
@@ -3249,146 +4057,29 @@
       </w:pPr>
       <w:r>
         <w:rPr>
-          <w:b/>
-          <w:sz w:val="24"/>
-          <w:szCs w:val="24"/>
-        </w:rPr>
-        <w:t>(</w:t>
-      </w:r>
-      <w:r>
-        <w:rPr>
-          <w:rFonts w:hint="eastAsia"/>
-          <w:b/>
-          <w:sz w:val="24"/>
-          <w:szCs w:val="24"/>
-        </w:rPr>
-        <w:t>向量组是V的一组基的充分必要条件</w:t>
-      </w:r>
-      <w:r>
-        <w:rPr>
-          <w:b/>
-          <w:sz w:val="24"/>
-          <w:szCs w:val="24"/>
-        </w:rPr>
-        <w:t>)</w:t>
-      </w:r>
-      <w:r>
-        <w:rPr>
-          <w:rFonts w:hint="eastAsia"/>
-          <w:b/>
-          <w:sz w:val="24"/>
-          <w:szCs w:val="24"/>
-        </w:rPr>
-        <w:t xml:space="preserve"> </w:t>
-      </w:r>
-      <w:r>
-        <w:rPr>
-          <w:b/>
-          <w:sz w:val="24"/>
-          <w:szCs w:val="24"/>
-        </w:rPr>
-        <w:t>V</w:t>
-      </w:r>
-      <w:r>
-        <w:rPr>
-          <w:rFonts w:hint="eastAsia"/>
-          <w:b/>
-          <w:sz w:val="24"/>
-          <w:szCs w:val="24"/>
-        </w:rPr>
-        <w:t>的一组向量(</w:t>
-      </w:r>
-      <w:r>
-        <w:rPr>
-          <w:b/>
-          <w:sz w:val="24"/>
-          <w:szCs w:val="24"/>
-        </w:rPr>
-        <w:t>v1,v2,…,vn</w:t>
-      </w:r>
-      <w:r>
-        <w:rPr>
-          <w:rFonts w:hint="eastAsia"/>
-          <w:b/>
-          <w:sz w:val="24"/>
-          <w:szCs w:val="24"/>
-        </w:rPr>
-        <w:t>)是V的一组基当且仅当对于每个u</w:t>
-      </w:r>
-      <w:r>
-        <w:rPr>
-          <w:rFonts w:hint="eastAsia"/>
-          <w:b/>
-          <w:sz w:val="24"/>
-          <w:szCs w:val="24"/>
-        </w:rPr>
-        <w:t>∈V,</w:t>
-      </w:r>
-      <w:r>
-        <w:rPr>
-          <w:rFonts w:hint="eastAsia"/>
-          <w:b/>
-          <w:sz w:val="24"/>
-          <w:szCs w:val="24"/>
-        </w:rPr>
-        <w:t>都能唯一的表示成：</w:t>
-      </w:r>
-    </w:p>
-    <w:p>
-      <w:pPr>
-        <w:pStyle w:val="a3"/>
-        <w:ind w:left="360" w:firstLineChars="0" w:firstLine="0"/>
-        <w:rPr>
-          <w:b/>
-          <w:sz w:val="24"/>
-          <w:szCs w:val="24"/>
-        </w:rPr>
-      </w:pPr>
-      <w:r>
-        <w:rPr>
-          <w:b/>
-          <w:sz w:val="24"/>
-          <w:szCs w:val="24"/>
-        </w:rPr>
-        <w:t>v = a1v1 + a2v2 + …anvn</w:t>
-      </w:r>
-    </w:p>
-    <w:p>
-      <w:pPr>
-        <w:pStyle w:val="a3"/>
-        <w:ind w:left="360" w:firstLineChars="0" w:firstLine="0"/>
-        <w:rPr>
-          <w:b/>
-          <w:sz w:val="24"/>
-          <w:szCs w:val="24"/>
-        </w:rPr>
-      </w:pPr>
-      <w:r>
-        <w:rPr>
-          <w:rFonts w:hint="eastAsia"/>
-          <w:b/>
-          <w:sz w:val="24"/>
-          <w:szCs w:val="24"/>
-        </w:rPr>
-        <w:t>其中aj</w:t>
-      </w:r>
-      <w:r>
-        <w:rPr>
-          <w:rFonts w:hint="eastAsia"/>
-          <w:b/>
-          <w:sz w:val="24"/>
-          <w:szCs w:val="24"/>
-        </w:rPr>
-        <w:t>∈</w:t>
-      </w:r>
-      <w:r>
-        <w:rPr>
-          <w:rFonts w:hint="eastAsia"/>
-          <w:b/>
-          <w:sz w:val="24"/>
-          <w:szCs w:val="24"/>
-        </w:rPr>
-        <w:t>F</w:t>
+          <w:rFonts w:hint="eastAsia"/>
+          <w:b/>
+          <w:sz w:val="24"/>
+          <w:szCs w:val="24"/>
+        </w:rPr>
+        <w:t>我们声明空组()张成{0}并且线性无关， 所以()是{</w:t>
+      </w:r>
+      <w:r>
+        <w:rPr>
+          <w:b/>
+          <w:sz w:val="24"/>
+          <w:szCs w:val="24"/>
+        </w:rPr>
+        <w:t>0</w:t>
+      </w:r>
+      <w:r>
+        <w:rPr>
+          <w:rFonts w:hint="eastAsia"/>
+          <w:b/>
+          <w:sz w:val="24"/>
+          <w:szCs w:val="24"/>
+        </w:rPr>
+        <w:t>}的一组基</w:t>
       </w:r>
     </w:p>
     <w:p>
@@ -3412,43 +4103,277 @@
           <w:sz w:val="24"/>
           <w:szCs w:val="24"/>
         </w:rPr>
-        <w:t>向量空间中， 每个张成组都可以化简成</w:t>
-      </w:r>
-      <w:r>
-        <w:rPr>
-          <w:rFonts w:hint="eastAsia"/>
-          <w:b/>
-          <w:sz w:val="24"/>
-          <w:szCs w:val="24"/>
-        </w:rPr>
-        <w:t xml:space="preserve">一个基；即任给一个张成组， </w:t>
-      </w:r>
-      <w:r>
-        <w:rPr>
-          <w:rFonts w:hint="eastAsia"/>
-          <w:b/>
-          <w:sz w:val="24"/>
-          <w:szCs w:val="24"/>
-        </w:rPr>
-        <w:t>可以去掉其中的一些向量</w:t>
-      </w:r>
-      <w:r>
-        <w:rPr>
-          <w:rFonts w:hint="eastAsia"/>
-          <w:b/>
-          <w:sz w:val="24"/>
-          <w:szCs w:val="24"/>
-        </w:rPr>
-        <w:t>，使剩余的向量可以张成V并线性无关</w:t>
-      </w:r>
-      <w:r>
-        <w:rPr>
-          <w:rFonts w:hint="eastAsia"/>
-          <w:b/>
-          <w:sz w:val="24"/>
-          <w:szCs w:val="24"/>
-        </w:rPr>
-        <w:t>。</w:t>
+        <w:t>有限维</w:t>
+      </w:r>
+      <w:r>
+        <w:rPr>
+          <w:rFonts w:hint="eastAsia"/>
+          <w:b/>
+          <w:sz w:val="24"/>
+          <w:szCs w:val="24"/>
+        </w:rPr>
+        <w:t>向量</w:t>
+      </w:r>
+      <w:r>
+        <w:rPr>
+          <w:rFonts w:hint="eastAsia"/>
+          <w:b/>
+          <w:sz w:val="24"/>
+          <w:szCs w:val="24"/>
+        </w:rPr>
+        <w:t>空间V的任意一个线性无关组， 都可通过添加一些向量扩充成一个基</w:t>
+      </w:r>
+      <w:r>
+        <w:rPr>
+          <w:rFonts w:hint="eastAsia"/>
+          <w:b/>
+          <w:sz w:val="24"/>
+          <w:szCs w:val="24"/>
+        </w:rPr>
+        <w:t>。具体做法是：</w:t>
+      </w:r>
+    </w:p>
+    <w:p>
+      <w:pPr>
+        <w:pStyle w:val="a3"/>
+        <w:ind w:left="360" w:firstLineChars="0" w:firstLine="0"/>
+        <w:rPr>
+          <w:b/>
+          <w:sz w:val="24"/>
+          <w:szCs w:val="24"/>
+        </w:rPr>
+      </w:pPr>
+      <w:r>
+        <w:rPr>
+          <w:rFonts w:hint="eastAsia"/>
+          <w:b/>
+          <w:sz w:val="24"/>
+          <w:szCs w:val="24"/>
+        </w:rPr>
+        <w:lastRenderedPageBreak/>
+        <w:t xml:space="preserve">假设(v1, v2, </w:t>
+      </w:r>
+      <w:r>
+        <w:rPr>
+          <w:b/>
+          <w:sz w:val="24"/>
+          <w:szCs w:val="24"/>
+        </w:rPr>
+        <w:t>…, vm)</w:t>
+      </w:r>
+      <w:r>
+        <w:rPr>
+          <w:rFonts w:hint="eastAsia"/>
+          <w:b/>
+          <w:sz w:val="24"/>
+          <w:szCs w:val="24"/>
+        </w:rPr>
+        <w:t xml:space="preserve">是V的一个线性无关组， (w1, w2, </w:t>
+      </w:r>
+      <w:r>
+        <w:rPr>
+          <w:b/>
+          <w:sz w:val="24"/>
+          <w:szCs w:val="24"/>
+        </w:rPr>
+        <w:t>…, w</w:t>
+      </w:r>
+      <w:r>
+        <w:rPr>
+          <w:rFonts w:hint="eastAsia"/>
+          <w:b/>
+          <w:sz w:val="24"/>
+          <w:szCs w:val="24"/>
+        </w:rPr>
+        <w:t>n)张成V；</w:t>
+      </w:r>
+    </w:p>
+    <w:p>
+      <w:pPr>
+        <w:pStyle w:val="a3"/>
+        <w:ind w:left="360" w:firstLineChars="0" w:firstLine="0"/>
+        <w:rPr>
+          <w:b/>
+          <w:sz w:val="24"/>
+          <w:szCs w:val="24"/>
+        </w:rPr>
+      </w:pPr>
+      <w:r>
+        <w:rPr>
+          <w:rFonts w:hint="eastAsia"/>
+          <w:b/>
+          <w:sz w:val="24"/>
+          <w:szCs w:val="24"/>
+        </w:rPr>
+        <w:t>第一步：</w:t>
+      </w:r>
+      <w:r>
+        <w:rPr>
+          <w:rFonts w:hint="eastAsia"/>
+          <w:b/>
+          <w:sz w:val="24"/>
+          <w:szCs w:val="24"/>
+        </w:rPr>
+        <w:t xml:space="preserve">若w1含于span(v1, v2, </w:t>
+      </w:r>
+      <w:r>
+        <w:rPr>
+          <w:b/>
+          <w:sz w:val="24"/>
+          <w:szCs w:val="24"/>
+        </w:rPr>
+        <w:t>…, vm)</w:t>
+      </w:r>
+      <w:r>
+        <w:rPr>
+          <w:rFonts w:hint="eastAsia"/>
+          <w:b/>
+          <w:sz w:val="24"/>
+          <w:szCs w:val="24"/>
+        </w:rPr>
+        <w:t xml:space="preserve">中， 则令B = (v1, v2, </w:t>
+      </w:r>
+      <w:r>
+        <w:rPr>
+          <w:b/>
+          <w:sz w:val="24"/>
+          <w:szCs w:val="24"/>
+        </w:rPr>
+        <w:t>…, vm)</w:t>
+      </w:r>
+      <w:r>
+        <w:rPr>
+          <w:rFonts w:hint="eastAsia"/>
+          <w:b/>
+          <w:sz w:val="24"/>
+          <w:szCs w:val="24"/>
+        </w:rPr>
+        <w:t>；否则， B =</w:t>
+      </w:r>
+      <w:r>
+        <w:rPr>
+          <w:b/>
+          <w:sz w:val="24"/>
+          <w:szCs w:val="24"/>
+        </w:rPr>
+        <w:t xml:space="preserve"> </w:t>
+      </w:r>
+      <w:r>
+        <w:rPr>
+          <w:rFonts w:hint="eastAsia"/>
+          <w:b/>
+          <w:sz w:val="24"/>
+          <w:szCs w:val="24"/>
+        </w:rPr>
+        <w:t xml:space="preserve">(v1, v2, </w:t>
+      </w:r>
+      <w:r>
+        <w:rPr>
+          <w:b/>
+          <w:sz w:val="24"/>
+          <w:szCs w:val="24"/>
+        </w:rPr>
+        <w:t>…, vm</w:t>
+      </w:r>
+      <w:r>
+        <w:rPr>
+          <w:rFonts w:hint="eastAsia"/>
+          <w:b/>
+          <w:sz w:val="24"/>
+          <w:szCs w:val="24"/>
+        </w:rPr>
+        <w:t>, w1</w:t>
+      </w:r>
+      <w:r>
+        <w:rPr>
+          <w:b/>
+          <w:sz w:val="24"/>
+          <w:szCs w:val="24"/>
+        </w:rPr>
+        <w:t>);</w:t>
+      </w:r>
+    </w:p>
+    <w:p>
+      <w:pPr>
+        <w:pStyle w:val="a3"/>
+        <w:ind w:left="360" w:firstLineChars="0" w:firstLine="0"/>
+        <w:rPr>
+          <w:b/>
+          <w:sz w:val="24"/>
+          <w:szCs w:val="24"/>
+        </w:rPr>
+      </w:pPr>
+      <w:r>
+        <w:rPr>
+          <w:rFonts w:hint="eastAsia"/>
+          <w:b/>
+          <w:sz w:val="24"/>
+          <w:szCs w:val="24"/>
+        </w:rPr>
+        <w:t>第j步：若wj含于span(</w:t>
+      </w:r>
+      <w:r>
+        <w:rPr>
+          <w:b/>
+          <w:sz w:val="24"/>
+          <w:szCs w:val="24"/>
+        </w:rPr>
+        <w:t>B)</w:t>
+      </w:r>
+      <w:r>
+        <w:rPr>
+          <w:rFonts w:hint="eastAsia"/>
+          <w:b/>
+          <w:sz w:val="24"/>
+          <w:szCs w:val="24"/>
+        </w:rPr>
+        <w:t>中， 则B不变；否则， B 添加wj；</w:t>
+      </w:r>
+    </w:p>
+    <w:p>
+      <w:pPr>
+        <w:pStyle w:val="a3"/>
+        <w:ind w:left="360" w:firstLineChars="0" w:firstLine="0"/>
+        <w:rPr>
+          <w:b/>
+          <w:sz w:val="24"/>
+          <w:szCs w:val="24"/>
+        </w:rPr>
+      </w:pPr>
+      <w:r>
+        <w:rPr>
+          <w:rFonts w:hint="eastAsia"/>
+          <w:b/>
+          <w:sz w:val="24"/>
+          <w:szCs w:val="24"/>
+        </w:rPr>
+        <w:t>如此经过n步后，</w:t>
+      </w:r>
+      <w:r>
+        <w:rPr>
+          <w:b/>
+          <w:sz w:val="24"/>
+          <w:szCs w:val="24"/>
+        </w:rPr>
+        <w:t>B</w:t>
+      </w:r>
+      <w:r>
+        <w:rPr>
+          <w:rFonts w:hint="eastAsia"/>
+          <w:b/>
+          <w:sz w:val="24"/>
+          <w:szCs w:val="24"/>
+        </w:rPr>
+        <w:t>线性无关并且添加到B中的任意wj都不包含于B中以前的诸向量的张成</w:t>
+      </w:r>
+      <w:r>
+        <w:rPr>
+          <w:rFonts w:hint="eastAsia"/>
+          <w:b/>
+          <w:sz w:val="24"/>
+          <w:szCs w:val="24"/>
+        </w:rPr>
+        <w:t>，因此B是V的一个基。</w:t>
       </w:r>
     </w:p>
     <w:p>
@@ -3472,24 +4397,25 @@
           <w:sz w:val="24"/>
           <w:szCs w:val="24"/>
         </w:rPr>
-        <w:t>我们声明空组()张成{0}并且线性无关， 所以()是{</w:t>
-      </w:r>
-      <w:r>
-        <w:rPr>
-          <w:b/>
-          <w:sz w:val="24"/>
-          <w:szCs w:val="24"/>
-        </w:rPr>
-        <w:t>0</w:t>
-      </w:r>
-      <w:r>
-        <w:rPr>
-          <w:rFonts w:hint="eastAsia"/>
-          <w:b/>
-          <w:sz w:val="24"/>
-          <w:szCs w:val="24"/>
-        </w:rPr>
-        <w:t>}的一组基</w:t>
+        <w:t>假设U是有限维向量空间V的一个子空间，则存在V的一个子空间W，使得V = U</w:t>
+      </w:r>
+      <w:r>
+        <w:rPr>
+          <w:rFonts w:hint="eastAsia"/>
+          <w:b/>
+          <w:sz w:val="24"/>
+          <w:szCs w:val="24"/>
+        </w:rPr>
+        <w:t>⊕</w:t>
+      </w:r>
+      <w:r>
+        <w:rPr>
+          <w:rFonts w:hint="eastAsia"/>
+          <w:b/>
+          <w:sz w:val="24"/>
+          <w:szCs w:val="24"/>
+        </w:rPr>
+        <w:t>W.</w:t>
       </w:r>
     </w:p>
     <w:p>
@@ -3522,25 +4448,34 @@
           <w:sz w:val="24"/>
           <w:szCs w:val="24"/>
         </w:rPr>
-        <w:t>向量</w:t>
-      </w:r>
-      <w:r>
-        <w:rPr>
-          <w:rFonts w:hint="eastAsia"/>
-          <w:b/>
-          <w:sz w:val="24"/>
-          <w:szCs w:val="24"/>
-        </w:rPr>
-        <w:t>空间V的任意一个线性无关组， 都可通过添加一些向量扩充成一个基</w:t>
-      </w:r>
-      <w:r>
-        <w:rPr>
-          <w:rFonts w:hint="eastAsia"/>
-          <w:b/>
-          <w:sz w:val="24"/>
-          <w:szCs w:val="24"/>
-        </w:rPr>
-        <w:t>。具体做法是：</w:t>
+        <w:t>向量空间任意两个基的</w:t>
+      </w:r>
+      <w:r>
+        <w:rPr>
+          <w:rFonts w:hint="eastAsia"/>
+          <w:b/>
+          <w:sz w:val="24"/>
+          <w:szCs w:val="24"/>
+        </w:rPr>
+        <w:t>长度</w:t>
+      </w:r>
+      <w:r>
+        <w:rPr>
+          <w:rFonts w:hint="eastAsia"/>
+          <w:b/>
+          <w:sz w:val="24"/>
+          <w:szCs w:val="24"/>
+        </w:rPr>
+        <w:t>相等</w:t>
+      </w:r>
+      <w:r>
+        <w:rPr>
+          <w:rFonts w:hint="eastAsia"/>
+          <w:b/>
+          <w:sz w:val="24"/>
+          <w:szCs w:val="24"/>
+        </w:rPr>
+        <w:t>。</w:t>
       </w:r>
     </w:p>
     <w:p>
@@ -3560,203 +4495,25 @@
           <w:sz w:val="24"/>
           <w:szCs w:val="24"/>
         </w:rPr>
-        <w:t xml:space="preserve">假设(v1, v2, </w:t>
-      </w:r>
-      <w:r>
-        <w:rPr>
-          <w:b/>
-          <w:sz w:val="24"/>
-          <w:szCs w:val="24"/>
-        </w:rPr>
-        <w:t>…, vm)</w:t>
-      </w:r>
-      <w:r>
-        <w:rPr>
-          <w:rFonts w:hint="eastAsia"/>
-          <w:b/>
-          <w:sz w:val="24"/>
-          <w:szCs w:val="24"/>
-        </w:rPr>
-        <w:t xml:space="preserve">是V的一个线性无关组， (w1, w2, </w:t>
-      </w:r>
-      <w:r>
-        <w:rPr>
-          <w:b/>
-          <w:sz w:val="24"/>
-          <w:szCs w:val="24"/>
-        </w:rPr>
-        <w:t>…, w</w:t>
-      </w:r>
-      <w:r>
-        <w:rPr>
-          <w:rFonts w:hint="eastAsia"/>
-          <w:b/>
-          <w:sz w:val="24"/>
-          <w:szCs w:val="24"/>
-        </w:rPr>
-        <w:t>n)张成V；</w:t>
-      </w:r>
-    </w:p>
-    <w:p>
-      <w:pPr>
-        <w:pStyle w:val="a3"/>
-        <w:ind w:left="360" w:firstLineChars="0" w:firstLine="0"/>
-        <w:rPr>
-          <w:b/>
-          <w:sz w:val="24"/>
-          <w:szCs w:val="24"/>
-        </w:rPr>
-      </w:pPr>
-      <w:r>
-        <w:rPr>
-          <w:rFonts w:hint="eastAsia"/>
-          <w:b/>
-          <w:sz w:val="24"/>
-          <w:szCs w:val="24"/>
-        </w:rPr>
-        <w:t>第一步：</w:t>
-      </w:r>
-      <w:r>
-        <w:rPr>
-          <w:rFonts w:hint="eastAsia"/>
-          <w:b/>
-          <w:sz w:val="24"/>
-          <w:szCs w:val="24"/>
-        </w:rPr>
-        <w:t xml:space="preserve">若w1含于span(v1, v2, </w:t>
-      </w:r>
-      <w:r>
-        <w:rPr>
-          <w:b/>
-          <w:sz w:val="24"/>
-          <w:szCs w:val="24"/>
-        </w:rPr>
-        <w:t>…, vm)</w:t>
-      </w:r>
-      <w:r>
-        <w:rPr>
-          <w:rFonts w:hint="eastAsia"/>
-          <w:b/>
-          <w:sz w:val="24"/>
-          <w:szCs w:val="24"/>
-        </w:rPr>
-        <w:t xml:space="preserve">中， 则令B = (v1, v2, </w:t>
-      </w:r>
-      <w:r>
-        <w:rPr>
-          <w:b/>
-          <w:sz w:val="24"/>
-          <w:szCs w:val="24"/>
-        </w:rPr>
-        <w:t>…, vm)</w:t>
-      </w:r>
-      <w:r>
-        <w:rPr>
-          <w:rFonts w:hint="eastAsia"/>
-          <w:b/>
-          <w:sz w:val="24"/>
-          <w:szCs w:val="24"/>
-        </w:rPr>
-        <w:t>；否则， B =</w:t>
-      </w:r>
-      <w:r>
-        <w:rPr>
-          <w:b/>
-          <w:sz w:val="24"/>
-          <w:szCs w:val="24"/>
-        </w:rPr>
-        <w:t xml:space="preserve"> </w:t>
-      </w:r>
-      <w:r>
-        <w:rPr>
-          <w:rFonts w:hint="eastAsia"/>
-          <w:b/>
-          <w:sz w:val="24"/>
-          <w:szCs w:val="24"/>
-        </w:rPr>
-        <w:t xml:space="preserve">(v1, v2, </w:t>
-      </w:r>
-      <w:r>
-        <w:rPr>
-          <w:b/>
-          <w:sz w:val="24"/>
-          <w:szCs w:val="24"/>
-        </w:rPr>
-        <w:t>…, vm</w:t>
-      </w:r>
-      <w:r>
-        <w:rPr>
-          <w:rFonts w:hint="eastAsia"/>
-          <w:b/>
-          <w:sz w:val="24"/>
-          <w:szCs w:val="24"/>
-        </w:rPr>
-        <w:t>, w1</w:t>
-      </w:r>
-      <w:r>
-        <w:rPr>
-          <w:b/>
-          <w:sz w:val="24"/>
-          <w:szCs w:val="24"/>
-        </w:rPr>
-        <w:t>);</w:t>
-      </w:r>
-    </w:p>
-    <w:p>
-      <w:pPr>
-        <w:pStyle w:val="a3"/>
-        <w:ind w:left="360" w:firstLineChars="0" w:firstLine="0"/>
-        <w:rPr>
-          <w:b/>
-          <w:sz w:val="24"/>
-          <w:szCs w:val="24"/>
-        </w:rPr>
-      </w:pPr>
-      <w:r>
-        <w:rPr>
-          <w:rFonts w:hint="eastAsia"/>
-          <w:b/>
-          <w:sz w:val="24"/>
-          <w:szCs w:val="24"/>
-        </w:rPr>
-        <w:t>第j步：若wj含于span(</w:t>
-      </w:r>
-      <w:r>
-        <w:rPr>
-          <w:b/>
-          <w:sz w:val="24"/>
-          <w:szCs w:val="24"/>
-        </w:rPr>
-        <w:t>B)</w:t>
-      </w:r>
-      <w:r>
-        <w:rPr>
-          <w:rFonts w:hint="eastAsia"/>
-          <w:b/>
-          <w:sz w:val="24"/>
-          <w:szCs w:val="24"/>
-        </w:rPr>
-        <w:t>中， 则B不变；否则， B 添加wj；</w:t>
-      </w:r>
-    </w:p>
-    <w:p>
-      <w:pPr>
-        <w:pStyle w:val="a3"/>
-        <w:ind w:left="360" w:firstLineChars="0" w:firstLine="0"/>
-        <w:rPr>
-          <w:b/>
-          <w:sz w:val="24"/>
-          <w:szCs w:val="24"/>
-        </w:rPr>
-      </w:pPr>
-      <w:r>
-        <w:rPr>
-          <w:rFonts w:hint="eastAsia"/>
-          <w:b/>
-          <w:sz w:val="24"/>
-          <w:szCs w:val="24"/>
-        </w:rPr>
-        <w:t>如此经过n步后，</w:t>
+        <w:t>证：设B1和B2是V的两个基， 则B1</w:t>
+      </w:r>
+      <w:r>
+        <w:rPr>
+          <w:rFonts w:hint="eastAsia"/>
+          <w:b/>
+          <w:sz w:val="24"/>
+          <w:szCs w:val="24"/>
+        </w:rPr>
+        <w:t>在V中</w:t>
+      </w:r>
+      <w:r>
+        <w:rPr>
+          <w:rFonts w:hint="eastAsia"/>
+          <w:b/>
+          <w:sz w:val="24"/>
+          <w:szCs w:val="24"/>
+        </w:rPr>
+        <w:t>线性无关，B2张成V，所以B1长度小于等于B2；同理， B2长度小于等于B1，所以</w:t>
       </w:r>
       <w:r>
         <w:rPr>
@@ -3773,16 +4530,25 @@
           <w:sz w:val="24"/>
           <w:szCs w:val="24"/>
         </w:rPr>
-        <w:t>线性无关并且添加到B中的任意wj都不包含于B中以前的诸向量的张成</w:t>
-      </w:r>
-      <w:r>
-        <w:rPr>
-          <w:rFonts w:hint="eastAsia"/>
-          <w:b/>
-          <w:sz w:val="24"/>
-          <w:szCs w:val="24"/>
-        </w:rPr>
-        <w:t>，因此B是V的一个基。</w:t>
+        <w:t>1长度等于B2</w:t>
+      </w:r>
+      <w:r>
+        <w:rPr>
+          <w:rFonts w:hint="eastAsia"/>
+          <w:b/>
+          <w:sz w:val="24"/>
+          <w:szCs w:val="24"/>
+        </w:rPr>
+        <w:t>。证毕</w:t>
+      </w:r>
+      <w:r>
+        <w:rPr>
+          <w:rFonts w:hint="eastAsia"/>
+          <w:b/>
+          <w:sz w:val="24"/>
+          <w:szCs w:val="24"/>
+        </w:rPr>
+        <w:t>。</w:t>
       </w:r>
     </w:p>
     <w:p>
@@ -3806,183 +4572,6 @@
           <w:sz w:val="24"/>
           <w:szCs w:val="24"/>
         </w:rPr>
-        <w:t>假设U是有限维向量空间V的一个子空间，则存在V的一个子空间W，使得V = U</w:t>
-      </w:r>
-      <w:r>
-        <w:rPr>
-          <w:rFonts w:hint="eastAsia"/>
-          <w:b/>
-          <w:sz w:val="24"/>
-          <w:szCs w:val="24"/>
-        </w:rPr>
-        <w:t>⊕</w:t>
-      </w:r>
-      <w:r>
-        <w:rPr>
-          <w:rFonts w:hint="eastAsia"/>
-          <w:b/>
-          <w:sz w:val="24"/>
-          <w:szCs w:val="24"/>
-        </w:rPr>
-        <w:t>W.</w:t>
-      </w:r>
-    </w:p>
-    <w:p>
-      <w:pPr>
-        <w:pStyle w:val="a3"/>
-        <w:numPr>
-          <w:ilvl w:val="0"/>
-          <w:numId w:val="32"/>
-        </w:numPr>
-        <w:ind w:firstLineChars="0"/>
-        <w:rPr>
-          <w:b/>
-          <w:sz w:val="24"/>
-          <w:szCs w:val="24"/>
-        </w:rPr>
-      </w:pPr>
-      <w:r>
-        <w:rPr>
-          <w:rFonts w:hint="eastAsia"/>
-          <w:b/>
-          <w:sz w:val="24"/>
-          <w:szCs w:val="24"/>
-        </w:rPr>
-        <w:t>有限维</w:t>
-      </w:r>
-      <w:r>
-        <w:rPr>
-          <w:rFonts w:hint="eastAsia"/>
-          <w:b/>
-          <w:sz w:val="24"/>
-          <w:szCs w:val="24"/>
-        </w:rPr>
-        <w:t>向量空间任意两个基的</w:t>
-      </w:r>
-      <w:r>
-        <w:rPr>
-          <w:rFonts w:hint="eastAsia"/>
-          <w:b/>
-          <w:sz w:val="24"/>
-          <w:szCs w:val="24"/>
-        </w:rPr>
-        <w:t>长度</w:t>
-      </w:r>
-      <w:r>
-        <w:rPr>
-          <w:rFonts w:hint="eastAsia"/>
-          <w:b/>
-          <w:sz w:val="24"/>
-          <w:szCs w:val="24"/>
-        </w:rPr>
-        <w:t>相等</w:t>
-      </w:r>
-      <w:r>
-        <w:rPr>
-          <w:rFonts w:hint="eastAsia"/>
-          <w:b/>
-          <w:sz w:val="24"/>
-          <w:szCs w:val="24"/>
-        </w:rPr>
-        <w:t>。</w:t>
-      </w:r>
-    </w:p>
-    <w:p>
-      <w:pPr>
-        <w:pStyle w:val="a3"/>
-        <w:ind w:left="360" w:firstLineChars="0" w:firstLine="0"/>
-        <w:rPr>
-          <w:b/>
-          <w:sz w:val="24"/>
-          <w:szCs w:val="24"/>
-        </w:rPr>
-      </w:pPr>
-      <w:r>
-        <w:rPr>
-          <w:rFonts w:hint="eastAsia"/>
-          <w:b/>
-          <w:sz w:val="24"/>
-          <w:szCs w:val="24"/>
-        </w:rPr>
-        <w:t>证：设B1和B2是V的两个基， 则B1</w:t>
-      </w:r>
-      <w:r>
-        <w:rPr>
-          <w:rFonts w:hint="eastAsia"/>
-          <w:b/>
-          <w:sz w:val="24"/>
-          <w:szCs w:val="24"/>
-        </w:rPr>
-        <w:t>在V中</w:t>
-      </w:r>
-      <w:r>
-        <w:rPr>
-          <w:rFonts w:hint="eastAsia"/>
-          <w:b/>
-          <w:sz w:val="24"/>
-          <w:szCs w:val="24"/>
-        </w:rPr>
-        <w:t>线性无关，B2张成V，所以B1长度小于等于B2；同理， B2长度小于等于B1，所以</w:t>
-      </w:r>
-      <w:r>
-        <w:rPr>
-          <w:b/>
-          <w:sz w:val="24"/>
-          <w:szCs w:val="24"/>
-        </w:rPr>
-        <w:t>B</w:t>
-      </w:r>
-      <w:r>
-        <w:rPr>
-          <w:rFonts w:hint="eastAsia"/>
-          <w:b/>
-          <w:sz w:val="24"/>
-          <w:szCs w:val="24"/>
-        </w:rPr>
-        <w:t>1长度等于B2</w:t>
-      </w:r>
-      <w:r>
-        <w:rPr>
-          <w:rFonts w:hint="eastAsia"/>
-          <w:b/>
-          <w:sz w:val="24"/>
-          <w:szCs w:val="24"/>
-        </w:rPr>
-        <w:t>。证毕</w:t>
-      </w:r>
-      <w:r>
-        <w:rPr>
-          <w:rFonts w:hint="eastAsia"/>
-          <w:b/>
-          <w:sz w:val="24"/>
-          <w:szCs w:val="24"/>
-        </w:rPr>
-        <w:t>。</w:t>
-      </w:r>
-    </w:p>
-    <w:p>
-      <w:pPr>
-        <w:pStyle w:val="a3"/>
-        <w:numPr>
-          <w:ilvl w:val="0"/>
-          <w:numId w:val="32"/>
-        </w:numPr>
-        <w:ind w:firstLineChars="0"/>
-        <w:rPr>
-          <w:rFonts w:hint="eastAsia"/>
-          <w:b/>
-          <w:sz w:val="24"/>
-          <w:szCs w:val="24"/>
-        </w:rPr>
-      </w:pPr>
-      <w:r>
-        <w:rPr>
-          <w:rFonts w:hint="eastAsia"/>
-          <w:b/>
-          <w:sz w:val="24"/>
-          <w:szCs w:val="24"/>
-        </w:rPr>
-        <w:lastRenderedPageBreak/>
         <w:t>有限维向量空间任意一个基的长度成为该向量空间的维数，记为dimV</w:t>
       </w:r>
       <w:r>
@@ -3993,8 +4582,6 @@
         </w:rPr>
         <w:t>.</w:t>
       </w:r>
-      <w:bookmarkStart w:id="0" w:name="_GoBack"/>
-      <w:bookmarkEnd w:id="0"/>
     </w:p>
     <w:sectPr>
       <w:pgSz w:w="11906" w:h="16838"/>
@@ -6183,6 +6770,95 @@
     </w:lvl>
   </w:abstractNum>
   <w:abstractNum w:abstractNumId="24" w15:restartNumberingAfterBreak="0">
+    <w:nsid w:val="559C0F5D"/>
+    <w:multiLevelType w:val="hybridMultilevel"/>
+    <w:tmpl w:val="3968ACD6"/>
+    <w:lvl w:ilvl="0" w:tplc="F8A0D4CC">
+      <w:start w:val="1"/>
+      <w:numFmt w:val="decimal"/>
+      <w:lvlText w:val="(%1)"/>
+      <w:lvlJc w:val="left"/>
+      <w:pPr>
+        <w:ind w:left="720" w:hanging="360"/>
+      </w:pPr>
+      <w:rPr>
+        <w:rFonts w:hint="default"/>
+      </w:rPr>
+    </w:lvl>
+    <w:lvl w:ilvl="1" w:tplc="04090019" w:tentative="1">
+      <w:start w:val="1"/>
+      <w:numFmt w:val="lowerLetter"/>
+      <w:lvlText w:val="%2)"/>
+      <w:lvlJc w:val="left"/>
+      <w:pPr>
+        <w:ind w:left="1200" w:hanging="420"/>
+      </w:pPr>
+    </w:lvl>
+    <w:lvl w:ilvl="2" w:tplc="0409001B" w:tentative="1">
+      <w:start w:val="1"/>
+      <w:numFmt w:val="lowerRoman"/>
+      <w:lvlText w:val="%3."/>
+      <w:lvlJc w:val="right"/>
+      <w:pPr>
+        <w:ind w:left="1620" w:hanging="420"/>
+      </w:pPr>
+    </w:lvl>
+    <w:lvl w:ilvl="3" w:tplc="0409000F" w:tentative="1">
+      <w:start w:val="1"/>
+      <w:numFmt w:val="decimal"/>
+      <w:lvlText w:val="%4."/>
+      <w:lvlJc w:val="left"/>
+      <w:pPr>
+        <w:ind w:left="2040" w:hanging="420"/>
+      </w:pPr>
+    </w:lvl>
+    <w:lvl w:ilvl="4" w:tplc="04090019" w:tentative="1">
+      <w:start w:val="1"/>
+      <w:numFmt w:val="lowerLetter"/>
+      <w:lvlText w:val="%5)"/>
+      <w:lvlJc w:val="left"/>
+      <w:pPr>
+        <w:ind w:left="2460" w:hanging="420"/>
+      </w:pPr>
+    </w:lvl>
+    <w:lvl w:ilvl="5" w:tplc="0409001B" w:tentative="1">
+      <w:start w:val="1"/>
+      <w:numFmt w:val="lowerRoman"/>
+      <w:lvlText w:val="%6."/>
+      <w:lvlJc w:val="right"/>
+      <w:pPr>
+        <w:ind w:left="2880" w:hanging="420"/>
+      </w:pPr>
+    </w:lvl>
+    <w:lvl w:ilvl="6" w:tplc="0409000F" w:tentative="1">
+      <w:start w:val="1"/>
+      <w:numFmt w:val="decimal"/>
+      <w:lvlText w:val="%7."/>
+      <w:lvlJc w:val="left"/>
+      <w:pPr>
+        <w:ind w:left="3300" w:hanging="420"/>
+      </w:pPr>
+    </w:lvl>
+    <w:lvl w:ilvl="7" w:tplc="04090019" w:tentative="1">
+      <w:start w:val="1"/>
+      <w:numFmt w:val="lowerLetter"/>
+      <w:lvlText w:val="%8)"/>
+      <w:lvlJc w:val="left"/>
+      <w:pPr>
+        <w:ind w:left="3720" w:hanging="420"/>
+      </w:pPr>
+    </w:lvl>
+    <w:lvl w:ilvl="8" w:tplc="0409001B" w:tentative="1">
+      <w:start w:val="1"/>
+      <w:numFmt w:val="lowerRoman"/>
+      <w:lvlText w:val="%9."/>
+      <w:lvlJc w:val="right"/>
+      <w:pPr>
+        <w:ind w:left="4140" w:hanging="420"/>
+      </w:pPr>
+    </w:lvl>
+  </w:abstractNum>
+  <w:abstractNum w:abstractNumId="25" w15:restartNumberingAfterBreak="0">
     <w:nsid w:val="56C7478F"/>
     <w:multiLevelType w:val="hybridMultilevel"/>
     <w:tmpl w:val="0802A070"/>
@@ -6271,7 +6947,7 @@
       </w:pPr>
     </w:lvl>
   </w:abstractNum>
-  <w:abstractNum w:abstractNumId="25" w15:restartNumberingAfterBreak="0">
+  <w:abstractNum w:abstractNumId="26" w15:restartNumberingAfterBreak="0">
     <w:nsid w:val="5A4850C6"/>
     <w:multiLevelType w:val="hybridMultilevel"/>
     <w:tmpl w:val="075E200E"/>
@@ -6360,7 +7036,7 @@
       </w:pPr>
     </w:lvl>
   </w:abstractNum>
-  <w:abstractNum w:abstractNumId="26" w15:restartNumberingAfterBreak="0">
+  <w:abstractNum w:abstractNumId="27" w15:restartNumberingAfterBreak="0">
     <w:nsid w:val="61AE2373"/>
     <w:multiLevelType w:val="hybridMultilevel"/>
     <w:tmpl w:val="E6DAF22E"/>
@@ -6449,7 +7125,7 @@
       </w:pPr>
     </w:lvl>
   </w:abstractNum>
-  <w:abstractNum w:abstractNumId="27" w15:restartNumberingAfterBreak="0">
+  <w:abstractNum w:abstractNumId="28" w15:restartNumberingAfterBreak="0">
     <w:nsid w:val="64782DE0"/>
     <w:multiLevelType w:val="hybridMultilevel"/>
     <w:tmpl w:val="612C2B42"/>
@@ -6538,7 +7214,7 @@
       </w:pPr>
     </w:lvl>
   </w:abstractNum>
-  <w:abstractNum w:abstractNumId="28" w15:restartNumberingAfterBreak="0">
+  <w:abstractNum w:abstractNumId="29" w15:restartNumberingAfterBreak="0">
     <w:nsid w:val="66AB7FD7"/>
     <w:multiLevelType w:val="hybridMultilevel"/>
     <w:tmpl w:val="70A6F736"/>
@@ -6627,7 +7303,7 @@
       </w:pPr>
     </w:lvl>
   </w:abstractNum>
-  <w:abstractNum w:abstractNumId="29" w15:restartNumberingAfterBreak="0">
+  <w:abstractNum w:abstractNumId="30" w15:restartNumberingAfterBreak="0">
     <w:nsid w:val="68636176"/>
     <w:multiLevelType w:val="hybridMultilevel"/>
     <w:tmpl w:val="742A05A2"/>
@@ -6716,7 +7392,7 @@
       </w:pPr>
     </w:lvl>
   </w:abstractNum>
-  <w:abstractNum w:abstractNumId="30" w15:restartNumberingAfterBreak="0">
+  <w:abstractNum w:abstractNumId="31" w15:restartNumberingAfterBreak="0">
     <w:nsid w:val="6A9F1836"/>
     <w:multiLevelType w:val="hybridMultilevel"/>
     <w:tmpl w:val="36142DF2"/>
@@ -6805,7 +7481,7 @@
       </w:pPr>
     </w:lvl>
   </w:abstractNum>
-  <w:abstractNum w:abstractNumId="31" w15:restartNumberingAfterBreak="0">
+  <w:abstractNum w:abstractNumId="32" w15:restartNumberingAfterBreak="0">
     <w:nsid w:val="6C22341B"/>
     <w:multiLevelType w:val="hybridMultilevel"/>
     <w:tmpl w:val="9F949DF2"/>
@@ -6894,7 +7570,7 @@
       </w:pPr>
     </w:lvl>
   </w:abstractNum>
-  <w:abstractNum w:abstractNumId="32" w15:restartNumberingAfterBreak="0">
+  <w:abstractNum w:abstractNumId="33" w15:restartNumberingAfterBreak="0">
     <w:nsid w:val="6ED11499"/>
     <w:multiLevelType w:val="hybridMultilevel"/>
     <w:tmpl w:val="27E4C97A"/>
@@ -6983,7 +7659,7 @@
       </w:pPr>
     </w:lvl>
   </w:abstractNum>
-  <w:abstractNum w:abstractNumId="33" w15:restartNumberingAfterBreak="0">
+  <w:abstractNum w:abstractNumId="34" w15:restartNumberingAfterBreak="0">
     <w:nsid w:val="73474520"/>
     <w:multiLevelType w:val="hybridMultilevel"/>
     <w:tmpl w:val="075E200E"/>
@@ -7072,7 +7748,7 @@
       </w:pPr>
     </w:lvl>
   </w:abstractNum>
-  <w:abstractNum w:abstractNumId="34" w15:restartNumberingAfterBreak="0">
+  <w:abstractNum w:abstractNumId="35" w15:restartNumberingAfterBreak="0">
     <w:nsid w:val="7A055648"/>
     <w:multiLevelType w:val="hybridMultilevel"/>
     <w:tmpl w:val="7494E9C6"/>
@@ -7161,7 +7837,7 @@
       </w:pPr>
     </w:lvl>
   </w:abstractNum>
-  <w:abstractNum w:abstractNumId="35" w15:restartNumberingAfterBreak="0">
+  <w:abstractNum w:abstractNumId="36" w15:restartNumberingAfterBreak="0">
     <w:nsid w:val="7B373EB3"/>
     <w:multiLevelType w:val="hybridMultilevel"/>
     <w:tmpl w:val="51C8E704"/>
@@ -7250,7 +7926,7 @@
       </w:pPr>
     </w:lvl>
   </w:abstractNum>
-  <w:abstractNum w:abstractNumId="36" w15:restartNumberingAfterBreak="0">
+  <w:abstractNum w:abstractNumId="37" w15:restartNumberingAfterBreak="0">
     <w:nsid w:val="7D410C6A"/>
     <w:multiLevelType w:val="hybridMultilevel"/>
     <w:tmpl w:val="E6DAF22E"/>
@@ -7339,7 +8015,7 @@
       </w:pPr>
     </w:lvl>
   </w:abstractNum>
-  <w:abstractNum w:abstractNumId="37" w15:restartNumberingAfterBreak="0">
+  <w:abstractNum w:abstractNumId="38" w15:restartNumberingAfterBreak="0">
     <w:nsid w:val="7E7E6A02"/>
     <w:multiLevelType w:val="hybridMultilevel"/>
     <w:tmpl w:val="E6DAF22E"/>
@@ -7432,10 +8108,10 @@
     <w:abstractNumId w:val="5"/>
   </w:num>
   <w:num w:numId="2">
-    <w:abstractNumId w:val="32"/>
+    <w:abstractNumId w:val="33"/>
   </w:num>
   <w:num w:numId="3">
-    <w:abstractNumId w:val="34"/>
+    <w:abstractNumId w:val="35"/>
   </w:num>
   <w:num w:numId="4">
     <w:abstractNumId w:val="16"/>
@@ -7453,10 +8129,10 @@
     <w:abstractNumId w:val="3"/>
   </w:num>
   <w:num w:numId="9">
-    <w:abstractNumId w:val="37"/>
+    <w:abstractNumId w:val="38"/>
   </w:num>
   <w:num w:numId="10">
-    <w:abstractNumId w:val="29"/>
+    <w:abstractNumId w:val="30"/>
   </w:num>
   <w:num w:numId="11">
     <w:abstractNumId w:val="14"/>
@@ -7468,19 +8144,19 @@
     <w:abstractNumId w:val="17"/>
   </w:num>
   <w:num w:numId="14">
-    <w:abstractNumId w:val="36"/>
+    <w:abstractNumId w:val="37"/>
   </w:num>
   <w:num w:numId="15">
-    <w:abstractNumId w:val="26"/>
+    <w:abstractNumId w:val="27"/>
   </w:num>
   <w:num w:numId="16">
-    <w:abstractNumId w:val="24"/>
+    <w:abstractNumId w:val="25"/>
   </w:num>
   <w:num w:numId="17">
     <w:abstractNumId w:val="11"/>
   </w:num>
   <w:num w:numId="18">
-    <w:abstractNumId w:val="31"/>
+    <w:abstractNumId w:val="32"/>
   </w:num>
   <w:num w:numId="19">
     <w:abstractNumId w:val="15"/>
@@ -7489,13 +8165,13 @@
     <w:abstractNumId w:val="18"/>
   </w:num>
   <w:num w:numId="21">
-    <w:abstractNumId w:val="33"/>
+    <w:abstractNumId w:val="34"/>
   </w:num>
   <w:num w:numId="22">
-    <w:abstractNumId w:val="28"/>
+    <w:abstractNumId w:val="29"/>
   </w:num>
   <w:num w:numId="23">
-    <w:abstractNumId w:val="25"/>
+    <w:abstractNumId w:val="26"/>
   </w:num>
   <w:num w:numId="24">
     <w:abstractNumId w:val="10"/>
@@ -7513,7 +8189,7 @@
     <w:abstractNumId w:val="4"/>
   </w:num>
   <w:num w:numId="29">
-    <w:abstractNumId w:val="35"/>
+    <w:abstractNumId w:val="36"/>
   </w:num>
   <w:num w:numId="30">
     <w:abstractNumId w:val="6"/>
@@ -7531,16 +8207,19 @@
     <w:abstractNumId w:val="2"/>
   </w:num>
   <w:num w:numId="35">
-    <w:abstractNumId w:val="27"/>
+    <w:abstractNumId w:val="28"/>
   </w:num>
   <w:num w:numId="36">
     <w:abstractNumId w:val="22"/>
   </w:num>
   <w:num w:numId="37">
-    <w:abstractNumId w:val="30"/>
+    <w:abstractNumId w:val="31"/>
   </w:num>
   <w:num w:numId="38">
     <w:abstractNumId w:val="12"/>
+  </w:num>
+  <w:num w:numId="39">
+    <w:abstractNumId w:val="24"/>
   </w:num>
 </w:numbering>
 </file>
@@ -8311,7 +8990,7 @@
 </file>
 
 <file path=customXml/itemProps1.xml><?xml version="1.0" encoding="utf-8"?>
-<ds:datastoreItem xmlns:ds="http://schemas.openxmlformats.org/officeDocument/2006/customXml" ds:itemID="{C92BA655-7E24-4DFB-9E44-F3E7AF626C86}">
+<ds:datastoreItem xmlns:ds="http://schemas.openxmlformats.org/officeDocument/2006/customXml" ds:itemID="{24AE1EC0-7933-4A55-930E-CFE00A5A514B}">
   <ds:schemaRefs>
     <ds:schemaRef ds:uri="http://schemas.openxmlformats.org/officeDocument/2006/bibliography"/>
   </ds:schemaRefs>

</xml_diff>

<commit_message>
another difination of linear mapping and the proof
</commit_message>
<xml_diff>
--- a/线性代数应该这样学个人笔记.docx
+++ b/线性代数应该这样学个人笔记.docx
@@ -101,16 +101,7 @@
           <w:sz w:val="24"/>
           <w:szCs w:val="24"/>
         </w:rPr>
-        <w:t>∞</w:t>
-      </w:r>
-      <w:r>
-        <w:rPr>
-          <w:rFonts w:hint="eastAsia"/>
-          <w:b/>
-          <w:sz w:val="24"/>
-          <w:szCs w:val="24"/>
-        </w:rPr>
-        <w:t>是</w:t>
+        <w:t>∞是</w:t>
       </w:r>
       <w:r>
         <w:rPr>
@@ -160,7 +151,44 @@
           <w:sz w:val="24"/>
           <w:szCs w:val="24"/>
         </w:rPr>
-        <w:t>称为系数在F上的多项式，若存在a</w:t>
+        <w:t>称为系数在F上的多项式</w:t>
+      </w:r>
+      <w:r>
+        <w:rPr>
+          <w:rFonts w:hint="eastAsia"/>
+          <w:b/>
+          <w:sz w:val="24"/>
+          <w:szCs w:val="24"/>
+        </w:rPr>
+        <w:t>（</w:t>
+      </w:r>
+      <w:r>
+        <w:rPr>
+          <w:rFonts w:hint="eastAsia"/>
+          <w:b/>
+          <w:color w:val="FF0000"/>
+          <w:sz w:val="24"/>
+          <w:szCs w:val="24"/>
+        </w:rPr>
+        <w:t>所以多项式的本质是函数</w:t>
+      </w:r>
+      <w:r>
+        <w:rPr>
+          <w:rFonts w:hint="eastAsia"/>
+          <w:b/>
+          <w:sz w:val="24"/>
+          <w:szCs w:val="24"/>
+        </w:rPr>
+        <w:t>）</w:t>
+      </w:r>
+      <w:r>
+        <w:rPr>
+          <w:rFonts w:hint="eastAsia"/>
+          <w:b/>
+          <w:sz w:val="24"/>
+          <w:szCs w:val="24"/>
+        </w:rPr>
+        <w:t>，若存在a</w:t>
       </w:r>
       <w:r>
         <w:rPr>
@@ -399,8 +427,6 @@
         </w:rPr>
         <w:t>。</w:t>
       </w:r>
-      <w:bookmarkStart w:id="0" w:name="_GoBack"/>
-      <w:bookmarkEnd w:id="0"/>
     </w:p>
     <w:p>
       <w:pPr>
@@ -688,23 +714,13 @@
           <w:sz w:val="24"/>
           <w:szCs w:val="24"/>
         </w:rPr>
-        <w:t>F</w:t>
-      </w:r>
-      <w:r>
-        <w:rPr>
-          <w:rFonts w:hint="eastAsia"/>
-          <w:b/>
-          <w:sz w:val="24"/>
-          <w:szCs w:val="24"/>
-        </w:rPr>
-        <w:t>。</w:t>
+        <w:t>F。</w:t>
       </w:r>
     </w:p>
     <w:p>
       <w:pPr>
         <w:ind w:left="720"/>
         <w:rPr>
-          <w:rFonts w:hint="eastAsia"/>
           <w:b/>
           <w:sz w:val="24"/>
           <w:szCs w:val="24"/>
@@ -1202,7 +1218,17 @@
           <w:sz w:val="24"/>
           <w:szCs w:val="24"/>
         </w:rPr>
-        <w:t>的子集U称为V的子空间， 若U（采用与V一样的加法和标量乘法）也是向量空间。</w:t>
+        <w:t>的子集U称为V的子空间， 若U（采用与V一样的加法和标量</w:t>
+      </w:r>
+      <w:r>
+        <w:rPr>
+          <w:rFonts w:hint="eastAsia"/>
+          <w:b/>
+          <w:sz w:val="24"/>
+          <w:szCs w:val="24"/>
+        </w:rPr>
+        <w:lastRenderedPageBreak/>
+        <w:t>乘法）也是向量空间。</w:t>
       </w:r>
     </w:p>
     <w:p>
@@ -1226,7 +1252,6 @@
           <w:sz w:val="24"/>
           <w:szCs w:val="24"/>
         </w:rPr>
-        <w:lastRenderedPageBreak/>
         <w:t>若U</w:t>
       </w:r>
       <w:r>
@@ -2581,7 +2606,6 @@
         </w:numPr>
         <w:ind w:firstLineChars="0"/>
         <w:rPr>
-          <w:rFonts w:hint="eastAsia"/>
           <w:b/>
           <w:sz w:val="24"/>
           <w:szCs w:val="24"/>
@@ -2612,6 +2636,7 @@
           <w:sz w:val="44"/>
           <w:szCs w:val="44"/>
         </w:rPr>
+        <w:lastRenderedPageBreak/>
         <w:t>有限维向量空间</w:t>
       </w:r>
     </w:p>
@@ -2636,7 +2661,6 @@
           <w:sz w:val="24"/>
           <w:szCs w:val="24"/>
         </w:rPr>
-        <w:lastRenderedPageBreak/>
         <w:t>张成和向量空间都是一个集合</w:t>
       </w:r>
     </w:p>
@@ -3964,7 +3988,17 @@
           <w:sz w:val="24"/>
           <w:szCs w:val="24"/>
         </w:rPr>
-        <w:t>使得0 = a1v1+a2v2+</w:t>
+        <w:t xml:space="preserve">使得0 = </w:t>
+      </w:r>
+      <w:r>
+        <w:rPr>
+          <w:rFonts w:hint="eastAsia"/>
+          <w:b/>
+          <w:sz w:val="24"/>
+          <w:szCs w:val="24"/>
+        </w:rPr>
+        <w:lastRenderedPageBreak/>
+        <w:t>a1v1+a2v2+</w:t>
       </w:r>
       <w:r>
         <w:rPr>
@@ -4026,17 +4060,7 @@
           <w:sz w:val="24"/>
           <w:szCs w:val="24"/>
         </w:rPr>
-        <w:t>当</w:t>
-      </w:r>
-      <w:r>
-        <w:rPr>
-          <w:rFonts w:hint="eastAsia"/>
-          <w:b/>
-          <w:sz w:val="24"/>
-          <w:szCs w:val="24"/>
-        </w:rPr>
-        <w:lastRenderedPageBreak/>
-        <w:t>b1=b2=</w:t>
+        <w:t>当b1=b2=</w:t>
       </w:r>
       <w:r>
         <w:rPr>
@@ -5283,7 +5307,17 @@
           <w:sz w:val="24"/>
           <w:szCs w:val="24"/>
         </w:rPr>
-        <w:t>又因为线性无关，</w:t>
+        <w:t>又因为</w:t>
+      </w:r>
+      <w:r>
+        <w:rPr>
+          <w:rFonts w:hint="eastAsia"/>
+          <w:b/>
+          <w:sz w:val="24"/>
+          <w:szCs w:val="24"/>
+        </w:rPr>
+        <w:lastRenderedPageBreak/>
+        <w:t>线性无关，</w:t>
       </w:r>
       <w:r>
         <w:rPr>
@@ -5344,7 +5378,6 @@
           <w:sz w:val="24"/>
           <w:szCs w:val="24"/>
         </w:rPr>
-        <w:lastRenderedPageBreak/>
         <w:t>=</w:t>
       </w:r>
       <w:r>
@@ -6357,6 +6390,7 @@
           <w:sz w:val="24"/>
           <w:szCs w:val="24"/>
         </w:rPr>
+        <w:lastRenderedPageBreak/>
         <w:t>证：</w:t>
       </w:r>
       <w:r>
@@ -6393,17 +6427,7 @@
           <w:sz w:val="24"/>
           <w:szCs w:val="24"/>
         </w:rPr>
-        <w:t xml:space="preserve">。这里本人有个疑问， </w:t>
-      </w:r>
-      <w:r>
-        <w:rPr>
-          <w:rFonts w:hint="eastAsia"/>
-          <w:b/>
-          <w:sz w:val="24"/>
-          <w:szCs w:val="24"/>
-        </w:rPr>
-        <w:lastRenderedPageBreak/>
-        <w:t>为什么要证明v</w:t>
+        <w:t>。这里本人有个疑问， 为什么要证明v</w:t>
       </w:r>
       <w:r>
         <w:rPr>
@@ -6496,16 +6520,7 @@
           <w:sz w:val="24"/>
           <w:szCs w:val="24"/>
         </w:rPr>
-        <w:t>∈</w:t>
-      </w:r>
-      <w:r>
-        <w:rPr>
-          <w:rFonts w:hint="eastAsia"/>
-          <w:b/>
-          <w:sz w:val="24"/>
-          <w:szCs w:val="24"/>
-        </w:rPr>
-        <w:t>V</w:t>
+        <w:t>∈V</w:t>
       </w:r>
       <w:r>
         <w:rPr>
@@ -6556,7 +6571,24 @@
           <w:sz w:val="24"/>
           <w:szCs w:val="24"/>
         </w:rPr>
-        <w:t>⊂</w:t>
+        <w:t xml:space="preserve">⊂ </w:t>
+      </w:r>
+      <w:r>
+        <w:rPr>
+          <w:b/>
+          <w:sz w:val="24"/>
+          <w:szCs w:val="24"/>
+        </w:rPr>
+        <w:t>V, w</w:t>
+      </w:r>
+      <w:r>
+        <w:rPr>
+          <w:rFonts w:hint="eastAsia"/>
+          <w:b/>
+          <w:sz w:val="24"/>
+          <w:szCs w:val="24"/>
+        </w:rPr>
+        <w:t>∈W</w:t>
       </w:r>
       <w:r>
         <w:rPr>
@@ -6565,32 +6597,6 @@
           <w:sz w:val="24"/>
           <w:szCs w:val="24"/>
         </w:rPr>
-        <w:t xml:space="preserve"> </w:t>
-      </w:r>
-      <w:r>
-        <w:rPr>
-          <w:b/>
-          <w:sz w:val="24"/>
-          <w:szCs w:val="24"/>
-        </w:rPr>
-        <w:t>V, w</w:t>
-      </w:r>
-      <w:r>
-        <w:rPr>
-          <w:rFonts w:hint="eastAsia"/>
-          <w:b/>
-          <w:sz w:val="24"/>
-          <w:szCs w:val="24"/>
-        </w:rPr>
-        <w:t>∈W</w:t>
-      </w:r>
-      <w:r>
-        <w:rPr>
-          <w:rFonts w:ascii="Cambria Math" w:hAnsi="Cambria Math" w:cs="Cambria Math"/>
-          <w:b/>
-          <w:sz w:val="24"/>
-          <w:szCs w:val="24"/>
-        </w:rPr>
         <w:t xml:space="preserve">⊂ </w:t>
       </w:r>
       <w:r>
@@ -6599,15 +6605,7 @@
           <w:sz w:val="24"/>
           <w:szCs w:val="24"/>
         </w:rPr>
-        <w:t>V</w:t>
-      </w:r>
-      <w:r>
-        <w:rPr>
-          <w:b/>
-          <w:sz w:val="24"/>
-          <w:szCs w:val="24"/>
-        </w:rPr>
-        <w:t xml:space="preserve">, </w:t>
+        <w:t xml:space="preserve">V, </w:t>
       </w:r>
       <w:r>
         <w:rPr>
@@ -6776,16 +6774,7 @@
           <w:sz w:val="24"/>
           <w:szCs w:val="24"/>
         </w:rPr>
-        <w:t>是U的一个基，因为</w:t>
-      </w:r>
-      <w:r>
-        <w:rPr>
-          <w:rFonts w:hint="eastAsia"/>
-          <w:b/>
-          <w:sz w:val="24"/>
-          <w:szCs w:val="24"/>
-        </w:rPr>
-        <w:t>(u1,u2,</w:t>
+        <w:t>是U的一个基，因为(u1,u2,</w:t>
       </w:r>
       <w:r>
         <w:rPr>
@@ -6837,16 +6826,7 @@
           <w:sz w:val="24"/>
           <w:szCs w:val="24"/>
         </w:rPr>
-        <w:t>是V的一个张成组，现在开始扩充</w:t>
-      </w:r>
-      <w:r>
-        <w:rPr>
-          <w:rFonts w:hint="eastAsia"/>
-          <w:b/>
-          <w:sz w:val="24"/>
-          <w:szCs w:val="24"/>
-        </w:rPr>
-        <w:t>(u1,u2,</w:t>
+        <w:t>是V的一个张成组，现在开始扩充(u1,u2,</w:t>
       </w:r>
       <w:r>
         <w:rPr>
@@ -6898,16 +6878,7 @@
           <w:sz w:val="24"/>
           <w:szCs w:val="24"/>
         </w:rPr>
-        <w:t>span</w:t>
-      </w:r>
-      <w:r>
-        <w:rPr>
-          <w:rFonts w:hint="eastAsia"/>
-          <w:b/>
-          <w:sz w:val="24"/>
-          <w:szCs w:val="24"/>
-        </w:rPr>
-        <w:t>(u1,u2,</w:t>
+        <w:t>span(u1,u2,</w:t>
       </w:r>
       <w:r>
         <w:rPr>
@@ -6933,16 +6904,7 @@
           <w:sz w:val="24"/>
           <w:szCs w:val="24"/>
         </w:rPr>
-        <w:t xml:space="preserve">则令B = </w:t>
-      </w:r>
-      <w:r>
-        <w:rPr>
-          <w:rFonts w:hint="eastAsia"/>
-          <w:b/>
-          <w:sz w:val="24"/>
-          <w:szCs w:val="24"/>
-        </w:rPr>
-        <w:t>(v1,v2,</w:t>
+        <w:t>则令B = (v1,v2,</w:t>
       </w:r>
       <w:r>
         <w:rPr>
@@ -6977,16 +6939,7 @@
           <w:sz w:val="24"/>
           <w:szCs w:val="24"/>
         </w:rPr>
-        <w:t xml:space="preserve">；否则，B = </w:t>
-      </w:r>
-      <w:r>
-        <w:rPr>
-          <w:rFonts w:hint="eastAsia"/>
-          <w:b/>
-          <w:sz w:val="24"/>
-          <w:szCs w:val="24"/>
-        </w:rPr>
-        <w:t>(v1,v2,</w:t>
+        <w:t>；否则，B = (v1,v2,</w:t>
       </w:r>
       <w:r>
         <w:rPr>
@@ -7011,15 +6964,7 @@
           <w:sz w:val="24"/>
           <w:szCs w:val="24"/>
         </w:rPr>
-        <w:t>)</w:t>
-      </w:r>
-      <w:r>
-        <w:rPr>
-          <w:b/>
-          <w:sz w:val="24"/>
-          <w:szCs w:val="24"/>
-        </w:rPr>
-        <w:t>;</w:t>
+        <w:t>);</w:t>
       </w:r>
       <w:r>
         <w:rPr>
@@ -7047,16 +6992,7 @@
           <w:sz w:val="24"/>
           <w:szCs w:val="24"/>
         </w:rPr>
-        <w:t>第j步：</w:t>
-      </w:r>
-      <w:r>
-        <w:rPr>
-          <w:rFonts w:hint="eastAsia"/>
-          <w:b/>
-          <w:sz w:val="24"/>
-          <w:szCs w:val="24"/>
-        </w:rPr>
-        <w:t>若w</w:t>
+        <w:t>第j步：若w</w:t>
       </w:r>
       <w:r>
         <w:rPr>
@@ -7073,16 +7009,7 @@
           <w:sz w:val="24"/>
           <w:szCs w:val="24"/>
         </w:rPr>
-        <w:t>含于</w:t>
-      </w:r>
-      <w:r>
-        <w:rPr>
-          <w:rFonts w:hint="eastAsia"/>
-          <w:b/>
-          <w:sz w:val="24"/>
-          <w:szCs w:val="24"/>
-        </w:rPr>
-        <w:t>span</w:t>
+        <w:t>含于span</w:t>
       </w:r>
       <w:r>
         <w:rPr>
@@ -7099,25 +7026,7 @@
           <w:sz w:val="24"/>
           <w:szCs w:val="24"/>
         </w:rPr>
-        <w:t>，</w:t>
-      </w:r>
-      <w:r>
-        <w:rPr>
-          <w:rFonts w:hint="eastAsia"/>
-          <w:b/>
-          <w:sz w:val="24"/>
-          <w:szCs w:val="24"/>
-        </w:rPr>
-        <w:t>则B不变</w:t>
-      </w:r>
-      <w:r>
-        <w:rPr>
-          <w:rFonts w:hint="eastAsia"/>
-          <w:b/>
-          <w:sz w:val="24"/>
-          <w:szCs w:val="24"/>
-        </w:rPr>
-        <w:t>；否则，</w:t>
+        <w:t>，则B不变；否则，</w:t>
       </w:r>
       <w:r>
         <w:rPr>
@@ -7377,16 +7286,7 @@
           <w:sz w:val="24"/>
           <w:szCs w:val="24"/>
         </w:rPr>
-        <w:t>现在证明</w:t>
-      </w:r>
-      <w:r>
-        <w:rPr>
-          <w:rFonts w:hint="eastAsia"/>
-          <w:b/>
-          <w:sz w:val="24"/>
-          <w:szCs w:val="24"/>
-        </w:rPr>
-        <w:t>V = U⊕W</w:t>
+        <w:t>现在证明V = U⊕W</w:t>
       </w:r>
       <w:r>
         <w:rPr>
@@ -7407,7 +7307,6 @@
         </w:numPr>
         <w:ind w:firstLineChars="0"/>
         <w:rPr>
-          <w:rFonts w:hint="eastAsia"/>
           <w:b/>
           <w:sz w:val="24"/>
           <w:szCs w:val="24"/>
@@ -7537,6 +7436,79 @@
           <w:sz w:val="24"/>
           <w:szCs w:val="24"/>
         </w:rPr>
+        <w:t xml:space="preserve"> U</w:t>
+      </w:r>
+      <w:r>
+        <w:rPr>
+          <w:rFonts w:hint="eastAsia"/>
+          <w:b/>
+          <w:sz w:val="24"/>
+          <w:szCs w:val="24"/>
+        </w:rPr>
+        <w:t>∩</w:t>
+      </w:r>
+      <w:r>
+        <w:rPr>
+          <w:rFonts w:hint="eastAsia"/>
+          <w:b/>
+          <w:sz w:val="24"/>
+          <w:szCs w:val="24"/>
+        </w:rPr>
+        <w:t>W</w:t>
+      </w:r>
+      <w:r>
+        <w:rPr>
+          <w:rFonts w:hint="eastAsia"/>
+          <w:b/>
+          <w:sz w:val="24"/>
+          <w:szCs w:val="24"/>
+        </w:rPr>
+        <w:t>，则</w:t>
+      </w:r>
+      <w:proofErr w:type="spellStart"/>
+      <w:r>
+        <w:rPr>
+          <w:rFonts w:hint="eastAsia"/>
+          <w:b/>
+          <w:sz w:val="24"/>
+          <w:szCs w:val="24"/>
+        </w:rPr>
+        <w:t>vj</w:t>
+      </w:r>
+      <w:proofErr w:type="spellEnd"/>
+      <w:r>
+        <w:rPr>
+          <w:rFonts w:hint="eastAsia"/>
+          <w:b/>
+          <w:sz w:val="24"/>
+          <w:szCs w:val="24"/>
+        </w:rPr>
+        <w:t>可以唯一的表示成a1</w:t>
+      </w:r>
+      <w:r>
+        <w:rPr>
+          <w:b/>
+          <w:sz w:val="24"/>
+          <w:szCs w:val="24"/>
+        </w:rPr>
+        <w:t>u1+a2u2+…</w:t>
+      </w:r>
+      <w:proofErr w:type="spellStart"/>
+      <w:r>
+        <w:rPr>
+          <w:b/>
+          <w:sz w:val="24"/>
+          <w:szCs w:val="24"/>
+        </w:rPr>
+        <w:t>amum</w:t>
+      </w:r>
+      <w:proofErr w:type="spellEnd"/>
+      <w:r>
+        <w:rPr>
+          <w:b/>
+          <w:sz w:val="24"/>
+          <w:szCs w:val="24"/>
+        </w:rPr>
         <w:t xml:space="preserve"> </w:t>
       </w:r>
       <w:r>
@@ -7546,34 +7518,16 @@
           <w:sz w:val="24"/>
           <w:szCs w:val="24"/>
         </w:rPr>
-        <w:t>U</w:t>
-      </w:r>
-      <w:r>
-        <w:rPr>
-          <w:rFonts w:hint="eastAsia"/>
-          <w:b/>
-          <w:sz w:val="24"/>
-          <w:szCs w:val="24"/>
-        </w:rPr>
-        <w:t>∩</w:t>
-      </w:r>
-      <w:r>
-        <w:rPr>
-          <w:rFonts w:hint="eastAsia"/>
-          <w:b/>
-          <w:sz w:val="24"/>
-          <w:szCs w:val="24"/>
-        </w:rPr>
-        <w:t>W</w:t>
-      </w:r>
-      <w:r>
-        <w:rPr>
-          <w:rFonts w:hint="eastAsia"/>
-          <w:b/>
-          <w:sz w:val="24"/>
-          <w:szCs w:val="24"/>
-        </w:rPr>
-        <w:t>，则</w:t>
+        <w:t>(a)</w:t>
+      </w:r>
+      <w:r>
+        <w:rPr>
+          <w:rFonts w:hint="eastAsia"/>
+          <w:b/>
+          <w:sz w:val="24"/>
+          <w:szCs w:val="24"/>
+        </w:rPr>
+        <w:t>，同样道理，</w:t>
       </w:r>
       <w:proofErr w:type="spellStart"/>
       <w:r>
@@ -7588,12 +7542,141 @@
       <w:proofErr w:type="spellEnd"/>
       <w:r>
         <w:rPr>
-          <w:rFonts w:hint="eastAsia"/>
-          <w:b/>
-          <w:sz w:val="24"/>
-          <w:szCs w:val="24"/>
-        </w:rPr>
-        <w:t>可以唯一的表示成a1</w:t>
+          <w:b/>
+          <w:sz w:val="24"/>
+          <w:szCs w:val="24"/>
+        </w:rPr>
+        <w:t xml:space="preserve"> </w:t>
+      </w:r>
+      <w:proofErr w:type="gramStart"/>
+      <w:r>
+        <w:rPr>
+          <w:rFonts w:hint="eastAsia"/>
+          <w:b/>
+          <w:sz w:val="24"/>
+          <w:szCs w:val="24"/>
+        </w:rPr>
+        <w:t>可唯一</w:t>
+      </w:r>
+      <w:proofErr w:type="gramEnd"/>
+      <w:r>
+        <w:rPr>
+          <w:rFonts w:hint="eastAsia"/>
+          <w:b/>
+          <w:sz w:val="24"/>
+          <w:szCs w:val="24"/>
+        </w:rPr>
+        <w:t>表示成</w:t>
+      </w:r>
+      <w:r>
+        <w:rPr>
+          <w:b/>
+          <w:sz w:val="24"/>
+          <w:szCs w:val="24"/>
+        </w:rPr>
+        <w:t>b1</w:t>
+      </w:r>
+      <w:r>
+        <w:rPr>
+          <w:rFonts w:hint="eastAsia"/>
+          <w:b/>
+          <w:sz w:val="24"/>
+          <w:szCs w:val="24"/>
+        </w:rPr>
+        <w:t>w</w:t>
+      </w:r>
+      <w:r>
+        <w:rPr>
+          <w:b/>
+          <w:sz w:val="24"/>
+          <w:szCs w:val="24"/>
+        </w:rPr>
+        <w:t>(k</w:t>
+      </w:r>
+      <w:r>
+        <w:rPr>
+          <w:rFonts w:hint="eastAsia"/>
+          <w:b/>
+          <w:sz w:val="24"/>
+          <w:szCs w:val="24"/>
+        </w:rPr>
+        <w:t>1</w:t>
+      </w:r>
+      <w:r>
+        <w:rPr>
+          <w:b/>
+          <w:sz w:val="24"/>
+          <w:szCs w:val="24"/>
+        </w:rPr>
+        <w:t>)</w:t>
+      </w:r>
+      <w:r>
+        <w:rPr>
+          <w:b/>
+          <w:sz w:val="24"/>
+          <w:szCs w:val="24"/>
+        </w:rPr>
+        <w:t>+…+b(n-m+1)</w:t>
+      </w:r>
+      <w:r>
+        <w:rPr>
+          <w:b/>
+          <w:sz w:val="24"/>
+          <w:szCs w:val="24"/>
+        </w:rPr>
+        <w:t xml:space="preserve"> </w:t>
+      </w:r>
+      <w:r>
+        <w:rPr>
+          <w:b/>
+          <w:sz w:val="24"/>
+          <w:szCs w:val="24"/>
+        </w:rPr>
+        <w:t>w[k(n-m+1)]</w:t>
+      </w:r>
+      <w:r>
+        <w:rPr>
+          <w:b/>
+          <w:sz w:val="24"/>
+          <w:szCs w:val="24"/>
+        </w:rPr>
+        <w:t xml:space="preserve"> (b)</w:t>
+      </w:r>
+      <w:r>
+        <w:rPr>
+          <w:rFonts w:hint="eastAsia"/>
+          <w:b/>
+          <w:sz w:val="24"/>
+          <w:szCs w:val="24"/>
+        </w:rPr>
+        <w:t>，</w:t>
+      </w:r>
+      <w:r>
+        <w:rPr>
+          <w:rFonts w:hint="eastAsia"/>
+          <w:b/>
+          <w:sz w:val="24"/>
+          <w:szCs w:val="24"/>
+        </w:rPr>
+        <w:t>(a)-(b)得</w:t>
+      </w:r>
+      <w:r>
+        <w:rPr>
+          <w:rFonts w:hint="eastAsia"/>
+          <w:b/>
+          <w:sz w:val="24"/>
+          <w:szCs w:val="24"/>
+        </w:rPr>
+        <w:t xml:space="preserve"> </w:t>
+      </w:r>
+      <w:r>
+        <w:rPr>
+          <w:rFonts w:hint="eastAsia"/>
+          <w:b/>
+          <w:sz w:val="24"/>
+          <w:szCs w:val="24"/>
+        </w:rPr>
+        <w:t>a1</w:t>
       </w:r>
       <w:r>
         <w:rPr>
@@ -7628,20 +7711,316 @@
           <w:sz w:val="24"/>
           <w:szCs w:val="24"/>
         </w:rPr>
-        <w:t>(a)</w:t>
-      </w:r>
-      <w:r>
-        <w:rPr>
-          <w:rFonts w:hint="eastAsia"/>
-          <w:b/>
-          <w:sz w:val="24"/>
-          <w:szCs w:val="24"/>
-        </w:rPr>
-        <w:t>，同样道理，</w:t>
+        <w:t>-</w:t>
+      </w:r>
+      <w:r>
+        <w:rPr>
+          <w:b/>
+          <w:sz w:val="24"/>
+          <w:szCs w:val="24"/>
+        </w:rPr>
+        <w:t xml:space="preserve"> </w:t>
+      </w:r>
+      <w:r>
+        <w:rPr>
+          <w:b/>
+          <w:sz w:val="24"/>
+          <w:szCs w:val="24"/>
+        </w:rPr>
+        <w:t>b1</w:t>
+      </w:r>
+      <w:r>
+        <w:rPr>
+          <w:rFonts w:hint="eastAsia"/>
+          <w:b/>
+          <w:sz w:val="24"/>
+          <w:szCs w:val="24"/>
+        </w:rPr>
+        <w:t>w</w:t>
+      </w:r>
+      <w:r>
+        <w:rPr>
+          <w:b/>
+          <w:sz w:val="24"/>
+          <w:szCs w:val="24"/>
+        </w:rPr>
+        <w:t>(k</w:t>
+      </w:r>
+      <w:r>
+        <w:rPr>
+          <w:rFonts w:hint="eastAsia"/>
+          <w:b/>
+          <w:sz w:val="24"/>
+          <w:szCs w:val="24"/>
+        </w:rPr>
+        <w:t>1</w:t>
+      </w:r>
+      <w:r>
+        <w:rPr>
+          <w:b/>
+          <w:sz w:val="24"/>
+          <w:szCs w:val="24"/>
+        </w:rPr>
+        <w:t>)</w:t>
+      </w:r>
+      <w:r>
+        <w:rPr>
+          <w:b/>
+          <w:sz w:val="24"/>
+          <w:szCs w:val="24"/>
+        </w:rPr>
+        <w:t xml:space="preserve"> </w:t>
+      </w:r>
+      <w:r>
+        <w:rPr>
+          <w:rFonts w:hint="eastAsia"/>
+          <w:b/>
+          <w:sz w:val="24"/>
+          <w:szCs w:val="24"/>
+        </w:rPr>
+        <w:t>-</w:t>
+      </w:r>
+      <w:r>
+        <w:rPr>
+          <w:b/>
+          <w:sz w:val="24"/>
+          <w:szCs w:val="24"/>
+        </w:rPr>
+        <w:t xml:space="preserve"> … - b(n-m+1)</w:t>
+      </w:r>
+      <w:r>
+        <w:rPr>
+          <w:b/>
+          <w:sz w:val="24"/>
+          <w:szCs w:val="24"/>
+        </w:rPr>
+        <w:t xml:space="preserve"> </w:t>
+      </w:r>
+      <w:r>
+        <w:rPr>
+          <w:b/>
+          <w:sz w:val="24"/>
+          <w:szCs w:val="24"/>
+        </w:rPr>
+        <w:t>w[k(n-m+1)]</w:t>
+      </w:r>
+      <w:r>
+        <w:rPr>
+          <w:b/>
+          <w:sz w:val="24"/>
+          <w:szCs w:val="24"/>
+        </w:rPr>
+        <w:t xml:space="preserve"> </w:t>
+      </w:r>
+      <w:r>
+        <w:rPr>
+          <w:rFonts w:hint="eastAsia"/>
+          <w:b/>
+          <w:sz w:val="24"/>
+          <w:szCs w:val="24"/>
+        </w:rPr>
+        <w:t>=</w:t>
+      </w:r>
+      <w:r>
+        <w:rPr>
+          <w:b/>
+          <w:sz w:val="24"/>
+          <w:szCs w:val="24"/>
+        </w:rPr>
+        <w:t xml:space="preserve"> </w:t>
+      </w:r>
+      <w:r>
+        <w:rPr>
+          <w:rFonts w:hint="eastAsia"/>
+          <w:b/>
+          <w:sz w:val="24"/>
+          <w:szCs w:val="24"/>
+        </w:rPr>
+        <w:t>0</w:t>
+      </w:r>
+      <w:r>
+        <w:rPr>
+          <w:rFonts w:hint="eastAsia"/>
+          <w:b/>
+          <w:sz w:val="24"/>
+          <w:szCs w:val="24"/>
+        </w:rPr>
+        <w:t>；又因为</w:t>
+      </w:r>
+      <w:r>
+        <w:rPr>
+          <w:b/>
+          <w:sz w:val="24"/>
+          <w:szCs w:val="24"/>
+        </w:rPr>
+        <w:t>(</w:t>
+      </w:r>
+      <w:r>
+        <w:rPr>
+          <w:rFonts w:hint="eastAsia"/>
+          <w:b/>
+          <w:sz w:val="24"/>
+          <w:szCs w:val="24"/>
+        </w:rPr>
+        <w:t>u1,u2,</w:t>
+      </w:r>
+      <w:r>
+        <w:rPr>
+          <w:b/>
+          <w:sz w:val="24"/>
+          <w:szCs w:val="24"/>
+        </w:rPr>
+        <w:t>…,</w:t>
       </w:r>
       <w:proofErr w:type="spellStart"/>
       <w:r>
         <w:rPr>
+          <w:b/>
+          <w:sz w:val="24"/>
+          <w:szCs w:val="24"/>
+        </w:rPr>
+        <w:t>um</w:t>
+      </w:r>
+      <w:r>
+        <w:rPr>
+          <w:rFonts w:hint="eastAsia"/>
+          <w:b/>
+          <w:sz w:val="24"/>
+          <w:szCs w:val="24"/>
+        </w:rPr>
+        <w:t>,w</w:t>
+      </w:r>
+      <w:proofErr w:type="spellEnd"/>
+      <w:r>
+        <w:rPr>
+          <w:b/>
+          <w:sz w:val="24"/>
+          <w:szCs w:val="24"/>
+        </w:rPr>
+        <w:t>(k</w:t>
+      </w:r>
+      <w:r>
+        <w:rPr>
+          <w:rFonts w:hint="eastAsia"/>
+          <w:b/>
+          <w:sz w:val="24"/>
+          <w:szCs w:val="24"/>
+        </w:rPr>
+        <w:t>1</w:t>
+      </w:r>
+      <w:r>
+        <w:rPr>
+          <w:b/>
+          <w:sz w:val="24"/>
+          <w:szCs w:val="24"/>
+        </w:rPr>
+        <w:t>)</w:t>
+      </w:r>
+      <w:r>
+        <w:rPr>
+          <w:rFonts w:hint="eastAsia"/>
+          <w:b/>
+          <w:sz w:val="24"/>
+          <w:szCs w:val="24"/>
+        </w:rPr>
+        <w:t>,w</w:t>
+      </w:r>
+      <w:r>
+        <w:rPr>
+          <w:b/>
+          <w:sz w:val="24"/>
+          <w:szCs w:val="24"/>
+        </w:rPr>
+        <w:t>(k</w:t>
+      </w:r>
+      <w:r>
+        <w:rPr>
+          <w:rFonts w:hint="eastAsia"/>
+          <w:b/>
+          <w:sz w:val="24"/>
+          <w:szCs w:val="24"/>
+        </w:rPr>
+        <w:t>2</w:t>
+      </w:r>
+      <w:r>
+        <w:rPr>
+          <w:b/>
+          <w:sz w:val="24"/>
+          <w:szCs w:val="24"/>
+        </w:rPr>
+        <w:t>)</w:t>
+      </w:r>
+      <w:r>
+        <w:rPr>
+          <w:rFonts w:hint="eastAsia"/>
+          <w:b/>
+          <w:sz w:val="24"/>
+          <w:szCs w:val="24"/>
+        </w:rPr>
+        <w:t>,</w:t>
+      </w:r>
+      <w:r>
+        <w:rPr>
+          <w:b/>
+          <w:sz w:val="24"/>
+          <w:szCs w:val="24"/>
+        </w:rPr>
+        <w:t>…,w[k(n-m+1)])</w:t>
+      </w:r>
+      <w:r>
+        <w:rPr>
+          <w:rFonts w:hint="eastAsia"/>
+          <w:b/>
+          <w:sz w:val="24"/>
+          <w:szCs w:val="24"/>
+        </w:rPr>
+        <w:t xml:space="preserve">线性无关，所以a1 = a2 = </w:t>
+      </w:r>
+      <w:r>
+        <w:rPr>
+          <w:b/>
+          <w:sz w:val="24"/>
+          <w:szCs w:val="24"/>
+        </w:rPr>
+        <w:t>…= am = -b1 = -b2 = … = -</w:t>
+      </w:r>
+      <w:r>
+        <w:rPr>
+          <w:b/>
+          <w:sz w:val="24"/>
+          <w:szCs w:val="24"/>
+        </w:rPr>
+        <w:t xml:space="preserve"> </w:t>
+      </w:r>
+      <w:r>
+        <w:rPr>
+          <w:b/>
+          <w:sz w:val="24"/>
+          <w:szCs w:val="24"/>
+        </w:rPr>
+        <w:t>b(n-m+1) = 0</w:t>
+      </w:r>
+      <w:r>
+        <w:rPr>
+          <w:rFonts w:hint="eastAsia"/>
+          <w:b/>
+          <w:sz w:val="24"/>
+          <w:szCs w:val="24"/>
+        </w:rPr>
+        <w:t>。</w:t>
+      </w:r>
+      <w:r>
+        <w:rPr>
+          <w:rFonts w:hint="eastAsia"/>
+          <w:b/>
+          <w:sz w:val="24"/>
+          <w:szCs w:val="24"/>
+        </w:rPr>
+        <w:t>即</w:t>
+      </w:r>
+      <w:proofErr w:type="spellStart"/>
+      <w:r>
+        <w:rPr>
           <w:rFonts w:hint="eastAsia"/>
           <w:b/>
           <w:sz w:val="24"/>
@@ -7658,75 +8037,14 @@
         </w:rPr>
         <w:t xml:space="preserve"> </w:t>
       </w:r>
-      <w:proofErr w:type="gramStart"/>
-      <w:r>
-        <w:rPr>
-          <w:rFonts w:hint="eastAsia"/>
-          <w:b/>
-          <w:sz w:val="24"/>
-          <w:szCs w:val="24"/>
-        </w:rPr>
-        <w:t>可唯一</w:t>
-      </w:r>
-      <w:proofErr w:type="gramEnd"/>
-      <w:r>
-        <w:rPr>
-          <w:rFonts w:hint="eastAsia"/>
-          <w:b/>
-          <w:sz w:val="24"/>
-          <w:szCs w:val="24"/>
-        </w:rPr>
-        <w:t>表示成</w:t>
-      </w:r>
-      <w:r>
-        <w:rPr>
-          <w:b/>
-          <w:sz w:val="24"/>
-          <w:szCs w:val="24"/>
-        </w:rPr>
-        <w:t>b1</w:t>
-      </w:r>
-      <w:r>
-        <w:rPr>
-          <w:rFonts w:hint="eastAsia"/>
-          <w:b/>
-          <w:sz w:val="24"/>
-          <w:szCs w:val="24"/>
-        </w:rPr>
-        <w:t>w</w:t>
-      </w:r>
-      <w:r>
-        <w:rPr>
-          <w:b/>
-          <w:sz w:val="24"/>
-          <w:szCs w:val="24"/>
-        </w:rPr>
-        <w:t>(k</w:t>
-      </w:r>
-      <w:r>
-        <w:rPr>
-          <w:rFonts w:hint="eastAsia"/>
-          <w:b/>
-          <w:sz w:val="24"/>
-          <w:szCs w:val="24"/>
-        </w:rPr>
-        <w:t>1</w:t>
-      </w:r>
-      <w:r>
-        <w:rPr>
-          <w:b/>
-          <w:sz w:val="24"/>
-          <w:szCs w:val="24"/>
-        </w:rPr>
-        <w:t>)</w:t>
-      </w:r>
-      <w:r>
-        <w:rPr>
-          <w:b/>
-          <w:sz w:val="24"/>
-          <w:szCs w:val="24"/>
-        </w:rPr>
-        <w:t>+…+b(n-m+1)</w:t>
+      <w:r>
+        <w:rPr>
+          <w:rFonts w:hint="eastAsia"/>
+          <w:b/>
+          <w:sz w:val="24"/>
+          <w:szCs w:val="24"/>
+        </w:rPr>
+        <w:t>=</w:t>
       </w:r>
       <w:r>
         <w:rPr>
@@ -7738,465 +8056,12 @@
       </w:r>
       <w:r>
         <w:rPr>
-          <w:b/>
-          <w:sz w:val="24"/>
-          <w:szCs w:val="24"/>
-        </w:rPr>
-        <w:t>w[k(n-m+1)]</w:t>
-      </w:r>
-      <w:r>
-        <w:rPr>
-          <w:b/>
-          <w:sz w:val="24"/>
-          <w:szCs w:val="24"/>
-        </w:rPr>
-        <w:t xml:space="preserve"> (b)</w:t>
-      </w:r>
-      <w:r>
-        <w:rPr>
-          <w:rFonts w:hint="eastAsia"/>
-          <w:b/>
-          <w:sz w:val="24"/>
-          <w:szCs w:val="24"/>
-        </w:rPr>
-        <w:t>，</w:t>
-      </w:r>
-      <w:r>
-        <w:rPr>
-          <w:rFonts w:hint="eastAsia"/>
-          <w:b/>
-          <w:sz w:val="24"/>
-          <w:szCs w:val="24"/>
-        </w:rPr>
-        <w:t>(a)-(b)得</w:t>
-      </w:r>
-      <w:r>
-        <w:rPr>
-          <w:rFonts w:hint="eastAsia"/>
-          <w:b/>
-          <w:sz w:val="24"/>
-          <w:szCs w:val="24"/>
-        </w:rPr>
-        <w:t xml:space="preserve"> </w:t>
-      </w:r>
-      <w:r>
-        <w:rPr>
-          <w:rFonts w:hint="eastAsia"/>
-          <w:b/>
-          <w:sz w:val="24"/>
-          <w:szCs w:val="24"/>
-        </w:rPr>
-        <w:t>a1</w:t>
-      </w:r>
-      <w:r>
-        <w:rPr>
-          <w:b/>
-          <w:sz w:val="24"/>
-          <w:szCs w:val="24"/>
-        </w:rPr>
-        <w:t>u1+a2u2+…</w:t>
-      </w:r>
-      <w:proofErr w:type="spellStart"/>
-      <w:r>
-        <w:rPr>
-          <w:b/>
-          <w:sz w:val="24"/>
-          <w:szCs w:val="24"/>
-        </w:rPr>
-        <w:t>amum</w:t>
-      </w:r>
-      <w:proofErr w:type="spellEnd"/>
-      <w:r>
-        <w:rPr>
-          <w:b/>
-          <w:sz w:val="24"/>
-          <w:szCs w:val="24"/>
-        </w:rPr>
-        <w:t xml:space="preserve"> </w:t>
-      </w:r>
-      <w:r>
-        <w:rPr>
-          <w:rFonts w:hint="eastAsia"/>
-          <w:b/>
-          <w:sz w:val="24"/>
-          <w:szCs w:val="24"/>
-        </w:rPr>
-        <w:t>-</w:t>
-      </w:r>
-      <w:r>
-        <w:rPr>
-          <w:b/>
-          <w:sz w:val="24"/>
-          <w:szCs w:val="24"/>
-        </w:rPr>
-        <w:t xml:space="preserve"> </w:t>
-      </w:r>
-      <w:r>
-        <w:rPr>
-          <w:b/>
-          <w:sz w:val="24"/>
-          <w:szCs w:val="24"/>
-        </w:rPr>
-        <w:t>b1</w:t>
-      </w:r>
-      <w:r>
-        <w:rPr>
-          <w:rFonts w:hint="eastAsia"/>
-          <w:b/>
-          <w:sz w:val="24"/>
-          <w:szCs w:val="24"/>
-        </w:rPr>
-        <w:t>w</w:t>
-      </w:r>
-      <w:r>
-        <w:rPr>
-          <w:b/>
-          <w:sz w:val="24"/>
-          <w:szCs w:val="24"/>
-        </w:rPr>
-        <w:t>(k</w:t>
-      </w:r>
-      <w:r>
-        <w:rPr>
-          <w:rFonts w:hint="eastAsia"/>
-          <w:b/>
-          <w:sz w:val="24"/>
-          <w:szCs w:val="24"/>
-        </w:rPr>
-        <w:t>1</w:t>
-      </w:r>
-      <w:r>
-        <w:rPr>
-          <w:b/>
-          <w:sz w:val="24"/>
-          <w:szCs w:val="24"/>
-        </w:rPr>
-        <w:t>)</w:t>
-      </w:r>
-      <w:r>
-        <w:rPr>
-          <w:b/>
-          <w:sz w:val="24"/>
-          <w:szCs w:val="24"/>
-        </w:rPr>
-        <w:t xml:space="preserve"> </w:t>
-      </w:r>
-      <w:r>
-        <w:rPr>
-          <w:rFonts w:hint="eastAsia"/>
-          <w:b/>
-          <w:sz w:val="24"/>
-          <w:szCs w:val="24"/>
-        </w:rPr>
-        <w:t>-</w:t>
-      </w:r>
-      <w:r>
-        <w:rPr>
-          <w:b/>
-          <w:sz w:val="24"/>
-          <w:szCs w:val="24"/>
-        </w:rPr>
-        <w:t xml:space="preserve"> … - </w:t>
-      </w:r>
-      <w:r>
-        <w:rPr>
-          <w:b/>
-          <w:sz w:val="24"/>
-          <w:szCs w:val="24"/>
-        </w:rPr>
-        <w:t>b(n-m+1)</w:t>
-      </w:r>
-      <w:r>
-        <w:rPr>
-          <w:b/>
-          <w:sz w:val="24"/>
-          <w:szCs w:val="24"/>
-        </w:rPr>
-        <w:t xml:space="preserve"> </w:t>
-      </w:r>
-      <w:r>
-        <w:rPr>
-          <w:b/>
-          <w:sz w:val="24"/>
-          <w:szCs w:val="24"/>
-        </w:rPr>
-        <w:t>w[k(n-m+1)]</w:t>
-      </w:r>
-      <w:r>
-        <w:rPr>
-          <w:b/>
-          <w:sz w:val="24"/>
-          <w:szCs w:val="24"/>
-        </w:rPr>
-        <w:t xml:space="preserve"> </w:t>
-      </w:r>
-      <w:r>
-        <w:rPr>
-          <w:rFonts w:hint="eastAsia"/>
-          <w:b/>
-          <w:sz w:val="24"/>
-          <w:szCs w:val="24"/>
-        </w:rPr>
-        <w:t>=</w:t>
-      </w:r>
-      <w:r>
-        <w:rPr>
-          <w:b/>
-          <w:sz w:val="24"/>
-          <w:szCs w:val="24"/>
-        </w:rPr>
-        <w:t xml:space="preserve"> </w:t>
-      </w:r>
-      <w:r>
-        <w:rPr>
-          <w:rFonts w:hint="eastAsia"/>
-          <w:b/>
-          <w:sz w:val="24"/>
-          <w:szCs w:val="24"/>
-        </w:rPr>
-        <w:t>0</w:t>
-      </w:r>
-      <w:r>
-        <w:rPr>
-          <w:rFonts w:hint="eastAsia"/>
-          <w:b/>
-          <w:sz w:val="24"/>
-          <w:szCs w:val="24"/>
-        </w:rPr>
-        <w:t>；又因为</w:t>
-      </w:r>
-      <w:r>
-        <w:rPr>
-          <w:b/>
-          <w:sz w:val="24"/>
-          <w:szCs w:val="24"/>
-        </w:rPr>
-        <w:t>(</w:t>
-      </w:r>
-      <w:r>
-        <w:rPr>
-          <w:rFonts w:hint="eastAsia"/>
-          <w:b/>
-          <w:sz w:val="24"/>
-          <w:szCs w:val="24"/>
-        </w:rPr>
-        <w:t>u1,u2,</w:t>
-      </w:r>
-      <w:r>
-        <w:rPr>
-          <w:b/>
-          <w:sz w:val="24"/>
-          <w:szCs w:val="24"/>
-        </w:rPr>
-        <w:t>…,</w:t>
-      </w:r>
-      <w:proofErr w:type="spellStart"/>
-      <w:r>
-        <w:rPr>
-          <w:b/>
-          <w:sz w:val="24"/>
-          <w:szCs w:val="24"/>
-        </w:rPr>
-        <w:t>um</w:t>
-      </w:r>
-      <w:r>
-        <w:rPr>
-          <w:rFonts w:hint="eastAsia"/>
-          <w:b/>
-          <w:sz w:val="24"/>
-          <w:szCs w:val="24"/>
-        </w:rPr>
-        <w:t>,w</w:t>
-      </w:r>
-      <w:proofErr w:type="spellEnd"/>
-      <w:r>
-        <w:rPr>
-          <w:b/>
-          <w:sz w:val="24"/>
-          <w:szCs w:val="24"/>
-        </w:rPr>
-        <w:t>(k</w:t>
-      </w:r>
-      <w:r>
-        <w:rPr>
-          <w:rFonts w:hint="eastAsia"/>
-          <w:b/>
-          <w:sz w:val="24"/>
-          <w:szCs w:val="24"/>
-        </w:rPr>
-        <w:t>1</w:t>
-      </w:r>
-      <w:r>
-        <w:rPr>
-          <w:b/>
-          <w:sz w:val="24"/>
-          <w:szCs w:val="24"/>
-        </w:rPr>
-        <w:t>)</w:t>
-      </w:r>
-      <w:r>
-        <w:rPr>
-          <w:rFonts w:hint="eastAsia"/>
-          <w:b/>
-          <w:sz w:val="24"/>
-          <w:szCs w:val="24"/>
-        </w:rPr>
-        <w:t>,w</w:t>
-      </w:r>
-      <w:r>
-        <w:rPr>
-          <w:b/>
-          <w:sz w:val="24"/>
-          <w:szCs w:val="24"/>
-        </w:rPr>
-        <w:t>(k</w:t>
-      </w:r>
-      <w:r>
-        <w:rPr>
-          <w:rFonts w:hint="eastAsia"/>
-          <w:b/>
-          <w:sz w:val="24"/>
-          <w:szCs w:val="24"/>
-        </w:rPr>
-        <w:t>2</w:t>
-      </w:r>
-      <w:r>
-        <w:rPr>
-          <w:b/>
-          <w:sz w:val="24"/>
-          <w:szCs w:val="24"/>
-        </w:rPr>
-        <w:t>)</w:t>
-      </w:r>
-      <w:r>
-        <w:rPr>
-          <w:rFonts w:hint="eastAsia"/>
-          <w:b/>
-          <w:sz w:val="24"/>
-          <w:szCs w:val="24"/>
-        </w:rPr>
-        <w:t>,</w:t>
-      </w:r>
-      <w:r>
-        <w:rPr>
-          <w:b/>
-          <w:sz w:val="24"/>
-          <w:szCs w:val="24"/>
-        </w:rPr>
-        <w:t>…,w[k(n-m+1)])</w:t>
-      </w:r>
-      <w:r>
-        <w:rPr>
-          <w:rFonts w:hint="eastAsia"/>
-          <w:b/>
-          <w:sz w:val="24"/>
-          <w:szCs w:val="24"/>
-        </w:rPr>
-        <w:t xml:space="preserve">线性无关，所以a1 = a2 = </w:t>
-      </w:r>
-      <w:r>
-        <w:rPr>
-          <w:b/>
-          <w:sz w:val="24"/>
-          <w:szCs w:val="24"/>
-        </w:rPr>
-        <w:t>…= am = -b1 = -b2 = … = -</w:t>
-      </w:r>
-      <w:r>
-        <w:rPr>
-          <w:b/>
-          <w:sz w:val="24"/>
-          <w:szCs w:val="24"/>
-        </w:rPr>
-        <w:t xml:space="preserve"> </w:t>
-      </w:r>
-      <w:r>
-        <w:rPr>
-          <w:b/>
-          <w:sz w:val="24"/>
-          <w:szCs w:val="24"/>
-        </w:rPr>
-        <w:t>b(n-m+1)</w:t>
-      </w:r>
-      <w:r>
-        <w:rPr>
-          <w:b/>
-          <w:sz w:val="24"/>
-          <w:szCs w:val="24"/>
-        </w:rPr>
-        <w:t xml:space="preserve"> = 0</w:t>
-      </w:r>
-      <w:r>
-        <w:rPr>
-          <w:rFonts w:hint="eastAsia"/>
-          <w:b/>
-          <w:sz w:val="24"/>
-          <w:szCs w:val="24"/>
-        </w:rPr>
-        <w:t>。</w:t>
-      </w:r>
-      <w:r>
-        <w:rPr>
-          <w:rFonts w:hint="eastAsia"/>
-          <w:b/>
-          <w:sz w:val="24"/>
-          <w:szCs w:val="24"/>
-        </w:rPr>
-        <w:t>即</w:t>
-      </w:r>
-      <w:proofErr w:type="spellStart"/>
-      <w:r>
-        <w:rPr>
-          <w:rFonts w:hint="eastAsia"/>
-          <w:b/>
-          <w:sz w:val="24"/>
-          <w:szCs w:val="24"/>
-        </w:rPr>
-        <w:t>vj</w:t>
-      </w:r>
-      <w:proofErr w:type="spellEnd"/>
-      <w:r>
-        <w:rPr>
-          <w:b/>
-          <w:sz w:val="24"/>
-          <w:szCs w:val="24"/>
-        </w:rPr>
-        <w:t xml:space="preserve"> </w:t>
-      </w:r>
-      <w:r>
-        <w:rPr>
-          <w:rFonts w:hint="eastAsia"/>
-          <w:b/>
-          <w:sz w:val="24"/>
-          <w:szCs w:val="24"/>
-        </w:rPr>
-        <w:t>=</w:t>
-      </w:r>
-      <w:r>
-        <w:rPr>
-          <w:b/>
-          <w:sz w:val="24"/>
-          <w:szCs w:val="24"/>
-        </w:rPr>
-        <w:t xml:space="preserve"> </w:t>
-      </w:r>
-      <w:r>
-        <w:rPr>
-          <w:rFonts w:hint="eastAsia"/>
-          <w:b/>
-          <w:sz w:val="24"/>
-          <w:szCs w:val="24"/>
-        </w:rPr>
-        <w:t>0，所以</w:t>
-      </w:r>
-      <w:r>
-        <w:rPr>
-          <w:rFonts w:hint="eastAsia"/>
-          <w:b/>
-          <w:sz w:val="24"/>
-          <w:szCs w:val="24"/>
-        </w:rPr>
-        <w:t>{0} = U</w:t>
+          <w:rFonts w:hint="eastAsia"/>
+          <w:b/>
+          <w:sz w:val="24"/>
+          <w:szCs w:val="24"/>
+        </w:rPr>
+        <w:t>0，所以{0} = U</w:t>
       </w:r>
       <w:r>
         <w:rPr>
@@ -8312,6 +8177,7 @@
           <w:sz w:val="24"/>
           <w:szCs w:val="24"/>
         </w:rPr>
+        <w:lastRenderedPageBreak/>
         <w:t>证：设B1和B2是V的两个基， 则B1</w:t>
       </w:r>
       <w:r>
@@ -8330,17 +8196,7 @@
           <w:sz w:val="24"/>
           <w:szCs w:val="24"/>
         </w:rPr>
-        <w:t>线性无关，B2张成V，所以</w:t>
-      </w:r>
-      <w:r>
-        <w:rPr>
-          <w:rFonts w:hint="eastAsia"/>
-          <w:b/>
-          <w:sz w:val="24"/>
-          <w:szCs w:val="24"/>
-        </w:rPr>
-        <w:lastRenderedPageBreak/>
-        <w:t>B1长度小于等于B2；同理， B2长度小于等于B1，所以</w:t>
+        <w:t>线性无关，B2张成V，所以B1长度小于等于B2；同理， B2长度小于等于B1，所以</w:t>
       </w:r>
       <w:r>
         <w:rPr>
@@ -9375,7 +9231,16 @@
           <w:sz w:val="24"/>
           <w:szCs w:val="24"/>
         </w:rPr>
-        <w:t xml:space="preserve"> = a0(v)</w:t>
+        <w:t xml:space="preserve"> = </w:t>
+      </w:r>
+      <w:r>
+        <w:rPr>
+          <w:b/>
+          <w:sz w:val="24"/>
+          <w:szCs w:val="24"/>
+        </w:rPr>
+        <w:lastRenderedPageBreak/>
+        <w:t>a0(v)</w:t>
       </w:r>
       <w:r>
         <w:rPr>
@@ -9434,7 +9299,6 @@
           <w:sz w:val="24"/>
           <w:szCs w:val="24"/>
         </w:rPr>
-        <w:lastRenderedPageBreak/>
         <w:t>恒等</w:t>
       </w:r>
       <w:r>
@@ -9526,7 +9390,6 @@
         </w:numPr>
         <w:ind w:firstLineChars="0"/>
         <w:rPr>
-          <w:rFonts w:hint="eastAsia"/>
           <w:b/>
           <w:sz w:val="24"/>
           <w:szCs w:val="24"/>
@@ -9600,10 +9463,527 @@
           <w:sz w:val="24"/>
           <w:szCs w:val="24"/>
         </w:rPr>
+        <w:t>P(R),</w:t>
+      </w:r>
+      <w:r>
+        <w:rPr>
+          <w:b/>
+          <w:sz w:val="24"/>
+          <w:szCs w:val="24"/>
+        </w:rPr>
+        <w:t xml:space="preserve"> </w:t>
+      </w:r>
+      <w:r>
+        <w:rPr>
+          <w:b/>
+          <w:sz w:val="24"/>
+          <w:szCs w:val="24"/>
+        </w:rPr>
         <w:t>P(R)</w:t>
       </w:r>
       <w:r>
         <w:rPr>
+          <w:rFonts w:hint="eastAsia"/>
+          <w:b/>
+          <w:sz w:val="24"/>
+          <w:szCs w:val="24"/>
+        </w:rPr>
+        <w:t>)</w:t>
+      </w:r>
+    </w:p>
+    <w:p>
+      <w:pPr>
+        <w:pStyle w:val="a3"/>
+        <w:numPr>
+          <w:ilvl w:val="0"/>
+          <w:numId w:val="43"/>
+        </w:numPr>
+        <w:ind w:firstLineChars="0"/>
+        <w:rPr>
+          <w:b/>
+          <w:sz w:val="24"/>
+          <w:szCs w:val="24"/>
+        </w:rPr>
+      </w:pPr>
+      <w:r>
+        <w:rPr>
+          <w:rFonts w:hint="eastAsia"/>
+          <w:b/>
+          <w:sz w:val="24"/>
+          <w:szCs w:val="24"/>
+        </w:rPr>
+        <w:t>积分映射：</w:t>
+      </w:r>
+      <w:proofErr w:type="spellStart"/>
+      <w:r>
+        <w:rPr>
+          <w:rFonts w:hint="eastAsia"/>
+          <w:b/>
+          <w:sz w:val="24"/>
+          <w:szCs w:val="24"/>
+        </w:rPr>
+        <w:t>Tp</w:t>
+      </w:r>
+      <w:proofErr w:type="spellEnd"/>
+      <w:r>
+        <w:rPr>
+          <w:rFonts w:hint="eastAsia"/>
+          <w:b/>
+          <w:sz w:val="24"/>
+          <w:szCs w:val="24"/>
+        </w:rPr>
+        <w:t xml:space="preserve"> = </w:t>
+      </w:r>
+      <w:r>
+        <w:rPr>
+          <w:rFonts w:hint="eastAsia"/>
+          <w:b/>
+          <w:sz w:val="24"/>
+          <w:szCs w:val="24"/>
+        </w:rPr>
+        <w:t>∫</w:t>
+      </w:r>
+      <w:r>
+        <w:rPr>
+          <w:rFonts w:hint="eastAsia"/>
+          <w:b/>
+          <w:sz w:val="24"/>
+          <w:szCs w:val="24"/>
+          <w:vertAlign w:val="superscript"/>
+        </w:rPr>
+        <w:t>0</w:t>
+      </w:r>
+      <w:r>
+        <w:rPr>
+          <w:b/>
+          <w:sz w:val="24"/>
+          <w:szCs w:val="24"/>
+          <w:vertAlign w:val="subscript"/>
+        </w:rPr>
+        <w:t>1</w:t>
+      </w:r>
+      <w:r>
+        <w:rPr>
+          <w:b/>
+          <w:sz w:val="24"/>
+          <w:szCs w:val="24"/>
+        </w:rPr>
+        <w:t>p</w:t>
+      </w:r>
+      <w:r>
+        <w:rPr>
+          <w:b/>
+          <w:sz w:val="24"/>
+          <w:szCs w:val="24"/>
+        </w:rPr>
+        <w:t>(x)dx</w:t>
+      </w:r>
+      <w:r>
+        <w:rPr>
+          <w:b/>
+          <w:sz w:val="24"/>
+          <w:szCs w:val="24"/>
+        </w:rPr>
+        <w:t>, T</w:t>
+      </w:r>
+      <w:r>
+        <w:rPr>
+          <w:rFonts w:hint="eastAsia"/>
+          <w:b/>
+          <w:sz w:val="24"/>
+          <w:szCs w:val="24"/>
+        </w:rPr>
+        <w:t>∈</w:t>
+      </w:r>
+      <w:r>
+        <w:rPr>
+          <w:rFonts w:hint="eastAsia"/>
+          <w:b/>
+          <w:sz w:val="24"/>
+          <w:szCs w:val="24"/>
+        </w:rPr>
+        <w:t>L(</w:t>
+      </w:r>
+      <w:r>
+        <w:rPr>
+          <w:b/>
+          <w:sz w:val="24"/>
+          <w:szCs w:val="24"/>
+        </w:rPr>
+        <w:t>P(R),</w:t>
+      </w:r>
+      <w:r>
+        <w:rPr>
+          <w:b/>
+          <w:sz w:val="24"/>
+          <w:szCs w:val="24"/>
+        </w:rPr>
+        <w:t xml:space="preserve"> </w:t>
+      </w:r>
+      <w:r>
+        <w:rPr>
+          <w:b/>
+          <w:sz w:val="24"/>
+          <w:szCs w:val="24"/>
+        </w:rPr>
+        <w:t>R</w:t>
+      </w:r>
+      <w:r>
+        <w:rPr>
+          <w:rFonts w:hint="eastAsia"/>
+          <w:b/>
+          <w:sz w:val="24"/>
+          <w:szCs w:val="24"/>
+        </w:rPr>
+        <w:t>)</w:t>
+      </w:r>
+    </w:p>
+    <w:p>
+      <w:pPr>
+        <w:pStyle w:val="a3"/>
+        <w:numPr>
+          <w:ilvl w:val="0"/>
+          <w:numId w:val="43"/>
+        </w:numPr>
+        <w:ind w:firstLineChars="0"/>
+        <w:rPr>
+          <w:b/>
+          <w:sz w:val="24"/>
+          <w:szCs w:val="24"/>
+        </w:rPr>
+      </w:pPr>
+      <w:r>
+        <w:rPr>
+          <w:b/>
+          <w:sz w:val="24"/>
+          <w:szCs w:val="24"/>
+        </w:rPr>
+        <w:t>x</w:t>
+      </w:r>
+      <w:r>
+        <w:rPr>
+          <w:b/>
+          <w:sz w:val="24"/>
+          <w:szCs w:val="24"/>
+          <w:vertAlign w:val="superscript"/>
+        </w:rPr>
+        <w:t>2</w:t>
+      </w:r>
+      <w:r>
+        <w:rPr>
+          <w:rFonts w:hint="eastAsia"/>
+          <w:b/>
+          <w:sz w:val="24"/>
+          <w:szCs w:val="24"/>
+        </w:rPr>
+        <w:t>乘：(</w:t>
+      </w:r>
+      <w:proofErr w:type="spellStart"/>
+      <w:r>
+        <w:rPr>
+          <w:rFonts w:hint="eastAsia"/>
+          <w:b/>
+          <w:sz w:val="24"/>
+          <w:szCs w:val="24"/>
+        </w:rPr>
+        <w:t>Tp</w:t>
+      </w:r>
+      <w:proofErr w:type="spellEnd"/>
+      <w:r>
+        <w:rPr>
+          <w:b/>
+          <w:sz w:val="24"/>
+          <w:szCs w:val="24"/>
+        </w:rPr>
+        <w:t xml:space="preserve">)(x) = </w:t>
+      </w:r>
+      <w:r>
+        <w:rPr>
+          <w:b/>
+          <w:sz w:val="24"/>
+          <w:szCs w:val="24"/>
+        </w:rPr>
+        <w:t>x</w:t>
+      </w:r>
+      <w:r>
+        <w:rPr>
+          <w:b/>
+          <w:sz w:val="24"/>
+          <w:szCs w:val="24"/>
+          <w:vertAlign w:val="superscript"/>
+        </w:rPr>
+        <w:t>2</w:t>
+      </w:r>
+      <w:r>
+        <w:rPr>
+          <w:b/>
+          <w:sz w:val="24"/>
+          <w:szCs w:val="24"/>
+        </w:rPr>
+        <w:t xml:space="preserve"> </w:t>
+      </w:r>
+      <w:r>
+        <w:rPr>
+          <w:b/>
+          <w:sz w:val="24"/>
+          <w:szCs w:val="24"/>
+        </w:rPr>
+        <w:t>p</w:t>
+      </w:r>
+      <w:r>
+        <w:rPr>
+          <w:b/>
+          <w:sz w:val="24"/>
+          <w:szCs w:val="24"/>
+        </w:rPr>
+        <w:t>(x</w:t>
+      </w:r>
+      <w:r>
+        <w:rPr>
+          <w:b/>
+          <w:sz w:val="24"/>
+          <w:szCs w:val="24"/>
+        </w:rPr>
+        <w:t>), T</w:t>
+      </w:r>
+      <w:r>
+        <w:rPr>
+          <w:rFonts w:hint="eastAsia"/>
+          <w:b/>
+          <w:sz w:val="24"/>
+          <w:szCs w:val="24"/>
+        </w:rPr>
+        <w:t>∈</w:t>
+      </w:r>
+      <w:r>
+        <w:rPr>
+          <w:rFonts w:hint="eastAsia"/>
+          <w:b/>
+          <w:sz w:val="24"/>
+          <w:szCs w:val="24"/>
+        </w:rPr>
+        <w:t>L(</w:t>
+      </w:r>
+      <w:r>
+        <w:rPr>
+          <w:b/>
+          <w:sz w:val="24"/>
+          <w:szCs w:val="24"/>
+        </w:rPr>
+        <w:t>P(R),</w:t>
+      </w:r>
+      <w:r>
+        <w:rPr>
+          <w:b/>
+          <w:sz w:val="24"/>
+          <w:szCs w:val="24"/>
+        </w:rPr>
+        <w:t xml:space="preserve"> </w:t>
+      </w:r>
+      <w:r>
+        <w:rPr>
+          <w:b/>
+          <w:sz w:val="24"/>
+          <w:szCs w:val="24"/>
+        </w:rPr>
+        <w:t>P(R)</w:t>
+      </w:r>
+      <w:r>
+        <w:rPr>
+          <w:rFonts w:hint="eastAsia"/>
+          <w:b/>
+          <w:sz w:val="24"/>
+          <w:szCs w:val="24"/>
+        </w:rPr>
+        <w:t>)</w:t>
+      </w:r>
+    </w:p>
+    <w:p>
+      <w:pPr>
+        <w:pStyle w:val="a3"/>
+        <w:numPr>
+          <w:ilvl w:val="0"/>
+          <w:numId w:val="32"/>
+        </w:numPr>
+        <w:ind w:firstLineChars="0"/>
+        <w:rPr>
+          <w:b/>
+          <w:sz w:val="24"/>
+          <w:szCs w:val="24"/>
+        </w:rPr>
+      </w:pPr>
+      <w:r>
+        <w:rPr>
+          <w:rFonts w:hint="eastAsia"/>
+          <w:b/>
+          <w:sz w:val="24"/>
+          <w:szCs w:val="24"/>
+        </w:rPr>
+        <w:t>定义</w:t>
+      </w:r>
+      <w:r>
+        <w:rPr>
+          <w:rFonts w:hint="eastAsia"/>
+          <w:b/>
+          <w:sz w:val="24"/>
+          <w:szCs w:val="24"/>
+        </w:rPr>
+        <w:t>T(a</w:t>
+      </w:r>
+      <w:r>
+        <w:rPr>
+          <w:b/>
+          <w:sz w:val="24"/>
+          <w:szCs w:val="24"/>
+        </w:rPr>
+        <w:t>1v1+a2v2+…+</w:t>
+      </w:r>
+      <w:proofErr w:type="spellStart"/>
+      <w:r>
+        <w:rPr>
+          <w:b/>
+          <w:sz w:val="24"/>
+          <w:szCs w:val="24"/>
+        </w:rPr>
+        <w:t>anvn</w:t>
+      </w:r>
+      <w:proofErr w:type="spellEnd"/>
+      <w:r>
+        <w:rPr>
+          <w:b/>
+          <w:sz w:val="24"/>
+          <w:szCs w:val="24"/>
+        </w:rPr>
+        <w:t>) = a1w1+a2w2+…+</w:t>
+      </w:r>
+      <w:proofErr w:type="spellStart"/>
+      <w:r>
+        <w:rPr>
+          <w:b/>
+          <w:sz w:val="24"/>
+          <w:szCs w:val="24"/>
+        </w:rPr>
+        <w:t>anwn</w:t>
+      </w:r>
+      <w:proofErr w:type="spellEnd"/>
+      <w:r>
+        <w:rPr>
+          <w:b/>
+          <w:sz w:val="24"/>
+          <w:szCs w:val="24"/>
+        </w:rPr>
+        <w:t>, (v1,v2,…,</w:t>
+      </w:r>
+      <w:proofErr w:type="spellStart"/>
+      <w:r>
+        <w:rPr>
+          <w:b/>
+          <w:sz w:val="24"/>
+          <w:szCs w:val="24"/>
+        </w:rPr>
+        <w:t>vn</w:t>
+      </w:r>
+      <w:proofErr w:type="spellEnd"/>
+      <w:r>
+        <w:rPr>
+          <w:b/>
+          <w:sz w:val="24"/>
+          <w:szCs w:val="24"/>
+        </w:rPr>
+        <w:t>)</w:t>
+      </w:r>
+      <w:r>
+        <w:rPr>
+          <w:rFonts w:hint="eastAsia"/>
+          <w:b/>
+          <w:sz w:val="24"/>
+          <w:szCs w:val="24"/>
+        </w:rPr>
+        <w:t>是V的一个基</w:t>
+      </w:r>
+      <w:r>
+        <w:rPr>
+          <w:rFonts w:hint="eastAsia"/>
+          <w:b/>
+          <w:sz w:val="24"/>
+          <w:szCs w:val="24"/>
+        </w:rPr>
+        <w:t>, w1,w2,</w:t>
+      </w:r>
+      <w:r>
+        <w:rPr>
+          <w:b/>
+          <w:sz w:val="24"/>
+          <w:szCs w:val="24"/>
+        </w:rPr>
+        <w:t>…,</w:t>
+      </w:r>
+      <w:proofErr w:type="spellStart"/>
+      <w:r>
+        <w:rPr>
+          <w:b/>
+          <w:sz w:val="24"/>
+          <w:szCs w:val="24"/>
+        </w:rPr>
+        <w:t>wn</w:t>
+      </w:r>
+      <w:proofErr w:type="spellEnd"/>
+      <w:r>
+        <w:rPr>
+          <w:rFonts w:hint="eastAsia"/>
+          <w:b/>
+          <w:sz w:val="24"/>
+          <w:szCs w:val="24"/>
+        </w:rPr>
+        <w:t>∈</w:t>
+      </w:r>
+      <w:r>
+        <w:rPr>
+          <w:rFonts w:hint="eastAsia"/>
+          <w:b/>
+          <w:sz w:val="24"/>
+          <w:szCs w:val="24"/>
+        </w:rPr>
+        <w:t>W</w:t>
+      </w:r>
+      <w:r>
+        <w:rPr>
+          <w:rFonts w:hint="eastAsia"/>
+          <w:b/>
+          <w:sz w:val="24"/>
+          <w:szCs w:val="24"/>
+        </w:rPr>
+        <w:t>,a1,a2</w:t>
+      </w:r>
+      <w:r>
+        <w:rPr>
+          <w:b/>
+          <w:sz w:val="24"/>
+          <w:szCs w:val="24"/>
+        </w:rPr>
+        <w:t>…,an</w:t>
+      </w:r>
+      <w:r>
+        <w:rPr>
+          <w:rFonts w:hint="eastAsia"/>
+          <w:b/>
+          <w:sz w:val="24"/>
+          <w:szCs w:val="24"/>
+        </w:rPr>
+        <w:t>∈</w:t>
+      </w:r>
+      <w:r>
+        <w:rPr>
+          <w:rFonts w:hint="eastAsia"/>
+          <w:b/>
+          <w:sz w:val="24"/>
+          <w:szCs w:val="24"/>
+        </w:rPr>
+        <w:t>F</w:t>
+      </w:r>
+      <w:r>
+        <w:rPr>
+          <w:rFonts w:hint="eastAsia"/>
           <w:b/>
           <w:sz w:val="24"/>
           <w:szCs w:val="24"/>
@@ -9612,6 +9992,382 @@
       </w:r>
       <w:r>
         <w:rPr>
+          <w:rFonts w:hint="eastAsia"/>
+          <w:b/>
+          <w:sz w:val="24"/>
+          <w:szCs w:val="24"/>
+        </w:rPr>
+        <w:t>证明T</w:t>
+      </w:r>
+      <w:r>
+        <w:rPr>
+          <w:rFonts w:hint="eastAsia"/>
+          <w:b/>
+          <w:sz w:val="24"/>
+          <w:szCs w:val="24"/>
+        </w:rPr>
+        <w:t>是</w:t>
+      </w:r>
+      <w:r>
+        <w:rPr>
+          <w:b/>
+          <w:sz w:val="24"/>
+          <w:szCs w:val="24"/>
+        </w:rPr>
+        <w:t>V</w:t>
+      </w:r>
+      <w:r>
+        <w:rPr>
+          <w:rFonts w:hint="eastAsia"/>
+          <w:b/>
+          <w:sz w:val="24"/>
+          <w:szCs w:val="24"/>
+        </w:rPr>
+        <w:t>到W的</w:t>
+      </w:r>
+      <w:r>
+        <w:rPr>
+          <w:rFonts w:hint="eastAsia"/>
+          <w:b/>
+          <w:sz w:val="24"/>
+          <w:szCs w:val="24"/>
+        </w:rPr>
+        <w:t>线性映射</w:t>
+      </w:r>
+      <w:r>
+        <w:rPr>
+          <w:rFonts w:hint="eastAsia"/>
+          <w:b/>
+          <w:sz w:val="24"/>
+          <w:szCs w:val="24"/>
+        </w:rPr>
+        <w:t>并且</w:t>
+      </w:r>
+      <w:proofErr w:type="spellStart"/>
+      <w:r>
+        <w:rPr>
+          <w:rFonts w:hint="eastAsia"/>
+          <w:b/>
+          <w:sz w:val="24"/>
+          <w:szCs w:val="24"/>
+        </w:rPr>
+        <w:t>T</w:t>
+      </w:r>
+      <w:r>
+        <w:rPr>
+          <w:b/>
+          <w:sz w:val="24"/>
+          <w:szCs w:val="24"/>
+        </w:rPr>
+        <w:t>vj</w:t>
+      </w:r>
+      <w:proofErr w:type="spellEnd"/>
+      <w:r>
+        <w:rPr>
+          <w:b/>
+          <w:sz w:val="24"/>
+          <w:szCs w:val="24"/>
+        </w:rPr>
+        <w:t xml:space="preserve"> = </w:t>
+      </w:r>
+      <w:proofErr w:type="spellStart"/>
+      <w:r>
+        <w:rPr>
+          <w:b/>
+          <w:sz w:val="24"/>
+          <w:szCs w:val="24"/>
+        </w:rPr>
+        <w:t>wj</w:t>
+      </w:r>
+      <w:proofErr w:type="spellEnd"/>
+      <w:r>
+        <w:rPr>
+          <w:b/>
+          <w:sz w:val="24"/>
+          <w:szCs w:val="24"/>
+        </w:rPr>
+        <w:t>, j</w:t>
+      </w:r>
+      <w:r>
+        <w:rPr>
+          <w:rFonts w:hint="eastAsia"/>
+          <w:b/>
+          <w:sz w:val="24"/>
+          <w:szCs w:val="24"/>
+        </w:rPr>
+        <w:t>∈</w:t>
+      </w:r>
+      <w:r>
+        <w:rPr>
+          <w:rFonts w:hint="eastAsia"/>
+          <w:b/>
+          <w:sz w:val="24"/>
+          <w:szCs w:val="24"/>
+        </w:rPr>
+        <w:t>{</w:t>
+      </w:r>
+      <w:r>
+        <w:rPr>
+          <w:b/>
+          <w:sz w:val="24"/>
+          <w:szCs w:val="24"/>
+        </w:rPr>
+        <w:t>1,2,…,n</w:t>
+      </w:r>
+      <w:r>
+        <w:rPr>
+          <w:rFonts w:hint="eastAsia"/>
+          <w:b/>
+          <w:sz w:val="24"/>
+          <w:szCs w:val="24"/>
+        </w:rPr>
+        <w:t>}</w:t>
+      </w:r>
+      <w:r>
+        <w:rPr>
+          <w:rFonts w:hint="eastAsia"/>
+          <w:b/>
+          <w:sz w:val="24"/>
+          <w:szCs w:val="24"/>
+        </w:rPr>
+        <w:t>。</w:t>
+      </w:r>
+    </w:p>
+    <w:p>
+      <w:pPr>
+        <w:pStyle w:val="a3"/>
+        <w:ind w:left="360" w:firstLineChars="0" w:firstLine="0"/>
+        <w:rPr>
+          <w:rFonts w:hint="eastAsia"/>
+          <w:b/>
+          <w:sz w:val="24"/>
+          <w:szCs w:val="24"/>
+        </w:rPr>
+      </w:pPr>
+      <w:r>
+        <w:rPr>
+          <w:rFonts w:hint="eastAsia"/>
+          <w:b/>
+          <w:sz w:val="24"/>
+          <w:szCs w:val="24"/>
+        </w:rPr>
+        <w:t>证明：</w:t>
+      </w:r>
+    </w:p>
+    <w:p>
+      <w:pPr>
+        <w:pStyle w:val="a3"/>
+        <w:numPr>
+          <w:ilvl w:val="0"/>
+          <w:numId w:val="46"/>
+        </w:numPr>
+        <w:ind w:firstLineChars="0"/>
+        <w:rPr>
+          <w:b/>
+          <w:sz w:val="24"/>
+          <w:szCs w:val="24"/>
+        </w:rPr>
+      </w:pPr>
+      <w:proofErr w:type="gramStart"/>
+      <w:r>
+        <w:rPr>
+          <w:rFonts w:hint="eastAsia"/>
+          <w:b/>
+          <w:sz w:val="24"/>
+          <w:szCs w:val="24"/>
+        </w:rPr>
+        <w:t>先证明</w:t>
+      </w:r>
+      <w:proofErr w:type="gramEnd"/>
+      <w:r>
+        <w:rPr>
+          <w:b/>
+          <w:sz w:val="24"/>
+          <w:szCs w:val="24"/>
+        </w:rPr>
+        <w:t>T</w:t>
+      </w:r>
+      <w:r>
+        <w:rPr>
+          <w:rFonts w:hint="eastAsia"/>
+          <w:b/>
+          <w:sz w:val="24"/>
+          <w:szCs w:val="24"/>
+        </w:rPr>
+        <w:t>是V到W的线性映射。</w:t>
+      </w:r>
+      <w:r>
+        <w:rPr>
+          <w:rFonts w:hint="eastAsia"/>
+          <w:b/>
+          <w:sz w:val="24"/>
+          <w:szCs w:val="24"/>
+        </w:rPr>
+        <w:t>设</w:t>
+      </w:r>
+      <w:proofErr w:type="spellStart"/>
+      <w:r>
+        <w:rPr>
+          <w:rFonts w:hint="eastAsia"/>
+          <w:b/>
+          <w:sz w:val="24"/>
+          <w:szCs w:val="24"/>
+        </w:rPr>
+        <w:t>v,u</w:t>
+      </w:r>
+      <w:proofErr w:type="spellEnd"/>
+      <w:r>
+        <w:rPr>
+          <w:rFonts w:hint="eastAsia"/>
+          <w:b/>
+          <w:sz w:val="24"/>
+          <w:szCs w:val="24"/>
+        </w:rPr>
+        <w:t>∈</w:t>
+      </w:r>
+      <w:r>
+        <w:rPr>
+          <w:rFonts w:hint="eastAsia"/>
+          <w:b/>
+          <w:sz w:val="24"/>
+          <w:szCs w:val="24"/>
+        </w:rPr>
+        <w:t>V, 则</w:t>
+      </w:r>
+      <w:r>
+        <w:rPr>
+          <w:rFonts w:hint="eastAsia"/>
+          <w:b/>
+          <w:sz w:val="24"/>
+          <w:szCs w:val="24"/>
+        </w:rPr>
+        <w:t>v和u可表示成：</w:t>
+      </w:r>
+      <w:r>
+        <w:rPr>
+          <w:b/>
+          <w:sz w:val="24"/>
+          <w:szCs w:val="24"/>
+        </w:rPr>
+        <w:t xml:space="preserve">v = </w:t>
+      </w:r>
+      <w:r>
+        <w:rPr>
+          <w:rFonts w:hint="eastAsia"/>
+          <w:b/>
+          <w:sz w:val="24"/>
+          <w:szCs w:val="24"/>
+        </w:rPr>
+        <w:t>a</w:t>
+      </w:r>
+      <w:r>
+        <w:rPr>
+          <w:b/>
+          <w:sz w:val="24"/>
+          <w:szCs w:val="24"/>
+        </w:rPr>
+        <w:t>1v1+a2v2+…+</w:t>
+      </w:r>
+      <w:proofErr w:type="spellStart"/>
+      <w:r>
+        <w:rPr>
+          <w:b/>
+          <w:sz w:val="24"/>
+          <w:szCs w:val="24"/>
+        </w:rPr>
+        <w:t>anvn</w:t>
+      </w:r>
+      <w:proofErr w:type="spellEnd"/>
+      <w:r>
+        <w:rPr>
+          <w:b/>
+          <w:sz w:val="24"/>
+          <w:szCs w:val="24"/>
+        </w:rPr>
+        <w:t>, u = b1v1+b2v2+…+</w:t>
+      </w:r>
+      <w:proofErr w:type="spellStart"/>
+      <w:r>
+        <w:rPr>
+          <w:b/>
+          <w:sz w:val="24"/>
+          <w:szCs w:val="24"/>
+        </w:rPr>
+        <w:t>bnvn</w:t>
+      </w:r>
+      <w:proofErr w:type="spellEnd"/>
+      <w:r>
+        <w:rPr>
+          <w:rFonts w:hint="eastAsia"/>
+          <w:b/>
+          <w:sz w:val="24"/>
+          <w:szCs w:val="24"/>
+        </w:rPr>
+        <w:t>；</w:t>
+      </w:r>
+      <w:r>
+        <w:rPr>
+          <w:b/>
+          <w:sz w:val="24"/>
+          <w:szCs w:val="24"/>
+        </w:rPr>
+        <w:t>T(</w:t>
+      </w:r>
+      <w:proofErr w:type="spellStart"/>
+      <w:r>
+        <w:rPr>
+          <w:b/>
+          <w:sz w:val="24"/>
+          <w:szCs w:val="24"/>
+        </w:rPr>
+        <w:t>u+v</w:t>
+      </w:r>
+      <w:proofErr w:type="spellEnd"/>
+      <w:r>
+        <w:rPr>
+          <w:b/>
+          <w:sz w:val="24"/>
+          <w:szCs w:val="24"/>
+        </w:rPr>
+        <w:t>) = T(</w:t>
+      </w:r>
+      <w:r>
+        <w:rPr>
+          <w:rFonts w:hint="eastAsia"/>
+          <w:b/>
+          <w:sz w:val="24"/>
+          <w:szCs w:val="24"/>
+        </w:rPr>
+        <w:t>a</w:t>
+      </w:r>
+      <w:r>
+        <w:rPr>
+          <w:b/>
+          <w:sz w:val="24"/>
+          <w:szCs w:val="24"/>
+        </w:rPr>
+        <w:t>1v1+a2v2+…+</w:t>
+      </w:r>
+      <w:proofErr w:type="spellStart"/>
+      <w:r>
+        <w:rPr>
+          <w:b/>
+          <w:sz w:val="24"/>
+          <w:szCs w:val="24"/>
+        </w:rPr>
+        <w:t>anvn</w:t>
+      </w:r>
+      <w:proofErr w:type="spellEnd"/>
+      <w:r>
+        <w:rPr>
+          <w:b/>
+          <w:sz w:val="24"/>
+          <w:szCs w:val="24"/>
+        </w:rPr>
+        <w:t>+</w:t>
+      </w:r>
+      <w:r>
+        <w:rPr>
           <w:b/>
           <w:sz w:val="24"/>
           <w:szCs w:val="24"/>
@@ -9624,17 +10380,795 @@
           <w:sz w:val="24"/>
           <w:szCs w:val="24"/>
         </w:rPr>
-        <w:t>P(R)</w:t>
-      </w:r>
-      <w:r>
-        <w:rPr>
-          <w:rFonts w:hint="eastAsia"/>
+        <w:t>b1v1+b2v2+…+</w:t>
+      </w:r>
+      <w:proofErr w:type="spellStart"/>
+      <w:r>
+        <w:rPr>
+          <w:b/>
+          <w:sz w:val="24"/>
+          <w:szCs w:val="24"/>
+        </w:rPr>
+        <w:t>bnvn</w:t>
+      </w:r>
+      <w:proofErr w:type="spellEnd"/>
+      <w:r>
+        <w:rPr>
+          <w:b/>
+          <w:sz w:val="24"/>
+          <w:szCs w:val="24"/>
+        </w:rPr>
+        <w:t>) = T((a1+b1)v1+(a2+b2)v2+…+(</w:t>
+      </w:r>
+      <w:proofErr w:type="spellStart"/>
+      <w:r>
+        <w:rPr>
+          <w:b/>
+          <w:sz w:val="24"/>
+          <w:szCs w:val="24"/>
+        </w:rPr>
+        <w:t>an+bn</w:t>
+      </w:r>
+      <w:proofErr w:type="spellEnd"/>
+      <w:r>
+        <w:rPr>
           <w:b/>
           <w:sz w:val="24"/>
           <w:szCs w:val="24"/>
         </w:rPr>
         <w:t>)</w:t>
       </w:r>
+      <w:proofErr w:type="spellStart"/>
+      <w:r>
+        <w:rPr>
+          <w:b/>
+          <w:sz w:val="24"/>
+          <w:szCs w:val="24"/>
+        </w:rPr>
+        <w:t>vn</w:t>
+      </w:r>
+      <w:proofErr w:type="spellEnd"/>
+      <w:r>
+        <w:rPr>
+          <w:b/>
+          <w:sz w:val="24"/>
+          <w:szCs w:val="24"/>
+        </w:rPr>
+        <w:t>) =</w:t>
+      </w:r>
+      <w:r>
+        <w:rPr>
+          <w:b/>
+          <w:sz w:val="24"/>
+          <w:szCs w:val="24"/>
+        </w:rPr>
+        <w:t>(a1+b1)</w:t>
+      </w:r>
+      <w:r>
+        <w:rPr>
+          <w:b/>
+          <w:sz w:val="24"/>
+          <w:szCs w:val="24"/>
+        </w:rPr>
+        <w:t>w1 +</w:t>
+      </w:r>
+      <w:r>
+        <w:rPr>
+          <w:b/>
+          <w:sz w:val="24"/>
+          <w:szCs w:val="24"/>
+        </w:rPr>
+        <w:t xml:space="preserve"> </w:t>
+      </w:r>
+      <w:r>
+        <w:rPr>
+          <w:b/>
+          <w:sz w:val="24"/>
+          <w:szCs w:val="24"/>
+        </w:rPr>
+        <w:t>(a2+b2)</w:t>
+      </w:r>
+      <w:r>
+        <w:rPr>
+          <w:b/>
+          <w:sz w:val="24"/>
+          <w:szCs w:val="24"/>
+        </w:rPr>
+        <w:t>w2</w:t>
+      </w:r>
+      <w:r>
+        <w:rPr>
+          <w:b/>
+          <w:sz w:val="24"/>
+          <w:szCs w:val="24"/>
+        </w:rPr>
+        <w:t xml:space="preserve"> + … + </w:t>
+      </w:r>
+      <w:r>
+        <w:rPr>
+          <w:b/>
+          <w:sz w:val="24"/>
+          <w:szCs w:val="24"/>
+        </w:rPr>
+        <w:t>(</w:t>
+      </w:r>
+      <w:proofErr w:type="spellStart"/>
+      <w:r>
+        <w:rPr>
+          <w:b/>
+          <w:sz w:val="24"/>
+          <w:szCs w:val="24"/>
+        </w:rPr>
+        <w:t>an+bn</w:t>
+      </w:r>
+      <w:proofErr w:type="spellEnd"/>
+      <w:r>
+        <w:rPr>
+          <w:b/>
+          <w:sz w:val="24"/>
+          <w:szCs w:val="24"/>
+        </w:rPr>
+        <w:t>)</w:t>
+      </w:r>
+      <w:proofErr w:type="spellStart"/>
+      <w:r>
+        <w:rPr>
+          <w:b/>
+          <w:sz w:val="24"/>
+          <w:szCs w:val="24"/>
+        </w:rPr>
+        <w:t>wn</w:t>
+      </w:r>
+      <w:proofErr w:type="spellEnd"/>
+      <w:r>
+        <w:rPr>
+          <w:b/>
+          <w:sz w:val="24"/>
+          <w:szCs w:val="24"/>
+        </w:rPr>
+        <w:t xml:space="preserve"> = a1w1</w:t>
+      </w:r>
+      <w:r>
+        <w:rPr>
+          <w:b/>
+          <w:sz w:val="24"/>
+          <w:szCs w:val="24"/>
+        </w:rPr>
+        <w:t xml:space="preserve"> + a2w2 + … + </w:t>
+      </w:r>
+      <w:proofErr w:type="spellStart"/>
+      <w:r>
+        <w:rPr>
+          <w:b/>
+          <w:sz w:val="24"/>
+          <w:szCs w:val="24"/>
+        </w:rPr>
+        <w:t>anwn</w:t>
+      </w:r>
+      <w:proofErr w:type="spellEnd"/>
+      <w:r>
+        <w:rPr>
+          <w:b/>
+          <w:sz w:val="24"/>
+          <w:szCs w:val="24"/>
+        </w:rPr>
+        <w:t xml:space="preserve"> + b1v1 + … + </w:t>
+      </w:r>
+      <w:proofErr w:type="spellStart"/>
+      <w:r>
+        <w:rPr>
+          <w:b/>
+          <w:sz w:val="24"/>
+          <w:szCs w:val="24"/>
+        </w:rPr>
+        <w:t>bnvn</w:t>
+      </w:r>
+      <w:proofErr w:type="spellEnd"/>
+      <w:r>
+        <w:rPr>
+          <w:b/>
+          <w:sz w:val="24"/>
+          <w:szCs w:val="24"/>
+        </w:rPr>
+        <w:t xml:space="preserve"> = T(u) + T(v)</w:t>
+      </w:r>
+      <w:r>
+        <w:rPr>
+          <w:rFonts w:hint="eastAsia"/>
+          <w:b/>
+          <w:sz w:val="24"/>
+          <w:szCs w:val="24"/>
+        </w:rPr>
+        <w:t>， 所以加性成立；</w:t>
+      </w:r>
+      <w:r>
+        <w:rPr>
+          <w:rFonts w:hint="eastAsia"/>
+          <w:b/>
+          <w:sz w:val="24"/>
+          <w:szCs w:val="24"/>
+        </w:rPr>
+        <w:t>T</w:t>
+      </w:r>
+      <w:r>
+        <w:rPr>
+          <w:b/>
+          <w:sz w:val="24"/>
+          <w:szCs w:val="24"/>
+        </w:rPr>
+        <w:t>(</w:t>
+      </w:r>
+      <w:proofErr w:type="spellStart"/>
+      <w:r>
+        <w:rPr>
+          <w:b/>
+          <w:sz w:val="24"/>
+          <w:szCs w:val="24"/>
+        </w:rPr>
+        <w:t>bv</w:t>
+      </w:r>
+      <w:proofErr w:type="spellEnd"/>
+      <w:r>
+        <w:rPr>
+          <w:b/>
+          <w:sz w:val="24"/>
+          <w:szCs w:val="24"/>
+        </w:rPr>
+        <w:t>) = T(b</w:t>
+      </w:r>
+      <w:r>
+        <w:rPr>
+          <w:rFonts w:hint="eastAsia"/>
+          <w:b/>
+          <w:sz w:val="24"/>
+          <w:szCs w:val="24"/>
+        </w:rPr>
+        <w:t>a</w:t>
+      </w:r>
+      <w:r>
+        <w:rPr>
+          <w:b/>
+          <w:sz w:val="24"/>
+          <w:szCs w:val="24"/>
+        </w:rPr>
+        <w:t>1v1+</w:t>
+      </w:r>
+      <w:r>
+        <w:rPr>
+          <w:b/>
+          <w:sz w:val="24"/>
+          <w:szCs w:val="24"/>
+        </w:rPr>
+        <w:t>b</w:t>
+      </w:r>
+      <w:r>
+        <w:rPr>
+          <w:b/>
+          <w:sz w:val="24"/>
+          <w:szCs w:val="24"/>
+        </w:rPr>
+        <w:t>a2v2+…+</w:t>
+      </w:r>
+      <w:proofErr w:type="spellStart"/>
+      <w:r>
+        <w:rPr>
+          <w:b/>
+          <w:sz w:val="24"/>
+          <w:szCs w:val="24"/>
+        </w:rPr>
+        <w:t>b</w:t>
+      </w:r>
+      <w:r>
+        <w:rPr>
+          <w:b/>
+          <w:sz w:val="24"/>
+          <w:szCs w:val="24"/>
+        </w:rPr>
+        <w:t>anvn</w:t>
+      </w:r>
+      <w:proofErr w:type="spellEnd"/>
+      <w:r>
+        <w:rPr>
+          <w:b/>
+          <w:sz w:val="24"/>
+          <w:szCs w:val="24"/>
+        </w:rPr>
+        <w:t xml:space="preserve">) = </w:t>
+      </w:r>
+      <w:r>
+        <w:rPr>
+          <w:b/>
+          <w:sz w:val="24"/>
+          <w:szCs w:val="24"/>
+        </w:rPr>
+        <w:t>b</w:t>
+      </w:r>
+      <w:r>
+        <w:rPr>
+          <w:b/>
+          <w:sz w:val="24"/>
+          <w:szCs w:val="24"/>
+        </w:rPr>
+        <w:t>a1w1+</w:t>
+      </w:r>
+      <w:r>
+        <w:rPr>
+          <w:b/>
+          <w:sz w:val="24"/>
+          <w:szCs w:val="24"/>
+        </w:rPr>
+        <w:t>b</w:t>
+      </w:r>
+      <w:r>
+        <w:rPr>
+          <w:b/>
+          <w:sz w:val="24"/>
+          <w:szCs w:val="24"/>
+        </w:rPr>
+        <w:t>a2w2+…+</w:t>
+      </w:r>
+      <w:proofErr w:type="spellStart"/>
+      <w:r>
+        <w:rPr>
+          <w:b/>
+          <w:sz w:val="24"/>
+          <w:szCs w:val="24"/>
+        </w:rPr>
+        <w:t>b</w:t>
+      </w:r>
+      <w:r>
+        <w:rPr>
+          <w:b/>
+          <w:sz w:val="24"/>
+          <w:szCs w:val="24"/>
+        </w:rPr>
+        <w:t>anwn</w:t>
+      </w:r>
+      <w:proofErr w:type="spellEnd"/>
+      <w:r>
+        <w:rPr>
+          <w:b/>
+          <w:sz w:val="24"/>
+          <w:szCs w:val="24"/>
+        </w:rPr>
+        <w:t xml:space="preserve"> = </w:t>
+      </w:r>
+      <w:proofErr w:type="spellStart"/>
+      <w:r>
+        <w:rPr>
+          <w:b/>
+          <w:sz w:val="24"/>
+          <w:szCs w:val="24"/>
+        </w:rPr>
+        <w:t>bT</w:t>
+      </w:r>
+      <w:proofErr w:type="spellEnd"/>
+      <w:r>
+        <w:rPr>
+          <w:b/>
+          <w:sz w:val="24"/>
+          <w:szCs w:val="24"/>
+        </w:rPr>
+        <w:t xml:space="preserve">(u), </w:t>
+      </w:r>
+      <w:r>
+        <w:rPr>
+          <w:rFonts w:hint="eastAsia"/>
+          <w:b/>
+          <w:sz w:val="24"/>
+          <w:szCs w:val="24"/>
+        </w:rPr>
+        <w:t>所以齐性成立；所以</w:t>
+      </w:r>
+      <w:r>
+        <w:rPr>
+          <w:rFonts w:hint="eastAsia"/>
+          <w:b/>
+          <w:sz w:val="24"/>
+          <w:szCs w:val="24"/>
+        </w:rPr>
+        <w:t>T是</w:t>
+      </w:r>
+      <w:r>
+        <w:rPr>
+          <w:b/>
+          <w:sz w:val="24"/>
+          <w:szCs w:val="24"/>
+        </w:rPr>
+        <w:t>V</w:t>
+      </w:r>
+      <w:r>
+        <w:rPr>
+          <w:rFonts w:hint="eastAsia"/>
+          <w:b/>
+          <w:sz w:val="24"/>
+          <w:szCs w:val="24"/>
+        </w:rPr>
+        <w:t>到W的线性映射</w:t>
+      </w:r>
+      <w:r>
+        <w:rPr>
+          <w:rFonts w:hint="eastAsia"/>
+          <w:b/>
+          <w:sz w:val="24"/>
+          <w:szCs w:val="24"/>
+        </w:rPr>
+        <w:t>；</w:t>
+      </w:r>
+    </w:p>
+    <w:p>
+      <w:pPr>
+        <w:pStyle w:val="a3"/>
+        <w:numPr>
+          <w:ilvl w:val="0"/>
+          <w:numId w:val="46"/>
+        </w:numPr>
+        <w:ind w:firstLineChars="0"/>
+        <w:rPr>
+          <w:rFonts w:hint="eastAsia"/>
+          <w:b/>
+          <w:sz w:val="24"/>
+          <w:szCs w:val="24"/>
+        </w:rPr>
+      </w:pPr>
+      <w:r>
+        <w:rPr>
+          <w:rFonts w:hint="eastAsia"/>
+          <w:b/>
+          <w:sz w:val="24"/>
+          <w:szCs w:val="24"/>
+        </w:rPr>
+        <w:t>再证明</w:t>
+      </w:r>
+      <w:proofErr w:type="spellStart"/>
+      <w:r>
+        <w:rPr>
+          <w:rFonts w:hint="eastAsia"/>
+          <w:b/>
+          <w:sz w:val="24"/>
+          <w:szCs w:val="24"/>
+        </w:rPr>
+        <w:t>T</w:t>
+      </w:r>
+      <w:r>
+        <w:rPr>
+          <w:b/>
+          <w:sz w:val="24"/>
+          <w:szCs w:val="24"/>
+        </w:rPr>
+        <w:t>vj</w:t>
+      </w:r>
+      <w:proofErr w:type="spellEnd"/>
+      <w:r>
+        <w:rPr>
+          <w:b/>
+          <w:sz w:val="24"/>
+          <w:szCs w:val="24"/>
+        </w:rPr>
+        <w:t xml:space="preserve"> = </w:t>
+      </w:r>
+      <w:proofErr w:type="spellStart"/>
+      <w:r>
+        <w:rPr>
+          <w:b/>
+          <w:sz w:val="24"/>
+          <w:szCs w:val="24"/>
+        </w:rPr>
+        <w:t>wj</w:t>
+      </w:r>
+      <w:proofErr w:type="spellEnd"/>
+      <w:r>
+        <w:rPr>
+          <w:rFonts w:hint="eastAsia"/>
+          <w:b/>
+          <w:sz w:val="24"/>
+          <w:szCs w:val="24"/>
+        </w:rPr>
+        <w:t>。</w:t>
+      </w:r>
+      <w:r>
+        <w:rPr>
+          <w:rFonts w:hint="eastAsia"/>
+          <w:b/>
+          <w:sz w:val="24"/>
+          <w:szCs w:val="24"/>
+        </w:rPr>
+        <w:t>设</w:t>
+      </w:r>
+      <w:r>
+        <w:rPr>
+          <w:rFonts w:hint="eastAsia"/>
+          <w:b/>
+          <w:sz w:val="24"/>
+          <w:szCs w:val="24"/>
+        </w:rPr>
+        <w:t>v</w:t>
+      </w:r>
+      <w:r>
+        <w:rPr>
+          <w:rFonts w:hint="eastAsia"/>
+          <w:b/>
+          <w:sz w:val="24"/>
+          <w:szCs w:val="24"/>
+        </w:rPr>
+        <w:t>∈</w:t>
+      </w:r>
+      <w:r>
+        <w:rPr>
+          <w:rFonts w:hint="eastAsia"/>
+          <w:b/>
+          <w:sz w:val="24"/>
+          <w:szCs w:val="24"/>
+        </w:rPr>
+        <w:t>V</w:t>
+      </w:r>
+      <w:r>
+        <w:rPr>
+          <w:rFonts w:hint="eastAsia"/>
+          <w:b/>
+          <w:sz w:val="24"/>
+          <w:szCs w:val="24"/>
+        </w:rPr>
+        <w:t>，则v可表示成</w:t>
+      </w:r>
+      <w:r>
+        <w:rPr>
+          <w:b/>
+          <w:sz w:val="24"/>
+          <w:szCs w:val="24"/>
+        </w:rPr>
+        <w:t xml:space="preserve">v = </w:t>
+      </w:r>
+      <w:r>
+        <w:rPr>
+          <w:rFonts w:hint="eastAsia"/>
+          <w:b/>
+          <w:sz w:val="24"/>
+          <w:szCs w:val="24"/>
+        </w:rPr>
+        <w:t>a</w:t>
+      </w:r>
+      <w:r>
+        <w:rPr>
+          <w:b/>
+          <w:sz w:val="24"/>
+          <w:szCs w:val="24"/>
+        </w:rPr>
+        <w:t>1v1+a2v2+…+</w:t>
+      </w:r>
+      <w:proofErr w:type="spellStart"/>
+      <w:r>
+        <w:rPr>
+          <w:b/>
+          <w:sz w:val="24"/>
+          <w:szCs w:val="24"/>
+        </w:rPr>
+        <w:t>anvn</w:t>
+      </w:r>
+      <w:proofErr w:type="spellEnd"/>
+      <w:r>
+        <w:rPr>
+          <w:rFonts w:hint="eastAsia"/>
+          <w:b/>
+          <w:sz w:val="24"/>
+          <w:szCs w:val="24"/>
+        </w:rPr>
+        <w:t>，所以</w:t>
+      </w:r>
+      <w:proofErr w:type="spellStart"/>
+      <w:r>
+        <w:rPr>
+          <w:rFonts w:hint="eastAsia"/>
+          <w:b/>
+          <w:sz w:val="24"/>
+          <w:szCs w:val="24"/>
+        </w:rPr>
+        <w:t>Tv</w:t>
+      </w:r>
+      <w:proofErr w:type="spellEnd"/>
+      <w:r>
+        <w:rPr>
+          <w:rFonts w:hint="eastAsia"/>
+          <w:b/>
+          <w:sz w:val="24"/>
+          <w:szCs w:val="24"/>
+        </w:rPr>
+        <w:t xml:space="preserve"> = T(</w:t>
+      </w:r>
+      <w:r>
+        <w:rPr>
+          <w:rFonts w:hint="eastAsia"/>
+          <w:b/>
+          <w:sz w:val="24"/>
+          <w:szCs w:val="24"/>
+        </w:rPr>
+        <w:t>a</w:t>
+      </w:r>
+      <w:r>
+        <w:rPr>
+          <w:b/>
+          <w:sz w:val="24"/>
+          <w:szCs w:val="24"/>
+        </w:rPr>
+        <w:t>1v1+a2v2+…+</w:t>
+      </w:r>
+      <w:proofErr w:type="spellStart"/>
+      <w:r>
+        <w:rPr>
+          <w:b/>
+          <w:sz w:val="24"/>
+          <w:szCs w:val="24"/>
+        </w:rPr>
+        <w:t>anvn</w:t>
+      </w:r>
+      <w:proofErr w:type="spellEnd"/>
+      <w:r>
+        <w:rPr>
+          <w:b/>
+          <w:sz w:val="24"/>
+          <w:szCs w:val="24"/>
+        </w:rPr>
+        <w:t>)</w:t>
+      </w:r>
+      <w:r>
+        <w:rPr>
+          <w:rFonts w:hint="eastAsia"/>
+          <w:b/>
+          <w:sz w:val="24"/>
+          <w:szCs w:val="24"/>
+        </w:rPr>
+        <w:t xml:space="preserve"> = </w:t>
+      </w:r>
+      <w:r>
+        <w:rPr>
+          <w:b/>
+          <w:sz w:val="24"/>
+          <w:szCs w:val="24"/>
+        </w:rPr>
+        <w:t xml:space="preserve">a1Tv1 + a2Tv2 + … + </w:t>
+      </w:r>
+      <w:proofErr w:type="spellStart"/>
+      <w:r>
+        <w:rPr>
+          <w:b/>
+          <w:sz w:val="24"/>
+          <w:szCs w:val="24"/>
+        </w:rPr>
+        <w:t>anTvn</w:t>
+      </w:r>
+      <w:proofErr w:type="spellEnd"/>
+      <w:r>
+        <w:rPr>
+          <w:b/>
+          <w:sz w:val="24"/>
+          <w:szCs w:val="24"/>
+        </w:rPr>
+        <w:t>(</w:t>
+      </w:r>
+      <w:r>
+        <w:rPr>
+          <w:rFonts w:hint="eastAsia"/>
+          <w:b/>
+          <w:sz w:val="24"/>
+          <w:szCs w:val="24"/>
+        </w:rPr>
+        <w:t>加性和齐性</w:t>
+      </w:r>
+      <w:r>
+        <w:rPr>
+          <w:b/>
+          <w:sz w:val="24"/>
+          <w:szCs w:val="24"/>
+        </w:rPr>
+        <w:t>)</w:t>
+      </w:r>
+      <w:r>
+        <w:rPr>
+          <w:b/>
+          <w:sz w:val="24"/>
+          <w:szCs w:val="24"/>
+        </w:rPr>
+        <w:t xml:space="preserve"> = </w:t>
+      </w:r>
+      <w:r>
+        <w:rPr>
+          <w:b/>
+          <w:sz w:val="24"/>
+          <w:szCs w:val="24"/>
+        </w:rPr>
+        <w:t>a1w1+a2w2+…+</w:t>
+      </w:r>
+      <w:proofErr w:type="spellStart"/>
+      <w:r>
+        <w:rPr>
+          <w:b/>
+          <w:sz w:val="24"/>
+          <w:szCs w:val="24"/>
+        </w:rPr>
+        <w:t>anwn</w:t>
+      </w:r>
+      <w:proofErr w:type="spellEnd"/>
+      <w:r>
+        <w:rPr>
+          <w:rFonts w:hint="eastAsia"/>
+          <w:b/>
+          <w:sz w:val="24"/>
+          <w:szCs w:val="24"/>
+        </w:rPr>
+        <w:t>，所以Tv1 = w1, Tv2 = w2</w:t>
+      </w:r>
+      <w:r>
+        <w:rPr>
+          <w:b/>
+          <w:sz w:val="24"/>
+          <w:szCs w:val="24"/>
+        </w:rPr>
+        <w:t>,</w:t>
+      </w:r>
+      <w:r>
+        <w:rPr>
+          <w:rFonts w:hint="eastAsia"/>
+          <w:b/>
+          <w:sz w:val="24"/>
+          <w:szCs w:val="24"/>
+        </w:rPr>
+        <w:t xml:space="preserve"> </w:t>
+      </w:r>
+      <w:r>
+        <w:rPr>
+          <w:b/>
+          <w:sz w:val="24"/>
+          <w:szCs w:val="24"/>
+        </w:rPr>
+        <w:t xml:space="preserve">… , </w:t>
+      </w:r>
+      <w:proofErr w:type="spellStart"/>
+      <w:r>
+        <w:rPr>
+          <w:b/>
+          <w:sz w:val="24"/>
+          <w:szCs w:val="24"/>
+        </w:rPr>
+        <w:t>Tvn</w:t>
+      </w:r>
+      <w:proofErr w:type="spellEnd"/>
+      <w:r>
+        <w:rPr>
+          <w:b/>
+          <w:sz w:val="24"/>
+          <w:szCs w:val="24"/>
+        </w:rPr>
+        <w:t xml:space="preserve"> = </w:t>
+      </w:r>
+      <w:proofErr w:type="spellStart"/>
+      <w:r>
+        <w:rPr>
+          <w:b/>
+          <w:sz w:val="24"/>
+          <w:szCs w:val="24"/>
+        </w:rPr>
+        <w:t>wn</w:t>
+      </w:r>
+      <w:proofErr w:type="spellEnd"/>
+      <w:r>
+        <w:rPr>
+          <w:b/>
+          <w:sz w:val="24"/>
+          <w:szCs w:val="24"/>
+        </w:rPr>
+        <w:t>,</w:t>
+      </w:r>
+      <w:r>
+        <w:rPr>
+          <w:rFonts w:hint="eastAsia"/>
+          <w:b/>
+          <w:sz w:val="24"/>
+          <w:szCs w:val="24"/>
+        </w:rPr>
+        <w:t>命题得证。</w:t>
+      </w:r>
+      <w:bookmarkStart w:id="0" w:name="_GoBack"/>
+      <w:bookmarkEnd w:id="0"/>
     </w:p>
     <w:sectPr>
       <w:footerReference w:type="default" r:id="rId8"/>
@@ -9676,6 +11210,7 @@
         <w:docPartUnique/>
       </w:docPartObj>
     </w:sdtPr>
+    <w:sdtEndPr/>
     <w:sdtContent>
       <w:p>
         <w:pPr>
@@ -9696,7 +11231,7 @@
             <w:noProof/>
             <w:lang w:val="zh-CN"/>
           </w:rPr>
-          <w:t>1</w:t>
+          <w:t>8</w:t>
         </w:r>
         <w:r>
           <w:fldChar w:fldCharType="end"/>
@@ -11959,6 +13494,95 @@
     </w:lvl>
   </w:abstractNum>
   <w:abstractNum w:abstractNumId="25" w15:restartNumberingAfterBreak="0">
+    <w:nsid w:val="4E804D65"/>
+    <w:multiLevelType w:val="hybridMultilevel"/>
+    <w:tmpl w:val="3FB429C6"/>
+    <w:lvl w:ilvl="0" w:tplc="884EA64E">
+      <w:start w:val="1"/>
+      <w:numFmt w:val="decimal"/>
+      <w:lvlText w:val="(%1)"/>
+      <w:lvlJc w:val="left"/>
+      <w:pPr>
+        <w:ind w:left="720" w:hanging="360"/>
+      </w:pPr>
+      <w:rPr>
+        <w:rFonts w:hint="default"/>
+      </w:rPr>
+    </w:lvl>
+    <w:lvl w:ilvl="1" w:tplc="04090019" w:tentative="1">
+      <w:start w:val="1"/>
+      <w:numFmt w:val="lowerLetter"/>
+      <w:lvlText w:val="%2)"/>
+      <w:lvlJc w:val="left"/>
+      <w:pPr>
+        <w:ind w:left="1200" w:hanging="420"/>
+      </w:pPr>
+    </w:lvl>
+    <w:lvl w:ilvl="2" w:tplc="0409001B" w:tentative="1">
+      <w:start w:val="1"/>
+      <w:numFmt w:val="lowerRoman"/>
+      <w:lvlText w:val="%3."/>
+      <w:lvlJc w:val="right"/>
+      <w:pPr>
+        <w:ind w:left="1620" w:hanging="420"/>
+      </w:pPr>
+    </w:lvl>
+    <w:lvl w:ilvl="3" w:tplc="0409000F" w:tentative="1">
+      <w:start w:val="1"/>
+      <w:numFmt w:val="decimal"/>
+      <w:lvlText w:val="%4."/>
+      <w:lvlJc w:val="left"/>
+      <w:pPr>
+        <w:ind w:left="2040" w:hanging="420"/>
+      </w:pPr>
+    </w:lvl>
+    <w:lvl w:ilvl="4" w:tplc="04090019" w:tentative="1">
+      <w:start w:val="1"/>
+      <w:numFmt w:val="lowerLetter"/>
+      <w:lvlText w:val="%5)"/>
+      <w:lvlJc w:val="left"/>
+      <w:pPr>
+        <w:ind w:left="2460" w:hanging="420"/>
+      </w:pPr>
+    </w:lvl>
+    <w:lvl w:ilvl="5" w:tplc="0409001B" w:tentative="1">
+      <w:start w:val="1"/>
+      <w:numFmt w:val="lowerRoman"/>
+      <w:lvlText w:val="%6."/>
+      <w:lvlJc w:val="right"/>
+      <w:pPr>
+        <w:ind w:left="2880" w:hanging="420"/>
+      </w:pPr>
+    </w:lvl>
+    <w:lvl w:ilvl="6" w:tplc="0409000F" w:tentative="1">
+      <w:start w:val="1"/>
+      <w:numFmt w:val="decimal"/>
+      <w:lvlText w:val="%7."/>
+      <w:lvlJc w:val="left"/>
+      <w:pPr>
+        <w:ind w:left="3300" w:hanging="420"/>
+      </w:pPr>
+    </w:lvl>
+    <w:lvl w:ilvl="7" w:tplc="04090019" w:tentative="1">
+      <w:start w:val="1"/>
+      <w:numFmt w:val="lowerLetter"/>
+      <w:lvlText w:val="%8)"/>
+      <w:lvlJc w:val="left"/>
+      <w:pPr>
+        <w:ind w:left="3720" w:hanging="420"/>
+      </w:pPr>
+    </w:lvl>
+    <w:lvl w:ilvl="8" w:tplc="0409001B" w:tentative="1">
+      <w:start w:val="1"/>
+      <w:numFmt w:val="lowerRoman"/>
+      <w:lvlText w:val="%9."/>
+      <w:lvlJc w:val="right"/>
+      <w:pPr>
+        <w:ind w:left="4140" w:hanging="420"/>
+      </w:pPr>
+    </w:lvl>
+  </w:abstractNum>
+  <w:abstractNum w:abstractNumId="26" w15:restartNumberingAfterBreak="0">
     <w:nsid w:val="4EE32074"/>
     <w:multiLevelType w:val="hybridMultilevel"/>
     <w:tmpl w:val="25405548"/>
@@ -12047,7 +13671,7 @@
       </w:pPr>
     </w:lvl>
   </w:abstractNum>
-  <w:abstractNum w:abstractNumId="26" w15:restartNumberingAfterBreak="0">
+  <w:abstractNum w:abstractNumId="27" w15:restartNumberingAfterBreak="0">
     <w:nsid w:val="51BE26EA"/>
     <w:multiLevelType w:val="hybridMultilevel"/>
     <w:tmpl w:val="93604444"/>
@@ -12136,7 +13760,7 @@
       </w:pPr>
     </w:lvl>
   </w:abstractNum>
-  <w:abstractNum w:abstractNumId="27" w15:restartNumberingAfterBreak="0">
+  <w:abstractNum w:abstractNumId="28" w15:restartNumberingAfterBreak="0">
     <w:nsid w:val="52B93DFA"/>
     <w:multiLevelType w:val="hybridMultilevel"/>
     <w:tmpl w:val="9F6C5C20"/>
@@ -12225,7 +13849,7 @@
       </w:pPr>
     </w:lvl>
   </w:abstractNum>
-  <w:abstractNum w:abstractNumId="28" w15:restartNumberingAfterBreak="0">
+  <w:abstractNum w:abstractNumId="29" w15:restartNumberingAfterBreak="0">
     <w:nsid w:val="53AE7910"/>
     <w:multiLevelType w:val="hybridMultilevel"/>
     <w:tmpl w:val="6C9869E4"/>
@@ -12314,7 +13938,7 @@
       </w:pPr>
     </w:lvl>
   </w:abstractNum>
-  <w:abstractNum w:abstractNumId="29" w15:restartNumberingAfterBreak="0">
+  <w:abstractNum w:abstractNumId="30" w15:restartNumberingAfterBreak="0">
     <w:nsid w:val="559C0F5D"/>
     <w:multiLevelType w:val="hybridMultilevel"/>
     <w:tmpl w:val="3968ACD6"/>
@@ -12403,7 +14027,7 @@
       </w:pPr>
     </w:lvl>
   </w:abstractNum>
-  <w:abstractNum w:abstractNumId="30" w15:restartNumberingAfterBreak="0">
+  <w:abstractNum w:abstractNumId="31" w15:restartNumberingAfterBreak="0">
     <w:nsid w:val="56C7478F"/>
     <w:multiLevelType w:val="hybridMultilevel"/>
     <w:tmpl w:val="0802A070"/>
@@ -12492,7 +14116,7 @@
       </w:pPr>
     </w:lvl>
   </w:abstractNum>
-  <w:abstractNum w:abstractNumId="31" w15:restartNumberingAfterBreak="0">
+  <w:abstractNum w:abstractNumId="32" w15:restartNumberingAfterBreak="0">
     <w:nsid w:val="5A4850C6"/>
     <w:multiLevelType w:val="hybridMultilevel"/>
     <w:tmpl w:val="075E200E"/>
@@ -12581,7 +14205,7 @@
       </w:pPr>
     </w:lvl>
   </w:abstractNum>
-  <w:abstractNum w:abstractNumId="32" w15:restartNumberingAfterBreak="0">
+  <w:abstractNum w:abstractNumId="33" w15:restartNumberingAfterBreak="0">
     <w:nsid w:val="61AE2373"/>
     <w:multiLevelType w:val="hybridMultilevel"/>
     <w:tmpl w:val="E6DAF22E"/>
@@ -12670,7 +14294,7 @@
       </w:pPr>
     </w:lvl>
   </w:abstractNum>
-  <w:abstractNum w:abstractNumId="33" w15:restartNumberingAfterBreak="0">
+  <w:abstractNum w:abstractNumId="34" w15:restartNumberingAfterBreak="0">
     <w:nsid w:val="64782DE0"/>
     <w:multiLevelType w:val="hybridMultilevel"/>
     <w:tmpl w:val="612C2B42"/>
@@ -12759,7 +14383,7 @@
       </w:pPr>
     </w:lvl>
   </w:abstractNum>
-  <w:abstractNum w:abstractNumId="34" w15:restartNumberingAfterBreak="0">
+  <w:abstractNum w:abstractNumId="35" w15:restartNumberingAfterBreak="0">
     <w:nsid w:val="66AB7FD7"/>
     <w:multiLevelType w:val="hybridMultilevel"/>
     <w:tmpl w:val="70A6F736"/>
@@ -12848,7 +14472,7 @@
       </w:pPr>
     </w:lvl>
   </w:abstractNum>
-  <w:abstractNum w:abstractNumId="35" w15:restartNumberingAfterBreak="0">
+  <w:abstractNum w:abstractNumId="36" w15:restartNumberingAfterBreak="0">
     <w:nsid w:val="68636176"/>
     <w:multiLevelType w:val="hybridMultilevel"/>
     <w:tmpl w:val="742A05A2"/>
@@ -12937,7 +14561,7 @@
       </w:pPr>
     </w:lvl>
   </w:abstractNum>
-  <w:abstractNum w:abstractNumId="36" w15:restartNumberingAfterBreak="0">
+  <w:abstractNum w:abstractNumId="37" w15:restartNumberingAfterBreak="0">
     <w:nsid w:val="6A9F1836"/>
     <w:multiLevelType w:val="hybridMultilevel"/>
     <w:tmpl w:val="36142DF2"/>
@@ -13026,7 +14650,7 @@
       </w:pPr>
     </w:lvl>
   </w:abstractNum>
-  <w:abstractNum w:abstractNumId="37" w15:restartNumberingAfterBreak="0">
+  <w:abstractNum w:abstractNumId="38" w15:restartNumberingAfterBreak="0">
     <w:nsid w:val="6C22341B"/>
     <w:multiLevelType w:val="hybridMultilevel"/>
     <w:tmpl w:val="9F949DF2"/>
@@ -13115,7 +14739,7 @@
       </w:pPr>
     </w:lvl>
   </w:abstractNum>
-  <w:abstractNum w:abstractNumId="38" w15:restartNumberingAfterBreak="0">
+  <w:abstractNum w:abstractNumId="39" w15:restartNumberingAfterBreak="0">
     <w:nsid w:val="6ED11499"/>
     <w:multiLevelType w:val="hybridMultilevel"/>
     <w:tmpl w:val="27E4C97A"/>
@@ -13204,7 +14828,7 @@
       </w:pPr>
     </w:lvl>
   </w:abstractNum>
-  <w:abstractNum w:abstractNumId="39" w15:restartNumberingAfterBreak="0">
+  <w:abstractNum w:abstractNumId="40" w15:restartNumberingAfterBreak="0">
     <w:nsid w:val="73474520"/>
     <w:multiLevelType w:val="hybridMultilevel"/>
     <w:tmpl w:val="075E200E"/>
@@ -13293,7 +14917,7 @@
       </w:pPr>
     </w:lvl>
   </w:abstractNum>
-  <w:abstractNum w:abstractNumId="40" w15:restartNumberingAfterBreak="0">
+  <w:abstractNum w:abstractNumId="41" w15:restartNumberingAfterBreak="0">
     <w:nsid w:val="73CB7260"/>
     <w:multiLevelType w:val="hybridMultilevel"/>
     <w:tmpl w:val="D7D0E07E"/>
@@ -13382,7 +15006,7 @@
       </w:pPr>
     </w:lvl>
   </w:abstractNum>
-  <w:abstractNum w:abstractNumId="41" w15:restartNumberingAfterBreak="0">
+  <w:abstractNum w:abstractNumId="42" w15:restartNumberingAfterBreak="0">
     <w:nsid w:val="7A055648"/>
     <w:multiLevelType w:val="hybridMultilevel"/>
     <w:tmpl w:val="7494E9C6"/>
@@ -13471,7 +15095,7 @@
       </w:pPr>
     </w:lvl>
   </w:abstractNum>
-  <w:abstractNum w:abstractNumId="42" w15:restartNumberingAfterBreak="0">
+  <w:abstractNum w:abstractNumId="43" w15:restartNumberingAfterBreak="0">
     <w:nsid w:val="7B373EB3"/>
     <w:multiLevelType w:val="hybridMultilevel"/>
     <w:tmpl w:val="51C8E704"/>
@@ -13560,7 +15184,7 @@
       </w:pPr>
     </w:lvl>
   </w:abstractNum>
-  <w:abstractNum w:abstractNumId="43" w15:restartNumberingAfterBreak="0">
+  <w:abstractNum w:abstractNumId="44" w15:restartNumberingAfterBreak="0">
     <w:nsid w:val="7D410C6A"/>
     <w:multiLevelType w:val="hybridMultilevel"/>
     <w:tmpl w:val="E6DAF22E"/>
@@ -13649,7 +15273,7 @@
       </w:pPr>
     </w:lvl>
   </w:abstractNum>
-  <w:abstractNum w:abstractNumId="44" w15:restartNumberingAfterBreak="0">
+  <w:abstractNum w:abstractNumId="45" w15:restartNumberingAfterBreak="0">
     <w:nsid w:val="7E7E6A02"/>
     <w:multiLevelType w:val="hybridMultilevel"/>
     <w:tmpl w:val="E6DAF22E"/>
@@ -13742,10 +15366,10 @@
     <w:abstractNumId w:val="6"/>
   </w:num>
   <w:num w:numId="2">
-    <w:abstractNumId w:val="38"/>
+    <w:abstractNumId w:val="39"/>
   </w:num>
   <w:num w:numId="3">
-    <w:abstractNumId w:val="41"/>
+    <w:abstractNumId w:val="42"/>
   </w:num>
   <w:num w:numId="4">
     <w:abstractNumId w:val="21"/>
@@ -13754,7 +15378,7 @@
     <w:abstractNumId w:val="0"/>
   </w:num>
   <w:num w:numId="6">
-    <w:abstractNumId w:val="26"/>
+    <w:abstractNumId w:val="27"/>
   </w:num>
   <w:num w:numId="7">
     <w:abstractNumId w:val="1"/>
@@ -13763,10 +15387,10 @@
     <w:abstractNumId w:val="3"/>
   </w:num>
   <w:num w:numId="9">
-    <w:abstractNumId w:val="44"/>
+    <w:abstractNumId w:val="45"/>
   </w:num>
   <w:num w:numId="10">
-    <w:abstractNumId w:val="35"/>
+    <w:abstractNumId w:val="36"/>
   </w:num>
   <w:num w:numId="11">
     <w:abstractNumId w:val="18"/>
@@ -13778,19 +15402,19 @@
     <w:abstractNumId w:val="22"/>
   </w:num>
   <w:num w:numId="14">
-    <w:abstractNumId w:val="43"/>
+    <w:abstractNumId w:val="44"/>
   </w:num>
   <w:num w:numId="15">
-    <w:abstractNumId w:val="32"/>
+    <w:abstractNumId w:val="33"/>
   </w:num>
   <w:num w:numId="16">
-    <w:abstractNumId w:val="30"/>
+    <w:abstractNumId w:val="31"/>
   </w:num>
   <w:num w:numId="17">
     <w:abstractNumId w:val="15"/>
   </w:num>
   <w:num w:numId="18">
-    <w:abstractNumId w:val="37"/>
+    <w:abstractNumId w:val="38"/>
   </w:num>
   <w:num w:numId="19">
     <w:abstractNumId w:val="19"/>
@@ -13799,22 +15423,22 @@
     <w:abstractNumId w:val="23"/>
   </w:num>
   <w:num w:numId="21">
-    <w:abstractNumId w:val="39"/>
+    <w:abstractNumId w:val="40"/>
   </w:num>
   <w:num w:numId="22">
-    <w:abstractNumId w:val="34"/>
+    <w:abstractNumId w:val="35"/>
   </w:num>
   <w:num w:numId="23">
-    <w:abstractNumId w:val="31"/>
+    <w:abstractNumId w:val="32"/>
   </w:num>
   <w:num w:numId="24">
     <w:abstractNumId w:val="14"/>
   </w:num>
   <w:num w:numId="25">
-    <w:abstractNumId w:val="28"/>
+    <w:abstractNumId w:val="29"/>
   </w:num>
   <w:num w:numId="26">
-    <w:abstractNumId w:val="25"/>
+    <w:abstractNumId w:val="26"/>
   </w:num>
   <w:num w:numId="27">
     <w:abstractNumId w:val="17"/>
@@ -13823,7 +15447,7 @@
     <w:abstractNumId w:val="5"/>
   </w:num>
   <w:num w:numId="29">
-    <w:abstractNumId w:val="42"/>
+    <w:abstractNumId w:val="43"/>
   </w:num>
   <w:num w:numId="30">
     <w:abstractNumId w:val="7"/>
@@ -13841,19 +15465,19 @@
     <w:abstractNumId w:val="2"/>
   </w:num>
   <w:num w:numId="35">
-    <w:abstractNumId w:val="33"/>
+    <w:abstractNumId w:val="34"/>
   </w:num>
   <w:num w:numId="36">
-    <w:abstractNumId w:val="27"/>
+    <w:abstractNumId w:val="28"/>
   </w:num>
   <w:num w:numId="37">
-    <w:abstractNumId w:val="36"/>
+    <w:abstractNumId w:val="37"/>
   </w:num>
   <w:num w:numId="38">
     <w:abstractNumId w:val="16"/>
   </w:num>
   <w:num w:numId="39">
-    <w:abstractNumId w:val="29"/>
+    <w:abstractNumId w:val="30"/>
   </w:num>
   <w:num w:numId="40">
     <w:abstractNumId w:val="8"/>
@@ -13868,10 +15492,13 @@
     <w:abstractNumId w:val="4"/>
   </w:num>
   <w:num w:numId="44">
-    <w:abstractNumId w:val="40"/>
+    <w:abstractNumId w:val="41"/>
   </w:num>
   <w:num w:numId="45">
     <w:abstractNumId w:val="13"/>
+  </w:num>
+  <w:num w:numId="46">
+    <w:abstractNumId w:val="25"/>
   </w:num>
 </w:numbering>
 </file>
@@ -14642,7 +16269,7 @@
 </file>
 
 <file path=customXml/itemProps1.xml><?xml version="1.0" encoding="utf-8"?>
-<ds:datastoreItem xmlns:ds="http://schemas.openxmlformats.org/officeDocument/2006/customXml" ds:itemID="{5D55E84B-F985-483C-88F3-66DAA1610A28}">
+<ds:datastoreItem xmlns:ds="http://schemas.openxmlformats.org/officeDocument/2006/customXml" ds:itemID="{1B93A715-54A8-49FB-B5E6-64D068ABDF32}">
   <ds:schemaRefs>
     <ds:schemaRef ds:uri="http://schemas.openxmlformats.org/officeDocument/2006/bibliography"/>
   </ds:schemaRefs>

</xml_diff>

<commit_message>
proof of condition of one-to-one and full mapping
</commit_message>
<xml_diff>
--- a/线性代数应该这样学个人笔记.docx
+++ b/线性代数应该这样学个人笔记.docx
@@ -6886,6 +6886,552 @@
           <w:szCs w:val="24"/>
         </w:rPr>
         <w:t xml:space="preserve"> p(x), T∈L(P(R), P(R))</w:t>
+      </w:r>
+    </w:p>
+    <w:p>
+      <w:pPr>
+        <w:pStyle w:val="ListParagraph"/>
+        <w:numPr>
+          <w:ilvl w:val="0"/>
+          <w:numId w:val="10"/>
+        </w:numPr>
+        <w:rPr>
+          <w:b/>
+          <w:b/>
+          <w:sz w:val="24"/>
+          <w:szCs w:val="24"/>
+        </w:rPr>
+      </w:pPr>
+      <w:r>
+        <w:rPr>
+          <w:b/>
+          <w:sz w:val="24"/>
+          <w:szCs w:val="24"/>
+        </w:rPr>
+        <w:t>T</w:t>
+      </w:r>
+      <w:r>
+        <w:rPr>
+          <w:b/>
+          <w:sz w:val="24"/>
+          <w:szCs w:val="24"/>
+        </w:rPr>
+        <w:t>：</w:t>
+      </w:r>
+      <w:r>
+        <w:rPr>
+          <w:b/>
+          <w:sz w:val="24"/>
+          <w:szCs w:val="24"/>
+        </w:rPr>
+        <w:t>Fn→Fm</w:t>
+      </w:r>
+      <w:r>
+        <w:rPr>
+          <w:b/>
+          <w:sz w:val="24"/>
+          <w:szCs w:val="24"/>
+        </w:rPr>
+        <w:t>：设</w:t>
+      </w:r>
+      <w:r>
+        <w:rPr>
+          <w:b/>
+          <w:sz w:val="24"/>
+          <w:szCs w:val="24"/>
+        </w:rPr>
+        <w:t>n</w:t>
+      </w:r>
+      <w:r>
+        <w:rPr>
+          <w:b/>
+          <w:sz w:val="24"/>
+          <w:szCs w:val="24"/>
+        </w:rPr>
+        <w:t>和</w:t>
+      </w:r>
+      <w:r>
+        <w:rPr>
+          <w:b/>
+          <w:sz w:val="24"/>
+          <w:szCs w:val="24"/>
+        </w:rPr>
+        <w:t>m</w:t>
+      </w:r>
+      <w:r>
+        <w:rPr>
+          <w:b/>
+          <w:sz w:val="24"/>
+          <w:szCs w:val="24"/>
+        </w:rPr>
+        <w:t>是正整数，</w:t>
+      </w:r>
+      <w:r>
+        <w:rPr>
+          <w:b/>
+          <w:sz w:val="24"/>
+          <w:szCs w:val="24"/>
+        </w:rPr>
+        <w:t>a</w:t>
+      </w:r>
+      <w:r>
+        <w:rPr>
+          <w:b/>
+          <w:sz w:val="24"/>
+          <w:szCs w:val="24"/>
+          <w:vertAlign w:val="subscript"/>
+        </w:rPr>
+        <w:t>j,k</w:t>
+      </w:r>
+      <w:r>
+        <w:rPr>
+          <w:b/>
+          <w:sz w:val="24"/>
+          <w:szCs w:val="24"/>
+        </w:rPr>
+        <w:t>∈F,</w:t>
+      </w:r>
+      <w:r>
+        <w:rPr>
+          <w:b/>
+          <w:sz w:val="24"/>
+          <w:szCs w:val="24"/>
+        </w:rPr>
+        <w:t xml:space="preserve"> j∈{1,2,…,m}, k∈{1,2,…,n},</w:t>
+      </w:r>
+      <w:r>
+        <w:rPr>
+          <w:b/>
+          <w:sz w:val="24"/>
+          <w:szCs w:val="24"/>
+        </w:rPr>
+        <w:t>定义</w:t>
+      </w:r>
+      <w:r>
+        <w:rPr>
+          <w:b/>
+          <w:sz w:val="24"/>
+          <w:szCs w:val="24"/>
+        </w:rPr>
+        <w:t>T</w:t>
+      </w:r>
+      <w:r>
+        <w:rPr>
+          <w:b/>
+          <w:sz w:val="24"/>
+          <w:szCs w:val="24"/>
+        </w:rPr>
+        <w:t>：</w:t>
+      </w:r>
+      <w:r>
+        <w:rPr>
+          <w:b/>
+          <w:sz w:val="24"/>
+          <w:szCs w:val="24"/>
+        </w:rPr>
+        <w:t>Fn→Fm</w:t>
+      </w:r>
+      <w:r>
+        <w:rPr>
+          <w:b/>
+          <w:sz w:val="24"/>
+          <w:szCs w:val="24"/>
+        </w:rPr>
+        <w:t>如下：</w:t>
+      </w:r>
+    </w:p>
+    <w:p>
+      <w:pPr>
+        <w:pStyle w:val="ListParagraph"/>
+        <w:numPr>
+          <w:ilvl w:val="0"/>
+          <w:numId w:val="0"/>
+        </w:numPr>
+        <w:ind w:left="720" w:hanging="0"/>
+        <w:rPr>
+          <w:b/>
+          <w:b/>
+          <w:sz w:val="24"/>
+          <w:szCs w:val="24"/>
+        </w:rPr>
+      </w:pPr>
+      <w:r>
+        <w:rPr>
+          <w:b/>
+          <w:sz w:val="24"/>
+          <w:szCs w:val="24"/>
+        </w:rPr>
+        <w:t>T(x</w:t>
+      </w:r>
+      <w:r>
+        <w:rPr>
+          <w:b/>
+          <w:sz w:val="24"/>
+          <w:szCs w:val="24"/>
+          <w:vertAlign w:val="subscript"/>
+        </w:rPr>
+        <w:t>1</w:t>
+      </w:r>
+      <w:r>
+        <w:rPr>
+          <w:b/>
+          <w:sz w:val="24"/>
+          <w:szCs w:val="24"/>
+        </w:rPr>
+        <w:t>,x</w:t>
+      </w:r>
+      <w:r>
+        <w:rPr>
+          <w:b/>
+          <w:sz w:val="24"/>
+          <w:szCs w:val="24"/>
+          <w:vertAlign w:val="subscript"/>
+        </w:rPr>
+        <w:t>2</w:t>
+      </w:r>
+      <w:r>
+        <w:rPr>
+          <w:b/>
+          <w:sz w:val="24"/>
+          <w:szCs w:val="24"/>
+        </w:rPr>
+        <w:t>,…,x</w:t>
+      </w:r>
+      <w:r>
+        <w:rPr>
+          <w:b/>
+          <w:sz w:val="24"/>
+          <w:szCs w:val="24"/>
+          <w:vertAlign w:val="subscript"/>
+        </w:rPr>
+        <w:t>n</w:t>
+      </w:r>
+      <w:r>
+        <w:rPr>
+          <w:b/>
+          <w:sz w:val="24"/>
+          <w:szCs w:val="24"/>
+        </w:rPr>
+        <w:t>) = (a</w:t>
+      </w:r>
+      <w:r>
+        <w:rPr>
+          <w:b/>
+          <w:sz w:val="24"/>
+          <w:szCs w:val="24"/>
+          <w:vertAlign w:val="subscript"/>
+        </w:rPr>
+        <w:t>1,1</w:t>
+      </w:r>
+      <w:r>
+        <w:rPr>
+          <w:b/>
+          <w:sz w:val="24"/>
+          <w:szCs w:val="24"/>
+        </w:rPr>
+        <w:t>x</w:t>
+      </w:r>
+      <w:r>
+        <w:rPr>
+          <w:b/>
+          <w:sz w:val="24"/>
+          <w:szCs w:val="24"/>
+          <w:vertAlign w:val="subscript"/>
+        </w:rPr>
+        <w:t>1</w:t>
+      </w:r>
+      <w:r>
+        <w:rPr>
+          <w:b/>
+          <w:sz w:val="24"/>
+          <w:szCs w:val="24"/>
+        </w:rPr>
+        <w:t xml:space="preserve"> + a</w:t>
+      </w:r>
+      <w:r>
+        <w:rPr>
+          <w:b/>
+          <w:sz w:val="24"/>
+          <w:szCs w:val="24"/>
+          <w:vertAlign w:val="subscript"/>
+        </w:rPr>
+        <w:t>1,2</w:t>
+      </w:r>
+      <w:r>
+        <w:rPr>
+          <w:b/>
+          <w:sz w:val="24"/>
+          <w:szCs w:val="24"/>
+        </w:rPr>
+        <w:t>x</w:t>
+      </w:r>
+      <w:r>
+        <w:rPr>
+          <w:b/>
+          <w:sz w:val="24"/>
+          <w:szCs w:val="24"/>
+          <w:vertAlign w:val="subscript"/>
+        </w:rPr>
+        <w:t>2</w:t>
+      </w:r>
+      <w:r>
+        <w:rPr>
+          <w:b/>
+          <w:sz w:val="24"/>
+          <w:szCs w:val="24"/>
+        </w:rPr>
+        <w:t xml:space="preserve"> + … + a</w:t>
+      </w:r>
+      <w:r>
+        <w:rPr>
+          <w:b/>
+          <w:sz w:val="24"/>
+          <w:szCs w:val="24"/>
+          <w:vertAlign w:val="subscript"/>
+        </w:rPr>
+        <w:t>1,n</w:t>
+      </w:r>
+      <w:r>
+        <w:rPr>
+          <w:b/>
+          <w:sz w:val="24"/>
+          <w:szCs w:val="24"/>
+        </w:rPr>
+        <w:t>x</w:t>
+      </w:r>
+      <w:r>
+        <w:rPr>
+          <w:b/>
+          <w:sz w:val="24"/>
+          <w:szCs w:val="24"/>
+          <w:vertAlign w:val="subscript"/>
+        </w:rPr>
+        <w:t>n</w:t>
+      </w:r>
+      <w:r>
+        <w:rPr>
+          <w:b/>
+          <w:sz w:val="24"/>
+          <w:szCs w:val="24"/>
+        </w:rPr>
+        <w:t xml:space="preserve"> ,  a</w:t>
+      </w:r>
+      <w:r>
+        <w:rPr>
+          <w:b/>
+          <w:sz w:val="24"/>
+          <w:szCs w:val="24"/>
+          <w:vertAlign w:val="subscript"/>
+        </w:rPr>
+        <w:t>2,1</w:t>
+      </w:r>
+      <w:r>
+        <w:rPr>
+          <w:b/>
+          <w:sz w:val="24"/>
+          <w:szCs w:val="24"/>
+        </w:rPr>
+        <w:t>x</w:t>
+      </w:r>
+      <w:r>
+        <w:rPr>
+          <w:b/>
+          <w:sz w:val="24"/>
+          <w:szCs w:val="24"/>
+          <w:vertAlign w:val="subscript"/>
+        </w:rPr>
+        <w:t>1</w:t>
+      </w:r>
+      <w:r>
+        <w:rPr>
+          <w:b/>
+          <w:sz w:val="24"/>
+          <w:szCs w:val="24"/>
+        </w:rPr>
+        <w:t xml:space="preserve"> + a</w:t>
+      </w:r>
+      <w:r>
+        <w:rPr>
+          <w:b/>
+          <w:sz w:val="24"/>
+          <w:szCs w:val="24"/>
+          <w:vertAlign w:val="subscript"/>
+        </w:rPr>
+        <w:t>2,2</w:t>
+      </w:r>
+      <w:r>
+        <w:rPr>
+          <w:b/>
+          <w:sz w:val="24"/>
+          <w:szCs w:val="24"/>
+        </w:rPr>
+        <w:t>x</w:t>
+      </w:r>
+      <w:r>
+        <w:rPr>
+          <w:b/>
+          <w:sz w:val="24"/>
+          <w:szCs w:val="24"/>
+          <w:vertAlign w:val="subscript"/>
+        </w:rPr>
+        <w:t>2</w:t>
+      </w:r>
+      <w:r>
+        <w:rPr>
+          <w:b/>
+          <w:sz w:val="24"/>
+          <w:szCs w:val="24"/>
+        </w:rPr>
+        <w:t xml:space="preserve"> + … + a</w:t>
+      </w:r>
+      <w:r>
+        <w:rPr>
+          <w:b/>
+          <w:sz w:val="24"/>
+          <w:szCs w:val="24"/>
+          <w:vertAlign w:val="subscript"/>
+        </w:rPr>
+        <w:t>2,n</w:t>
+      </w:r>
+      <w:r>
+        <w:rPr>
+          <w:b/>
+          <w:sz w:val="24"/>
+          <w:szCs w:val="24"/>
+        </w:rPr>
+        <w:t>x</w:t>
+      </w:r>
+      <w:r>
+        <w:rPr>
+          <w:b/>
+          <w:sz w:val="24"/>
+          <w:szCs w:val="24"/>
+          <w:vertAlign w:val="subscript"/>
+        </w:rPr>
+        <w:t>n</w:t>
+      </w:r>
+      <w:r>
+        <w:rPr>
+          <w:b/>
+          <w:sz w:val="24"/>
+          <w:szCs w:val="24"/>
+        </w:rPr>
+        <w:t>, … ,  a</w:t>
+      </w:r>
+      <w:r>
+        <w:rPr>
+          <w:b/>
+          <w:sz w:val="24"/>
+          <w:szCs w:val="24"/>
+          <w:vertAlign w:val="subscript"/>
+        </w:rPr>
+        <w:t>m,1</w:t>
+      </w:r>
+      <w:r>
+        <w:rPr>
+          <w:b/>
+          <w:sz w:val="24"/>
+          <w:szCs w:val="24"/>
+        </w:rPr>
+        <w:t>x</w:t>
+      </w:r>
+      <w:r>
+        <w:rPr>
+          <w:b/>
+          <w:sz w:val="24"/>
+          <w:szCs w:val="24"/>
+          <w:vertAlign w:val="subscript"/>
+        </w:rPr>
+        <w:t>1</w:t>
+      </w:r>
+      <w:r>
+        <w:rPr>
+          <w:b/>
+          <w:sz w:val="24"/>
+          <w:szCs w:val="24"/>
+        </w:rPr>
+        <w:t xml:space="preserve"> + a</w:t>
+      </w:r>
+      <w:r>
+        <w:rPr>
+          <w:rFonts w:eastAsia="" w:cs="等线" w:cstheme="minorBidi" w:eastAsiaTheme="minorEastAsia"/>
+          <w:b/>
+          <w:color w:val="auto"/>
+          <w:kern w:val="2"/>
+          <w:sz w:val="24"/>
+          <w:szCs w:val="24"/>
+          <w:vertAlign w:val="subscript"/>
+          <w:lang w:val="en-US" w:eastAsia="zh-CN" w:bidi="ar-SA"/>
+        </w:rPr>
+        <w:t>m</w:t>
+      </w:r>
+      <w:r>
+        <w:rPr>
+          <w:b/>
+          <w:sz w:val="24"/>
+          <w:szCs w:val="24"/>
+          <w:vertAlign w:val="subscript"/>
+        </w:rPr>
+        <w:t>,2</w:t>
+      </w:r>
+      <w:r>
+        <w:rPr>
+          <w:b/>
+          <w:sz w:val="24"/>
+          <w:szCs w:val="24"/>
+        </w:rPr>
+        <w:t>x</w:t>
+      </w:r>
+      <w:r>
+        <w:rPr>
+          <w:b/>
+          <w:sz w:val="24"/>
+          <w:szCs w:val="24"/>
+          <w:vertAlign w:val="subscript"/>
+        </w:rPr>
+        <w:t>2</w:t>
+      </w:r>
+      <w:r>
+        <w:rPr>
+          <w:b/>
+          <w:sz w:val="24"/>
+          <w:szCs w:val="24"/>
+        </w:rPr>
+        <w:t xml:space="preserve"> + … + a</w:t>
+      </w:r>
+      <w:r>
+        <w:rPr>
+          <w:b/>
+          <w:sz w:val="24"/>
+          <w:szCs w:val="24"/>
+          <w:vertAlign w:val="subscript"/>
+        </w:rPr>
+        <w:t>m,n</w:t>
+      </w:r>
+      <w:r>
+        <w:rPr>
+          <w:b/>
+          <w:sz w:val="24"/>
+          <w:szCs w:val="24"/>
+        </w:rPr>
+        <w:t>x</w:t>
+      </w:r>
+      <w:r>
+        <w:rPr>
+          <w:b/>
+          <w:sz w:val="24"/>
+          <w:szCs w:val="24"/>
+          <w:vertAlign w:val="subscript"/>
+        </w:rPr>
+        <w:t>n</w:t>
+      </w:r>
+      <w:r>
+        <w:rPr>
+          <w:b/>
+          <w:sz w:val="24"/>
+          <w:szCs w:val="24"/>
+        </w:rPr>
+        <w:t>)</w:t>
       </w:r>
     </w:p>
     <w:p>
@@ -10475,219 +11021,332 @@
         <w:bidi w:val="0"/>
         <w:spacing w:before="0" w:after="0"/>
         <w:jc w:val="both"/>
-        <w:rPr/>
-      </w:pPr>
-      <w:r>
-        <w:rPr>
-          <w:b/>
-          <w:sz w:val="24"/>
-          <w:szCs w:val="24"/>
+        <w:rPr>
+          <w:rFonts w:ascii="等线" w:hAnsi="等线" w:eastAsia="" w:cs="等线" w:asciiTheme="minorHAnsi" w:cstheme="minorBidi" w:eastAsiaTheme="minorEastAsia" w:hAnsiTheme="minorHAnsi"/>
+          <w:b/>
+          <w:b/>
+          <w:color w:val="auto"/>
+          <w:kern w:val="2"/>
+          <w:sz w:val="24"/>
+          <w:szCs w:val="24"/>
+          <w:lang w:val="en-US" w:eastAsia="zh-CN" w:bidi="ar-SA"/>
+        </w:rPr>
+      </w:pPr>
+      <w:r>
+        <w:rPr>
+          <w:rFonts w:eastAsia="" w:cs="等线" w:cstheme="minorBidi" w:eastAsiaTheme="minorEastAsia"/>
+          <w:b/>
+          <w:color w:val="auto"/>
+          <w:kern w:val="2"/>
+          <w:sz w:val="24"/>
+          <w:szCs w:val="24"/>
+          <w:lang w:val="en-US" w:eastAsia="zh-CN" w:bidi="ar-SA"/>
         </w:rPr>
         <w:t>T:V-&gt;W</w:t>
       </w:r>
       <w:r>
         <w:rPr>
-          <w:b/>
-          <w:sz w:val="24"/>
-          <w:szCs w:val="24"/>
+          <w:rFonts w:ascii="等线" w:hAnsi="等线" w:cs="等线" w:asciiTheme="minorHAnsi" w:cstheme="minorBidi" w:eastAsiaTheme="minorEastAsia" w:hAnsiTheme="minorHAnsi"/>
+          <w:b/>
+          <w:color w:val="auto"/>
+          <w:kern w:val="2"/>
+          <w:sz w:val="24"/>
+          <w:szCs w:val="24"/>
+          <w:lang w:val="en-US" w:eastAsia="zh-CN" w:bidi="ar-SA"/>
         </w:rPr>
         <w:t>是否满与目标空间有关。例如微分映射</w:t>
       </w:r>
       <w:r>
         <w:rPr>
-          <w:b/>
-          <w:sz w:val="24"/>
-          <w:szCs w:val="24"/>
+          <w:rFonts w:eastAsia="" w:cs="等线" w:cstheme="minorBidi" w:eastAsiaTheme="minorEastAsia"/>
+          <w:b/>
+          <w:color w:val="auto"/>
+          <w:kern w:val="2"/>
+          <w:sz w:val="24"/>
+          <w:szCs w:val="24"/>
+          <w:lang w:val="en-US" w:eastAsia="zh-CN" w:bidi="ar-SA"/>
         </w:rPr>
         <w:t>T∈L(P</w:t>
       </w:r>
       <w:r>
         <w:rPr>
-          <w:b/>
+          <w:rFonts w:eastAsia="" w:cs="等线" w:cstheme="minorBidi" w:eastAsiaTheme="minorEastAsia"/>
+          <w:b/>
+          <w:color w:val="auto"/>
+          <w:kern w:val="2"/>
           <w:sz w:val="24"/>
           <w:szCs w:val="24"/>
           <w:vertAlign w:val="subscript"/>
+          <w:lang w:val="en-US" w:eastAsia="zh-CN" w:bidi="ar-SA"/>
         </w:rPr>
         <w:t>m</w:t>
       </w:r>
       <w:r>
         <w:rPr>
-          <w:b/>
-          <w:sz w:val="24"/>
-          <w:szCs w:val="24"/>
+          <w:rFonts w:eastAsia="" w:cs="等线" w:cstheme="minorBidi" w:eastAsiaTheme="minorEastAsia"/>
+          <w:b/>
+          <w:color w:val="auto"/>
+          <w:kern w:val="2"/>
+          <w:sz w:val="24"/>
+          <w:szCs w:val="24"/>
+          <w:lang w:val="en-US" w:eastAsia="zh-CN" w:bidi="ar-SA"/>
         </w:rPr>
         <w:t>(R),P</w:t>
       </w:r>
       <w:r>
         <w:rPr>
-          <w:b/>
+          <w:rFonts w:eastAsia="" w:cs="等线" w:cstheme="minorBidi" w:eastAsiaTheme="minorEastAsia"/>
+          <w:b/>
+          <w:color w:val="auto"/>
+          <w:kern w:val="2"/>
           <w:sz w:val="24"/>
           <w:szCs w:val="24"/>
           <w:vertAlign w:val="subscript"/>
+          <w:lang w:val="en-US" w:eastAsia="zh-CN" w:bidi="ar-SA"/>
         </w:rPr>
         <w:t>m</w:t>
       </w:r>
       <w:r>
         <w:rPr>
-          <w:b/>
-          <w:sz w:val="24"/>
-          <w:szCs w:val="24"/>
+          <w:rFonts w:eastAsia="" w:cs="等线" w:cstheme="minorBidi" w:eastAsiaTheme="minorEastAsia"/>
+          <w:b/>
+          <w:color w:val="auto"/>
+          <w:kern w:val="2"/>
+          <w:sz w:val="24"/>
+          <w:szCs w:val="24"/>
+          <w:lang w:val="en-US" w:eastAsia="zh-CN" w:bidi="ar-SA"/>
         </w:rPr>
         <w:t>(R))</w:t>
       </w:r>
       <w:r>
         <w:rPr>
-          <w:b/>
-          <w:sz w:val="24"/>
-          <w:szCs w:val="24"/>
+          <w:rFonts w:ascii="等线" w:hAnsi="等线" w:cs="等线" w:asciiTheme="minorHAnsi" w:cstheme="minorBidi" w:eastAsiaTheme="minorEastAsia" w:hAnsiTheme="minorHAnsi"/>
+          <w:b/>
+          <w:color w:val="auto"/>
+          <w:kern w:val="2"/>
+          <w:sz w:val="24"/>
+          <w:szCs w:val="24"/>
+          <w:lang w:val="en-US" w:eastAsia="zh-CN" w:bidi="ar-SA"/>
         </w:rPr>
         <w:t>不是满的，因为</w:t>
       </w:r>
       <w:r>
         <w:rPr>
-          <w:b/>
-          <w:sz w:val="24"/>
-          <w:szCs w:val="24"/>
+          <w:rFonts w:eastAsia="" w:cs="等线" w:cstheme="minorBidi" w:eastAsiaTheme="minorEastAsia"/>
+          <w:b/>
+          <w:color w:val="auto"/>
+          <w:kern w:val="2"/>
+          <w:sz w:val="24"/>
+          <w:szCs w:val="24"/>
+          <w:lang w:val="en-US" w:eastAsia="zh-CN" w:bidi="ar-SA"/>
         </w:rPr>
         <w:t>T</w:t>
       </w:r>
       <w:r>
         <w:rPr>
-          <w:b/>
-          <w:sz w:val="24"/>
-          <w:szCs w:val="24"/>
+          <w:rFonts w:ascii="等线" w:hAnsi="等线" w:cs="等线" w:asciiTheme="minorHAnsi" w:cstheme="minorBidi" w:eastAsiaTheme="minorEastAsia" w:hAnsiTheme="minorHAnsi"/>
+          <w:b/>
+          <w:color w:val="auto"/>
+          <w:kern w:val="2"/>
+          <w:sz w:val="24"/>
+          <w:szCs w:val="24"/>
+          <w:lang w:val="en-US" w:eastAsia="zh-CN" w:bidi="ar-SA"/>
         </w:rPr>
         <w:t>的值域不是</w:t>
       </w:r>
       <w:r>
         <w:rPr>
-          <w:b/>
-          <w:sz w:val="24"/>
-          <w:szCs w:val="24"/>
+          <w:rFonts w:eastAsia="" w:cs="等线" w:cstheme="minorBidi" w:eastAsiaTheme="minorEastAsia"/>
+          <w:b/>
+          <w:color w:val="auto"/>
+          <w:kern w:val="2"/>
+          <w:sz w:val="24"/>
+          <w:szCs w:val="24"/>
+          <w:lang w:val="en-US" w:eastAsia="zh-CN" w:bidi="ar-SA"/>
         </w:rPr>
         <w:t>P</w:t>
       </w:r>
       <w:r>
         <w:rPr>
-          <w:b/>
+          <w:rFonts w:eastAsia="" w:cs="等线" w:cstheme="minorBidi" w:eastAsiaTheme="minorEastAsia"/>
+          <w:b/>
+          <w:color w:val="auto"/>
+          <w:kern w:val="2"/>
           <w:sz w:val="24"/>
           <w:szCs w:val="24"/>
           <w:vertAlign w:val="subscript"/>
+          <w:lang w:val="en-US" w:eastAsia="zh-CN" w:bidi="ar-SA"/>
         </w:rPr>
         <w:t>m</w:t>
       </w:r>
       <w:r>
         <w:rPr>
-          <w:b/>
-          <w:sz w:val="24"/>
-          <w:szCs w:val="24"/>
+          <w:rFonts w:eastAsia="" w:cs="等线" w:cstheme="minorBidi" w:eastAsiaTheme="minorEastAsia"/>
+          <w:b/>
+          <w:color w:val="auto"/>
+          <w:kern w:val="2"/>
+          <w:sz w:val="24"/>
+          <w:szCs w:val="24"/>
+          <w:lang w:val="en-US" w:eastAsia="zh-CN" w:bidi="ar-SA"/>
         </w:rPr>
         <w:t>(R)</w:t>
       </w:r>
       <w:r>
         <w:rPr>
-          <w:b/>
-          <w:sz w:val="24"/>
-          <w:szCs w:val="24"/>
+          <w:rFonts w:ascii="等线" w:hAnsi="等线" w:cs="等线" w:asciiTheme="minorHAnsi" w:cstheme="minorBidi" w:eastAsiaTheme="minorEastAsia" w:hAnsiTheme="minorHAnsi"/>
+          <w:b/>
+          <w:color w:val="auto"/>
+          <w:kern w:val="2"/>
+          <w:sz w:val="24"/>
+          <w:szCs w:val="24"/>
+          <w:lang w:val="en-US" w:eastAsia="zh-CN" w:bidi="ar-SA"/>
         </w:rPr>
         <w:t>；但是微分映射</w:t>
       </w:r>
       <w:r>
         <w:rPr>
-          <w:b/>
-          <w:sz w:val="24"/>
-          <w:szCs w:val="24"/>
+          <w:rFonts w:eastAsia="" w:cs="等线" w:cstheme="minorBidi" w:eastAsiaTheme="minorEastAsia"/>
+          <w:b/>
+          <w:color w:val="auto"/>
+          <w:kern w:val="2"/>
+          <w:sz w:val="24"/>
+          <w:szCs w:val="24"/>
+          <w:lang w:val="en-US" w:eastAsia="zh-CN" w:bidi="ar-SA"/>
         </w:rPr>
         <w:t>T∈L(P</w:t>
       </w:r>
       <w:r>
         <w:rPr>
-          <w:b/>
+          <w:rFonts w:eastAsia="" w:cs="等线" w:cstheme="minorBidi" w:eastAsiaTheme="minorEastAsia"/>
+          <w:b/>
+          <w:color w:val="auto"/>
+          <w:kern w:val="2"/>
           <w:sz w:val="24"/>
           <w:szCs w:val="24"/>
           <w:vertAlign w:val="subscript"/>
+          <w:lang w:val="en-US" w:eastAsia="zh-CN" w:bidi="ar-SA"/>
         </w:rPr>
         <w:t>m</w:t>
       </w:r>
       <w:r>
         <w:rPr>
-          <w:b/>
-          <w:sz w:val="24"/>
-          <w:szCs w:val="24"/>
+          <w:rFonts w:eastAsia="" w:cs="等线" w:cstheme="minorBidi" w:eastAsiaTheme="minorEastAsia"/>
+          <w:b/>
+          <w:color w:val="auto"/>
+          <w:kern w:val="2"/>
+          <w:sz w:val="24"/>
+          <w:szCs w:val="24"/>
+          <w:lang w:val="en-US" w:eastAsia="zh-CN" w:bidi="ar-SA"/>
         </w:rPr>
         <w:t>(R),P</w:t>
       </w:r>
       <w:r>
         <w:rPr>
-          <w:b/>
+          <w:rFonts w:eastAsia="" w:cs="等线" w:cstheme="minorBidi" w:eastAsiaTheme="minorEastAsia"/>
+          <w:b/>
+          <w:color w:val="auto"/>
+          <w:kern w:val="2"/>
           <w:sz w:val="24"/>
           <w:szCs w:val="24"/>
           <w:vertAlign w:val="subscript"/>
+          <w:lang w:val="en-US" w:eastAsia="zh-CN" w:bidi="ar-SA"/>
         </w:rPr>
         <w:t>m-1</w:t>
       </w:r>
       <w:r>
         <w:rPr>
-          <w:b/>
-          <w:sz w:val="24"/>
-          <w:szCs w:val="24"/>
+          <w:rFonts w:eastAsia="" w:cs="等线" w:cstheme="minorBidi" w:eastAsiaTheme="minorEastAsia"/>
+          <w:b/>
+          <w:color w:val="auto"/>
+          <w:kern w:val="2"/>
+          <w:sz w:val="24"/>
+          <w:szCs w:val="24"/>
+          <w:lang w:val="en-US" w:eastAsia="zh-CN" w:bidi="ar-SA"/>
         </w:rPr>
         <w:t>(R))</w:t>
       </w:r>
       <w:r>
         <w:rPr>
-          <w:b/>
-          <w:sz w:val="24"/>
-          <w:szCs w:val="24"/>
+          <w:rFonts w:ascii="等线" w:hAnsi="等线" w:cs="等线" w:asciiTheme="minorHAnsi" w:cstheme="minorBidi" w:eastAsiaTheme="minorEastAsia" w:hAnsiTheme="minorHAnsi"/>
+          <w:b/>
+          <w:color w:val="auto"/>
+          <w:kern w:val="2"/>
+          <w:sz w:val="24"/>
+          <w:szCs w:val="24"/>
+          <w:lang w:val="en-US" w:eastAsia="zh-CN" w:bidi="ar-SA"/>
         </w:rPr>
         <w:t>是满的，因为</w:t>
       </w:r>
       <w:r>
         <w:rPr>
-          <w:b/>
-          <w:sz w:val="24"/>
-          <w:szCs w:val="24"/>
+          <w:rFonts w:eastAsia="" w:cs="等线" w:cstheme="minorBidi" w:eastAsiaTheme="minorEastAsia"/>
+          <w:b/>
+          <w:color w:val="auto"/>
+          <w:kern w:val="2"/>
+          <w:sz w:val="24"/>
+          <w:szCs w:val="24"/>
+          <w:lang w:val="en-US" w:eastAsia="zh-CN" w:bidi="ar-SA"/>
         </w:rPr>
         <w:t>T</w:t>
       </w:r>
       <w:r>
         <w:rPr>
-          <w:b/>
-          <w:sz w:val="24"/>
-          <w:szCs w:val="24"/>
+          <w:rFonts w:ascii="等线" w:hAnsi="等线" w:cs="等线" w:asciiTheme="minorHAnsi" w:cstheme="minorBidi" w:eastAsiaTheme="minorEastAsia" w:hAnsiTheme="minorHAnsi"/>
+          <w:b/>
+          <w:color w:val="auto"/>
+          <w:kern w:val="2"/>
+          <w:sz w:val="24"/>
+          <w:szCs w:val="24"/>
+          <w:lang w:val="en-US" w:eastAsia="zh-CN" w:bidi="ar-SA"/>
         </w:rPr>
         <w:t>的值域等于目标空间</w:t>
       </w:r>
       <w:r>
         <w:rPr>
-          <w:b/>
-          <w:sz w:val="24"/>
-          <w:szCs w:val="24"/>
+          <w:rFonts w:eastAsia="" w:cs="等线" w:cstheme="minorBidi" w:eastAsiaTheme="minorEastAsia"/>
+          <w:b/>
+          <w:color w:val="auto"/>
+          <w:kern w:val="2"/>
+          <w:sz w:val="24"/>
+          <w:szCs w:val="24"/>
+          <w:lang w:val="en-US" w:eastAsia="zh-CN" w:bidi="ar-SA"/>
         </w:rPr>
         <w:t>P</w:t>
       </w:r>
       <w:r>
         <w:rPr>
-          <w:b/>
+          <w:rFonts w:eastAsia="" w:cs="等线" w:cstheme="minorBidi" w:eastAsiaTheme="minorEastAsia"/>
+          <w:b/>
+          <w:color w:val="auto"/>
+          <w:kern w:val="2"/>
           <w:sz w:val="24"/>
           <w:szCs w:val="24"/>
           <w:vertAlign w:val="subscript"/>
+          <w:lang w:val="en-US" w:eastAsia="zh-CN" w:bidi="ar-SA"/>
         </w:rPr>
         <w:t>m-1</w:t>
       </w:r>
       <w:r>
         <w:rPr>
-          <w:b/>
-          <w:sz w:val="24"/>
-          <w:szCs w:val="24"/>
+          <w:rFonts w:eastAsia="" w:cs="等线" w:cstheme="minorBidi" w:eastAsiaTheme="minorEastAsia"/>
+          <w:b/>
+          <w:color w:val="auto"/>
+          <w:kern w:val="2"/>
+          <w:sz w:val="24"/>
+          <w:szCs w:val="24"/>
+          <w:lang w:val="en-US" w:eastAsia="zh-CN" w:bidi="ar-SA"/>
         </w:rPr>
         <w:t>(R)</w:t>
       </w:r>
       <w:r>
         <w:rPr>
-          <w:b/>
-          <w:sz w:val="24"/>
-          <w:szCs w:val="24"/>
+          <w:rFonts w:ascii="等线" w:hAnsi="等线" w:cs="等线" w:asciiTheme="minorHAnsi" w:cstheme="minorBidi" w:eastAsiaTheme="minorEastAsia" w:hAnsiTheme="minorHAnsi"/>
+          <w:b/>
+          <w:color w:val="auto"/>
+          <w:kern w:val="2"/>
+          <w:sz w:val="24"/>
+          <w:szCs w:val="24"/>
+          <w:lang w:val="en-US" w:eastAsia="zh-CN" w:bidi="ar-SA"/>
         </w:rPr>
         <w:t>。</w:t>
       </w:r>
@@ -11987,18 +12646,7 @@
           <w:szCs w:val="24"/>
           <w:vertAlign w:val="baseline"/>
         </w:rPr>
-        <w:t>。</w:t>
-      </w:r>
-      <w:r>
-        <w:rPr>
-          <w:b/>
-          <w:position w:val="0"/>
-          <w:sz w:val="24"/>
-          <w:sz w:val="24"/>
-          <w:szCs w:val="24"/>
-          <w:vertAlign w:val="baseline"/>
-        </w:rPr>
-        <w:t xml:space="preserve"> 假设</w:t>
+        <w:t>。 假设</w:t>
       </w:r>
       <w:r>
         <w:rPr>
@@ -15723,18 +16371,7 @@
           <w:szCs w:val="24"/>
           <w:vertAlign w:val="baseline"/>
         </w:rPr>
-        <w:t xml:space="preserve">0 = </w:t>
-      </w:r>
-      <w:r>
-        <w:rPr>
-          <w:b/>
-          <w:position w:val="0"/>
-          <w:sz w:val="24"/>
-          <w:sz w:val="24"/>
-          <w:szCs w:val="24"/>
-          <w:vertAlign w:val="baseline"/>
-        </w:rPr>
-        <w:t>c</w:t>
+        <w:t>0 = c</w:t>
       </w:r>
       <w:r>
         <w:rPr>
@@ -16315,18 +16952,7 @@
           <w:szCs w:val="24"/>
           <w:vertAlign w:val="baseline"/>
         </w:rPr>
-        <w:t>∈null</w:t>
-      </w:r>
-      <w:r>
-        <w:rPr>
-          <w:b/>
-          <w:position w:val="0"/>
-          <w:sz w:val="24"/>
-          <w:sz w:val="24"/>
-          <w:szCs w:val="24"/>
-          <w:vertAlign w:val="baseline"/>
-        </w:rPr>
-        <w:t>T</w:t>
+        <w:t>∈nullT</w:t>
       </w:r>
       <w:r>
         <w:rPr>
@@ -16430,18 +17056,7 @@
           <w:szCs w:val="24"/>
           <w:vertAlign w:val="baseline"/>
         </w:rPr>
-        <w:t>null</w:t>
-      </w:r>
-      <w:r>
-        <w:rPr>
-          <w:b/>
-          <w:position w:val="0"/>
-          <w:sz w:val="24"/>
-          <w:sz w:val="24"/>
-          <w:szCs w:val="24"/>
-          <w:vertAlign w:val="baseline"/>
-        </w:rPr>
-        <w:t>T</w:t>
+        <w:t>nullT</w:t>
       </w:r>
       <w:r>
         <w:rPr>
@@ -16693,40 +17308,7 @@
           <w:szCs w:val="24"/>
           <w:vertAlign w:val="baseline"/>
         </w:rPr>
-        <w:t>d1,d2,…</w:t>
-      </w:r>
-      <w:r>
-        <w:rPr>
-          <w:b/>
-          <w:position w:val="0"/>
-          <w:sz w:val="24"/>
-          <w:sz w:val="24"/>
-          <w:szCs w:val="24"/>
-          <w:vertAlign w:val="baseline"/>
-        </w:rPr>
-        <w:t>,dm</w:t>
-      </w:r>
-      <w:r>
-        <w:rPr>
-          <w:b/>
-          <w:position w:val="0"/>
-          <w:sz w:val="24"/>
-          <w:sz w:val="24"/>
-          <w:szCs w:val="24"/>
-          <w:vertAlign w:val="baseline"/>
-        </w:rPr>
-        <w:t>∈</w:t>
-      </w:r>
-      <w:r>
-        <w:rPr>
-          <w:b/>
-          <w:position w:val="0"/>
-          <w:sz w:val="24"/>
-          <w:sz w:val="24"/>
-          <w:szCs w:val="24"/>
-          <w:vertAlign w:val="baseline"/>
-        </w:rPr>
-        <w:t>F,</w:t>
+        <w:t>d1,d2,…,dm∈F,</w:t>
       </w:r>
       <w:r>
         <w:rPr>
@@ -17023,18 +17605,7 @@
           <w:szCs w:val="24"/>
           <w:vertAlign w:val="baseline"/>
         </w:rPr>
-        <w:t xml:space="preserve"> </w:t>
-      </w:r>
-      <w:r>
-        <w:rPr>
-          <w:b/>
-          <w:position w:val="0"/>
-          <w:sz w:val="24"/>
-          <w:sz w:val="24"/>
-          <w:szCs w:val="24"/>
-          <w:vertAlign w:val="baseline"/>
-        </w:rPr>
-        <w:t>.</w:t>
+        <w:t xml:space="preserve"> .</w:t>
       </w:r>
       <w:r>
         <w:rPr>
@@ -17332,18 +17903,7 @@
           <w:szCs w:val="24"/>
           <w:vertAlign w:val="baseline"/>
         </w:rPr>
-        <w:t>线性无关</w:t>
-      </w:r>
-      <w:r>
-        <w:rPr>
-          <w:b/>
-          <w:position w:val="0"/>
-          <w:sz w:val="24"/>
-          <w:sz w:val="24"/>
-          <w:szCs w:val="24"/>
-          <w:vertAlign w:val="baseline"/>
-        </w:rPr>
-        <w:t>，所以</w:t>
+        <w:t>线性无关，所以</w:t>
       </w:r>
       <w:r>
         <w:rPr>
@@ -17651,7 +18211,7 @@
           <w:szCs w:val="24"/>
           <w:vertAlign w:val="baseline"/>
         </w:rPr>
-        <w:t>线性无关</w:t>
+        <w:t>线性无关，所以</w:t>
       </w:r>
       <w:r>
         <w:rPr>
@@ -17663,31 +18223,7 @@
           <w:szCs w:val="24"/>
           <w:vertAlign w:val="baseline"/>
         </w:rPr>
-        <w:t>，所以</w:t>
-      </w:r>
-      <w:r>
-        <w:rPr>
-          <w:b/>
-          <w:color w:val="000000"/>
-          <w:position w:val="0"/>
-          <w:sz w:val="24"/>
-          <w:sz w:val="24"/>
-          <w:szCs w:val="24"/>
-          <w:vertAlign w:val="baseline"/>
-        </w:rPr>
-        <w:t>(</w:t>
-      </w:r>
-      <w:r>
-        <w:rPr>
-          <w:b/>
-          <w:color w:val="000000"/>
-          <w:position w:val="0"/>
-          <w:sz w:val="24"/>
-          <w:sz w:val="24"/>
-          <w:szCs w:val="24"/>
-          <w:vertAlign w:val="baseline"/>
-        </w:rPr>
-        <w:t>T</w:t>
+        <w:t>(T</w:t>
       </w:r>
       <w:r>
         <w:rPr>
@@ -17937,6 +18473,162 @@
           <w:vertAlign w:val="baseline"/>
         </w:rPr>
         <w:t>dimV = dimnullT + dimrangeT.</w:t>
+      </w:r>
+    </w:p>
+    <w:p>
+      <w:pPr>
+        <w:pStyle w:val="ListParagraph"/>
+        <w:widowControl w:val="false"/>
+        <w:numPr>
+          <w:ilvl w:val="0"/>
+          <w:numId w:val="1"/>
+        </w:numPr>
+        <w:suppressAutoHyphens w:val="true"/>
+        <w:bidi w:val="0"/>
+        <w:spacing w:before="0" w:after="0"/>
+        <w:jc w:val="both"/>
+        <w:rPr>
+          <w:rFonts w:ascii="等线" w:hAnsi="等线" w:eastAsia="" w:cs="等线" w:asciiTheme="minorHAnsi" w:cstheme="minorBidi" w:eastAsiaTheme="minorEastAsia" w:hAnsiTheme="minorHAnsi"/>
+          <w:b/>
+          <w:b/>
+          <w:color w:val="auto"/>
+          <w:kern w:val="2"/>
+          <w:sz w:val="24"/>
+          <w:szCs w:val="24"/>
+          <w:lang w:val="en-US" w:eastAsia="zh-CN" w:bidi="ar-SA"/>
+        </w:rPr>
+      </w:pPr>
+      <w:r>
+        <w:rPr>
+          <w:rFonts w:ascii="等线" w:hAnsi="等线" w:cs="等线" w:asciiTheme="minorHAnsi" w:cstheme="minorBidi" w:eastAsiaTheme="minorEastAsia" w:hAnsiTheme="minorHAnsi"/>
+          <w:b/>
+          <w:color w:val="auto"/>
+          <w:kern w:val="2"/>
+          <w:sz w:val="24"/>
+          <w:szCs w:val="24"/>
+          <w:lang w:val="en-US" w:eastAsia="zh-CN" w:bidi="ar-SA"/>
+        </w:rPr>
+        <w:t>从一个有限维向量空间到更小的空间的线性映射不可能是单映射，这里更小用维数衡量。即：若</w:t>
+      </w:r>
+      <w:r>
+        <w:rPr>
+          <w:rFonts w:eastAsia="" w:cs="等线" w:cstheme="minorBidi" w:eastAsiaTheme="minorEastAsia"/>
+          <w:b/>
+          <w:color w:val="auto"/>
+          <w:kern w:val="2"/>
+          <w:sz w:val="24"/>
+          <w:szCs w:val="24"/>
+          <w:lang w:val="en-US" w:eastAsia="zh-CN" w:bidi="ar-SA"/>
+        </w:rPr>
+        <w:t>V</w:t>
+      </w:r>
+      <w:r>
+        <w:rPr>
+          <w:rFonts w:ascii="等线" w:hAnsi="等线" w:cs="等线" w:asciiTheme="minorHAnsi" w:cstheme="minorBidi" w:eastAsiaTheme="minorEastAsia" w:hAnsiTheme="minorHAnsi"/>
+          <w:b/>
+          <w:color w:val="auto"/>
+          <w:kern w:val="2"/>
+          <w:sz w:val="24"/>
+          <w:szCs w:val="24"/>
+          <w:lang w:val="en-US" w:eastAsia="zh-CN" w:bidi="ar-SA"/>
+        </w:rPr>
+        <w:t>和</w:t>
+      </w:r>
+      <w:r>
+        <w:rPr>
+          <w:rFonts w:eastAsia="" w:cs="等线" w:cstheme="minorBidi" w:eastAsiaTheme="minorEastAsia"/>
+          <w:b/>
+          <w:color w:val="auto"/>
+          <w:kern w:val="2"/>
+          <w:sz w:val="24"/>
+          <w:szCs w:val="24"/>
+          <w:lang w:val="en-US" w:eastAsia="zh-CN" w:bidi="ar-SA"/>
+        </w:rPr>
+        <w:t>W</w:t>
+      </w:r>
+      <w:r>
+        <w:rPr>
+          <w:rFonts w:ascii="等线" w:hAnsi="等线" w:cs="等线" w:asciiTheme="minorHAnsi" w:cstheme="minorBidi" w:eastAsiaTheme="minorEastAsia" w:hAnsiTheme="minorHAnsi"/>
+          <w:b/>
+          <w:color w:val="auto"/>
+          <w:kern w:val="2"/>
+          <w:sz w:val="24"/>
+          <w:szCs w:val="24"/>
+          <w:lang w:val="en-US" w:eastAsia="zh-CN" w:bidi="ar-SA"/>
+        </w:rPr>
+        <w:t>都是有限维向量空间，且</w:t>
+      </w:r>
+      <w:r>
+        <w:rPr>
+          <w:rFonts w:eastAsia="" w:cs="等线" w:cstheme="minorBidi" w:eastAsiaTheme="minorEastAsia"/>
+          <w:b/>
+          <w:color w:val="auto"/>
+          <w:kern w:val="2"/>
+          <w:sz w:val="24"/>
+          <w:szCs w:val="24"/>
+          <w:lang w:val="en-US" w:eastAsia="zh-CN" w:bidi="ar-SA"/>
+        </w:rPr>
+        <w:t xml:space="preserve">dimV&gt;dimW, </w:t>
+      </w:r>
+      <w:r>
+        <w:rPr>
+          <w:rFonts w:ascii="等线" w:hAnsi="等线" w:cs="等线" w:asciiTheme="minorHAnsi" w:cstheme="minorBidi" w:eastAsiaTheme="minorEastAsia" w:hAnsiTheme="minorHAnsi"/>
+          <w:b/>
+          <w:color w:val="auto"/>
+          <w:kern w:val="2"/>
+          <w:sz w:val="24"/>
+          <w:szCs w:val="24"/>
+          <w:lang w:val="en-US" w:eastAsia="zh-CN" w:bidi="ar-SA"/>
+        </w:rPr>
+        <w:t>则</w:t>
+      </w:r>
+      <w:r>
+        <w:rPr>
+          <w:rFonts w:eastAsia="" w:cs="等线" w:cstheme="minorBidi" w:eastAsiaTheme="minorEastAsia"/>
+          <w:b/>
+          <w:color w:val="auto"/>
+          <w:kern w:val="2"/>
+          <w:sz w:val="24"/>
+          <w:szCs w:val="24"/>
+          <w:lang w:val="en-US" w:eastAsia="zh-CN" w:bidi="ar-SA"/>
+        </w:rPr>
+        <w:t>V</w:t>
+      </w:r>
+      <w:r>
+        <w:rPr>
+          <w:rFonts w:ascii="等线" w:hAnsi="等线" w:cs="等线" w:asciiTheme="minorHAnsi" w:cstheme="minorBidi" w:eastAsiaTheme="minorEastAsia" w:hAnsiTheme="minorHAnsi"/>
+          <w:b/>
+          <w:color w:val="auto"/>
+          <w:kern w:val="2"/>
+          <w:sz w:val="24"/>
+          <w:szCs w:val="24"/>
+          <w:lang w:val="en-US" w:eastAsia="zh-CN" w:bidi="ar-SA"/>
+        </w:rPr>
+        <w:t>到</w:t>
+      </w:r>
+      <w:r>
+        <w:rPr>
+          <w:rFonts w:eastAsia="" w:cs="等线" w:cstheme="minorBidi" w:eastAsiaTheme="minorEastAsia"/>
+          <w:b/>
+          <w:color w:val="auto"/>
+          <w:kern w:val="2"/>
+          <w:sz w:val="24"/>
+          <w:szCs w:val="24"/>
+          <w:lang w:val="en-US" w:eastAsia="zh-CN" w:bidi="ar-SA"/>
+        </w:rPr>
+        <w:t>W</w:t>
+      </w:r>
+      <w:r>
+        <w:rPr>
+          <w:rFonts w:ascii="等线" w:hAnsi="等线" w:cs="等线" w:asciiTheme="minorHAnsi" w:cstheme="minorBidi" w:eastAsiaTheme="minorEastAsia" w:hAnsiTheme="minorHAnsi"/>
+          <w:b/>
+          <w:color w:val="auto"/>
+          <w:kern w:val="2"/>
+          <w:sz w:val="24"/>
+          <w:szCs w:val="24"/>
+          <w:lang w:val="en-US" w:eastAsia="zh-CN" w:bidi="ar-SA"/>
+        </w:rPr>
+        <w:t>的映射一定不是单映射。</w:t>
       </w:r>
     </w:p>
     <w:p>
@@ -17951,10 +18643,640 @@
         <w:spacing w:before="0" w:after="0"/>
         <w:ind w:left="360" w:hanging="0"/>
         <w:jc w:val="both"/>
-        <w:rPr/>
-      </w:pPr>
-      <w:r>
-        <w:rPr/>
+        <w:rPr>
+          <w:rFonts w:ascii="等线" w:hAnsi="等线" w:eastAsia="" w:cs="等线" w:asciiTheme="minorHAnsi" w:cstheme="minorBidi" w:eastAsiaTheme="minorEastAsia" w:hAnsiTheme="minorHAnsi"/>
+          <w:b/>
+          <w:b/>
+          <w:color w:val="auto"/>
+          <w:kern w:val="2"/>
+          <w:sz w:val="24"/>
+          <w:szCs w:val="24"/>
+          <w:lang w:val="en-US" w:eastAsia="zh-CN" w:bidi="ar-SA"/>
+        </w:rPr>
+      </w:pPr>
+      <w:r>
+        <w:rPr>
+          <w:rFonts w:ascii="等线" w:hAnsi="等线" w:cs="等线" w:asciiTheme="minorHAnsi" w:cstheme="minorBidi" w:eastAsiaTheme="minorEastAsia" w:hAnsiTheme="minorHAnsi"/>
+          <w:b/>
+          <w:color w:val="auto"/>
+          <w:kern w:val="2"/>
+          <w:sz w:val="24"/>
+          <w:szCs w:val="24"/>
+          <w:lang w:val="en-US" w:eastAsia="zh-CN" w:bidi="ar-SA"/>
+        </w:rPr>
+        <w:t>证</w:t>
+      </w:r>
+      <w:r>
+        <w:rPr>
+          <w:rFonts w:ascii="等线" w:hAnsi="等线" w:cs="等线" w:asciiTheme="minorHAnsi" w:cstheme="minorBidi" w:eastAsiaTheme="minorEastAsia" w:hAnsiTheme="minorHAnsi"/>
+          <w:b/>
+          <w:color w:val="auto"/>
+          <w:kern w:val="2"/>
+          <w:sz w:val="24"/>
+          <w:szCs w:val="24"/>
+          <w:lang w:val="en-US" w:eastAsia="zh-CN" w:bidi="ar-SA"/>
+        </w:rPr>
+        <w:t>：因为</w:t>
+      </w:r>
+      <w:r>
+        <w:rPr>
+          <w:rFonts w:eastAsia="" w:cs="等线" w:cstheme="minorBidi" w:eastAsiaTheme="minorEastAsia"/>
+          <w:b/>
+          <w:color w:val="auto"/>
+          <w:kern w:val="2"/>
+          <w:sz w:val="24"/>
+          <w:szCs w:val="24"/>
+          <w:lang w:val="en-US" w:eastAsia="zh-CN" w:bidi="ar-SA"/>
+        </w:rPr>
+        <w:t>T</w:t>
+      </w:r>
+      <w:r>
+        <w:rPr>
+          <w:rFonts w:ascii="等线" w:hAnsi="等线" w:cs="等线" w:asciiTheme="minorHAnsi" w:cstheme="minorBidi" w:eastAsiaTheme="minorEastAsia" w:hAnsiTheme="minorHAnsi"/>
+          <w:b/>
+          <w:color w:val="auto"/>
+          <w:kern w:val="2"/>
+          <w:sz w:val="24"/>
+          <w:szCs w:val="24"/>
+          <w:lang w:val="en-US" w:eastAsia="zh-CN" w:bidi="ar-SA"/>
+        </w:rPr>
+        <w:t>是</w:t>
+      </w:r>
+      <w:r>
+        <w:rPr>
+          <w:rFonts w:eastAsia="" w:cs="等线" w:cstheme="minorBidi" w:eastAsiaTheme="minorEastAsia"/>
+          <w:b/>
+          <w:color w:val="auto"/>
+          <w:kern w:val="2"/>
+          <w:sz w:val="24"/>
+          <w:szCs w:val="24"/>
+          <w:lang w:val="en-US" w:eastAsia="zh-CN" w:bidi="ar-SA"/>
+        </w:rPr>
+        <w:t>V</w:t>
+      </w:r>
+      <w:r>
+        <w:rPr>
+          <w:rFonts w:ascii="等线" w:hAnsi="等线" w:cs="等线" w:asciiTheme="minorHAnsi" w:cstheme="minorBidi" w:eastAsiaTheme="minorEastAsia" w:hAnsiTheme="minorHAnsi"/>
+          <w:b/>
+          <w:color w:val="auto"/>
+          <w:kern w:val="2"/>
+          <w:sz w:val="24"/>
+          <w:szCs w:val="24"/>
+          <w:lang w:val="en-US" w:eastAsia="zh-CN" w:bidi="ar-SA"/>
+        </w:rPr>
+        <w:t>到</w:t>
+      </w:r>
+      <w:r>
+        <w:rPr>
+          <w:rFonts w:eastAsia="" w:cs="等线" w:cstheme="minorBidi" w:eastAsiaTheme="minorEastAsia"/>
+          <w:b/>
+          <w:color w:val="auto"/>
+          <w:kern w:val="2"/>
+          <w:sz w:val="24"/>
+          <w:szCs w:val="24"/>
+          <w:lang w:val="en-US" w:eastAsia="zh-CN" w:bidi="ar-SA"/>
+        </w:rPr>
+        <w:t>W</w:t>
+      </w:r>
+      <w:r>
+        <w:rPr>
+          <w:rFonts w:ascii="等线" w:hAnsi="等线" w:cs="等线" w:asciiTheme="minorHAnsi" w:cstheme="minorBidi" w:eastAsiaTheme="minorEastAsia" w:hAnsiTheme="minorHAnsi"/>
+          <w:b/>
+          <w:color w:val="auto"/>
+          <w:kern w:val="2"/>
+          <w:sz w:val="24"/>
+          <w:szCs w:val="24"/>
+          <w:lang w:val="en-US" w:eastAsia="zh-CN" w:bidi="ar-SA"/>
+        </w:rPr>
+        <w:t>的映射， 所以有</w:t>
+      </w:r>
+      <w:r>
+        <w:rPr>
+          <w:rFonts w:eastAsia="" w:cs="等线" w:cstheme="minorBidi" w:eastAsiaTheme="minorEastAsia"/>
+          <w:b/>
+          <w:color w:val="auto"/>
+          <w:kern w:val="2"/>
+          <w:sz w:val="24"/>
+          <w:szCs w:val="24"/>
+          <w:lang w:val="en-US" w:eastAsia="zh-CN" w:bidi="ar-SA"/>
+        </w:rPr>
+        <w:t>dimV = dimnullT + dimrangeT</w:t>
+      </w:r>
+      <w:r>
+        <w:rPr>
+          <w:rFonts w:ascii="等线" w:hAnsi="等线" w:cs="等线" w:asciiTheme="minorHAnsi" w:cstheme="minorBidi" w:eastAsiaTheme="minorEastAsia" w:hAnsiTheme="minorHAnsi"/>
+          <w:b/>
+          <w:color w:val="auto"/>
+          <w:kern w:val="2"/>
+          <w:sz w:val="24"/>
+          <w:szCs w:val="24"/>
+          <w:lang w:val="en-US" w:eastAsia="zh-CN" w:bidi="ar-SA"/>
+        </w:rPr>
+        <w:t>，又因为</w:t>
+      </w:r>
+      <w:r>
+        <w:rPr>
+          <w:rFonts w:eastAsia="" w:cs="等线" w:cstheme="minorBidi" w:eastAsiaTheme="minorEastAsia"/>
+          <w:b/>
+          <w:color w:val="auto"/>
+          <w:kern w:val="2"/>
+          <w:sz w:val="24"/>
+          <w:szCs w:val="24"/>
+          <w:lang w:val="en-US" w:eastAsia="zh-CN" w:bidi="ar-SA"/>
+        </w:rPr>
+        <w:t>dimV &gt; dimW</w:t>
+      </w:r>
+      <w:r>
+        <w:rPr>
+          <w:rFonts w:ascii="等线" w:hAnsi="等线" w:cs="等线" w:asciiTheme="minorHAnsi" w:cstheme="minorBidi" w:eastAsiaTheme="minorEastAsia" w:hAnsiTheme="minorHAnsi"/>
+          <w:b/>
+          <w:color w:val="auto"/>
+          <w:kern w:val="2"/>
+          <w:sz w:val="24"/>
+          <w:szCs w:val="24"/>
+          <w:lang w:val="en-US" w:eastAsia="zh-CN" w:bidi="ar-SA"/>
+        </w:rPr>
+        <w:t>且</w:t>
+      </w:r>
+      <w:r>
+        <w:rPr>
+          <w:rFonts w:eastAsia="" w:cs="等线" w:cstheme="minorBidi" w:eastAsiaTheme="minorEastAsia"/>
+          <w:b/>
+          <w:color w:val="auto"/>
+          <w:kern w:val="2"/>
+          <w:sz w:val="24"/>
+          <w:szCs w:val="24"/>
+          <w:lang w:val="en-US" w:eastAsia="zh-CN" w:bidi="ar-SA"/>
+        </w:rPr>
+        <w:t>rangeT</w:t>
+      </w:r>
+      <w:r>
+        <w:rPr>
+          <w:rFonts w:ascii="等线" w:hAnsi="等线" w:cs="等线" w:asciiTheme="minorHAnsi" w:cstheme="minorBidi" w:eastAsiaTheme="minorEastAsia" w:hAnsiTheme="minorHAnsi"/>
+          <w:b/>
+          <w:color w:val="auto"/>
+          <w:kern w:val="2"/>
+          <w:sz w:val="24"/>
+          <w:szCs w:val="24"/>
+          <w:lang w:val="en-US" w:eastAsia="zh-CN" w:bidi="ar-SA"/>
+        </w:rPr>
+        <w:t>是</w:t>
+      </w:r>
+      <w:r>
+        <w:rPr>
+          <w:rFonts w:eastAsia="" w:cs="等线" w:cstheme="minorBidi" w:eastAsiaTheme="minorEastAsia"/>
+          <w:b/>
+          <w:color w:val="auto"/>
+          <w:kern w:val="2"/>
+          <w:sz w:val="24"/>
+          <w:szCs w:val="24"/>
+          <w:lang w:val="en-US" w:eastAsia="zh-CN" w:bidi="ar-SA"/>
+        </w:rPr>
+        <w:t>W</w:t>
+      </w:r>
+      <w:r>
+        <w:rPr>
+          <w:rFonts w:ascii="等线" w:hAnsi="等线" w:cs="等线" w:asciiTheme="minorHAnsi" w:cstheme="minorBidi" w:eastAsiaTheme="minorEastAsia" w:hAnsiTheme="minorHAnsi"/>
+          <w:b/>
+          <w:color w:val="auto"/>
+          <w:kern w:val="2"/>
+          <w:sz w:val="24"/>
+          <w:szCs w:val="24"/>
+          <w:lang w:val="en-US" w:eastAsia="zh-CN" w:bidi="ar-SA"/>
+        </w:rPr>
+        <w:t>的子空间，所以</w:t>
+      </w:r>
+      <w:r>
+        <w:rPr>
+          <w:rFonts w:eastAsia="" w:cs="等线" w:cstheme="minorBidi" w:eastAsiaTheme="minorEastAsia"/>
+          <w:b/>
+          <w:color w:val="auto"/>
+          <w:kern w:val="2"/>
+          <w:sz w:val="24"/>
+          <w:szCs w:val="24"/>
+          <w:lang w:val="en-US" w:eastAsia="zh-CN" w:bidi="ar-SA"/>
+        </w:rPr>
+        <w:t>dimV &gt;= dimrangeT,</w:t>
+      </w:r>
+      <w:r>
+        <w:rPr>
+          <w:rFonts w:ascii="等线" w:hAnsi="等线" w:cs="等线" w:asciiTheme="minorHAnsi" w:cstheme="minorBidi" w:eastAsiaTheme="minorEastAsia" w:hAnsiTheme="minorHAnsi"/>
+          <w:b/>
+          <w:color w:val="auto"/>
+          <w:kern w:val="2"/>
+          <w:sz w:val="24"/>
+          <w:szCs w:val="24"/>
+          <w:lang w:val="en-US" w:eastAsia="zh-CN" w:bidi="ar-SA"/>
+        </w:rPr>
+        <w:t>即</w:t>
+      </w:r>
+      <w:r>
+        <w:rPr>
+          <w:rFonts w:eastAsia="" w:cs="等线" w:cstheme="minorBidi" w:eastAsiaTheme="minorEastAsia"/>
+          <w:b/>
+          <w:color w:val="auto"/>
+          <w:kern w:val="2"/>
+          <w:sz w:val="24"/>
+          <w:szCs w:val="24"/>
+          <w:lang w:val="en-US" w:eastAsia="zh-CN" w:bidi="ar-SA"/>
+        </w:rPr>
+        <w:t>dimnullT &gt; 0,</w:t>
+      </w:r>
+      <w:r>
+        <w:rPr>
+          <w:rFonts w:ascii="等线" w:hAnsi="等线" w:cs="等线" w:asciiTheme="minorHAnsi" w:cstheme="minorBidi" w:eastAsiaTheme="minorEastAsia" w:hAnsiTheme="minorHAnsi"/>
+          <w:b/>
+          <w:color w:val="auto"/>
+          <w:kern w:val="2"/>
+          <w:sz w:val="24"/>
+          <w:szCs w:val="24"/>
+          <w:lang w:val="en-US" w:eastAsia="zh-CN" w:bidi="ar-SA"/>
+        </w:rPr>
+        <w:t>即</w:t>
+      </w:r>
+      <w:r>
+        <w:rPr>
+          <w:rFonts w:eastAsia="" w:cs="等线" w:cstheme="minorBidi" w:eastAsiaTheme="minorEastAsia"/>
+          <w:b/>
+          <w:color w:val="auto"/>
+          <w:kern w:val="2"/>
+          <w:sz w:val="24"/>
+          <w:szCs w:val="24"/>
+          <w:lang w:val="en-US" w:eastAsia="zh-CN" w:bidi="ar-SA"/>
+        </w:rPr>
+        <w:t>nullT</w:t>
+      </w:r>
+      <w:r>
+        <w:rPr>
+          <w:rFonts w:ascii="等线" w:hAnsi="等线" w:cs="等线" w:asciiTheme="minorHAnsi" w:cstheme="minorBidi" w:eastAsiaTheme="minorEastAsia" w:hAnsiTheme="minorHAnsi"/>
+          <w:b/>
+          <w:color w:val="auto"/>
+          <w:kern w:val="2"/>
+          <w:sz w:val="24"/>
+          <w:szCs w:val="24"/>
+          <w:lang w:val="en-US" w:eastAsia="zh-CN" w:bidi="ar-SA"/>
+        </w:rPr>
+        <w:t>的基长度</w:t>
+      </w:r>
+      <w:r>
+        <w:rPr>
+          <w:rFonts w:eastAsia="" w:cs="等线" w:cstheme="minorBidi" w:eastAsiaTheme="minorEastAsia"/>
+          <w:b/>
+          <w:color w:val="auto"/>
+          <w:kern w:val="2"/>
+          <w:sz w:val="24"/>
+          <w:szCs w:val="24"/>
+          <w:lang w:val="en-US" w:eastAsia="zh-CN" w:bidi="ar-SA"/>
+        </w:rPr>
+        <w:t xml:space="preserve">&gt;0, </w:t>
+      </w:r>
+      <w:r>
+        <w:rPr>
+          <w:rFonts w:ascii="等线" w:hAnsi="等线" w:cs="等线" w:asciiTheme="minorHAnsi" w:cstheme="minorBidi" w:eastAsiaTheme="minorEastAsia" w:hAnsiTheme="minorHAnsi"/>
+          <w:b/>
+          <w:color w:val="auto"/>
+          <w:kern w:val="2"/>
+          <w:sz w:val="24"/>
+          <w:szCs w:val="24"/>
+          <w:lang w:val="en-US" w:eastAsia="zh-CN" w:bidi="ar-SA"/>
+        </w:rPr>
+        <w:t>即</w:t>
+      </w:r>
+      <w:r>
+        <w:rPr>
+          <w:rFonts w:eastAsia="" w:cs="等线" w:cstheme="minorBidi" w:eastAsiaTheme="minorEastAsia"/>
+          <w:b/>
+          <w:color w:val="auto"/>
+          <w:kern w:val="2"/>
+          <w:sz w:val="24"/>
+          <w:szCs w:val="24"/>
+          <w:lang w:val="en-US" w:eastAsia="zh-CN" w:bidi="ar-SA"/>
+        </w:rPr>
+        <w:t>V</w:t>
+      </w:r>
+      <w:r>
+        <w:rPr>
+          <w:rFonts w:ascii="等线" w:hAnsi="等线" w:cs="等线" w:asciiTheme="minorHAnsi" w:cstheme="minorBidi" w:eastAsiaTheme="minorEastAsia" w:hAnsiTheme="minorHAnsi"/>
+          <w:b/>
+          <w:color w:val="auto"/>
+          <w:kern w:val="2"/>
+          <w:sz w:val="24"/>
+          <w:szCs w:val="24"/>
+          <w:lang w:val="en-US" w:eastAsia="zh-CN" w:bidi="ar-SA"/>
+        </w:rPr>
+        <w:t>中至少有</w:t>
+      </w:r>
+      <w:r>
+        <w:rPr>
+          <w:rFonts w:eastAsia="" w:cs="等线" w:cstheme="minorBidi" w:eastAsiaTheme="minorEastAsia"/>
+          <w:b/>
+          <w:color w:val="auto"/>
+          <w:kern w:val="2"/>
+          <w:sz w:val="24"/>
+          <w:szCs w:val="24"/>
+          <w:lang w:val="en-US" w:eastAsia="zh-CN" w:bidi="ar-SA"/>
+        </w:rPr>
+        <w:t>dimnullT</w:t>
+      </w:r>
+      <w:r>
+        <w:rPr>
+          <w:rFonts w:ascii="等线" w:hAnsi="等线" w:cs="等线" w:asciiTheme="minorHAnsi" w:cstheme="minorBidi" w:eastAsiaTheme="minorEastAsia" w:hAnsiTheme="minorHAnsi"/>
+          <w:b/>
+          <w:color w:val="auto"/>
+          <w:kern w:val="2"/>
+          <w:sz w:val="24"/>
+          <w:szCs w:val="24"/>
+          <w:lang w:val="en-US" w:eastAsia="zh-CN" w:bidi="ar-SA"/>
+        </w:rPr>
+        <w:t>个向量映射成</w:t>
+      </w:r>
+      <w:r>
+        <w:rPr>
+          <w:rFonts w:eastAsia="" w:cs="等线" w:cstheme="minorBidi" w:eastAsiaTheme="minorEastAsia"/>
+          <w:b/>
+          <w:color w:val="auto"/>
+          <w:kern w:val="2"/>
+          <w:sz w:val="24"/>
+          <w:szCs w:val="24"/>
+          <w:lang w:val="en-US" w:eastAsia="zh-CN" w:bidi="ar-SA"/>
+        </w:rPr>
+        <w:t>0</w:t>
+      </w:r>
+      <w:r>
+        <w:rPr>
+          <w:rFonts w:ascii="等线" w:hAnsi="等线" w:cs="等线" w:asciiTheme="minorHAnsi" w:cstheme="minorBidi" w:eastAsiaTheme="minorEastAsia" w:hAnsiTheme="minorHAnsi"/>
+          <w:b/>
+          <w:color w:val="auto"/>
+          <w:kern w:val="2"/>
+          <w:sz w:val="24"/>
+          <w:szCs w:val="24"/>
+          <w:lang w:val="en-US" w:eastAsia="zh-CN" w:bidi="ar-SA"/>
+        </w:rPr>
+        <w:t>，所以与</w:t>
+      </w:r>
+      <w:r>
+        <w:rPr>
+          <w:rFonts w:eastAsia="" w:cs="等线" w:cstheme="minorBidi" w:eastAsiaTheme="minorEastAsia"/>
+          <w:b/>
+          <w:color w:val="auto"/>
+          <w:kern w:val="2"/>
+          <w:sz w:val="24"/>
+          <w:szCs w:val="24"/>
+          <w:lang w:val="en-US" w:eastAsia="zh-CN" w:bidi="ar-SA"/>
+        </w:rPr>
+        <w:t>Tv = Tw</w:t>
+      </w:r>
+      <w:r>
+        <w:rPr>
+          <w:rFonts w:ascii="等线" w:hAnsi="等线" w:cs="等线" w:asciiTheme="minorHAnsi" w:cstheme="minorBidi" w:eastAsiaTheme="minorEastAsia" w:hAnsiTheme="minorHAnsi"/>
+          <w:b/>
+          <w:color w:val="auto"/>
+          <w:kern w:val="2"/>
+          <w:sz w:val="24"/>
+          <w:szCs w:val="24"/>
+          <w:lang w:val="en-US" w:eastAsia="zh-CN" w:bidi="ar-SA"/>
+        </w:rPr>
+        <w:t>有</w:t>
+      </w:r>
+      <w:r>
+        <w:rPr>
+          <w:rFonts w:eastAsia="" w:cs="等线" w:cstheme="minorBidi" w:eastAsiaTheme="minorEastAsia"/>
+          <w:b/>
+          <w:color w:val="auto"/>
+          <w:kern w:val="2"/>
+          <w:sz w:val="24"/>
+          <w:szCs w:val="24"/>
+          <w:lang w:val="en-US" w:eastAsia="zh-CN" w:bidi="ar-SA"/>
+        </w:rPr>
+        <w:t>v = w</w:t>
+      </w:r>
+      <w:r>
+        <w:rPr>
+          <w:rFonts w:ascii="等线" w:hAnsi="等线" w:cs="等线" w:asciiTheme="minorHAnsi" w:cstheme="minorBidi" w:eastAsiaTheme="minorEastAsia" w:hAnsiTheme="minorHAnsi"/>
+          <w:b/>
+          <w:color w:val="auto"/>
+          <w:kern w:val="2"/>
+          <w:sz w:val="24"/>
+          <w:szCs w:val="24"/>
+          <w:lang w:val="en-US" w:eastAsia="zh-CN" w:bidi="ar-SA"/>
+        </w:rPr>
+        <w:t>矛盾， 所以</w:t>
+      </w:r>
+      <w:r>
+        <w:rPr>
+          <w:rFonts w:eastAsia="" w:cs="等线" w:cstheme="minorBidi" w:eastAsiaTheme="minorEastAsia"/>
+          <w:b/>
+          <w:color w:val="auto"/>
+          <w:kern w:val="2"/>
+          <w:sz w:val="24"/>
+          <w:szCs w:val="24"/>
+          <w:lang w:val="en-US" w:eastAsia="zh-CN" w:bidi="ar-SA"/>
+        </w:rPr>
+        <w:t>V</w:t>
+      </w:r>
+      <w:r>
+        <w:rPr>
+          <w:rFonts w:ascii="等线" w:hAnsi="等线" w:cs="等线" w:asciiTheme="minorHAnsi" w:cstheme="minorBidi" w:eastAsiaTheme="minorEastAsia" w:hAnsiTheme="minorHAnsi"/>
+          <w:b/>
+          <w:color w:val="auto"/>
+          <w:kern w:val="2"/>
+          <w:sz w:val="24"/>
+          <w:szCs w:val="24"/>
+          <w:lang w:val="en-US" w:eastAsia="zh-CN" w:bidi="ar-SA"/>
+        </w:rPr>
+        <w:t>到</w:t>
+      </w:r>
+      <w:r>
+        <w:rPr>
+          <w:rFonts w:eastAsia="" w:cs="等线" w:cstheme="minorBidi" w:eastAsiaTheme="minorEastAsia"/>
+          <w:b/>
+          <w:color w:val="auto"/>
+          <w:kern w:val="2"/>
+          <w:sz w:val="24"/>
+          <w:szCs w:val="24"/>
+          <w:lang w:val="en-US" w:eastAsia="zh-CN" w:bidi="ar-SA"/>
+        </w:rPr>
+        <w:t>W</w:t>
+      </w:r>
+      <w:r>
+        <w:rPr>
+          <w:rFonts w:ascii="等线" w:hAnsi="等线" w:cs="等线" w:asciiTheme="minorHAnsi" w:cstheme="minorBidi" w:eastAsiaTheme="minorEastAsia" w:hAnsiTheme="minorHAnsi"/>
+          <w:b/>
+          <w:color w:val="auto"/>
+          <w:kern w:val="2"/>
+          <w:sz w:val="24"/>
+          <w:szCs w:val="24"/>
+          <w:lang w:val="en-US" w:eastAsia="zh-CN" w:bidi="ar-SA"/>
+        </w:rPr>
+        <w:t>的映射一定不是单映射。</w:t>
+      </w:r>
+    </w:p>
+    <w:p>
+      <w:pPr>
+        <w:pStyle w:val="ListParagraph"/>
+        <w:widowControl w:val="false"/>
+        <w:numPr>
+          <w:ilvl w:val="0"/>
+          <w:numId w:val="1"/>
+        </w:numPr>
+        <w:suppressAutoHyphens w:val="true"/>
+        <w:bidi w:val="0"/>
+        <w:spacing w:before="0" w:after="0"/>
+        <w:jc w:val="both"/>
+        <w:rPr>
+          <w:rFonts w:ascii="等线" w:hAnsi="等线" w:eastAsia="" w:cs="等线" w:asciiTheme="minorHAnsi" w:cstheme="minorBidi" w:eastAsiaTheme="minorEastAsia" w:hAnsiTheme="minorHAnsi"/>
+          <w:b/>
+          <w:b/>
+          <w:color w:val="auto"/>
+          <w:kern w:val="2"/>
+          <w:sz w:val="24"/>
+          <w:szCs w:val="24"/>
+          <w:lang w:val="en-US" w:eastAsia="zh-CN" w:bidi="ar-SA"/>
+        </w:rPr>
+      </w:pPr>
+      <w:r>
+        <w:rPr>
+          <w:rFonts w:ascii="等线" w:hAnsi="等线" w:cs="等线" w:asciiTheme="minorHAnsi" w:cstheme="minorBidi" w:eastAsiaTheme="minorEastAsia" w:hAnsiTheme="minorHAnsi"/>
+          <w:b/>
+          <w:color w:val="auto"/>
+          <w:kern w:val="2"/>
+          <w:sz w:val="24"/>
+          <w:szCs w:val="24"/>
+          <w:lang w:val="en-US" w:eastAsia="zh-CN" w:bidi="ar-SA"/>
+        </w:rPr>
+        <w:t>从一个有限维向量空间到更大的空间的映射不可能是满映射</w:t>
+      </w:r>
+      <w:r>
+        <w:rPr>
+          <w:rFonts w:ascii="等线" w:hAnsi="等线" w:cs="等线" w:asciiTheme="minorHAnsi" w:cstheme="minorBidi" w:eastAsiaTheme="minorEastAsia" w:hAnsiTheme="minorHAnsi"/>
+          <w:b/>
+          <w:color w:val="auto"/>
+          <w:kern w:val="2"/>
+          <w:sz w:val="24"/>
+          <w:szCs w:val="24"/>
+          <w:lang w:val="en-US" w:eastAsia="zh-CN" w:bidi="ar-SA"/>
+        </w:rPr>
+        <w:t>，这里更大用维数衡量 。即：若</w:t>
+      </w:r>
+      <w:r>
+        <w:rPr>
+          <w:rFonts w:eastAsia="" w:cs="等线" w:cstheme="minorBidi" w:eastAsiaTheme="minorEastAsia"/>
+          <w:b/>
+          <w:color w:val="auto"/>
+          <w:kern w:val="2"/>
+          <w:sz w:val="24"/>
+          <w:szCs w:val="24"/>
+          <w:lang w:val="en-US" w:eastAsia="zh-CN" w:bidi="ar-SA"/>
+        </w:rPr>
+        <w:t>V</w:t>
+      </w:r>
+      <w:r>
+        <w:rPr>
+          <w:rFonts w:ascii="等线" w:hAnsi="等线" w:cs="等线" w:asciiTheme="minorHAnsi" w:cstheme="minorBidi" w:eastAsiaTheme="minorEastAsia" w:hAnsiTheme="minorHAnsi"/>
+          <w:b/>
+          <w:color w:val="auto"/>
+          <w:kern w:val="2"/>
+          <w:sz w:val="24"/>
+          <w:szCs w:val="24"/>
+          <w:lang w:val="en-US" w:eastAsia="zh-CN" w:bidi="ar-SA"/>
+        </w:rPr>
+        <w:t>和</w:t>
+      </w:r>
+      <w:r>
+        <w:rPr>
+          <w:rFonts w:eastAsia="" w:cs="等线" w:cstheme="minorBidi" w:eastAsiaTheme="minorEastAsia"/>
+          <w:b/>
+          <w:color w:val="auto"/>
+          <w:kern w:val="2"/>
+          <w:sz w:val="24"/>
+          <w:szCs w:val="24"/>
+          <w:lang w:val="en-US" w:eastAsia="zh-CN" w:bidi="ar-SA"/>
+        </w:rPr>
+        <w:t>W</w:t>
+      </w:r>
+      <w:r>
+        <w:rPr>
+          <w:rFonts w:ascii="等线" w:hAnsi="等线" w:cs="等线" w:asciiTheme="minorHAnsi" w:cstheme="minorBidi" w:eastAsiaTheme="minorEastAsia" w:hAnsiTheme="minorHAnsi"/>
+          <w:b/>
+          <w:color w:val="auto"/>
+          <w:kern w:val="2"/>
+          <w:sz w:val="24"/>
+          <w:szCs w:val="24"/>
+          <w:lang w:val="en-US" w:eastAsia="zh-CN" w:bidi="ar-SA"/>
+        </w:rPr>
+        <w:t>都是有限维向量空间，且</w:t>
+      </w:r>
+      <w:r>
+        <w:rPr>
+          <w:rFonts w:eastAsia="" w:cs="等线" w:cstheme="minorBidi" w:eastAsiaTheme="minorEastAsia"/>
+          <w:b/>
+          <w:color w:val="auto"/>
+          <w:kern w:val="2"/>
+          <w:sz w:val="24"/>
+          <w:szCs w:val="24"/>
+          <w:lang w:val="en-US" w:eastAsia="zh-CN" w:bidi="ar-SA"/>
+        </w:rPr>
+        <w:t xml:space="preserve">dimV&lt;dimW, </w:t>
+      </w:r>
+      <w:r>
+        <w:rPr>
+          <w:rFonts w:ascii="等线" w:hAnsi="等线" w:cs="等线" w:asciiTheme="minorHAnsi" w:cstheme="minorBidi" w:eastAsiaTheme="minorEastAsia" w:hAnsiTheme="minorHAnsi"/>
+          <w:b/>
+          <w:color w:val="auto"/>
+          <w:kern w:val="2"/>
+          <w:sz w:val="24"/>
+          <w:szCs w:val="24"/>
+          <w:lang w:val="en-US" w:eastAsia="zh-CN" w:bidi="ar-SA"/>
+        </w:rPr>
+        <w:t>则</w:t>
+      </w:r>
+      <w:r>
+        <w:rPr>
+          <w:rFonts w:eastAsia="" w:cs="等线" w:cstheme="minorBidi" w:eastAsiaTheme="minorEastAsia"/>
+          <w:b/>
+          <w:color w:val="auto"/>
+          <w:kern w:val="2"/>
+          <w:sz w:val="24"/>
+          <w:szCs w:val="24"/>
+          <w:lang w:val="en-US" w:eastAsia="zh-CN" w:bidi="ar-SA"/>
+        </w:rPr>
+        <w:t>V</w:t>
+      </w:r>
+      <w:r>
+        <w:rPr>
+          <w:rFonts w:ascii="等线" w:hAnsi="等线" w:cs="等线" w:asciiTheme="minorHAnsi" w:cstheme="minorBidi" w:eastAsiaTheme="minorEastAsia" w:hAnsiTheme="minorHAnsi"/>
+          <w:b/>
+          <w:color w:val="auto"/>
+          <w:kern w:val="2"/>
+          <w:sz w:val="24"/>
+          <w:szCs w:val="24"/>
+          <w:lang w:val="en-US" w:eastAsia="zh-CN" w:bidi="ar-SA"/>
+        </w:rPr>
+        <w:t>到</w:t>
+      </w:r>
+      <w:r>
+        <w:rPr>
+          <w:rFonts w:eastAsia="" w:cs="等线" w:cstheme="minorBidi" w:eastAsiaTheme="minorEastAsia"/>
+          <w:b/>
+          <w:color w:val="auto"/>
+          <w:kern w:val="2"/>
+          <w:sz w:val="24"/>
+          <w:szCs w:val="24"/>
+          <w:lang w:val="en-US" w:eastAsia="zh-CN" w:bidi="ar-SA"/>
+        </w:rPr>
+        <w:t>W</w:t>
+      </w:r>
+      <w:r>
+        <w:rPr>
+          <w:rFonts w:ascii="等线" w:hAnsi="等线" w:cs="等线" w:asciiTheme="minorHAnsi" w:cstheme="minorBidi" w:eastAsiaTheme="minorEastAsia" w:hAnsiTheme="minorHAnsi"/>
+          <w:b/>
+          <w:color w:val="auto"/>
+          <w:kern w:val="2"/>
+          <w:sz w:val="24"/>
+          <w:szCs w:val="24"/>
+          <w:lang w:val="en-US" w:eastAsia="zh-CN" w:bidi="ar-SA"/>
+        </w:rPr>
+        <w:t>的映射一定不是满映射。</w:t>
       </w:r>
     </w:p>
     <w:sectPr>
@@ -17965,7 +19287,7 @@
       <w:pgNumType w:fmt="decimal"/>
       <w:formProt w:val="false"/>
       <w:textDirection w:val="lrTb"/>
-      <w:docGrid w:type="lines" w:linePitch="312" w:charSpace="5938"/>
+      <w:docGrid w:type="lines" w:linePitch="312" w:charSpace="5734"/>
     </w:sectPr>
   </w:body>
 </w:document>
@@ -17979,7 +19301,7 @@
         <w:docPartGallery w:val="Page Numbers (Bottom of Page)"/>
         <w:docPartUnique w:val="true"/>
       </w:docPartObj>
-      <w:id w:val="931828682"/>
+      <w:id w:val="1708109743"/>
     </w:sdtPr>
     <w:sdtContent>
       <w:p>
@@ -18002,7 +19324,7 @@
         </w:r>
         <w:r>
           <w:rPr/>
-          <w:t>12</w:t>
+          <w:t>14</w:t>
         </w:r>
         <w:r>
           <w:rPr/>

</xml_diff>

<commit_message>
the matrix of linear mapping
</commit_message>
<xml_diff>
--- a/线性代数应该这样学个人笔记.docx
+++ b/线性代数应该这样学个人笔记.docx
@@ -6924,7 +6924,33 @@
           <w:sz w:val="24"/>
           <w:szCs w:val="24"/>
         </w:rPr>
-        <w:t>Fn→Fm</w:t>
+        <w:t>F</w:t>
+      </w:r>
+      <w:r>
+        <w:rPr>
+          <w:b/>
+          <w:sz w:val="24"/>
+          <w:szCs w:val="24"/>
+          <w:vertAlign w:val="superscript"/>
+        </w:rPr>
+        <w:t>n</w:t>
+      </w:r>
+      <w:r>
+        <w:rPr>
+          <w:b/>
+          <w:sz w:val="24"/>
+          <w:szCs w:val="24"/>
+        </w:rPr>
+        <w:t>→F</w:t>
+      </w:r>
+      <w:r>
+        <w:rPr>
+          <w:b/>
+          <w:sz w:val="24"/>
+          <w:szCs w:val="24"/>
+          <w:vertAlign w:val="superscript"/>
+        </w:rPr>
+        <w:t>m</w:t>
       </w:r>
       <w:r>
         <w:rPr>
@@ -6989,15 +7015,7 @@
           <w:sz w:val="24"/>
           <w:szCs w:val="24"/>
         </w:rPr>
-        <w:t>∈F,</w:t>
-      </w:r>
-      <w:r>
-        <w:rPr>
-          <w:b/>
-          <w:sz w:val="24"/>
-          <w:szCs w:val="24"/>
-        </w:rPr>
-        <w:t xml:space="preserve"> j∈{1,2,…,m}, k∈{1,2,…,n},</w:t>
+        <w:t>∈F, j∈{1,2,…,m}, k∈{1,2,…,n},</w:t>
       </w:r>
       <w:r>
         <w:rPr>
@@ -7029,7 +7047,33 @@
           <w:sz w:val="24"/>
           <w:szCs w:val="24"/>
         </w:rPr>
-        <w:t>Fn→Fm</w:t>
+        <w:t>F</w:t>
+      </w:r>
+      <w:r>
+        <w:rPr>
+          <w:b/>
+          <w:sz w:val="24"/>
+          <w:szCs w:val="24"/>
+          <w:vertAlign w:val="superscript"/>
+        </w:rPr>
+        <w:t>n</w:t>
+      </w:r>
+      <w:r>
+        <w:rPr>
+          <w:b/>
+          <w:sz w:val="24"/>
+          <w:szCs w:val="24"/>
+        </w:rPr>
+        <w:t>→F</w:t>
+      </w:r>
+      <w:r>
+        <w:rPr>
+          <w:b/>
+          <w:sz w:val="24"/>
+          <w:szCs w:val="24"/>
+          <w:vertAlign w:val="superscript"/>
+        </w:rPr>
+        <w:t>m</w:t>
       </w:r>
       <w:r>
         <w:rPr>
@@ -18664,19 +18708,7 @@
           <w:szCs w:val="24"/>
           <w:lang w:val="en-US" w:eastAsia="zh-CN" w:bidi="ar-SA"/>
         </w:rPr>
-        <w:t>证</w:t>
-      </w:r>
-      <w:r>
-        <w:rPr>
-          <w:rFonts w:ascii="等线" w:hAnsi="等线" w:cs="等线" w:asciiTheme="minorHAnsi" w:cstheme="minorBidi" w:eastAsiaTheme="minorEastAsia" w:hAnsiTheme="minorHAnsi"/>
-          <w:b/>
-          <w:color w:val="auto"/>
-          <w:kern w:val="2"/>
-          <w:sz w:val="24"/>
-          <w:szCs w:val="24"/>
-          <w:lang w:val="en-US" w:eastAsia="zh-CN" w:bidi="ar-SA"/>
-        </w:rPr>
-        <w:t>：因为</w:t>
+        <w:t>证：因为</w:t>
       </w:r>
       <w:r>
         <w:rPr>
@@ -19144,7 +19176,19 @@
           <w:szCs w:val="24"/>
           <w:lang w:val="en-US" w:eastAsia="zh-CN" w:bidi="ar-SA"/>
         </w:rPr>
-        <w:t>从一个有限维向量空间到更大的空间的映射不可能是满映射</w:t>
+        <w:t>从一个有限维向量空间到更大的空间的映射不可能是满映射，这里更大用维数衡量 。即：若</w:t>
+      </w:r>
+      <w:r>
+        <w:rPr>
+          <w:rFonts w:eastAsia="" w:cs="等线" w:cstheme="minorBidi" w:eastAsiaTheme="minorEastAsia"/>
+          <w:b/>
+          <w:color w:val="auto"/>
+          <w:kern w:val="2"/>
+          <w:sz w:val="24"/>
+          <w:szCs w:val="24"/>
+          <w:lang w:val="en-US" w:eastAsia="zh-CN" w:bidi="ar-SA"/>
+        </w:rPr>
+        <w:t>V</w:t>
       </w:r>
       <w:r>
         <w:rPr>
@@ -19156,7 +19200,7 @@
           <w:szCs w:val="24"/>
           <w:lang w:val="en-US" w:eastAsia="zh-CN" w:bidi="ar-SA"/>
         </w:rPr>
-        <w:t>，这里更大用维数衡量 。即：若</w:t>
+        <w:t>和</w:t>
       </w:r>
       <w:r>
         <w:rPr>
@@ -19168,6 +19212,54 @@
           <w:szCs w:val="24"/>
           <w:lang w:val="en-US" w:eastAsia="zh-CN" w:bidi="ar-SA"/>
         </w:rPr>
+        <w:t>W</w:t>
+      </w:r>
+      <w:r>
+        <w:rPr>
+          <w:rFonts w:ascii="等线" w:hAnsi="等线" w:cs="等线" w:asciiTheme="minorHAnsi" w:cstheme="minorBidi" w:eastAsiaTheme="minorEastAsia" w:hAnsiTheme="minorHAnsi"/>
+          <w:b/>
+          <w:color w:val="auto"/>
+          <w:kern w:val="2"/>
+          <w:sz w:val="24"/>
+          <w:szCs w:val="24"/>
+          <w:lang w:val="en-US" w:eastAsia="zh-CN" w:bidi="ar-SA"/>
+        </w:rPr>
+        <w:t>都是有限维向量空间，且</w:t>
+      </w:r>
+      <w:r>
+        <w:rPr>
+          <w:rFonts w:eastAsia="" w:cs="等线" w:cstheme="minorBidi" w:eastAsiaTheme="minorEastAsia"/>
+          <w:b/>
+          <w:color w:val="auto"/>
+          <w:kern w:val="2"/>
+          <w:sz w:val="24"/>
+          <w:szCs w:val="24"/>
+          <w:lang w:val="en-US" w:eastAsia="zh-CN" w:bidi="ar-SA"/>
+        </w:rPr>
+        <w:t xml:space="preserve">dimV&lt;dimW, </w:t>
+      </w:r>
+      <w:r>
+        <w:rPr>
+          <w:rFonts w:ascii="等线" w:hAnsi="等线" w:cs="等线" w:asciiTheme="minorHAnsi" w:cstheme="minorBidi" w:eastAsiaTheme="minorEastAsia" w:hAnsiTheme="minorHAnsi"/>
+          <w:b/>
+          <w:color w:val="auto"/>
+          <w:kern w:val="2"/>
+          <w:sz w:val="24"/>
+          <w:szCs w:val="24"/>
+          <w:lang w:val="en-US" w:eastAsia="zh-CN" w:bidi="ar-SA"/>
+        </w:rPr>
+        <w:t>则</w:t>
+      </w:r>
+      <w:r>
+        <w:rPr>
+          <w:rFonts w:eastAsia="" w:cs="等线" w:cstheme="minorBidi" w:eastAsiaTheme="minorEastAsia"/>
+          <w:b/>
+          <w:color w:val="auto"/>
+          <w:kern w:val="2"/>
+          <w:sz w:val="24"/>
+          <w:szCs w:val="24"/>
+          <w:lang w:val="en-US" w:eastAsia="zh-CN" w:bidi="ar-SA"/>
+        </w:rPr>
         <w:t>V</w:t>
       </w:r>
       <w:r>
@@ -19180,7 +19272,7 @@
           <w:szCs w:val="24"/>
           <w:lang w:val="en-US" w:eastAsia="zh-CN" w:bidi="ar-SA"/>
         </w:rPr>
-        <w:t>和</w:t>
+        <w:t>到</w:t>
       </w:r>
       <w:r>
         <w:rPr>
@@ -19204,40 +19296,1417 @@
           <w:szCs w:val="24"/>
           <w:lang w:val="en-US" w:eastAsia="zh-CN" w:bidi="ar-SA"/>
         </w:rPr>
-        <w:t>都是有限维向量空间，且</w:t>
+        <w:t>的映射一定不是满映射。</w:t>
+      </w:r>
+    </w:p>
+    <w:p>
+      <w:pPr>
+        <w:pStyle w:val="ListParagraph"/>
+        <w:widowControl w:val="false"/>
+        <w:numPr>
+          <w:ilvl w:val="0"/>
+          <w:numId w:val="0"/>
+        </w:numPr>
+        <w:suppressAutoHyphens w:val="true"/>
+        <w:bidi w:val="0"/>
+        <w:spacing w:before="0" w:after="0"/>
+        <w:ind w:left="360" w:hanging="0"/>
+        <w:jc w:val="both"/>
+        <w:rPr>
+          <w:b/>
+          <w:b/>
+          <w:bCs/>
+          <w:sz w:val="44"/>
+          <w:szCs w:val="44"/>
+        </w:rPr>
+      </w:pPr>
+      <w:r>
+        <w:rPr>
+          <w:b/>
+          <w:bCs/>
+          <w:sz w:val="44"/>
+          <w:szCs w:val="44"/>
+        </w:rPr>
+        <w:t>线性映射的矩阵</w:t>
+      </w:r>
+    </w:p>
+    <w:p>
+      <w:pPr>
+        <w:pStyle w:val="ListParagraph"/>
+        <w:widowControl w:val="false"/>
+        <w:numPr>
+          <w:ilvl w:val="0"/>
+          <w:numId w:val="1"/>
+        </w:numPr>
+        <w:suppressAutoHyphens w:val="true"/>
+        <w:bidi w:val="0"/>
+        <w:spacing w:before="0" w:after="0"/>
+        <w:ind w:left="360" w:hanging="0"/>
+        <w:jc w:val="both"/>
+        <w:rPr>
+          <w:rFonts w:ascii="等线" w:hAnsi="等线" w:eastAsia="" w:cs="等线" w:asciiTheme="minorHAnsi" w:cstheme="minorBidi" w:eastAsiaTheme="minorEastAsia" w:hAnsiTheme="minorHAnsi"/>
+          <w:b/>
+          <w:b/>
+          <w:bCs/>
+          <w:color w:val="auto"/>
+          <w:kern w:val="2"/>
+          <w:sz w:val="24"/>
+          <w:szCs w:val="24"/>
+          <w:lang w:val="en-US" w:eastAsia="zh-CN" w:bidi="ar-SA"/>
+        </w:rPr>
+      </w:pPr>
+      <w:r>
+        <w:rPr>
+          <w:rFonts w:ascii="等线" w:hAnsi="等线" w:cs="等线" w:asciiTheme="minorHAnsi" w:cstheme="minorBidi" w:eastAsiaTheme="minorEastAsia" w:hAnsiTheme="minorHAnsi"/>
+          <w:b/>
+          <w:bCs/>
+          <w:color w:val="auto"/>
+          <w:kern w:val="2"/>
+          <w:sz w:val="24"/>
+          <w:szCs w:val="24"/>
+          <w:lang w:val="en-US" w:eastAsia="zh-CN" w:bidi="ar-SA"/>
+        </w:rPr>
+        <w:t>由这些系数</w:t>
       </w:r>
       <w:r>
         <w:rPr>
           <w:rFonts w:eastAsia="" w:cs="等线" w:cstheme="minorBidi" w:eastAsiaTheme="minorEastAsia"/>
           <w:b/>
-          <w:color w:val="auto"/>
-          <w:kern w:val="2"/>
-          <w:sz w:val="24"/>
-          <w:szCs w:val="24"/>
-          <w:lang w:val="en-US" w:eastAsia="zh-CN" w:bidi="ar-SA"/>
-        </w:rPr>
-        <w:t xml:space="preserve">dimV&lt;dimW, </w:t>
+          <w:bCs/>
+          <w:color w:val="auto"/>
+          <w:kern w:val="2"/>
+          <w:sz w:val="24"/>
+          <w:szCs w:val="24"/>
+          <w:lang w:val="en-US" w:eastAsia="zh-CN" w:bidi="ar-SA"/>
+        </w:rPr>
+        <w:t>a(a∈F)</w:t>
       </w:r>
       <w:r>
         <w:rPr>
           <w:rFonts w:ascii="等线" w:hAnsi="等线" w:cs="等线" w:asciiTheme="minorHAnsi" w:cstheme="minorBidi" w:eastAsiaTheme="minorEastAsia" w:hAnsiTheme="minorHAnsi"/>
           <w:b/>
-          <w:color w:val="auto"/>
-          <w:kern w:val="2"/>
-          <w:sz w:val="24"/>
-          <w:szCs w:val="24"/>
-          <w:lang w:val="en-US" w:eastAsia="zh-CN" w:bidi="ar-SA"/>
-        </w:rPr>
-        <w:t>则</w:t>
+          <w:bCs/>
+          <w:color w:val="auto"/>
+          <w:kern w:val="2"/>
+          <w:sz w:val="24"/>
+          <w:szCs w:val="24"/>
+          <w:lang w:val="en-US" w:eastAsia="zh-CN" w:bidi="ar-SA"/>
+        </w:rPr>
+        <w:t>所组成的</w:t>
       </w:r>
       <w:r>
         <w:rPr>
           <w:rFonts w:eastAsia="" w:cs="等线" w:cstheme="minorBidi" w:eastAsiaTheme="minorEastAsia"/>
           <w:b/>
-          <w:color w:val="auto"/>
-          <w:kern w:val="2"/>
-          <w:sz w:val="24"/>
-          <w:szCs w:val="24"/>
+          <w:bCs/>
+          <w:color w:val="auto"/>
+          <w:kern w:val="2"/>
+          <w:sz w:val="24"/>
+          <w:szCs w:val="24"/>
+          <w:lang w:val="en-US" w:eastAsia="zh-CN" w:bidi="ar-SA"/>
+        </w:rPr>
+        <w:t>mxn</w:t>
+      </w:r>
+      <w:r>
+        <w:rPr>
+          <w:rFonts w:ascii="等线" w:hAnsi="等线" w:cs="等线" w:asciiTheme="minorHAnsi" w:cstheme="minorBidi" w:eastAsiaTheme="minorEastAsia" w:hAnsiTheme="minorHAnsi"/>
+          <w:b/>
+          <w:bCs/>
+          <w:color w:val="auto"/>
+          <w:kern w:val="2"/>
+          <w:sz w:val="24"/>
+          <w:szCs w:val="24"/>
+          <w:lang w:val="en-US" w:eastAsia="zh-CN" w:bidi="ar-SA"/>
+        </w:rPr>
+        <w:t>的矩阵我们称为</w:t>
+      </w:r>
+      <w:r>
+        <w:rPr>
+          <w:rFonts w:eastAsia="" w:cs="等线" w:cstheme="minorBidi" w:eastAsiaTheme="minorEastAsia"/>
+          <w:b/>
+          <w:bCs/>
+          <w:color w:val="auto"/>
+          <w:kern w:val="2"/>
+          <w:sz w:val="24"/>
+          <w:szCs w:val="24"/>
+          <w:lang w:val="en-US" w:eastAsia="zh-CN" w:bidi="ar-SA"/>
+        </w:rPr>
+        <w:t>T</w:t>
+      </w:r>
+      <w:r>
+        <w:rPr>
+          <w:rFonts w:ascii="等线" w:hAnsi="等线" w:cs="等线" w:asciiTheme="minorHAnsi" w:cstheme="minorBidi" w:eastAsiaTheme="minorEastAsia" w:hAnsiTheme="minorHAnsi"/>
+          <w:b/>
+          <w:bCs/>
+          <w:color w:val="auto"/>
+          <w:kern w:val="2"/>
+          <w:sz w:val="24"/>
+          <w:szCs w:val="24"/>
+          <w:lang w:val="en-US" w:eastAsia="zh-CN" w:bidi="ar-SA"/>
+        </w:rPr>
+        <w:t>关于基</w:t>
+      </w:r>
+      <w:r>
+        <w:rPr>
+          <w:rFonts w:eastAsia="" w:cs="等线" w:cstheme="minorBidi" w:eastAsiaTheme="minorEastAsia"/>
+          <w:b/>
+          <w:bCs/>
+          <w:color w:val="auto"/>
+          <w:kern w:val="2"/>
+          <w:sz w:val="24"/>
+          <w:szCs w:val="24"/>
+          <w:lang w:val="en-US" w:eastAsia="zh-CN" w:bidi="ar-SA"/>
+        </w:rPr>
+        <w:t>(v</w:t>
+      </w:r>
+      <w:r>
+        <w:rPr>
+          <w:rFonts w:eastAsia="" w:cs="等线" w:cstheme="minorBidi" w:eastAsiaTheme="minorEastAsia"/>
+          <w:b/>
+          <w:bCs/>
+          <w:color w:val="auto"/>
+          <w:kern w:val="2"/>
+          <w:sz w:val="24"/>
+          <w:szCs w:val="24"/>
+          <w:vertAlign w:val="subscript"/>
+          <w:lang w:val="en-US" w:eastAsia="zh-CN" w:bidi="ar-SA"/>
+        </w:rPr>
+        <w:t>1</w:t>
+      </w:r>
+      <w:r>
+        <w:rPr>
+          <w:rFonts w:eastAsia="" w:cs="等线" w:cstheme="minorBidi" w:eastAsiaTheme="minorEastAsia"/>
+          <w:b/>
+          <w:bCs/>
+          <w:color w:val="auto"/>
+          <w:kern w:val="2"/>
+          <w:sz w:val="24"/>
+          <w:szCs w:val="24"/>
+          <w:lang w:val="en-US" w:eastAsia="zh-CN" w:bidi="ar-SA"/>
+        </w:rPr>
+        <w:t>,v</w:t>
+      </w:r>
+      <w:r>
+        <w:rPr>
+          <w:rFonts w:eastAsia="" w:cs="等线" w:cstheme="minorBidi" w:eastAsiaTheme="minorEastAsia"/>
+          <w:b/>
+          <w:bCs/>
+          <w:color w:val="auto"/>
+          <w:kern w:val="2"/>
+          <w:sz w:val="24"/>
+          <w:szCs w:val="24"/>
+          <w:vertAlign w:val="subscript"/>
+          <w:lang w:val="en-US" w:eastAsia="zh-CN" w:bidi="ar-SA"/>
+        </w:rPr>
+        <w:t>2</w:t>
+      </w:r>
+      <w:r>
+        <w:rPr>
+          <w:rFonts w:eastAsia="" w:cs="等线" w:cstheme="minorBidi" w:eastAsiaTheme="minorEastAsia"/>
+          <w:b/>
+          <w:bCs/>
+          <w:color w:val="auto"/>
+          <w:kern w:val="2"/>
+          <w:sz w:val="24"/>
+          <w:szCs w:val="24"/>
+          <w:lang w:val="en-US" w:eastAsia="zh-CN" w:bidi="ar-SA"/>
+        </w:rPr>
+        <w:t>,…,v</w:t>
+      </w:r>
+      <w:r>
+        <w:rPr>
+          <w:rFonts w:eastAsia="" w:cs="等线" w:cstheme="minorBidi" w:eastAsiaTheme="minorEastAsia"/>
+          <w:b/>
+          <w:bCs/>
+          <w:color w:val="auto"/>
+          <w:kern w:val="2"/>
+          <w:sz w:val="24"/>
+          <w:szCs w:val="24"/>
+          <w:vertAlign w:val="subscript"/>
+          <w:lang w:val="en-US" w:eastAsia="zh-CN" w:bidi="ar-SA"/>
+        </w:rPr>
+        <w:t>n</w:t>
+      </w:r>
+      <w:r>
+        <w:rPr>
+          <w:rFonts w:eastAsia="" w:cs="等线" w:cstheme="minorBidi" w:eastAsiaTheme="minorEastAsia"/>
+          <w:b/>
+          <w:bCs/>
+          <w:color w:val="auto"/>
+          <w:kern w:val="2"/>
+          <w:sz w:val="24"/>
+          <w:szCs w:val="24"/>
+          <w:lang w:val="en-US" w:eastAsia="zh-CN" w:bidi="ar-SA"/>
+        </w:rPr>
+        <w:t>)</w:t>
+      </w:r>
+      <w:r>
+        <w:rPr>
+          <w:rFonts w:ascii="等线" w:hAnsi="等线" w:cs="等线" w:asciiTheme="minorHAnsi" w:cstheme="minorBidi" w:eastAsiaTheme="minorEastAsia" w:hAnsiTheme="minorHAnsi"/>
+          <w:b/>
+          <w:bCs/>
+          <w:color w:val="auto"/>
+          <w:kern w:val="2"/>
+          <w:sz w:val="24"/>
+          <w:szCs w:val="24"/>
+          <w:lang w:val="en-US" w:eastAsia="zh-CN" w:bidi="ar-SA"/>
+        </w:rPr>
+        <w:t>和基</w:t>
+      </w:r>
+      <w:r>
+        <w:rPr>
+          <w:rFonts w:eastAsia="" w:cs="等线" w:cstheme="minorBidi" w:eastAsiaTheme="minorEastAsia"/>
+          <w:b/>
+          <w:bCs/>
+          <w:color w:val="auto"/>
+          <w:kern w:val="2"/>
+          <w:sz w:val="24"/>
+          <w:szCs w:val="24"/>
+          <w:lang w:val="en-US" w:eastAsia="zh-CN" w:bidi="ar-SA"/>
+        </w:rPr>
+        <w:t>(w</w:t>
+      </w:r>
+      <w:r>
+        <w:rPr>
+          <w:rFonts w:eastAsia="" w:cs="等线" w:cstheme="minorBidi" w:eastAsiaTheme="minorEastAsia"/>
+          <w:b/>
+          <w:bCs/>
+          <w:color w:val="auto"/>
+          <w:kern w:val="2"/>
+          <w:sz w:val="24"/>
+          <w:szCs w:val="24"/>
+          <w:vertAlign w:val="subscript"/>
+          <w:lang w:val="en-US" w:eastAsia="zh-CN" w:bidi="ar-SA"/>
+        </w:rPr>
+        <w:t>1</w:t>
+      </w:r>
+      <w:r>
+        <w:rPr>
+          <w:rFonts w:eastAsia="" w:cs="等线" w:cstheme="minorBidi" w:eastAsiaTheme="minorEastAsia"/>
+          <w:b/>
+          <w:bCs/>
+          <w:color w:val="auto"/>
+          <w:kern w:val="2"/>
+          <w:sz w:val="24"/>
+          <w:szCs w:val="24"/>
+          <w:lang w:val="en-US" w:eastAsia="zh-CN" w:bidi="ar-SA"/>
+        </w:rPr>
+        <w:t>,w</w:t>
+      </w:r>
+      <w:r>
+        <w:rPr>
+          <w:rFonts w:eastAsia="" w:cs="等线" w:cstheme="minorBidi" w:eastAsiaTheme="minorEastAsia"/>
+          <w:b/>
+          <w:bCs/>
+          <w:color w:val="auto"/>
+          <w:kern w:val="2"/>
+          <w:sz w:val="24"/>
+          <w:szCs w:val="24"/>
+          <w:vertAlign w:val="subscript"/>
+          <w:lang w:val="en-US" w:eastAsia="zh-CN" w:bidi="ar-SA"/>
+        </w:rPr>
+        <w:t>2</w:t>
+      </w:r>
+      <w:r>
+        <w:rPr>
+          <w:rFonts w:eastAsia="" w:cs="等线" w:cstheme="minorBidi" w:eastAsiaTheme="minorEastAsia"/>
+          <w:b/>
+          <w:bCs/>
+          <w:color w:val="auto"/>
+          <w:kern w:val="2"/>
+          <w:sz w:val="24"/>
+          <w:szCs w:val="24"/>
+          <w:lang w:val="en-US" w:eastAsia="zh-CN" w:bidi="ar-SA"/>
+        </w:rPr>
+        <w:t>,…</w:t>
+      </w:r>
+      <w:r>
+        <w:rPr>
+          <w:rFonts w:eastAsia="" w:cs="等线" w:cstheme="minorBidi" w:eastAsiaTheme="minorEastAsia"/>
+          <w:b/>
+          <w:bCs/>
+          <w:color w:val="auto"/>
+          <w:kern w:val="2"/>
+          <w:position w:val="0"/>
+          <w:sz w:val="24"/>
+          <w:sz w:val="24"/>
+          <w:szCs w:val="24"/>
+          <w:vertAlign w:val="baseline"/>
+          <w:lang w:val="en-US" w:eastAsia="zh-CN" w:bidi="ar-SA"/>
+        </w:rPr>
+        <w:t>,w</w:t>
+      </w:r>
+      <w:r>
+        <w:rPr>
+          <w:rFonts w:eastAsia="" w:cs="等线" w:cstheme="minorBidi" w:eastAsiaTheme="minorEastAsia"/>
+          <w:b/>
+          <w:bCs/>
+          <w:color w:val="auto"/>
+          <w:kern w:val="2"/>
+          <w:sz w:val="24"/>
+          <w:szCs w:val="24"/>
+          <w:vertAlign w:val="subscript"/>
+          <w:lang w:val="en-US" w:eastAsia="zh-CN" w:bidi="ar-SA"/>
+        </w:rPr>
+        <w:t>m</w:t>
+      </w:r>
+      <w:r>
+        <w:rPr>
+          <w:rFonts w:eastAsia="" w:cs="等线" w:cstheme="minorBidi" w:eastAsiaTheme="minorEastAsia"/>
+          <w:b/>
+          <w:bCs/>
+          <w:color w:val="auto"/>
+          <w:kern w:val="2"/>
+          <w:position w:val="0"/>
+          <w:sz w:val="24"/>
+          <w:sz w:val="24"/>
+          <w:szCs w:val="24"/>
+          <w:vertAlign w:val="baseline"/>
+          <w:lang w:val="en-US" w:eastAsia="zh-CN" w:bidi="ar-SA"/>
+        </w:rPr>
+        <w:t>)</w:t>
+      </w:r>
+      <w:r>
+        <w:rPr>
+          <w:rFonts w:ascii="等线" w:hAnsi="等线" w:cs="等线" w:asciiTheme="minorHAnsi" w:cstheme="minorBidi" w:eastAsiaTheme="minorEastAsia" w:hAnsiTheme="minorHAnsi"/>
+          <w:b/>
+          <w:bCs/>
+          <w:color w:val="auto"/>
+          <w:kern w:val="2"/>
+          <w:position w:val="0"/>
+          <w:sz w:val="24"/>
+          <w:sz w:val="24"/>
+          <w:szCs w:val="24"/>
+          <w:vertAlign w:val="baseline"/>
+          <w:lang w:val="en-US" w:eastAsia="zh-CN" w:bidi="ar-SA"/>
+        </w:rPr>
+        <w:t>的矩阵，记为</w:t>
+      </w:r>
+      <w:r>
+        <w:rPr>
+          <w:rFonts w:eastAsia="" w:cs="等线" w:cstheme="minorBidi" w:eastAsiaTheme="minorEastAsia"/>
+          <w:b/>
+          <w:bCs/>
+          <w:color w:val="auto"/>
+          <w:kern w:val="2"/>
+          <w:position w:val="0"/>
+          <w:sz w:val="24"/>
+          <w:sz w:val="24"/>
+          <w:szCs w:val="24"/>
+          <w:vertAlign w:val="baseline"/>
+          <w:lang w:val="en-US" w:eastAsia="zh-CN" w:bidi="ar-SA"/>
+        </w:rPr>
+        <w:t>M(T,(v</w:t>
+      </w:r>
+      <w:r>
+        <w:rPr>
+          <w:rFonts w:eastAsia="" w:cs="等线" w:cstheme="minorBidi" w:eastAsiaTheme="minorEastAsia"/>
+          <w:b/>
+          <w:bCs/>
+          <w:color w:val="auto"/>
+          <w:kern w:val="2"/>
+          <w:sz w:val="24"/>
+          <w:szCs w:val="24"/>
+          <w:vertAlign w:val="subscript"/>
+          <w:lang w:val="en-US" w:eastAsia="zh-CN" w:bidi="ar-SA"/>
+        </w:rPr>
+        <w:t>1</w:t>
+      </w:r>
+      <w:r>
+        <w:rPr>
+          <w:rFonts w:eastAsia="" w:cs="等线" w:cstheme="minorBidi" w:eastAsiaTheme="minorEastAsia"/>
+          <w:b/>
+          <w:bCs/>
+          <w:color w:val="auto"/>
+          <w:kern w:val="2"/>
+          <w:position w:val="0"/>
+          <w:sz w:val="24"/>
+          <w:sz w:val="24"/>
+          <w:szCs w:val="24"/>
+          <w:vertAlign w:val="baseline"/>
+          <w:lang w:val="en-US" w:eastAsia="zh-CN" w:bidi="ar-SA"/>
+        </w:rPr>
+        <w:t>,v</w:t>
+      </w:r>
+      <w:r>
+        <w:rPr>
+          <w:rFonts w:eastAsia="" w:cs="等线" w:cstheme="minorBidi" w:eastAsiaTheme="minorEastAsia"/>
+          <w:b/>
+          <w:bCs/>
+          <w:color w:val="auto"/>
+          <w:kern w:val="2"/>
+          <w:sz w:val="24"/>
+          <w:szCs w:val="24"/>
+          <w:vertAlign w:val="subscript"/>
+          <w:lang w:val="en-US" w:eastAsia="zh-CN" w:bidi="ar-SA"/>
+        </w:rPr>
+        <w:t>2</w:t>
+      </w:r>
+      <w:r>
+        <w:rPr>
+          <w:rFonts w:eastAsia="" w:cs="等线" w:cstheme="minorBidi" w:eastAsiaTheme="minorEastAsia"/>
+          <w:b/>
+          <w:bCs/>
+          <w:color w:val="auto"/>
+          <w:kern w:val="2"/>
+          <w:position w:val="0"/>
+          <w:sz w:val="24"/>
+          <w:sz w:val="24"/>
+          <w:szCs w:val="24"/>
+          <w:vertAlign w:val="baseline"/>
+          <w:lang w:val="en-US" w:eastAsia="zh-CN" w:bidi="ar-SA"/>
+        </w:rPr>
+        <w:t>,…,v</w:t>
+      </w:r>
+      <w:r>
+        <w:rPr>
+          <w:rFonts w:eastAsia="" w:cs="等线" w:cstheme="minorBidi" w:eastAsiaTheme="minorEastAsia"/>
+          <w:b/>
+          <w:bCs/>
+          <w:color w:val="auto"/>
+          <w:kern w:val="2"/>
+          <w:sz w:val="24"/>
+          <w:szCs w:val="24"/>
+          <w:vertAlign w:val="subscript"/>
+          <w:lang w:val="en-US" w:eastAsia="zh-CN" w:bidi="ar-SA"/>
+        </w:rPr>
+        <w:t>n</w:t>
+      </w:r>
+      <w:r>
+        <w:rPr>
+          <w:rFonts w:eastAsia="" w:cs="等线" w:cstheme="minorBidi" w:eastAsiaTheme="minorEastAsia"/>
+          <w:b/>
+          <w:bCs/>
+          <w:color w:val="auto"/>
+          <w:kern w:val="2"/>
+          <w:position w:val="0"/>
+          <w:sz w:val="24"/>
+          <w:sz w:val="24"/>
+          <w:szCs w:val="24"/>
+          <w:vertAlign w:val="baseline"/>
+          <w:lang w:val="en-US" w:eastAsia="zh-CN" w:bidi="ar-SA"/>
+        </w:rPr>
+        <w:t>),(w</w:t>
+      </w:r>
+      <w:r>
+        <w:rPr>
+          <w:rFonts w:eastAsia="" w:cs="等线" w:cstheme="minorBidi" w:eastAsiaTheme="minorEastAsia"/>
+          <w:b/>
+          <w:bCs/>
+          <w:color w:val="auto"/>
+          <w:kern w:val="2"/>
+          <w:sz w:val="24"/>
+          <w:szCs w:val="24"/>
+          <w:vertAlign w:val="subscript"/>
+          <w:lang w:val="en-US" w:eastAsia="zh-CN" w:bidi="ar-SA"/>
+        </w:rPr>
+        <w:t>1</w:t>
+      </w:r>
+      <w:r>
+        <w:rPr>
+          <w:rFonts w:eastAsia="" w:cs="等线" w:cstheme="minorBidi" w:eastAsiaTheme="minorEastAsia"/>
+          <w:b/>
+          <w:bCs/>
+          <w:color w:val="auto"/>
+          <w:kern w:val="2"/>
+          <w:position w:val="0"/>
+          <w:sz w:val="24"/>
+          <w:sz w:val="24"/>
+          <w:szCs w:val="24"/>
+          <w:vertAlign w:val="baseline"/>
+          <w:lang w:val="en-US" w:eastAsia="zh-CN" w:bidi="ar-SA"/>
+        </w:rPr>
+        <w:t>,w</w:t>
+      </w:r>
+      <w:r>
+        <w:rPr>
+          <w:rFonts w:eastAsia="" w:cs="等线" w:cstheme="minorBidi" w:eastAsiaTheme="minorEastAsia"/>
+          <w:b/>
+          <w:bCs/>
+          <w:color w:val="auto"/>
+          <w:kern w:val="2"/>
+          <w:sz w:val="24"/>
+          <w:szCs w:val="24"/>
+          <w:vertAlign w:val="subscript"/>
+          <w:lang w:val="en-US" w:eastAsia="zh-CN" w:bidi="ar-SA"/>
+        </w:rPr>
+        <w:t>2</w:t>
+      </w:r>
+      <w:r>
+        <w:rPr>
+          <w:rFonts w:eastAsia="" w:cs="等线" w:cstheme="minorBidi" w:eastAsiaTheme="minorEastAsia"/>
+          <w:b/>
+          <w:bCs/>
+          <w:color w:val="auto"/>
+          <w:kern w:val="2"/>
+          <w:position w:val="0"/>
+          <w:sz w:val="24"/>
+          <w:sz w:val="24"/>
+          <w:szCs w:val="24"/>
+          <w:vertAlign w:val="baseline"/>
+          <w:lang w:val="en-US" w:eastAsia="zh-CN" w:bidi="ar-SA"/>
+        </w:rPr>
+        <w:t>,…,w</w:t>
+      </w:r>
+      <w:r>
+        <w:rPr>
+          <w:rFonts w:eastAsia="" w:cs="等线" w:cstheme="minorBidi" w:eastAsiaTheme="minorEastAsia"/>
+          <w:b/>
+          <w:bCs/>
+          <w:color w:val="auto"/>
+          <w:kern w:val="2"/>
+          <w:sz w:val="24"/>
+          <w:szCs w:val="24"/>
+          <w:vertAlign w:val="subscript"/>
+          <w:lang w:val="en-US" w:eastAsia="zh-CN" w:bidi="ar-SA"/>
+        </w:rPr>
+        <w:t>m</w:t>
+      </w:r>
+      <w:r>
+        <w:rPr>
+          <w:rFonts w:eastAsia="" w:cs="等线" w:cstheme="minorBidi" w:eastAsiaTheme="minorEastAsia"/>
+          <w:b/>
+          <w:bCs/>
+          <w:color w:val="auto"/>
+          <w:kern w:val="2"/>
+          <w:position w:val="0"/>
+          <w:sz w:val="24"/>
+          <w:sz w:val="24"/>
+          <w:szCs w:val="24"/>
+          <w:vertAlign w:val="baseline"/>
+          <w:lang w:val="en-US" w:eastAsia="zh-CN" w:bidi="ar-SA"/>
+        </w:rPr>
+        <w:t>)).</w:t>
+      </w:r>
+    </w:p>
+    <w:p>
+      <w:pPr>
+        <w:pStyle w:val="ListParagraph"/>
+        <w:widowControl w:val="false"/>
+        <w:numPr>
+          <w:ilvl w:val="0"/>
+          <w:numId w:val="1"/>
+        </w:numPr>
+        <w:suppressAutoHyphens w:val="true"/>
+        <w:bidi w:val="0"/>
+        <w:spacing w:before="0" w:after="0"/>
+        <w:ind w:left="360" w:hanging="0"/>
+        <w:jc w:val="both"/>
+        <w:rPr>
+          <w:rFonts w:ascii="等线" w:hAnsi="等线" w:eastAsia="" w:cs="等线" w:asciiTheme="minorHAnsi" w:cstheme="minorBidi" w:eastAsiaTheme="minorEastAsia" w:hAnsiTheme="minorHAnsi"/>
+          <w:b/>
+          <w:b/>
+          <w:bCs/>
+          <w:color w:val="auto"/>
+          <w:kern w:val="2"/>
+          <w:sz w:val="24"/>
+          <w:szCs w:val="24"/>
+          <w:lang w:val="en-US" w:eastAsia="zh-CN" w:bidi="ar-SA"/>
+        </w:rPr>
+      </w:pPr>
+      <w:r>
+        <w:rPr>
+          <w:rFonts w:ascii="等线" w:hAnsi="等线" w:cs="等线" w:asciiTheme="minorHAnsi" w:cstheme="minorBidi" w:eastAsiaTheme="minorEastAsia" w:hAnsiTheme="minorHAnsi"/>
+          <w:b/>
+          <w:bCs/>
+          <w:color w:val="auto"/>
+          <w:kern w:val="2"/>
+          <w:sz w:val="24"/>
+          <w:szCs w:val="24"/>
+          <w:lang w:val="en-US" w:eastAsia="zh-CN" w:bidi="ar-SA"/>
+        </w:rPr>
+        <w:t>若</w:t>
+      </w:r>
+      <w:r>
+        <w:rPr>
+          <w:rFonts w:eastAsia="" w:cs="等线" w:cstheme="minorBidi" w:eastAsiaTheme="minorEastAsia"/>
+          <w:b/>
+          <w:bCs/>
+          <w:color w:val="auto"/>
+          <w:kern w:val="2"/>
+          <w:sz w:val="24"/>
+          <w:szCs w:val="24"/>
+          <w:lang w:val="en-US" w:eastAsia="zh-CN" w:bidi="ar-SA"/>
+        </w:rPr>
+        <w:t>T</w:t>
+      </w:r>
+      <w:r>
+        <w:rPr>
+          <w:rFonts w:ascii="等线" w:hAnsi="等线" w:cs="等线" w:asciiTheme="minorHAnsi" w:cstheme="minorBidi" w:eastAsiaTheme="minorEastAsia" w:hAnsiTheme="minorHAnsi"/>
+          <w:b/>
+          <w:bCs/>
+          <w:color w:val="auto"/>
+          <w:kern w:val="2"/>
+          <w:sz w:val="24"/>
+          <w:szCs w:val="24"/>
+          <w:lang w:val="en-US" w:eastAsia="zh-CN" w:bidi="ar-SA"/>
+        </w:rPr>
+        <w:t>是</w:t>
+      </w:r>
+      <w:r>
+        <w:rPr>
+          <w:rFonts w:eastAsia="" w:cs="等线" w:cstheme="minorBidi" w:eastAsiaTheme="minorEastAsia"/>
+          <w:b/>
+          <w:bCs/>
+          <w:color w:val="auto"/>
+          <w:kern w:val="2"/>
+          <w:sz w:val="24"/>
+          <w:szCs w:val="24"/>
+          <w:lang w:val="en-US" w:eastAsia="zh-CN" w:bidi="ar-SA"/>
+        </w:rPr>
+        <w:t>F</w:t>
+      </w:r>
+      <w:r>
+        <w:rPr>
+          <w:rFonts w:eastAsia="" w:cs="等线" w:cstheme="minorBidi" w:eastAsiaTheme="minorEastAsia"/>
+          <w:b/>
+          <w:bCs/>
+          <w:color w:val="auto"/>
+          <w:kern w:val="2"/>
+          <w:sz w:val="24"/>
+          <w:szCs w:val="24"/>
+          <w:vertAlign w:val="superscript"/>
+          <w:lang w:val="en-US" w:eastAsia="zh-CN" w:bidi="ar-SA"/>
+        </w:rPr>
+        <w:t>n</w:t>
+      </w:r>
+      <w:r>
+        <w:rPr>
+          <w:rFonts w:ascii="等线" w:hAnsi="等线" w:cs="等线" w:asciiTheme="minorHAnsi" w:cstheme="minorBidi" w:eastAsiaTheme="minorEastAsia" w:hAnsiTheme="minorHAnsi"/>
+          <w:b/>
+          <w:bCs/>
+          <w:color w:val="auto"/>
+          <w:kern w:val="2"/>
+          <w:sz w:val="24"/>
+          <w:szCs w:val="24"/>
+          <w:lang w:val="en-US" w:eastAsia="zh-CN" w:bidi="ar-SA"/>
+        </w:rPr>
+        <w:t>到</w:t>
+      </w:r>
+      <w:r>
+        <w:rPr>
+          <w:rFonts w:eastAsia="" w:cs="等线" w:cstheme="minorBidi" w:eastAsiaTheme="minorEastAsia"/>
+          <w:b/>
+          <w:bCs/>
+          <w:color w:val="auto"/>
+          <w:kern w:val="2"/>
+          <w:sz w:val="24"/>
+          <w:szCs w:val="24"/>
+          <w:lang w:val="en-US" w:eastAsia="zh-CN" w:bidi="ar-SA"/>
+        </w:rPr>
+        <w:t>F</w:t>
+      </w:r>
+      <w:r>
+        <w:rPr>
+          <w:rFonts w:eastAsia="" w:cs="等线" w:cstheme="minorBidi" w:eastAsiaTheme="minorEastAsia"/>
+          <w:b/>
+          <w:bCs/>
+          <w:color w:val="auto"/>
+          <w:kern w:val="2"/>
+          <w:sz w:val="24"/>
+          <w:szCs w:val="24"/>
+          <w:vertAlign w:val="superscript"/>
+          <w:lang w:val="en-US" w:eastAsia="zh-CN" w:bidi="ar-SA"/>
+        </w:rPr>
+        <w:t>m</w:t>
+      </w:r>
+      <w:r>
+        <w:rPr>
+          <w:rFonts w:ascii="等线" w:hAnsi="等线" w:cs="等线" w:asciiTheme="minorHAnsi" w:cstheme="minorBidi" w:eastAsiaTheme="minorEastAsia" w:hAnsiTheme="minorHAnsi"/>
+          <w:b/>
+          <w:bCs/>
+          <w:color w:val="auto"/>
+          <w:kern w:val="2"/>
+          <w:sz w:val="24"/>
+          <w:szCs w:val="24"/>
+          <w:lang w:val="en-US" w:eastAsia="zh-CN" w:bidi="ar-SA"/>
+        </w:rPr>
+        <w:t>的线性映射，则除非特别说明，否则总设考虑的基是标准基，即第</w:t>
+      </w:r>
+      <w:r>
+        <w:rPr>
+          <w:rFonts w:eastAsia="" w:cs="等线" w:cstheme="minorBidi" w:eastAsiaTheme="minorEastAsia"/>
+          <w:b/>
+          <w:bCs/>
+          <w:color w:val="auto"/>
+          <w:kern w:val="2"/>
+          <w:sz w:val="24"/>
+          <w:szCs w:val="24"/>
+          <w:lang w:val="en-US" w:eastAsia="zh-CN" w:bidi="ar-SA"/>
+        </w:rPr>
+        <w:t>k</w:t>
+      </w:r>
+      <w:r>
+        <w:rPr>
+          <w:rFonts w:ascii="等线" w:hAnsi="等线" w:cs="等线" w:asciiTheme="minorHAnsi" w:cstheme="minorBidi" w:eastAsiaTheme="minorEastAsia" w:hAnsiTheme="minorHAnsi"/>
+          <w:b/>
+          <w:bCs/>
+          <w:color w:val="auto"/>
+          <w:kern w:val="2"/>
+          <w:sz w:val="24"/>
+          <w:szCs w:val="24"/>
+          <w:lang w:val="en-US" w:eastAsia="zh-CN" w:bidi="ar-SA"/>
+        </w:rPr>
+        <w:t>个基向量的第</w:t>
+      </w:r>
+      <w:r>
+        <w:rPr>
+          <w:rFonts w:eastAsia="" w:cs="等线" w:cstheme="minorBidi" w:eastAsiaTheme="minorEastAsia"/>
+          <w:b/>
+          <w:bCs/>
+          <w:color w:val="auto"/>
+          <w:kern w:val="2"/>
+          <w:sz w:val="24"/>
+          <w:szCs w:val="24"/>
+          <w:lang w:val="en-US" w:eastAsia="zh-CN" w:bidi="ar-SA"/>
+        </w:rPr>
+        <w:t>k</w:t>
+      </w:r>
+      <w:r>
+        <w:rPr>
+          <w:rFonts w:ascii="等线" w:hAnsi="等线" w:cs="等线" w:asciiTheme="minorHAnsi" w:cstheme="minorBidi" w:eastAsiaTheme="minorEastAsia" w:hAnsiTheme="minorHAnsi"/>
+          <w:b/>
+          <w:bCs/>
+          <w:color w:val="auto"/>
+          <w:kern w:val="2"/>
+          <w:sz w:val="24"/>
+          <w:szCs w:val="24"/>
+          <w:lang w:val="en-US" w:eastAsia="zh-CN" w:bidi="ar-SA"/>
+        </w:rPr>
+        <w:t>个位置是</w:t>
+      </w:r>
+      <w:r>
+        <w:rPr>
+          <w:rFonts w:eastAsia="" w:cs="等线" w:cstheme="minorBidi" w:eastAsiaTheme="minorEastAsia"/>
+          <w:b/>
+          <w:bCs/>
+          <w:color w:val="auto"/>
+          <w:kern w:val="2"/>
+          <w:sz w:val="24"/>
+          <w:szCs w:val="24"/>
+          <w:lang w:val="en-US" w:eastAsia="zh-CN" w:bidi="ar-SA"/>
+        </w:rPr>
+        <w:t>1</w:t>
+      </w:r>
+      <w:r>
+        <w:rPr>
+          <w:rFonts w:ascii="等线" w:hAnsi="等线" w:cs="等线" w:asciiTheme="minorHAnsi" w:cstheme="minorBidi" w:eastAsiaTheme="minorEastAsia" w:hAnsiTheme="minorHAnsi"/>
+          <w:b/>
+          <w:bCs/>
+          <w:color w:val="auto"/>
+          <w:kern w:val="2"/>
+          <w:sz w:val="24"/>
+          <w:szCs w:val="24"/>
+          <w:lang w:val="en-US" w:eastAsia="zh-CN" w:bidi="ar-SA"/>
+        </w:rPr>
+        <w:t>，其余位置是</w:t>
+      </w:r>
+      <w:r>
+        <w:rPr>
+          <w:rFonts w:eastAsia="" w:cs="等线" w:cstheme="minorBidi" w:eastAsiaTheme="minorEastAsia"/>
+          <w:b/>
+          <w:bCs/>
+          <w:color w:val="auto"/>
+          <w:kern w:val="2"/>
+          <w:sz w:val="24"/>
+          <w:szCs w:val="24"/>
+          <w:lang w:val="en-US" w:eastAsia="zh-CN" w:bidi="ar-SA"/>
+        </w:rPr>
+        <w:t>0</w:t>
+      </w:r>
+      <w:r>
+        <w:rPr>
+          <w:rFonts w:ascii="等线" w:hAnsi="等线" w:cs="等线" w:asciiTheme="minorHAnsi" w:cstheme="minorBidi" w:eastAsiaTheme="minorEastAsia" w:hAnsiTheme="minorHAnsi"/>
+          <w:b/>
+          <w:bCs/>
+          <w:color w:val="auto"/>
+          <w:kern w:val="2"/>
+          <w:sz w:val="24"/>
+          <w:szCs w:val="24"/>
+          <w:lang w:val="en-US" w:eastAsia="zh-CN" w:bidi="ar-SA"/>
+        </w:rPr>
+        <w:t>。</w:t>
+      </w:r>
+    </w:p>
+    <w:p>
+      <w:pPr>
+        <w:pStyle w:val="ListParagraph"/>
+        <w:widowControl w:val="false"/>
+        <w:numPr>
+          <w:ilvl w:val="0"/>
+          <w:numId w:val="1"/>
+        </w:numPr>
+        <w:suppressAutoHyphens w:val="true"/>
+        <w:bidi w:val="0"/>
+        <w:spacing w:before="0" w:after="0"/>
+        <w:ind w:left="360" w:hanging="0"/>
+        <w:jc w:val="both"/>
+        <w:rPr>
+          <w:rFonts w:ascii="等线" w:hAnsi="等线" w:eastAsia="" w:cs="等线" w:asciiTheme="minorHAnsi" w:cstheme="minorBidi" w:eastAsiaTheme="minorEastAsia" w:hAnsiTheme="minorHAnsi"/>
+          <w:b/>
+          <w:b/>
+          <w:bCs/>
+          <w:color w:val="auto"/>
+          <w:kern w:val="2"/>
+          <w:sz w:val="24"/>
+          <w:szCs w:val="24"/>
+          <w:lang w:val="en-US" w:eastAsia="zh-CN" w:bidi="ar-SA"/>
+        </w:rPr>
+      </w:pPr>
+      <w:r>
+        <w:rPr>
+          <w:rFonts w:ascii="等线" w:hAnsi="等线" w:cs="等线" w:asciiTheme="minorHAnsi" w:cstheme="minorBidi" w:eastAsiaTheme="minorEastAsia" w:hAnsiTheme="minorHAnsi"/>
+          <w:b/>
+          <w:bCs/>
+          <w:color w:val="auto"/>
+          <w:kern w:val="2"/>
+          <w:sz w:val="24"/>
+          <w:szCs w:val="24"/>
+          <w:lang w:val="en-US" w:eastAsia="zh-CN" w:bidi="ar-SA"/>
+        </w:rPr>
+        <w:t>元素在</w:t>
+      </w:r>
+      <w:r>
+        <w:rPr>
+          <w:rFonts w:eastAsia="" w:cs="等线" w:cstheme="minorBidi" w:eastAsiaTheme="minorEastAsia"/>
+          <w:b/>
+          <w:bCs/>
+          <w:color w:val="auto"/>
+          <w:kern w:val="2"/>
+          <w:sz w:val="24"/>
+          <w:szCs w:val="24"/>
+          <w:lang w:val="en-US" w:eastAsia="zh-CN" w:bidi="ar-SA"/>
+        </w:rPr>
+        <w:t>F</w:t>
+      </w:r>
+      <w:r>
+        <w:rPr>
+          <w:rFonts w:ascii="等线" w:hAnsi="等线" w:cs="等线" w:asciiTheme="minorHAnsi" w:cstheme="minorBidi" w:eastAsiaTheme="minorEastAsia" w:hAnsiTheme="minorHAnsi"/>
+          <w:b/>
+          <w:bCs/>
+          <w:color w:val="auto"/>
+          <w:kern w:val="2"/>
+          <w:sz w:val="24"/>
+          <w:szCs w:val="24"/>
+          <w:lang w:val="en-US" w:eastAsia="zh-CN" w:bidi="ar-SA"/>
+        </w:rPr>
+        <w:t>中所有</w:t>
+      </w:r>
+      <w:r>
+        <w:rPr>
+          <w:rFonts w:eastAsia="" w:cs="等线" w:cstheme="minorBidi" w:eastAsiaTheme="minorEastAsia"/>
+          <w:b/>
+          <w:bCs/>
+          <w:color w:val="auto"/>
+          <w:kern w:val="2"/>
+          <w:sz w:val="24"/>
+          <w:szCs w:val="24"/>
+          <w:lang w:val="en-US" w:eastAsia="zh-CN" w:bidi="ar-SA"/>
+        </w:rPr>
+        <w:t>mx</w:t>
+      </w:r>
+      <w:r>
+        <w:rPr>
+          <w:rFonts w:eastAsia="" w:cs="等线" w:cstheme="minorBidi" w:eastAsiaTheme="minorEastAsia"/>
+          <w:b/>
+          <w:bCs/>
+          <w:color w:val="auto"/>
+          <w:kern w:val="2"/>
+          <w:sz w:val="24"/>
+          <w:szCs w:val="24"/>
+          <w:lang w:val="en-US" w:eastAsia="zh-CN" w:bidi="ar-SA"/>
+        </w:rPr>
+        <w:t>n</w:t>
+      </w:r>
+      <w:r>
+        <w:rPr>
+          <w:rFonts w:ascii="等线" w:hAnsi="等线" w:cs="等线" w:asciiTheme="minorHAnsi" w:cstheme="minorBidi" w:eastAsiaTheme="minorEastAsia" w:hAnsiTheme="minorHAnsi"/>
+          <w:b/>
+          <w:bCs/>
+          <w:color w:val="auto"/>
+          <w:kern w:val="2"/>
+          <w:sz w:val="24"/>
+          <w:szCs w:val="24"/>
+          <w:lang w:val="en-US" w:eastAsia="zh-CN" w:bidi="ar-SA"/>
+        </w:rPr>
+        <w:t>的矩阵之集记为</w:t>
+      </w:r>
+      <w:r>
+        <w:rPr>
+          <w:rFonts w:eastAsia="" w:cs="等线" w:cstheme="minorBidi" w:eastAsiaTheme="minorEastAsia"/>
+          <w:b/>
+          <w:bCs/>
+          <w:color w:val="auto"/>
+          <w:kern w:val="2"/>
+          <w:sz w:val="24"/>
+          <w:szCs w:val="24"/>
+          <w:lang w:val="en-US" w:eastAsia="zh-CN" w:bidi="ar-SA"/>
+        </w:rPr>
+        <w:t>Mat(m,n,F)</w:t>
+      </w:r>
+      <w:r>
+        <w:rPr>
+          <w:rFonts w:ascii="等线" w:hAnsi="等线" w:cs="等线" w:asciiTheme="minorHAnsi" w:cstheme="minorBidi" w:eastAsiaTheme="minorEastAsia" w:hAnsiTheme="minorHAnsi"/>
+          <w:b/>
+          <w:bCs/>
+          <w:color w:val="auto"/>
+          <w:kern w:val="2"/>
+          <w:sz w:val="24"/>
+          <w:szCs w:val="24"/>
+          <w:lang w:val="en-US" w:eastAsia="zh-CN" w:bidi="ar-SA"/>
+        </w:rPr>
+        <w:t>。</w:t>
+      </w:r>
+      <w:r>
+        <w:rPr>
+          <w:rFonts w:eastAsia="" w:cs="等线" w:cstheme="minorBidi" w:eastAsiaTheme="minorEastAsia"/>
+          <w:b/>
+          <w:bCs/>
+          <w:color w:val="auto"/>
+          <w:kern w:val="2"/>
+          <w:sz w:val="24"/>
+          <w:szCs w:val="24"/>
+          <w:lang w:val="en-US" w:eastAsia="zh-CN" w:bidi="ar-SA"/>
+        </w:rPr>
+        <w:t>Mat(m,n,F)</w:t>
+      </w:r>
+      <w:r>
+        <w:rPr>
+          <w:rFonts w:ascii="等线" w:hAnsi="等线" w:cs="等线" w:asciiTheme="minorHAnsi" w:cstheme="minorBidi" w:eastAsiaTheme="minorEastAsia" w:hAnsiTheme="minorHAnsi"/>
+          <w:b/>
+          <w:bCs/>
+          <w:color w:val="auto"/>
+          <w:kern w:val="2"/>
+          <w:sz w:val="24"/>
+          <w:szCs w:val="24"/>
+          <w:lang w:val="en-US" w:eastAsia="zh-CN" w:bidi="ar-SA"/>
+        </w:rPr>
+        <w:t>是向量空间，加法定义为</w:t>
+      </w:r>
+      <w:r>
+        <w:rPr>
+          <w:rFonts w:eastAsia="" w:cs="等线" w:cstheme="minorBidi" w:eastAsiaTheme="minorEastAsia"/>
+          <w:b/>
+          <w:bCs/>
+          <w:color w:val="auto"/>
+          <w:kern w:val="2"/>
+          <w:sz w:val="24"/>
+          <w:szCs w:val="24"/>
+          <w:lang w:val="en-US" w:eastAsia="zh-CN" w:bidi="ar-SA"/>
+        </w:rPr>
+        <w:t>:M(T+S) = M(T)+M(S),</w:t>
+      </w:r>
+      <w:r>
+        <w:rPr>
+          <w:rFonts w:ascii="等线" w:hAnsi="等线" w:cs="等线" w:asciiTheme="minorHAnsi" w:cstheme="minorBidi" w:eastAsiaTheme="minorEastAsia" w:hAnsiTheme="minorHAnsi"/>
+          <w:b/>
+          <w:bCs/>
+          <w:color w:val="auto"/>
+          <w:kern w:val="2"/>
+          <w:sz w:val="24"/>
+          <w:szCs w:val="24"/>
+          <w:lang w:val="en-US" w:eastAsia="zh-CN" w:bidi="ar-SA"/>
+        </w:rPr>
+        <w:t>其中</w:t>
+      </w:r>
+      <w:r>
+        <w:rPr>
+          <w:rFonts w:eastAsia="" w:cs="等线" w:cstheme="minorBidi" w:eastAsiaTheme="minorEastAsia"/>
+          <w:b/>
+          <w:bCs/>
+          <w:color w:val="auto"/>
+          <w:kern w:val="2"/>
+          <w:sz w:val="24"/>
+          <w:szCs w:val="24"/>
+          <w:lang w:val="en-US" w:eastAsia="zh-CN" w:bidi="ar-SA"/>
+        </w:rPr>
+        <w:t>T,S</w:t>
+      </w:r>
+      <w:r>
+        <w:rPr>
+          <w:rFonts w:eastAsia="" w:cs="等线" w:cstheme="minorBidi" w:eastAsiaTheme="minorEastAsia"/>
+          <w:b/>
+          <w:bCs/>
+          <w:color w:val="auto"/>
+          <w:kern w:val="2"/>
+          <w:position w:val="0"/>
+          <w:sz w:val="24"/>
+          <w:sz w:val="24"/>
+          <w:szCs w:val="24"/>
+          <w:vertAlign w:val="baseline"/>
+          <w:lang w:val="en-US" w:eastAsia="zh-CN" w:bidi="ar-SA"/>
+        </w:rPr>
+        <w:t>∈L(V,W)</w:t>
+      </w:r>
+      <w:r>
+        <w:rPr>
+          <w:rFonts w:eastAsia="" w:cs="等线" w:cstheme="minorBidi" w:eastAsiaTheme="minorEastAsia"/>
+          <w:b/>
+          <w:bCs/>
+          <w:color w:val="auto"/>
+          <w:kern w:val="2"/>
+          <w:sz w:val="24"/>
+          <w:szCs w:val="24"/>
+          <w:lang w:val="en-US" w:eastAsia="zh-CN" w:bidi="ar-SA"/>
+        </w:rPr>
+        <w:t>,</w:t>
+      </w:r>
+      <w:r>
+        <w:rPr>
+          <w:rFonts w:ascii="等线" w:hAnsi="等线" w:cs="等线" w:asciiTheme="minorHAnsi" w:cstheme="minorBidi" w:eastAsiaTheme="minorEastAsia" w:hAnsiTheme="minorHAnsi"/>
+          <w:b/>
+          <w:bCs/>
+          <w:color w:val="auto"/>
+          <w:kern w:val="2"/>
+          <w:sz w:val="24"/>
+          <w:szCs w:val="24"/>
+          <w:lang w:val="en-US" w:eastAsia="zh-CN" w:bidi="ar-SA"/>
+        </w:rPr>
+        <w:t>具体的，我们规定矩阵相加为同样大小矩阵相加为对应位置元素相加； 标量乘法定义为：</w:t>
+      </w:r>
+      <w:r>
+        <w:rPr>
+          <w:rFonts w:eastAsia="" w:cs="等线" w:cstheme="minorBidi" w:eastAsiaTheme="minorEastAsia"/>
+          <w:b/>
+          <w:bCs/>
+          <w:color w:val="auto"/>
+          <w:kern w:val="2"/>
+          <w:sz w:val="24"/>
+          <w:szCs w:val="24"/>
+          <w:lang w:val="en-US" w:eastAsia="zh-CN" w:bidi="ar-SA"/>
+        </w:rPr>
+        <w:t>M(cT) = cM(T),</w:t>
+      </w:r>
+      <w:r>
+        <w:rPr>
+          <w:rFonts w:ascii="等线" w:hAnsi="等线" w:cs="等线" w:asciiTheme="minorHAnsi" w:cstheme="minorBidi" w:eastAsiaTheme="minorEastAsia" w:hAnsiTheme="minorHAnsi"/>
+          <w:b/>
+          <w:bCs/>
+          <w:color w:val="auto"/>
+          <w:kern w:val="2"/>
+          <w:sz w:val="24"/>
+          <w:szCs w:val="24"/>
+          <w:lang w:val="en-US" w:eastAsia="zh-CN" w:bidi="ar-SA"/>
+        </w:rPr>
+        <w:t>其中</w:t>
+      </w:r>
+      <w:r>
+        <w:rPr>
+          <w:rFonts w:eastAsia="" w:cs="等线" w:cstheme="minorBidi" w:eastAsiaTheme="minorEastAsia"/>
+          <w:b/>
+          <w:bCs/>
+          <w:color w:val="auto"/>
+          <w:kern w:val="2"/>
+          <w:sz w:val="24"/>
+          <w:szCs w:val="24"/>
+          <w:lang w:val="en-US" w:eastAsia="zh-CN" w:bidi="ar-SA"/>
+        </w:rPr>
+        <w:t>T</w:t>
+      </w:r>
+      <w:r>
+        <w:rPr>
+          <w:rFonts w:eastAsia="" w:cs="等线" w:cstheme="minorBidi" w:eastAsiaTheme="minorEastAsia"/>
+          <w:b/>
+          <w:bCs/>
+          <w:color w:val="auto"/>
+          <w:kern w:val="2"/>
+          <w:position w:val="0"/>
+          <w:sz w:val="24"/>
+          <w:sz w:val="24"/>
+          <w:szCs w:val="24"/>
+          <w:vertAlign w:val="baseline"/>
+          <w:lang w:val="en-US" w:eastAsia="zh-CN" w:bidi="ar-SA"/>
+        </w:rPr>
+        <w:t>∈L(V,W)</w:t>
+      </w:r>
+      <w:r>
+        <w:rPr>
+          <w:rFonts w:ascii="等线" w:hAnsi="等线" w:cs="等线" w:asciiTheme="minorHAnsi" w:cstheme="minorBidi" w:eastAsiaTheme="minorEastAsia" w:hAnsiTheme="minorHAnsi"/>
+          <w:b/>
+          <w:bCs/>
+          <w:color w:val="auto"/>
+          <w:kern w:val="2"/>
+          <w:position w:val="0"/>
+          <w:sz w:val="24"/>
+          <w:sz w:val="24"/>
+          <w:szCs w:val="24"/>
+          <w:vertAlign w:val="baseline"/>
+          <w:lang w:val="en-US" w:eastAsia="zh-CN" w:bidi="ar-SA"/>
+        </w:rPr>
+        <w:t>，</w:t>
+      </w:r>
+      <w:r>
+        <w:rPr>
+          <w:rFonts w:eastAsia="" w:cs="等线" w:cstheme="minorBidi" w:eastAsiaTheme="minorEastAsia"/>
+          <w:b/>
+          <w:bCs/>
+          <w:color w:val="auto"/>
+          <w:kern w:val="2"/>
+          <w:position w:val="0"/>
+          <w:sz w:val="24"/>
+          <w:sz w:val="24"/>
+          <w:szCs w:val="24"/>
+          <w:vertAlign w:val="baseline"/>
+          <w:lang w:val="en-US" w:eastAsia="zh-CN" w:bidi="ar-SA"/>
+        </w:rPr>
+        <w:t>c∈F</w:t>
+      </w:r>
+      <w:r>
+        <w:rPr>
+          <w:rFonts w:ascii="等线" w:hAnsi="等线" w:cs="等线" w:asciiTheme="minorHAnsi" w:cstheme="minorBidi" w:eastAsiaTheme="minorEastAsia" w:hAnsiTheme="minorHAnsi"/>
+          <w:b/>
+          <w:bCs/>
+          <w:color w:val="auto"/>
+          <w:kern w:val="2"/>
+          <w:position w:val="0"/>
+          <w:sz w:val="24"/>
+          <w:sz w:val="24"/>
+          <w:szCs w:val="24"/>
+          <w:vertAlign w:val="baseline"/>
+          <w:lang w:val="en-US" w:eastAsia="zh-CN" w:bidi="ar-SA"/>
+        </w:rPr>
+        <w:t>，具体的，我们规定标量乘法为该标量乘以矩阵中的每个元素。加法单位元为元素全为</w:t>
+      </w:r>
+      <w:r>
+        <w:rPr>
+          <w:rFonts w:eastAsia="" w:cs="等线" w:cstheme="minorBidi" w:eastAsiaTheme="minorEastAsia"/>
+          <w:b/>
+          <w:bCs/>
+          <w:color w:val="auto"/>
+          <w:kern w:val="2"/>
+          <w:position w:val="0"/>
+          <w:sz w:val="24"/>
+          <w:sz w:val="24"/>
+          <w:szCs w:val="24"/>
+          <w:vertAlign w:val="baseline"/>
+          <w:lang w:val="en-US" w:eastAsia="zh-CN" w:bidi="ar-SA"/>
+        </w:rPr>
+        <w:t>0</w:t>
+      </w:r>
+      <w:r>
+        <w:rPr>
+          <w:rFonts w:ascii="等线" w:hAnsi="等线" w:cs="等线" w:asciiTheme="minorHAnsi" w:cstheme="minorBidi" w:eastAsiaTheme="minorEastAsia" w:hAnsiTheme="minorHAnsi"/>
+          <w:b/>
+          <w:bCs/>
+          <w:color w:val="auto"/>
+          <w:kern w:val="2"/>
+          <w:position w:val="0"/>
+          <w:sz w:val="24"/>
+          <w:sz w:val="24"/>
+          <w:szCs w:val="24"/>
+          <w:vertAlign w:val="baseline"/>
+          <w:lang w:val="en-US" w:eastAsia="zh-CN" w:bidi="ar-SA"/>
+        </w:rPr>
+        <w:t>的</w:t>
+      </w:r>
+      <w:r>
+        <w:rPr>
+          <w:rFonts w:eastAsia="" w:cs="等线" w:cstheme="minorBidi" w:eastAsiaTheme="minorEastAsia"/>
+          <w:b/>
+          <w:bCs/>
+          <w:color w:val="auto"/>
+          <w:kern w:val="2"/>
+          <w:position w:val="0"/>
+          <w:sz w:val="24"/>
+          <w:sz w:val="24"/>
+          <w:szCs w:val="24"/>
+          <w:vertAlign w:val="baseline"/>
+          <w:lang w:val="en-US" w:eastAsia="zh-CN" w:bidi="ar-SA"/>
+        </w:rPr>
+        <w:t>mxn</w:t>
+      </w:r>
+      <w:r>
+        <w:rPr>
+          <w:rFonts w:ascii="等线" w:hAnsi="等线" w:cs="等线" w:asciiTheme="minorHAnsi" w:cstheme="minorBidi" w:eastAsiaTheme="minorEastAsia" w:hAnsiTheme="minorHAnsi"/>
+          <w:b/>
+          <w:bCs/>
+          <w:color w:val="auto"/>
+          <w:kern w:val="2"/>
+          <w:position w:val="0"/>
+          <w:sz w:val="24"/>
+          <w:sz w:val="24"/>
+          <w:szCs w:val="24"/>
+          <w:vertAlign w:val="baseline"/>
+          <w:lang w:val="en-US" w:eastAsia="zh-CN" w:bidi="ar-SA"/>
+        </w:rPr>
+        <w:t>矩阵。</w:t>
+      </w:r>
+    </w:p>
+    <w:p>
+      <w:pPr>
+        <w:pStyle w:val="ListParagraph"/>
+        <w:widowControl w:val="false"/>
+        <w:numPr>
+          <w:ilvl w:val="0"/>
+          <w:numId w:val="1"/>
+        </w:numPr>
+        <w:suppressAutoHyphens w:val="true"/>
+        <w:bidi w:val="0"/>
+        <w:spacing w:before="0" w:after="0"/>
+        <w:ind w:left="360" w:hanging="0"/>
+        <w:jc w:val="both"/>
+        <w:rPr>
+          <w:rFonts w:ascii="等线" w:hAnsi="等线" w:eastAsia="" w:cs="等线" w:asciiTheme="minorHAnsi" w:cstheme="minorBidi" w:eastAsiaTheme="minorEastAsia" w:hAnsiTheme="minorHAnsi"/>
+          <w:b/>
+          <w:b/>
+          <w:bCs/>
+          <w:color w:val="auto"/>
+          <w:kern w:val="2"/>
+          <w:sz w:val="24"/>
+          <w:szCs w:val="24"/>
+          <w:lang w:val="en-US" w:eastAsia="zh-CN" w:bidi="ar-SA"/>
+        </w:rPr>
+      </w:pPr>
+      <w:r>
+        <w:rPr>
+          <w:rFonts w:ascii="等线" w:hAnsi="等线" w:cs="等线" w:asciiTheme="minorHAnsi" w:cstheme="minorBidi" w:eastAsiaTheme="minorEastAsia" w:hAnsiTheme="minorHAnsi"/>
+          <w:b/>
+          <w:bCs/>
+          <w:color w:val="auto"/>
+          <w:kern w:val="2"/>
+          <w:position w:val="0"/>
+          <w:sz w:val="24"/>
+          <w:sz w:val="24"/>
+          <w:szCs w:val="24"/>
+          <w:vertAlign w:val="baseline"/>
+          <w:lang w:val="en-US" w:eastAsia="zh-CN" w:bidi="ar-SA"/>
+        </w:rPr>
+        <w:t>设</w:t>
+      </w:r>
+      <w:r>
+        <w:rPr>
+          <w:rFonts w:eastAsia="" w:cs="等线" w:cstheme="minorBidi" w:eastAsiaTheme="minorEastAsia"/>
+          <w:b/>
+          <w:bCs/>
+          <w:color w:val="auto"/>
+          <w:kern w:val="2"/>
+          <w:position w:val="0"/>
+          <w:sz w:val="24"/>
+          <w:sz w:val="24"/>
+          <w:szCs w:val="24"/>
+          <w:vertAlign w:val="baseline"/>
+          <w:lang w:val="en-US" w:eastAsia="zh-CN" w:bidi="ar-SA"/>
+        </w:rPr>
+        <w:t>(v</w:t>
+      </w:r>
+      <w:r>
+        <w:rPr>
+          <w:rFonts w:eastAsia="" w:cs="等线" w:cstheme="minorBidi" w:eastAsiaTheme="minorEastAsia"/>
+          <w:b/>
+          <w:bCs/>
+          <w:color w:val="auto"/>
+          <w:kern w:val="2"/>
+          <w:sz w:val="24"/>
+          <w:szCs w:val="24"/>
+          <w:vertAlign w:val="subscript"/>
+          <w:lang w:val="en-US" w:eastAsia="zh-CN" w:bidi="ar-SA"/>
+        </w:rPr>
+        <w:t>1</w:t>
+      </w:r>
+      <w:r>
+        <w:rPr>
+          <w:rFonts w:eastAsia="" w:cs="等线" w:cstheme="minorBidi" w:eastAsiaTheme="minorEastAsia"/>
+          <w:b/>
+          <w:bCs/>
+          <w:color w:val="auto"/>
+          <w:kern w:val="2"/>
+          <w:position w:val="0"/>
+          <w:sz w:val="24"/>
+          <w:sz w:val="24"/>
+          <w:szCs w:val="24"/>
+          <w:vertAlign w:val="baseline"/>
+          <w:lang w:val="en-US" w:eastAsia="zh-CN" w:bidi="ar-SA"/>
+        </w:rPr>
+        <w:t>,v</w:t>
+      </w:r>
+      <w:r>
+        <w:rPr>
+          <w:rFonts w:eastAsia="" w:cs="等线" w:cstheme="minorBidi" w:eastAsiaTheme="minorEastAsia"/>
+          <w:b/>
+          <w:bCs/>
+          <w:color w:val="auto"/>
+          <w:kern w:val="2"/>
+          <w:sz w:val="24"/>
+          <w:szCs w:val="24"/>
+          <w:vertAlign w:val="subscript"/>
+          <w:lang w:val="en-US" w:eastAsia="zh-CN" w:bidi="ar-SA"/>
+        </w:rPr>
+        <w:t>2</w:t>
+      </w:r>
+      <w:r>
+        <w:rPr>
+          <w:rFonts w:eastAsia="" w:cs="等线" w:cstheme="minorBidi" w:eastAsiaTheme="minorEastAsia"/>
+          <w:b/>
+          <w:bCs/>
+          <w:color w:val="auto"/>
+          <w:kern w:val="2"/>
+          <w:position w:val="0"/>
+          <w:sz w:val="24"/>
+          <w:sz w:val="24"/>
+          <w:szCs w:val="24"/>
+          <w:vertAlign w:val="baseline"/>
+          <w:lang w:val="en-US" w:eastAsia="zh-CN" w:bidi="ar-SA"/>
+        </w:rPr>
+        <w:t>,…,v</w:t>
+      </w:r>
+      <w:r>
+        <w:rPr>
+          <w:rFonts w:eastAsia="" w:cs="等线" w:cstheme="minorBidi" w:eastAsiaTheme="minorEastAsia"/>
+          <w:b/>
+          <w:bCs/>
+          <w:color w:val="auto"/>
+          <w:kern w:val="2"/>
+          <w:sz w:val="24"/>
+          <w:szCs w:val="24"/>
+          <w:vertAlign w:val="subscript"/>
+          <w:lang w:val="en-US" w:eastAsia="zh-CN" w:bidi="ar-SA"/>
+        </w:rPr>
+        <w:t>n</w:t>
+      </w:r>
+      <w:r>
+        <w:rPr>
+          <w:rFonts w:eastAsia="" w:cs="等线" w:cstheme="minorBidi" w:eastAsiaTheme="minorEastAsia"/>
+          <w:b/>
+          <w:bCs/>
+          <w:color w:val="auto"/>
+          <w:kern w:val="2"/>
+          <w:position w:val="0"/>
+          <w:sz w:val="24"/>
+          <w:sz w:val="24"/>
+          <w:szCs w:val="24"/>
+          <w:vertAlign w:val="baseline"/>
+          <w:lang w:val="en-US" w:eastAsia="zh-CN" w:bidi="ar-SA"/>
+        </w:rPr>
+        <w:t>)</w:t>
+      </w:r>
+      <w:r>
+        <w:rPr>
+          <w:rFonts w:ascii="等线" w:hAnsi="等线" w:cs="等线" w:asciiTheme="minorHAnsi" w:cstheme="minorBidi" w:eastAsiaTheme="minorEastAsia" w:hAnsiTheme="minorHAnsi"/>
+          <w:b/>
+          <w:bCs/>
+          <w:color w:val="auto"/>
+          <w:kern w:val="2"/>
+          <w:position w:val="0"/>
+          <w:sz w:val="24"/>
+          <w:sz w:val="24"/>
+          <w:szCs w:val="24"/>
+          <w:vertAlign w:val="baseline"/>
+          <w:lang w:val="en-US" w:eastAsia="zh-CN" w:bidi="ar-SA"/>
+        </w:rPr>
+        <w:t>是</w:t>
+      </w:r>
+      <w:r>
+        <w:rPr>
+          <w:rFonts w:eastAsia="" w:cs="等线" w:cstheme="minorBidi" w:eastAsiaTheme="minorEastAsia"/>
+          <w:b/>
+          <w:bCs/>
+          <w:color w:val="auto"/>
+          <w:kern w:val="2"/>
+          <w:position w:val="0"/>
+          <w:sz w:val="24"/>
+          <w:sz w:val="24"/>
+          <w:szCs w:val="24"/>
+          <w:vertAlign w:val="baseline"/>
           <w:lang w:val="en-US" w:eastAsia="zh-CN" w:bidi="ar-SA"/>
         </w:rPr>
         <w:t>V</w:t>
@@ -19246,37 +20715,613 @@
         <w:rPr>
           <w:rFonts w:ascii="等线" w:hAnsi="等线" w:cs="等线" w:asciiTheme="minorHAnsi" w:cstheme="minorBidi" w:eastAsiaTheme="minorEastAsia" w:hAnsiTheme="minorHAnsi"/>
           <w:b/>
-          <w:color w:val="auto"/>
-          <w:kern w:val="2"/>
-          <w:sz w:val="24"/>
-          <w:szCs w:val="24"/>
-          <w:lang w:val="en-US" w:eastAsia="zh-CN" w:bidi="ar-SA"/>
-        </w:rPr>
-        <w:t>到</w:t>
+          <w:bCs/>
+          <w:color w:val="auto"/>
+          <w:kern w:val="2"/>
+          <w:position w:val="0"/>
+          <w:sz w:val="24"/>
+          <w:sz w:val="24"/>
+          <w:szCs w:val="24"/>
+          <w:vertAlign w:val="baseline"/>
+          <w:lang w:val="en-US" w:eastAsia="zh-CN" w:bidi="ar-SA"/>
+        </w:rPr>
+        <w:t>的一个基，若</w:t>
       </w:r>
       <w:r>
         <w:rPr>
           <w:rFonts w:eastAsia="" w:cs="等线" w:cstheme="minorBidi" w:eastAsiaTheme="minorEastAsia"/>
           <w:b/>
-          <w:color w:val="auto"/>
-          <w:kern w:val="2"/>
-          <w:sz w:val="24"/>
-          <w:szCs w:val="24"/>
-          <w:lang w:val="en-US" w:eastAsia="zh-CN" w:bidi="ar-SA"/>
-        </w:rPr>
-        <w:t>W</w:t>
+          <w:bCs/>
+          <w:color w:val="auto"/>
+          <w:kern w:val="2"/>
+          <w:position w:val="0"/>
+          <w:sz w:val="24"/>
+          <w:sz w:val="24"/>
+          <w:szCs w:val="24"/>
+          <w:vertAlign w:val="baseline"/>
+          <w:lang w:val="en-US" w:eastAsia="zh-CN" w:bidi="ar-SA"/>
+        </w:rPr>
+        <w:t>v∈V</w:t>
       </w:r>
       <w:r>
         <w:rPr>
           <w:rFonts w:ascii="等线" w:hAnsi="等线" w:cs="等线" w:asciiTheme="minorHAnsi" w:cstheme="minorBidi" w:eastAsiaTheme="minorEastAsia" w:hAnsiTheme="minorHAnsi"/>
           <w:b/>
-          <w:color w:val="auto"/>
-          <w:kern w:val="2"/>
-          <w:sz w:val="24"/>
-          <w:szCs w:val="24"/>
-          <w:lang w:val="en-US" w:eastAsia="zh-CN" w:bidi="ar-SA"/>
-        </w:rPr>
-        <w:t>的映射一定不是满映射。</w:t>
+          <w:bCs/>
+          <w:color w:val="auto"/>
+          <w:kern w:val="2"/>
+          <w:position w:val="0"/>
+          <w:sz w:val="24"/>
+          <w:sz w:val="24"/>
+          <w:szCs w:val="24"/>
+          <w:vertAlign w:val="baseline"/>
+          <w:lang w:val="en-US" w:eastAsia="zh-CN" w:bidi="ar-SA"/>
+        </w:rPr>
+        <w:t xml:space="preserve">，则存在唯一一组数 </w:t>
+      </w:r>
+      <w:r>
+        <w:rPr>
+          <w:rFonts w:eastAsia="" w:cs="等线" w:cstheme="minorBidi" w:eastAsiaTheme="minorEastAsia"/>
+          <w:b/>
+          <w:bCs/>
+          <w:color w:val="auto"/>
+          <w:kern w:val="2"/>
+          <w:position w:val="0"/>
+          <w:sz w:val="24"/>
+          <w:sz w:val="24"/>
+          <w:szCs w:val="24"/>
+          <w:vertAlign w:val="baseline"/>
+          <w:lang w:val="en-US" w:eastAsia="zh-CN" w:bidi="ar-SA"/>
+        </w:rPr>
+        <w:t>b</w:t>
+      </w:r>
+      <w:r>
+        <w:rPr>
+          <w:rFonts w:eastAsia="" w:cs="等线" w:cstheme="minorBidi" w:eastAsiaTheme="minorEastAsia"/>
+          <w:b/>
+          <w:bCs/>
+          <w:color w:val="auto"/>
+          <w:kern w:val="2"/>
+          <w:sz w:val="24"/>
+          <w:szCs w:val="24"/>
+          <w:vertAlign w:val="subscript"/>
+          <w:lang w:val="en-US" w:eastAsia="zh-CN" w:bidi="ar-SA"/>
+        </w:rPr>
+        <w:t>1</w:t>
+      </w:r>
+      <w:r>
+        <w:rPr>
+          <w:rFonts w:eastAsia="" w:cs="等线" w:cstheme="minorBidi" w:eastAsiaTheme="minorEastAsia"/>
+          <w:b/>
+          <w:bCs/>
+          <w:color w:val="auto"/>
+          <w:kern w:val="2"/>
+          <w:position w:val="0"/>
+          <w:sz w:val="24"/>
+          <w:sz w:val="24"/>
+          <w:szCs w:val="24"/>
+          <w:vertAlign w:val="baseline"/>
+          <w:lang w:val="en-US" w:eastAsia="zh-CN" w:bidi="ar-SA"/>
+        </w:rPr>
+        <w:t>,b</w:t>
+      </w:r>
+      <w:r>
+        <w:rPr>
+          <w:rFonts w:eastAsia="" w:cs="等线" w:cstheme="minorBidi" w:eastAsiaTheme="minorEastAsia"/>
+          <w:b/>
+          <w:bCs/>
+          <w:color w:val="auto"/>
+          <w:kern w:val="2"/>
+          <w:sz w:val="24"/>
+          <w:szCs w:val="24"/>
+          <w:vertAlign w:val="subscript"/>
+          <w:lang w:val="en-US" w:eastAsia="zh-CN" w:bidi="ar-SA"/>
+        </w:rPr>
+        <w:t>2</w:t>
+      </w:r>
+      <w:r>
+        <w:rPr>
+          <w:rFonts w:eastAsia="" w:cs="等线" w:cstheme="minorBidi" w:eastAsiaTheme="minorEastAsia"/>
+          <w:b/>
+          <w:bCs/>
+          <w:color w:val="auto"/>
+          <w:kern w:val="2"/>
+          <w:position w:val="0"/>
+          <w:sz w:val="24"/>
+          <w:sz w:val="24"/>
+          <w:szCs w:val="24"/>
+          <w:vertAlign w:val="baseline"/>
+          <w:lang w:val="en-US" w:eastAsia="zh-CN" w:bidi="ar-SA"/>
+        </w:rPr>
+        <w:t>,…,b</w:t>
+      </w:r>
+      <w:r>
+        <w:rPr>
+          <w:rFonts w:eastAsia="" w:cs="等线" w:cstheme="minorBidi" w:eastAsiaTheme="minorEastAsia"/>
+          <w:b/>
+          <w:bCs/>
+          <w:color w:val="auto"/>
+          <w:kern w:val="2"/>
+          <w:sz w:val="24"/>
+          <w:szCs w:val="24"/>
+          <w:vertAlign w:val="subscript"/>
+          <w:lang w:val="en-US" w:eastAsia="zh-CN" w:bidi="ar-SA"/>
+        </w:rPr>
+        <w:t>n</w:t>
+      </w:r>
+      <w:r>
+        <w:rPr>
+          <w:rFonts w:eastAsia="" w:cs="等线" w:cstheme="minorBidi" w:eastAsiaTheme="minorEastAsia"/>
+          <w:b/>
+          <w:bCs/>
+          <w:color w:val="auto"/>
+          <w:kern w:val="2"/>
+          <w:position w:val="0"/>
+          <w:sz w:val="24"/>
+          <w:sz w:val="24"/>
+          <w:szCs w:val="24"/>
+          <w:vertAlign w:val="baseline"/>
+          <w:lang w:val="en-US" w:eastAsia="zh-CN" w:bidi="ar-SA"/>
+        </w:rPr>
+        <w:t>∈F</w:t>
+      </w:r>
+      <w:r>
+        <w:rPr>
+          <w:rFonts w:ascii="等线" w:hAnsi="等线" w:cs="等线" w:asciiTheme="minorHAnsi" w:cstheme="minorBidi" w:eastAsiaTheme="minorEastAsia" w:hAnsiTheme="minorHAnsi"/>
+          <w:b/>
+          <w:bCs/>
+          <w:color w:val="auto"/>
+          <w:kern w:val="2"/>
+          <w:position w:val="0"/>
+          <w:sz w:val="24"/>
+          <w:sz w:val="24"/>
+          <w:szCs w:val="24"/>
+          <w:vertAlign w:val="baseline"/>
+          <w:lang w:val="en-US" w:eastAsia="zh-CN" w:bidi="ar-SA"/>
+        </w:rPr>
+        <w:t>，使得</w:t>
+      </w:r>
+      <w:r>
+        <w:rPr>
+          <w:rFonts w:eastAsia="" w:cs="等线" w:cstheme="minorBidi" w:eastAsiaTheme="minorEastAsia"/>
+          <w:b/>
+          <w:bCs/>
+          <w:color w:val="auto"/>
+          <w:kern w:val="2"/>
+          <w:position w:val="0"/>
+          <w:sz w:val="24"/>
+          <w:sz w:val="24"/>
+          <w:szCs w:val="24"/>
+          <w:vertAlign w:val="baseline"/>
+          <w:lang w:val="en-US" w:eastAsia="zh-CN" w:bidi="ar-SA"/>
+        </w:rPr>
+        <w:t>v =  b</w:t>
+      </w:r>
+      <w:r>
+        <w:rPr>
+          <w:rFonts w:eastAsia="" w:cs="等线" w:cstheme="minorBidi" w:eastAsiaTheme="minorEastAsia"/>
+          <w:b/>
+          <w:bCs/>
+          <w:color w:val="auto"/>
+          <w:kern w:val="2"/>
+          <w:sz w:val="24"/>
+          <w:szCs w:val="24"/>
+          <w:vertAlign w:val="subscript"/>
+          <w:lang w:val="en-US" w:eastAsia="zh-CN" w:bidi="ar-SA"/>
+        </w:rPr>
+        <w:t xml:space="preserve">1 </w:t>
+      </w:r>
+      <w:r>
+        <w:rPr>
+          <w:rFonts w:eastAsia="" w:cs="等线" w:cstheme="minorBidi" w:eastAsiaTheme="minorEastAsia"/>
+          <w:b/>
+          <w:bCs/>
+          <w:color w:val="auto"/>
+          <w:kern w:val="2"/>
+          <w:position w:val="0"/>
+          <w:sz w:val="24"/>
+          <w:sz w:val="24"/>
+          <w:szCs w:val="24"/>
+          <w:vertAlign w:val="baseline"/>
+          <w:lang w:val="en-US" w:eastAsia="zh-CN" w:bidi="ar-SA"/>
+        </w:rPr>
+        <w:t>v</w:t>
+      </w:r>
+      <w:r>
+        <w:rPr>
+          <w:rFonts w:eastAsia="" w:cs="等线" w:cstheme="minorBidi" w:eastAsiaTheme="minorEastAsia"/>
+          <w:b/>
+          <w:bCs/>
+          <w:color w:val="auto"/>
+          <w:kern w:val="2"/>
+          <w:sz w:val="24"/>
+          <w:szCs w:val="24"/>
+          <w:vertAlign w:val="subscript"/>
+          <w:lang w:val="en-US" w:eastAsia="zh-CN" w:bidi="ar-SA"/>
+        </w:rPr>
+        <w:t>1</w:t>
+      </w:r>
+      <w:r>
+        <w:rPr>
+          <w:rFonts w:eastAsia="" w:cs="等线" w:cstheme="minorBidi" w:eastAsiaTheme="minorEastAsia"/>
+          <w:b/>
+          <w:bCs/>
+          <w:color w:val="auto"/>
+          <w:kern w:val="2"/>
+          <w:position w:val="0"/>
+          <w:sz w:val="24"/>
+          <w:sz w:val="24"/>
+          <w:szCs w:val="24"/>
+          <w:vertAlign w:val="baseline"/>
+          <w:lang w:val="en-US" w:eastAsia="zh-CN" w:bidi="ar-SA"/>
+        </w:rPr>
+        <w:t>+b</w:t>
+      </w:r>
+      <w:r>
+        <w:rPr>
+          <w:rFonts w:eastAsia="" w:cs="等线" w:cstheme="minorBidi" w:eastAsiaTheme="minorEastAsia"/>
+          <w:b/>
+          <w:bCs/>
+          <w:color w:val="auto"/>
+          <w:kern w:val="2"/>
+          <w:sz w:val="24"/>
+          <w:szCs w:val="24"/>
+          <w:vertAlign w:val="subscript"/>
+          <w:lang w:val="en-US" w:eastAsia="zh-CN" w:bidi="ar-SA"/>
+        </w:rPr>
+        <w:t xml:space="preserve">2 </w:t>
+      </w:r>
+      <w:r>
+        <w:rPr>
+          <w:rFonts w:eastAsia="" w:cs="等线" w:cstheme="minorBidi" w:eastAsiaTheme="minorEastAsia"/>
+          <w:b/>
+          <w:bCs/>
+          <w:color w:val="auto"/>
+          <w:kern w:val="2"/>
+          <w:position w:val="0"/>
+          <w:sz w:val="24"/>
+          <w:sz w:val="24"/>
+          <w:szCs w:val="24"/>
+          <w:vertAlign w:val="baseline"/>
+          <w:lang w:val="en-US" w:eastAsia="zh-CN" w:bidi="ar-SA"/>
+        </w:rPr>
+        <w:t>v</w:t>
+      </w:r>
+      <w:r>
+        <w:rPr>
+          <w:rFonts w:eastAsia="" w:cs="等线" w:cstheme="minorBidi" w:eastAsiaTheme="minorEastAsia"/>
+          <w:b/>
+          <w:bCs/>
+          <w:color w:val="auto"/>
+          <w:kern w:val="2"/>
+          <w:sz w:val="24"/>
+          <w:szCs w:val="24"/>
+          <w:vertAlign w:val="subscript"/>
+          <w:lang w:val="en-US" w:eastAsia="zh-CN" w:bidi="ar-SA"/>
+        </w:rPr>
+        <w:t>2</w:t>
+      </w:r>
+      <w:r>
+        <w:rPr>
+          <w:rFonts w:eastAsia="" w:cs="等线" w:cstheme="minorBidi" w:eastAsiaTheme="minorEastAsia"/>
+          <w:b/>
+          <w:bCs/>
+          <w:color w:val="auto"/>
+          <w:kern w:val="2"/>
+          <w:position w:val="0"/>
+          <w:sz w:val="24"/>
+          <w:sz w:val="24"/>
+          <w:szCs w:val="24"/>
+          <w:vertAlign w:val="baseline"/>
+          <w:lang w:val="en-US" w:eastAsia="zh-CN" w:bidi="ar-SA"/>
+        </w:rPr>
+        <w:t>+…+b</w:t>
+      </w:r>
+      <w:r>
+        <w:rPr>
+          <w:rFonts w:eastAsia="" w:cs="等线" w:cstheme="minorBidi" w:eastAsiaTheme="minorEastAsia"/>
+          <w:b/>
+          <w:bCs/>
+          <w:color w:val="auto"/>
+          <w:kern w:val="2"/>
+          <w:sz w:val="24"/>
+          <w:szCs w:val="24"/>
+          <w:vertAlign w:val="subscript"/>
+          <w:lang w:val="en-US" w:eastAsia="zh-CN" w:bidi="ar-SA"/>
+        </w:rPr>
+        <w:t xml:space="preserve">n </w:t>
+      </w:r>
+      <w:r>
+        <w:rPr>
+          <w:rFonts w:eastAsia="" w:cs="等线" w:cstheme="minorBidi" w:eastAsiaTheme="minorEastAsia"/>
+          <w:b/>
+          <w:bCs/>
+          <w:color w:val="auto"/>
+          <w:kern w:val="2"/>
+          <w:position w:val="0"/>
+          <w:sz w:val="24"/>
+          <w:sz w:val="24"/>
+          <w:szCs w:val="24"/>
+          <w:vertAlign w:val="baseline"/>
+          <w:lang w:val="en-US" w:eastAsia="zh-CN" w:bidi="ar-SA"/>
+        </w:rPr>
+        <w:t>v</w:t>
+      </w:r>
+      <w:r>
+        <w:rPr>
+          <w:rFonts w:eastAsia="" w:cs="等线" w:cstheme="minorBidi" w:eastAsiaTheme="minorEastAsia"/>
+          <w:b/>
+          <w:bCs/>
+          <w:color w:val="auto"/>
+          <w:kern w:val="2"/>
+          <w:sz w:val="24"/>
+          <w:szCs w:val="24"/>
+          <w:vertAlign w:val="subscript"/>
+          <w:lang w:val="en-US" w:eastAsia="zh-CN" w:bidi="ar-SA"/>
+        </w:rPr>
+        <w:t xml:space="preserve">n </w:t>
+      </w:r>
+      <w:r>
+        <w:rPr>
+          <w:rFonts w:ascii="等线" w:hAnsi="等线" w:cs="等线" w:asciiTheme="minorHAnsi" w:cstheme="minorBidi" w:eastAsiaTheme="minorEastAsia" w:hAnsiTheme="minorHAnsi"/>
+          <w:b/>
+          <w:bCs/>
+          <w:color w:val="auto"/>
+          <w:kern w:val="2"/>
+          <w:position w:val="0"/>
+          <w:sz w:val="24"/>
+          <w:sz w:val="24"/>
+          <w:szCs w:val="24"/>
+          <w:vertAlign w:val="baseline"/>
+          <w:lang w:val="en-US" w:eastAsia="zh-CN" w:bidi="ar-SA"/>
+        </w:rPr>
+        <w:t>。</w:t>
+      </w:r>
+      <w:r>
+        <w:rPr>
+          <w:rFonts w:eastAsia="" w:cs="等线" w:cstheme="minorBidi" w:eastAsiaTheme="minorEastAsia"/>
+          <w:b/>
+          <w:bCs/>
+          <w:color w:val="auto"/>
+          <w:kern w:val="2"/>
+          <w:position w:val="0"/>
+          <w:sz w:val="24"/>
+          <w:sz w:val="24"/>
+          <w:szCs w:val="24"/>
+          <w:vertAlign w:val="baseline"/>
+          <w:lang w:val="en-US" w:eastAsia="zh-CN" w:bidi="ar-SA"/>
+        </w:rPr>
+        <w:t>v</w:t>
+      </w:r>
+      <w:r>
+        <w:rPr>
+          <w:rFonts w:ascii="等线" w:hAnsi="等线" w:cs="等线" w:asciiTheme="minorHAnsi" w:cstheme="minorBidi" w:eastAsiaTheme="minorEastAsia" w:hAnsiTheme="minorHAnsi"/>
+          <w:b/>
+          <w:bCs/>
+          <w:color w:val="auto"/>
+          <w:kern w:val="2"/>
+          <w:position w:val="0"/>
+          <w:sz w:val="24"/>
+          <w:sz w:val="24"/>
+          <w:szCs w:val="24"/>
+          <w:vertAlign w:val="baseline"/>
+          <w:lang w:val="en-US" w:eastAsia="zh-CN" w:bidi="ar-SA"/>
+        </w:rPr>
+        <w:t>矩阵是一个</w:t>
+      </w:r>
+      <w:r>
+        <w:rPr>
+          <w:rFonts w:eastAsia="" w:cs="等线" w:cstheme="minorBidi" w:eastAsiaTheme="minorEastAsia"/>
+          <w:b/>
+          <w:bCs/>
+          <w:color w:val="auto"/>
+          <w:kern w:val="2"/>
+          <w:position w:val="0"/>
+          <w:sz w:val="24"/>
+          <w:sz w:val="24"/>
+          <w:szCs w:val="24"/>
+          <w:vertAlign w:val="baseline"/>
+          <w:lang w:val="en-US" w:eastAsia="zh-CN" w:bidi="ar-SA"/>
+        </w:rPr>
+        <w:t>nx1</w:t>
+      </w:r>
+      <w:r>
+        <w:rPr>
+          <w:rFonts w:ascii="等线" w:hAnsi="等线" w:cs="等线" w:asciiTheme="minorHAnsi" w:cstheme="minorBidi" w:eastAsiaTheme="minorEastAsia" w:hAnsiTheme="minorHAnsi"/>
+          <w:b/>
+          <w:bCs/>
+          <w:color w:val="auto"/>
+          <w:kern w:val="2"/>
+          <w:position w:val="0"/>
+          <w:sz w:val="24"/>
+          <w:sz w:val="24"/>
+          <w:szCs w:val="24"/>
+          <w:vertAlign w:val="baseline"/>
+          <w:lang w:val="en-US" w:eastAsia="zh-CN" w:bidi="ar-SA"/>
+        </w:rPr>
+        <w:t>的矩阵，记为</w:t>
+      </w:r>
+      <w:r>
+        <w:rPr>
+          <w:rFonts w:eastAsia="" w:cs="等线" w:cstheme="minorBidi" w:eastAsiaTheme="minorEastAsia"/>
+          <w:b/>
+          <w:bCs/>
+          <w:color w:val="auto"/>
+          <w:kern w:val="2"/>
+          <w:position w:val="0"/>
+          <w:sz w:val="24"/>
+          <w:sz w:val="24"/>
+          <w:szCs w:val="24"/>
+          <w:vertAlign w:val="baseline"/>
+          <w:lang w:val="en-US" w:eastAsia="zh-CN" w:bidi="ar-SA"/>
+        </w:rPr>
+        <w:t>M(v)</w:t>
+      </w:r>
+      <w:r>
+        <w:rPr>
+          <w:rFonts w:ascii="等线" w:hAnsi="等线" w:cs="等线" w:asciiTheme="minorHAnsi" w:cstheme="minorBidi" w:eastAsiaTheme="minorEastAsia" w:hAnsiTheme="minorHAnsi"/>
+          <w:b/>
+          <w:bCs/>
+          <w:color w:val="auto"/>
+          <w:kern w:val="2"/>
+          <w:position w:val="0"/>
+          <w:sz w:val="24"/>
+          <w:sz w:val="24"/>
+          <w:szCs w:val="24"/>
+          <w:vertAlign w:val="baseline"/>
+          <w:lang w:val="en-US" w:eastAsia="zh-CN" w:bidi="ar-SA"/>
+        </w:rPr>
+        <w:t>，若基不是标准基，则需要采用</w:t>
+      </w:r>
+      <w:r>
+        <w:rPr>
+          <w:rFonts w:eastAsia="" w:cs="等线" w:cstheme="minorBidi" w:eastAsiaTheme="minorEastAsia"/>
+          <w:b/>
+          <w:bCs/>
+          <w:color w:val="auto"/>
+          <w:kern w:val="2"/>
+          <w:position w:val="0"/>
+          <w:sz w:val="24"/>
+          <w:sz w:val="24"/>
+          <w:szCs w:val="24"/>
+          <w:vertAlign w:val="baseline"/>
+          <w:lang w:val="en-US" w:eastAsia="zh-CN" w:bidi="ar-SA"/>
+        </w:rPr>
+        <w:t>M(v,(v</w:t>
+      </w:r>
+      <w:r>
+        <w:rPr>
+          <w:rFonts w:eastAsia="" w:cs="等线" w:cstheme="minorBidi" w:eastAsiaTheme="minorEastAsia"/>
+          <w:b/>
+          <w:bCs/>
+          <w:color w:val="auto"/>
+          <w:kern w:val="2"/>
+          <w:sz w:val="24"/>
+          <w:szCs w:val="24"/>
+          <w:vertAlign w:val="subscript"/>
+          <w:lang w:val="en-US" w:eastAsia="zh-CN" w:bidi="ar-SA"/>
+        </w:rPr>
+        <w:t>1</w:t>
+      </w:r>
+      <w:r>
+        <w:rPr>
+          <w:rFonts w:eastAsia="" w:cs="等线" w:cstheme="minorBidi" w:eastAsiaTheme="minorEastAsia"/>
+          <w:b/>
+          <w:bCs/>
+          <w:color w:val="auto"/>
+          <w:kern w:val="2"/>
+          <w:position w:val="0"/>
+          <w:sz w:val="24"/>
+          <w:sz w:val="24"/>
+          <w:szCs w:val="24"/>
+          <w:vertAlign w:val="baseline"/>
+          <w:lang w:val="en-US" w:eastAsia="zh-CN" w:bidi="ar-SA"/>
+        </w:rPr>
+        <w:t>,v</w:t>
+      </w:r>
+      <w:r>
+        <w:rPr>
+          <w:rFonts w:eastAsia="" w:cs="等线" w:cstheme="minorBidi" w:eastAsiaTheme="minorEastAsia"/>
+          <w:b/>
+          <w:bCs/>
+          <w:color w:val="auto"/>
+          <w:kern w:val="2"/>
+          <w:sz w:val="24"/>
+          <w:szCs w:val="24"/>
+          <w:vertAlign w:val="subscript"/>
+          <w:lang w:val="en-US" w:eastAsia="zh-CN" w:bidi="ar-SA"/>
+        </w:rPr>
+        <w:t>2</w:t>
+      </w:r>
+      <w:r>
+        <w:rPr>
+          <w:rFonts w:eastAsia="" w:cs="等线" w:cstheme="minorBidi" w:eastAsiaTheme="minorEastAsia"/>
+          <w:b/>
+          <w:bCs/>
+          <w:color w:val="auto"/>
+          <w:kern w:val="2"/>
+          <w:position w:val="0"/>
+          <w:sz w:val="24"/>
+          <w:sz w:val="24"/>
+          <w:szCs w:val="24"/>
+          <w:vertAlign w:val="baseline"/>
+          <w:lang w:val="en-US" w:eastAsia="zh-CN" w:bidi="ar-SA"/>
+        </w:rPr>
+        <w:t>,…,v</w:t>
+      </w:r>
+      <w:r>
+        <w:rPr>
+          <w:rFonts w:eastAsia="" w:cs="等线" w:cstheme="minorBidi" w:eastAsiaTheme="minorEastAsia"/>
+          <w:b/>
+          <w:bCs/>
+          <w:color w:val="auto"/>
+          <w:kern w:val="2"/>
+          <w:sz w:val="24"/>
+          <w:szCs w:val="24"/>
+          <w:vertAlign w:val="subscript"/>
+          <w:lang w:val="en-US" w:eastAsia="zh-CN" w:bidi="ar-SA"/>
+        </w:rPr>
+        <w:t>n</w:t>
+      </w:r>
+      <w:r>
+        <w:rPr>
+          <w:rFonts w:eastAsia="" w:cs="等线" w:cstheme="minorBidi" w:eastAsiaTheme="minorEastAsia"/>
+          <w:b/>
+          <w:bCs/>
+          <w:color w:val="auto"/>
+          <w:kern w:val="2"/>
+          <w:position w:val="0"/>
+          <w:sz w:val="24"/>
+          <w:sz w:val="24"/>
+          <w:szCs w:val="24"/>
+          <w:vertAlign w:val="baseline"/>
+          <w:lang w:val="en-US" w:eastAsia="zh-CN" w:bidi="ar-SA"/>
+        </w:rPr>
+        <w:t>))</w:t>
+      </w:r>
+      <w:r>
+        <w:rPr>
+          <w:rFonts w:ascii="等线" w:hAnsi="等线" w:cs="等线" w:asciiTheme="minorHAnsi" w:cstheme="minorBidi" w:eastAsiaTheme="minorEastAsia" w:hAnsiTheme="minorHAnsi"/>
+          <w:b/>
+          <w:bCs/>
+          <w:color w:val="auto"/>
+          <w:kern w:val="2"/>
+          <w:position w:val="0"/>
+          <w:sz w:val="24"/>
+          <w:sz w:val="24"/>
+          <w:szCs w:val="24"/>
+          <w:vertAlign w:val="baseline"/>
+          <w:lang w:val="en-US" w:eastAsia="zh-CN" w:bidi="ar-SA"/>
+        </w:rPr>
+        <w:t>来把基明确写出来。</w:t>
+      </w:r>
+    </w:p>
+    <w:p>
+      <w:pPr>
+        <w:pStyle w:val="ListParagraph"/>
+        <w:widowControl w:val="false"/>
+        <w:numPr>
+          <w:ilvl w:val="0"/>
+          <w:numId w:val="0"/>
+        </w:numPr>
+        <w:suppressAutoHyphens w:val="true"/>
+        <w:bidi w:val="0"/>
+        <w:spacing w:before="0" w:after="0"/>
+        <w:ind w:left="360" w:hanging="0"/>
+        <w:jc w:val="both"/>
+        <w:rPr>
+          <w:rFonts w:ascii="等线" w:hAnsi="等线" w:eastAsia="" w:cs="等线" w:asciiTheme="minorHAnsi" w:cstheme="minorBidi" w:eastAsiaTheme="minorEastAsia" w:hAnsiTheme="minorHAnsi"/>
+          <w:b/>
+          <w:b/>
+          <w:color w:val="auto"/>
+          <w:kern w:val="2"/>
+          <w:sz w:val="24"/>
+          <w:szCs w:val="24"/>
+          <w:lang w:val="en-US" w:eastAsia="zh-CN" w:bidi="ar-SA"/>
+        </w:rPr>
+      </w:pPr>
+      <w:r>
+        <w:rPr/>
       </w:r>
     </w:p>
     <w:sectPr>
@@ -19301,7 +21346,7 @@
         <w:docPartGallery w:val="Page Numbers (Bottom of Page)"/>
         <w:docPartUnique w:val="true"/>
       </w:docPartObj>
-      <w:id w:val="1708109743"/>
+      <w:id w:val="848118032"/>
     </w:sdtPr>
     <w:sdtContent>
       <w:p>

</xml_diff>

<commit_message>
two important conclusions of equation group
</commit_message>
<xml_diff>
--- a/线性代数应该这样学个人笔记.docx
+++ b/线性代数应该这样学个人笔记.docx
@@ -7506,7 +7506,262 @@
           <w:sz w:val="24"/>
           <w:szCs w:val="24"/>
         </w:rPr>
-        <w:t>T(a1v1+a2v2+…+anvn) = a1w1+a2w2+…+anwn, (v1,v2,…,vn)</w:t>
+        <w:t>T(a</w:t>
+      </w:r>
+      <w:r>
+        <w:rPr>
+          <w:b/>
+          <w:sz w:val="24"/>
+          <w:szCs w:val="24"/>
+          <w:vertAlign w:val="subscript"/>
+        </w:rPr>
+        <w:t>1</w:t>
+      </w:r>
+      <w:r>
+        <w:rPr>
+          <w:b/>
+          <w:sz w:val="24"/>
+          <w:szCs w:val="24"/>
+        </w:rPr>
+        <w:t>v</w:t>
+      </w:r>
+      <w:r>
+        <w:rPr>
+          <w:b/>
+          <w:sz w:val="24"/>
+          <w:szCs w:val="24"/>
+          <w:vertAlign w:val="subscript"/>
+        </w:rPr>
+        <w:t>1</w:t>
+      </w:r>
+      <w:r>
+        <w:rPr>
+          <w:b/>
+          <w:sz w:val="24"/>
+          <w:szCs w:val="24"/>
+        </w:rPr>
+        <w:t>+a</w:t>
+      </w:r>
+      <w:r>
+        <w:rPr>
+          <w:b/>
+          <w:sz w:val="24"/>
+          <w:szCs w:val="24"/>
+          <w:vertAlign w:val="subscript"/>
+        </w:rPr>
+        <w:t>2</w:t>
+      </w:r>
+      <w:r>
+        <w:rPr>
+          <w:b/>
+          <w:sz w:val="24"/>
+          <w:szCs w:val="24"/>
+        </w:rPr>
+        <w:t>v</w:t>
+      </w:r>
+      <w:r>
+        <w:rPr>
+          <w:b/>
+          <w:sz w:val="24"/>
+          <w:szCs w:val="24"/>
+          <w:vertAlign w:val="subscript"/>
+        </w:rPr>
+        <w:t>2</w:t>
+      </w:r>
+      <w:r>
+        <w:rPr>
+          <w:b/>
+          <w:sz w:val="24"/>
+          <w:szCs w:val="24"/>
+        </w:rPr>
+        <w:t>+…+a</w:t>
+      </w:r>
+      <w:r>
+        <w:rPr>
+          <w:b/>
+          <w:sz w:val="24"/>
+          <w:szCs w:val="24"/>
+          <w:vertAlign w:val="subscript"/>
+        </w:rPr>
+        <w:t>n</w:t>
+      </w:r>
+      <w:r>
+        <w:rPr>
+          <w:b/>
+          <w:sz w:val="24"/>
+          <w:szCs w:val="24"/>
+        </w:rPr>
+        <w:t>v</w:t>
+      </w:r>
+      <w:r>
+        <w:rPr>
+          <w:b/>
+          <w:sz w:val="24"/>
+          <w:szCs w:val="24"/>
+          <w:vertAlign w:val="subscript"/>
+        </w:rPr>
+        <w:t>n</w:t>
+      </w:r>
+      <w:r>
+        <w:rPr>
+          <w:b/>
+          <w:sz w:val="24"/>
+          <w:szCs w:val="24"/>
+        </w:rPr>
+        <w:t>) = a</w:t>
+      </w:r>
+      <w:r>
+        <w:rPr>
+          <w:b/>
+          <w:sz w:val="24"/>
+          <w:szCs w:val="24"/>
+          <w:vertAlign w:val="subscript"/>
+        </w:rPr>
+        <w:t>1</w:t>
+      </w:r>
+      <w:r>
+        <w:rPr>
+          <w:b/>
+          <w:sz w:val="24"/>
+          <w:szCs w:val="24"/>
+        </w:rPr>
+        <w:t>w</w:t>
+      </w:r>
+      <w:r>
+        <w:rPr>
+          <w:b/>
+          <w:sz w:val="24"/>
+          <w:szCs w:val="24"/>
+          <w:vertAlign w:val="subscript"/>
+        </w:rPr>
+        <w:t>1</w:t>
+      </w:r>
+      <w:r>
+        <w:rPr>
+          <w:b/>
+          <w:sz w:val="24"/>
+          <w:szCs w:val="24"/>
+        </w:rPr>
+        <w:t>+a</w:t>
+      </w:r>
+      <w:r>
+        <w:rPr>
+          <w:b/>
+          <w:sz w:val="24"/>
+          <w:szCs w:val="24"/>
+          <w:vertAlign w:val="subscript"/>
+        </w:rPr>
+        <w:t>2</w:t>
+      </w:r>
+      <w:r>
+        <w:rPr>
+          <w:b/>
+          <w:sz w:val="24"/>
+          <w:szCs w:val="24"/>
+        </w:rPr>
+        <w:t>w</w:t>
+      </w:r>
+      <w:r>
+        <w:rPr>
+          <w:b/>
+          <w:sz w:val="24"/>
+          <w:szCs w:val="24"/>
+          <w:vertAlign w:val="subscript"/>
+        </w:rPr>
+        <w:t>2</w:t>
+      </w:r>
+      <w:r>
+        <w:rPr>
+          <w:b/>
+          <w:sz w:val="24"/>
+          <w:szCs w:val="24"/>
+        </w:rPr>
+        <w:t>+…+a</w:t>
+      </w:r>
+      <w:r>
+        <w:rPr>
+          <w:b/>
+          <w:sz w:val="24"/>
+          <w:szCs w:val="24"/>
+          <w:vertAlign w:val="subscript"/>
+        </w:rPr>
+        <w:t>n</w:t>
+      </w:r>
+      <w:r>
+        <w:rPr>
+          <w:b/>
+          <w:sz w:val="24"/>
+          <w:szCs w:val="24"/>
+        </w:rPr>
+        <w:t>w</w:t>
+      </w:r>
+      <w:r>
+        <w:rPr>
+          <w:b/>
+          <w:sz w:val="24"/>
+          <w:szCs w:val="24"/>
+          <w:vertAlign w:val="subscript"/>
+        </w:rPr>
+        <w:t>n</w:t>
+      </w:r>
+      <w:r>
+        <w:rPr>
+          <w:b/>
+          <w:sz w:val="24"/>
+          <w:szCs w:val="24"/>
+        </w:rPr>
+        <w:t>, (v</w:t>
+      </w:r>
+      <w:r>
+        <w:rPr>
+          <w:b/>
+          <w:sz w:val="24"/>
+          <w:szCs w:val="24"/>
+          <w:vertAlign w:val="subscript"/>
+        </w:rPr>
+        <w:t>1</w:t>
+      </w:r>
+      <w:r>
+        <w:rPr>
+          <w:b/>
+          <w:sz w:val="24"/>
+          <w:szCs w:val="24"/>
+        </w:rPr>
+        <w:t>,v</w:t>
+      </w:r>
+      <w:r>
+        <w:rPr>
+          <w:b/>
+          <w:sz w:val="24"/>
+          <w:szCs w:val="24"/>
+          <w:vertAlign w:val="subscript"/>
+        </w:rPr>
+        <w:t>2</w:t>
+      </w:r>
+      <w:r>
+        <w:rPr>
+          <w:b/>
+          <w:sz w:val="24"/>
+          <w:szCs w:val="24"/>
+        </w:rPr>
+        <w:t>,…,v</w:t>
+      </w:r>
+      <w:r>
+        <w:rPr>
+          <w:b/>
+          <w:sz w:val="24"/>
+          <w:szCs w:val="24"/>
+          <w:vertAlign w:val="subscript"/>
+        </w:rPr>
+        <w:t>n</w:t>
+      </w:r>
+      <w:r>
+        <w:rPr>
+          <w:b/>
+          <w:sz w:val="24"/>
+          <w:szCs w:val="24"/>
+        </w:rPr>
+        <w:t>)</w:t>
       </w:r>
       <w:r>
         <w:rPr>
@@ -7538,7 +7793,109 @@
           <w:sz w:val="24"/>
           <w:szCs w:val="24"/>
         </w:rPr>
-        <w:t>, w1,w2,…,wn∈W,a1,a2…,an∈F,</w:t>
+        <w:t>, w</w:t>
+      </w:r>
+      <w:r>
+        <w:rPr>
+          <w:b/>
+          <w:sz w:val="24"/>
+          <w:szCs w:val="24"/>
+          <w:vertAlign w:val="subscript"/>
+        </w:rPr>
+        <w:t>1</w:t>
+      </w:r>
+      <w:r>
+        <w:rPr>
+          <w:b/>
+          <w:sz w:val="24"/>
+          <w:szCs w:val="24"/>
+        </w:rPr>
+        <w:t>,w</w:t>
+      </w:r>
+      <w:r>
+        <w:rPr>
+          <w:b/>
+          <w:sz w:val="24"/>
+          <w:szCs w:val="24"/>
+          <w:vertAlign w:val="subscript"/>
+        </w:rPr>
+        <w:t>2</w:t>
+      </w:r>
+      <w:r>
+        <w:rPr>
+          <w:b/>
+          <w:sz w:val="24"/>
+          <w:szCs w:val="24"/>
+        </w:rPr>
+        <w:t>,…,w</w:t>
+      </w:r>
+      <w:r>
+        <w:rPr>
+          <w:b/>
+          <w:sz w:val="24"/>
+          <w:szCs w:val="24"/>
+          <w:vertAlign w:val="subscript"/>
+        </w:rPr>
+        <w:t>n</w:t>
+      </w:r>
+      <w:r>
+        <w:rPr>
+          <w:b/>
+          <w:sz w:val="24"/>
+          <w:szCs w:val="24"/>
+        </w:rPr>
+        <w:t>∈W,a</w:t>
+      </w:r>
+      <w:r>
+        <w:rPr>
+          <w:b/>
+          <w:sz w:val="24"/>
+          <w:szCs w:val="24"/>
+          <w:vertAlign w:val="subscript"/>
+        </w:rPr>
+        <w:t>1</w:t>
+      </w:r>
+      <w:r>
+        <w:rPr>
+          <w:b/>
+          <w:sz w:val="24"/>
+          <w:szCs w:val="24"/>
+        </w:rPr>
+        <w:t>,a</w:t>
+      </w:r>
+      <w:r>
+        <w:rPr>
+          <w:b/>
+          <w:sz w:val="24"/>
+          <w:szCs w:val="24"/>
+          <w:vertAlign w:val="subscript"/>
+        </w:rPr>
+        <w:t>2</w:t>
+      </w:r>
+      <w:r>
+        <w:rPr>
+          <w:b/>
+          <w:sz w:val="24"/>
+          <w:szCs w:val="24"/>
+        </w:rPr>
+        <w:t>…,a</w:t>
+      </w:r>
+      <w:r>
+        <w:rPr>
+          <w:b/>
+          <w:sz w:val="24"/>
+          <w:szCs w:val="24"/>
+          <w:vertAlign w:val="subscript"/>
+        </w:rPr>
+        <w:t>n</w:t>
+      </w:r>
+      <w:r>
+        <w:rPr>
+          <w:b/>
+          <w:sz w:val="24"/>
+          <w:szCs w:val="24"/>
+        </w:rPr>
+        <w:t>∈F,</w:t>
       </w:r>
       <w:r>
         <w:rPr>
@@ -7602,7 +7959,41 @@
           <w:sz w:val="24"/>
           <w:szCs w:val="24"/>
         </w:rPr>
-        <w:t>Tvj = wj, j∈{1,2,…,n}</w:t>
+        <w:t>Tv</w:t>
+      </w:r>
+      <w:r>
+        <w:rPr>
+          <w:b/>
+          <w:sz w:val="24"/>
+          <w:szCs w:val="24"/>
+          <w:vertAlign w:val="subscript"/>
+        </w:rPr>
+        <w:t xml:space="preserve">j </w:t>
+      </w:r>
+      <w:r>
+        <w:rPr>
+          <w:b/>
+          <w:sz w:val="24"/>
+          <w:szCs w:val="24"/>
+        </w:rPr>
+        <w:t>= w</w:t>
+      </w:r>
+      <w:r>
+        <w:rPr>
+          <w:b/>
+          <w:sz w:val="24"/>
+          <w:szCs w:val="24"/>
+          <w:vertAlign w:val="subscript"/>
+        </w:rPr>
+        <w:t>j</w:t>
+      </w:r>
+      <w:r>
+        <w:rPr>
+          <w:b/>
+          <w:sz w:val="24"/>
+          <w:szCs w:val="24"/>
+        </w:rPr>
+        <w:t>, j∈{1,2,…,n}</w:t>
       </w:r>
       <w:r>
         <w:rPr>
@@ -18674,6 +19065,42 @@
         </w:rPr>
         <w:t>的映射一定不是单映射。</w:t>
       </w:r>
+      <w:r>
+        <w:rPr>
+          <w:rFonts w:ascii="等线" w:hAnsi="等线" w:cs="等线" w:asciiTheme="minorHAnsi" w:cstheme="minorBidi" w:eastAsiaTheme="minorEastAsia" w:hAnsiTheme="minorHAnsi"/>
+          <w:b/>
+          <w:color w:val="auto"/>
+          <w:kern w:val="2"/>
+          <w:sz w:val="24"/>
+          <w:szCs w:val="24"/>
+          <w:lang w:val="en-US" w:eastAsia="zh-CN" w:bidi="ar-SA"/>
+        </w:rPr>
+        <w:t>（推论</w:t>
+      </w:r>
+      <w:r>
+        <w:rPr>
+          <w:rFonts w:eastAsia="" w:cs="等线" w:cstheme="minorBidi" w:eastAsiaTheme="minorEastAsia"/>
+          <w:b/>
+          <w:color w:val="auto"/>
+          <w:kern w:val="2"/>
+          <w:sz w:val="24"/>
+          <w:szCs w:val="24"/>
+          <w:lang w:val="en-US" w:eastAsia="zh-CN" w:bidi="ar-SA"/>
+        </w:rPr>
+        <w:t>3.5</w:t>
+      </w:r>
+      <w:r>
+        <w:rPr>
+          <w:rFonts w:ascii="等线" w:hAnsi="等线" w:cs="等线" w:asciiTheme="minorHAnsi" w:cstheme="minorBidi" w:eastAsiaTheme="minorEastAsia" w:hAnsiTheme="minorHAnsi"/>
+          <w:b/>
+          <w:color w:val="auto"/>
+          <w:kern w:val="2"/>
+          <w:sz w:val="24"/>
+          <w:szCs w:val="24"/>
+          <w:lang w:val="en-US" w:eastAsia="zh-CN" w:bidi="ar-SA"/>
+        </w:rPr>
+        <w:t>）</w:t>
+      </w:r>
     </w:p>
     <w:p>
       <w:pPr>
@@ -19297,6 +19724,78 @@
           <w:lang w:val="en-US" w:eastAsia="zh-CN" w:bidi="ar-SA"/>
         </w:rPr>
         <w:t>的映射一定不是满映射。</w:t>
+      </w:r>
+      <w:r>
+        <w:rPr>
+          <w:rFonts w:ascii="等线" w:hAnsi="等线" w:cs="等线" w:asciiTheme="minorHAnsi" w:cstheme="minorBidi" w:eastAsiaTheme="minorEastAsia" w:hAnsiTheme="minorHAnsi"/>
+          <w:b/>
+          <w:color w:val="auto"/>
+          <w:kern w:val="2"/>
+          <w:sz w:val="24"/>
+          <w:szCs w:val="24"/>
+          <w:lang w:val="en-US" w:eastAsia="zh-CN" w:bidi="ar-SA"/>
+        </w:rPr>
+        <w:t>（推论</w:t>
+      </w:r>
+      <w:r>
+        <w:rPr>
+          <w:rFonts w:eastAsia="" w:cs="等线" w:cstheme="minorBidi" w:eastAsiaTheme="minorEastAsia"/>
+          <w:b/>
+          <w:color w:val="auto"/>
+          <w:kern w:val="2"/>
+          <w:sz w:val="24"/>
+          <w:szCs w:val="24"/>
+          <w:lang w:val="en-US" w:eastAsia="zh-CN" w:bidi="ar-SA"/>
+        </w:rPr>
+        <w:t>3.6</w:t>
+      </w:r>
+      <w:r>
+        <w:rPr>
+          <w:rFonts w:ascii="等线" w:hAnsi="等线" w:cs="等线" w:asciiTheme="minorHAnsi" w:cstheme="minorBidi" w:eastAsiaTheme="minorEastAsia" w:hAnsiTheme="minorHAnsi"/>
+          <w:b/>
+          <w:color w:val="auto"/>
+          <w:kern w:val="2"/>
+          <w:sz w:val="24"/>
+          <w:szCs w:val="24"/>
+          <w:lang w:val="en-US" w:eastAsia="zh-CN" w:bidi="ar-SA"/>
+        </w:rPr>
+        <w:t>）</w:t>
+      </w:r>
+    </w:p>
+    <w:p>
+      <w:pPr>
+        <w:pStyle w:val="ListParagraph"/>
+        <w:widowControl w:val="false"/>
+        <w:numPr>
+          <w:ilvl w:val="0"/>
+          <w:numId w:val="1"/>
+        </w:numPr>
+        <w:suppressAutoHyphens w:val="true"/>
+        <w:bidi w:val="0"/>
+        <w:spacing w:before="0" w:after="0"/>
+        <w:jc w:val="both"/>
+        <w:rPr>
+          <w:rFonts w:ascii="等线" w:hAnsi="等线" w:eastAsia="" w:cs="等线" w:asciiTheme="minorHAnsi" w:cstheme="minorBidi" w:eastAsiaTheme="minorEastAsia" w:hAnsiTheme="minorHAnsi"/>
+          <w:b/>
+          <w:b/>
+          <w:color w:val="auto"/>
+          <w:kern w:val="2"/>
+          <w:sz w:val="24"/>
+          <w:szCs w:val="24"/>
+          <w:lang w:val="en-US" w:eastAsia="zh-CN" w:bidi="ar-SA"/>
+        </w:rPr>
+      </w:pPr>
+      <w:r>
+        <w:rPr>
+          <w:rFonts w:ascii="等线" w:hAnsi="等线" w:cs="等线" w:asciiTheme="minorHAnsi" w:cstheme="minorBidi" w:eastAsiaTheme="minorEastAsia" w:hAnsiTheme="minorHAnsi"/>
+          <w:b/>
+          <w:color w:val="auto"/>
+          <w:kern w:val="2"/>
+          <w:sz w:val="24"/>
+          <w:szCs w:val="24"/>
+          <w:lang w:val="en-US" w:eastAsia="zh-CN" w:bidi="ar-SA"/>
+        </w:rPr>
+        <w:t>线性方程组的一些重要推论：</w:t>
       </w:r>
     </w:p>
     <w:p>
@@ -19313,6 +19812,1980 @@
         <w:ind w:left="360" w:hanging="0"/>
         <w:jc w:val="both"/>
         <w:rPr>
+          <w:rFonts w:ascii="等线" w:hAnsi="等线" w:eastAsia="" w:cs="等线" w:asciiTheme="minorHAnsi" w:cstheme="minorBidi" w:eastAsiaTheme="minorEastAsia" w:hAnsiTheme="minorHAnsi"/>
+          <w:b/>
+          <w:b/>
+          <w:color w:val="auto"/>
+          <w:kern w:val="2"/>
+          <w:sz w:val="24"/>
+          <w:szCs w:val="24"/>
+          <w:lang w:val="en-US" w:eastAsia="zh-CN" w:bidi="ar-SA"/>
+        </w:rPr>
+      </w:pPr>
+      <w:r>
+        <w:rPr>
+          <w:rFonts w:ascii="等线" w:hAnsi="等线" w:cs="等线" w:asciiTheme="minorHAnsi" w:cstheme="minorBidi" w:eastAsiaTheme="minorEastAsia" w:hAnsiTheme="minorHAnsi"/>
+          <w:b/>
+          <w:color w:val="auto"/>
+          <w:kern w:val="2"/>
+          <w:sz w:val="24"/>
+          <w:szCs w:val="24"/>
+          <w:lang w:val="en-US" w:eastAsia="zh-CN" w:bidi="ar-SA"/>
+        </w:rPr>
+        <w:t>定义</w:t>
+      </w:r>
+      <w:r>
+        <w:rPr>
+          <w:rFonts w:eastAsia="" w:cs="等线" w:cstheme="minorBidi" w:eastAsiaTheme="minorEastAsia"/>
+          <w:b/>
+          <w:color w:val="auto"/>
+          <w:kern w:val="2"/>
+          <w:sz w:val="24"/>
+          <w:szCs w:val="24"/>
+          <w:lang w:val="en-US" w:eastAsia="zh-CN" w:bidi="ar-SA"/>
+        </w:rPr>
+        <w:t>T:F</w:t>
+      </w:r>
+      <w:r>
+        <w:rPr>
+          <w:rFonts w:eastAsia="" w:cs="等线" w:cstheme="minorBidi" w:eastAsiaTheme="minorEastAsia"/>
+          <w:b/>
+          <w:color w:val="auto"/>
+          <w:kern w:val="2"/>
+          <w:sz w:val="24"/>
+          <w:szCs w:val="24"/>
+          <w:vertAlign w:val="superscript"/>
+          <w:lang w:val="en-US" w:eastAsia="zh-CN" w:bidi="ar-SA"/>
+        </w:rPr>
+        <w:t>n</w:t>
+      </w:r>
+      <w:r>
+        <w:rPr>
+          <w:rFonts w:eastAsia="" w:cs="等线" w:cstheme="minorBidi" w:eastAsiaTheme="minorEastAsia"/>
+          <w:b/>
+          <w:color w:val="auto"/>
+          <w:kern w:val="2"/>
+          <w:sz w:val="24"/>
+          <w:szCs w:val="24"/>
+          <w:lang w:val="en-US" w:eastAsia="zh-CN" w:bidi="ar-SA"/>
+        </w:rPr>
+        <w:t>→F</w:t>
+      </w:r>
+      <w:r>
+        <w:rPr>
+          <w:rFonts w:eastAsia="" w:cs="等线" w:cstheme="minorBidi" w:eastAsiaTheme="minorEastAsia"/>
+          <w:b/>
+          <w:color w:val="auto"/>
+          <w:kern w:val="2"/>
+          <w:sz w:val="24"/>
+          <w:szCs w:val="24"/>
+          <w:vertAlign w:val="superscript"/>
+          <w:lang w:val="en-US" w:eastAsia="zh-CN" w:bidi="ar-SA"/>
+        </w:rPr>
+        <w:t>m</w:t>
+      </w:r>
+      <w:r>
+        <w:rPr>
+          <w:rFonts w:ascii="等线" w:hAnsi="等线" w:cs="等线" w:asciiTheme="minorHAnsi" w:cstheme="minorBidi" w:eastAsiaTheme="minorEastAsia" w:hAnsiTheme="minorHAnsi"/>
+          <w:b/>
+          <w:color w:val="auto"/>
+          <w:kern w:val="2"/>
+          <w:sz w:val="24"/>
+          <w:szCs w:val="24"/>
+          <w:lang w:val="en-US" w:eastAsia="zh-CN" w:bidi="ar-SA"/>
+        </w:rPr>
+        <w:t>如下</w:t>
+      </w:r>
+      <w:r>
+        <w:rPr>
+          <w:rFonts w:eastAsia="" w:cs="等线" w:cstheme="minorBidi" w:eastAsiaTheme="minorEastAsia"/>
+          <w:b/>
+          <w:color w:val="auto"/>
+          <w:kern w:val="2"/>
+          <w:sz w:val="24"/>
+          <w:szCs w:val="24"/>
+          <w:lang w:val="en-US" w:eastAsia="zh-CN" w:bidi="ar-SA"/>
+        </w:rPr>
+        <w:t>:T(x</w:t>
+      </w:r>
+      <w:r>
+        <w:rPr>
+          <w:rFonts w:eastAsia="" w:cs="等线" w:cstheme="minorBidi" w:eastAsiaTheme="minorEastAsia"/>
+          <w:b/>
+          <w:color w:val="auto"/>
+          <w:kern w:val="2"/>
+          <w:sz w:val="24"/>
+          <w:szCs w:val="24"/>
+          <w:vertAlign w:val="subscript"/>
+          <w:lang w:val="en-US" w:eastAsia="zh-CN" w:bidi="ar-SA"/>
+        </w:rPr>
+        <w:t>1</w:t>
+      </w:r>
+      <w:r>
+        <w:rPr>
+          <w:rFonts w:eastAsia="" w:cs="等线" w:cstheme="minorBidi" w:eastAsiaTheme="minorEastAsia"/>
+          <w:b/>
+          <w:color w:val="auto"/>
+          <w:kern w:val="2"/>
+          <w:sz w:val="24"/>
+          <w:szCs w:val="24"/>
+          <w:lang w:val="en-US" w:eastAsia="zh-CN" w:bidi="ar-SA"/>
+        </w:rPr>
+        <w:t>,x</w:t>
+      </w:r>
+      <w:r>
+        <w:rPr>
+          <w:rFonts w:eastAsia="" w:cs="等线" w:cstheme="minorBidi" w:eastAsiaTheme="minorEastAsia"/>
+          <w:b/>
+          <w:color w:val="auto"/>
+          <w:kern w:val="2"/>
+          <w:sz w:val="24"/>
+          <w:szCs w:val="24"/>
+          <w:vertAlign w:val="subscript"/>
+          <w:lang w:val="en-US" w:eastAsia="zh-CN" w:bidi="ar-SA"/>
+        </w:rPr>
+        <w:t>2</w:t>
+      </w:r>
+      <w:r>
+        <w:rPr>
+          <w:rFonts w:eastAsia="" w:cs="等线" w:cstheme="minorBidi" w:eastAsiaTheme="minorEastAsia"/>
+          <w:b/>
+          <w:color w:val="auto"/>
+          <w:kern w:val="2"/>
+          <w:sz w:val="24"/>
+          <w:szCs w:val="24"/>
+          <w:lang w:val="en-US" w:eastAsia="zh-CN" w:bidi="ar-SA"/>
+        </w:rPr>
+        <w:t>,…</w:t>
+      </w:r>
+      <w:r>
+        <w:rPr>
+          <w:rFonts w:eastAsia="" w:cs="等线" w:cstheme="minorBidi" w:eastAsiaTheme="minorEastAsia"/>
+          <w:b/>
+          <w:bCs/>
+          <w:color w:val="auto"/>
+          <w:kern w:val="2"/>
+          <w:position w:val="0"/>
+          <w:sz w:val="24"/>
+          <w:sz w:val="24"/>
+          <w:szCs w:val="24"/>
+          <w:vertAlign w:val="baseline"/>
+          <w:lang w:val="en-US" w:eastAsia="zh-CN" w:bidi="ar-SA"/>
+        </w:rPr>
+        <w:t>,x</w:t>
+      </w:r>
+      <w:r>
+        <w:rPr>
+          <w:rFonts w:eastAsia="" w:cs="等线" w:cstheme="minorBidi" w:eastAsiaTheme="minorEastAsia"/>
+          <w:b/>
+          <w:bCs/>
+          <w:color w:val="auto"/>
+          <w:kern w:val="2"/>
+          <w:sz w:val="24"/>
+          <w:szCs w:val="24"/>
+          <w:vertAlign w:val="subscript"/>
+          <w:lang w:val="en-US" w:eastAsia="zh-CN" w:bidi="ar-SA"/>
+        </w:rPr>
+        <w:t>n</w:t>
+      </w:r>
+      <w:r>
+        <w:rPr>
+          <w:rFonts w:eastAsia="" w:cs="等线" w:cstheme="minorBidi" w:eastAsiaTheme="minorEastAsia"/>
+          <w:b/>
+          <w:bCs/>
+          <w:color w:val="auto"/>
+          <w:kern w:val="2"/>
+          <w:position w:val="0"/>
+          <w:sz w:val="24"/>
+          <w:sz w:val="24"/>
+          <w:szCs w:val="24"/>
+          <w:vertAlign w:val="baseline"/>
+          <w:lang w:val="en-US" w:eastAsia="zh-CN" w:bidi="ar-SA"/>
+        </w:rPr>
+        <w:t>) = (∑</w:t>
+      </w:r>
+      <w:r>
+        <w:rPr>
+          <w:rFonts w:eastAsia="" w:cs="等线" w:cstheme="minorBidi" w:eastAsiaTheme="minorEastAsia"/>
+          <w:b/>
+          <w:bCs/>
+          <w:color w:val="auto"/>
+          <w:kern w:val="2"/>
+          <w:sz w:val="24"/>
+          <w:szCs w:val="24"/>
+          <w:vertAlign w:val="superscript"/>
+          <w:lang w:val="en-US" w:eastAsia="zh-CN" w:bidi="ar-SA"/>
+        </w:rPr>
+        <w:t>n</w:t>
+      </w:r>
+      <w:r>
+        <w:rPr>
+          <w:rFonts w:eastAsia="" w:cs="等线" w:cstheme="minorBidi" w:eastAsiaTheme="minorEastAsia"/>
+          <w:b/>
+          <w:bCs/>
+          <w:color w:val="auto"/>
+          <w:kern w:val="2"/>
+          <w:sz w:val="24"/>
+          <w:szCs w:val="24"/>
+          <w:vertAlign w:val="subscript"/>
+          <w:lang w:val="en-US" w:eastAsia="zh-CN" w:bidi="ar-SA"/>
+        </w:rPr>
+        <w:t>k=1</w:t>
+      </w:r>
+      <w:r>
+        <w:rPr>
+          <w:rFonts w:eastAsia="" w:cs="等线" w:cstheme="minorBidi" w:eastAsiaTheme="minorEastAsia"/>
+          <w:b/>
+          <w:bCs/>
+          <w:color w:val="auto"/>
+          <w:kern w:val="2"/>
+          <w:position w:val="0"/>
+          <w:sz w:val="24"/>
+          <w:sz w:val="24"/>
+          <w:szCs w:val="24"/>
+          <w:vertAlign w:val="baseline"/>
+          <w:lang w:val="en-US" w:eastAsia="zh-CN" w:bidi="ar-SA"/>
+        </w:rPr>
+        <w:t>a</w:t>
+      </w:r>
+      <w:r>
+        <w:rPr>
+          <w:rFonts w:eastAsia="" w:cs="等线" w:cstheme="minorBidi" w:eastAsiaTheme="minorEastAsia"/>
+          <w:b/>
+          <w:bCs/>
+          <w:color w:val="auto"/>
+          <w:kern w:val="2"/>
+          <w:sz w:val="24"/>
+          <w:szCs w:val="24"/>
+          <w:vertAlign w:val="subscript"/>
+          <w:lang w:val="en-US" w:eastAsia="zh-CN" w:bidi="ar-SA"/>
+        </w:rPr>
+        <w:t>1,k</w:t>
+      </w:r>
+      <w:r>
+        <w:rPr>
+          <w:rFonts w:eastAsia="" w:cs="等线" w:cstheme="minorBidi" w:eastAsiaTheme="minorEastAsia"/>
+          <w:b/>
+          <w:bCs/>
+          <w:color w:val="auto"/>
+          <w:kern w:val="2"/>
+          <w:position w:val="0"/>
+          <w:sz w:val="24"/>
+          <w:sz w:val="24"/>
+          <w:szCs w:val="24"/>
+          <w:vertAlign w:val="baseline"/>
+          <w:lang w:val="en-US" w:eastAsia="zh-CN" w:bidi="ar-SA"/>
+        </w:rPr>
+        <w:t>x</w:t>
+      </w:r>
+      <w:r>
+        <w:rPr>
+          <w:rFonts w:eastAsia="" w:cs="等线" w:cstheme="minorBidi" w:eastAsiaTheme="minorEastAsia"/>
+          <w:b/>
+          <w:bCs/>
+          <w:color w:val="auto"/>
+          <w:kern w:val="2"/>
+          <w:sz w:val="24"/>
+          <w:szCs w:val="24"/>
+          <w:vertAlign w:val="subscript"/>
+          <w:lang w:val="en-US" w:eastAsia="zh-CN" w:bidi="ar-SA"/>
+        </w:rPr>
+        <w:t>k</w:t>
+      </w:r>
+      <w:r>
+        <w:rPr>
+          <w:rFonts w:eastAsia="" w:cs="等线" w:cstheme="minorBidi" w:eastAsiaTheme="minorEastAsia"/>
+          <w:b/>
+          <w:bCs/>
+          <w:color w:val="auto"/>
+          <w:kern w:val="2"/>
+          <w:position w:val="0"/>
+          <w:sz w:val="24"/>
+          <w:sz w:val="24"/>
+          <w:szCs w:val="24"/>
+          <w:vertAlign w:val="baseline"/>
+          <w:lang w:val="en-US" w:eastAsia="zh-CN" w:bidi="ar-SA"/>
+        </w:rPr>
+        <w:t>,…</w:t>
+      </w:r>
+      <w:r>
+        <w:rPr>
+          <w:rFonts w:eastAsia="" w:cs="等线" w:cstheme="minorBidi" w:eastAsiaTheme="minorEastAsia"/>
+          <w:b/>
+          <w:bCs/>
+          <w:caps w:val="false"/>
+          <w:smallCaps w:val="false"/>
+          <w:color w:val="auto"/>
+          <w:spacing w:val="75"/>
+          <w:kern w:val="2"/>
+          <w:position w:val="0"/>
+          <w:sz w:val="24"/>
+          <w:sz w:val="24"/>
+          <w:szCs w:val="24"/>
+          <w:vertAlign w:val="baseline"/>
+          <w:lang w:val="en-US" w:eastAsia="zh-CN" w:bidi="ar-SA"/>
+        </w:rPr>
+        <w:t>,∑</w:t>
+      </w:r>
+      <w:r>
+        <w:rPr>
+          <w:rFonts w:eastAsia="" w:cs="等线" w:cstheme="minorBidi" w:eastAsiaTheme="minorEastAsia"/>
+          <w:b/>
+          <w:bCs/>
+          <w:caps w:val="false"/>
+          <w:smallCaps w:val="false"/>
+          <w:color w:val="auto"/>
+          <w:spacing w:val="75"/>
+          <w:kern w:val="2"/>
+          <w:sz w:val="24"/>
+          <w:szCs w:val="24"/>
+          <w:vertAlign w:val="superscript"/>
+          <w:lang w:val="en-US" w:eastAsia="zh-CN" w:bidi="ar-SA"/>
+        </w:rPr>
+        <w:t>n</w:t>
+      </w:r>
+      <w:r>
+        <w:rPr>
+          <w:rFonts w:eastAsia="" w:cs="等线" w:cstheme="minorBidi" w:eastAsiaTheme="minorEastAsia"/>
+          <w:b/>
+          <w:bCs/>
+          <w:caps w:val="false"/>
+          <w:smallCaps w:val="false"/>
+          <w:color w:val="auto"/>
+          <w:spacing w:val="75"/>
+          <w:kern w:val="2"/>
+          <w:sz w:val="24"/>
+          <w:szCs w:val="24"/>
+          <w:vertAlign w:val="subscript"/>
+          <w:lang w:val="en-US" w:eastAsia="zh-CN" w:bidi="ar-SA"/>
+        </w:rPr>
+        <w:t>k=1</w:t>
+      </w:r>
+      <w:r>
+        <w:rPr>
+          <w:rFonts w:eastAsia="" w:cs="等线" w:cstheme="minorBidi" w:eastAsiaTheme="minorEastAsia"/>
+          <w:b/>
+          <w:bCs/>
+          <w:caps w:val="false"/>
+          <w:smallCaps w:val="false"/>
+          <w:color w:val="auto"/>
+          <w:spacing w:val="75"/>
+          <w:kern w:val="2"/>
+          <w:position w:val="0"/>
+          <w:sz w:val="24"/>
+          <w:sz w:val="24"/>
+          <w:szCs w:val="24"/>
+          <w:vertAlign w:val="baseline"/>
+          <w:lang w:val="en-US" w:eastAsia="zh-CN" w:bidi="ar-SA"/>
+        </w:rPr>
+        <w:t>a</w:t>
+      </w:r>
+      <w:r>
+        <w:rPr>
+          <w:rFonts w:eastAsia="" w:cs="等线" w:cstheme="minorBidi" w:eastAsiaTheme="minorEastAsia"/>
+          <w:b/>
+          <w:bCs/>
+          <w:caps w:val="false"/>
+          <w:smallCaps w:val="false"/>
+          <w:color w:val="auto"/>
+          <w:spacing w:val="75"/>
+          <w:kern w:val="2"/>
+          <w:sz w:val="24"/>
+          <w:szCs w:val="24"/>
+          <w:vertAlign w:val="subscript"/>
+          <w:lang w:val="en-US" w:eastAsia="zh-CN" w:bidi="ar-SA"/>
+        </w:rPr>
+        <w:t>m,k</w:t>
+      </w:r>
+      <w:r>
+        <w:rPr>
+          <w:rFonts w:eastAsia="" w:cs="等线" w:cstheme="minorBidi" w:eastAsiaTheme="minorEastAsia"/>
+          <w:b/>
+          <w:bCs/>
+          <w:caps w:val="false"/>
+          <w:smallCaps w:val="false"/>
+          <w:color w:val="auto"/>
+          <w:spacing w:val="75"/>
+          <w:kern w:val="2"/>
+          <w:position w:val="0"/>
+          <w:sz w:val="24"/>
+          <w:sz w:val="24"/>
+          <w:szCs w:val="24"/>
+          <w:vertAlign w:val="baseline"/>
+          <w:lang w:val="en-US" w:eastAsia="zh-CN" w:bidi="ar-SA"/>
+        </w:rPr>
+        <w:t>x</w:t>
+      </w:r>
+      <w:r>
+        <w:rPr>
+          <w:rFonts w:eastAsia="" w:cs="等线" w:cstheme="minorBidi" w:eastAsiaTheme="minorEastAsia"/>
+          <w:b/>
+          <w:bCs/>
+          <w:caps w:val="false"/>
+          <w:smallCaps w:val="false"/>
+          <w:color w:val="auto"/>
+          <w:spacing w:val="75"/>
+          <w:kern w:val="2"/>
+          <w:sz w:val="24"/>
+          <w:szCs w:val="24"/>
+          <w:vertAlign w:val="subscript"/>
+          <w:lang w:val="en-US" w:eastAsia="zh-CN" w:bidi="ar-SA"/>
+        </w:rPr>
+        <w:t>k</w:t>
+      </w:r>
+      <w:r>
+        <w:rPr>
+          <w:rFonts w:eastAsia="" w:cs="等线" w:cstheme="minorBidi" w:eastAsiaTheme="minorEastAsia"/>
+          <w:b/>
+          <w:bCs/>
+          <w:color w:val="auto"/>
+          <w:kern w:val="2"/>
+          <w:position w:val="0"/>
+          <w:sz w:val="24"/>
+          <w:sz w:val="24"/>
+          <w:szCs w:val="24"/>
+          <w:vertAlign w:val="baseline"/>
+          <w:lang w:val="en-US" w:eastAsia="zh-CN" w:bidi="ar-SA"/>
+        </w:rPr>
+        <w:t>),</w:t>
+      </w:r>
+      <w:r>
+        <w:rPr>
+          <w:rFonts w:ascii="等线" w:hAnsi="等线" w:cs="等线" w:cstheme="minorBidi" w:eastAsiaTheme="minorEastAsia"/>
+          <w:b/>
+          <w:bCs/>
+          <w:color w:val="auto"/>
+          <w:kern w:val="2"/>
+          <w:position w:val="0"/>
+          <w:sz w:val="24"/>
+          <w:sz w:val="24"/>
+          <w:szCs w:val="24"/>
+          <w:vertAlign w:val="baseline"/>
+          <w:lang w:val="en-US" w:eastAsia="zh-CN" w:bidi="ar-SA"/>
+        </w:rPr>
+        <w:t>其中</w:t>
+      </w:r>
+      <w:r>
+        <w:rPr>
+          <w:rFonts w:eastAsia="" w:cs="等线" w:cstheme="minorBidi" w:eastAsiaTheme="minorEastAsia"/>
+          <w:b/>
+          <w:bCs/>
+          <w:color w:val="auto"/>
+          <w:kern w:val="2"/>
+          <w:position w:val="0"/>
+          <w:sz w:val="24"/>
+          <w:sz w:val="24"/>
+          <w:szCs w:val="24"/>
+          <w:vertAlign w:val="baseline"/>
+          <w:lang w:val="en-US" w:eastAsia="zh-CN" w:bidi="ar-SA"/>
+        </w:rPr>
+        <w:t>a</w:t>
+      </w:r>
+      <w:r>
+        <w:rPr>
+          <w:rFonts w:eastAsia="" w:cs="等线" w:cstheme="minorBidi" w:eastAsiaTheme="minorEastAsia"/>
+          <w:b/>
+          <w:bCs/>
+          <w:color w:val="auto"/>
+          <w:kern w:val="2"/>
+          <w:sz w:val="24"/>
+          <w:szCs w:val="24"/>
+          <w:vertAlign w:val="subscript"/>
+          <w:lang w:val="en-US" w:eastAsia="zh-CN" w:bidi="ar-SA"/>
+        </w:rPr>
+        <w:t>j,k</w:t>
+      </w:r>
+      <w:r>
+        <w:rPr>
+          <w:rFonts w:eastAsia="" w:cs="等线" w:cstheme="minorBidi" w:eastAsiaTheme="minorEastAsia"/>
+          <w:b/>
+          <w:bCs/>
+          <w:color w:val="auto"/>
+          <w:kern w:val="2"/>
+          <w:position w:val="0"/>
+          <w:sz w:val="24"/>
+          <w:sz w:val="24"/>
+          <w:szCs w:val="24"/>
+          <w:vertAlign w:val="baseline"/>
+          <w:lang w:val="en-US" w:eastAsia="zh-CN" w:bidi="ar-SA"/>
+        </w:rPr>
+        <w:t>∈F, j∈{1,2,…,</w:t>
+      </w:r>
+      <w:r>
+        <w:rPr>
+          <w:rFonts w:eastAsia="" w:cs="等线" w:cstheme="minorBidi" w:eastAsiaTheme="minorEastAsia"/>
+          <w:b/>
+          <w:bCs/>
+          <w:color w:val="auto"/>
+          <w:kern w:val="2"/>
+          <w:position w:val="0"/>
+          <w:sz w:val="24"/>
+          <w:sz w:val="24"/>
+          <w:szCs w:val="24"/>
+          <w:vertAlign w:val="baseline"/>
+          <w:lang w:val="en-US" w:eastAsia="zh-CN" w:bidi="ar-SA"/>
+        </w:rPr>
+        <w:t>m</w:t>
+      </w:r>
+      <w:r>
+        <w:rPr>
+          <w:rFonts w:eastAsia="" w:cs="等线" w:cstheme="minorBidi" w:eastAsiaTheme="minorEastAsia"/>
+          <w:b/>
+          <w:bCs/>
+          <w:color w:val="auto"/>
+          <w:kern w:val="2"/>
+          <w:position w:val="0"/>
+          <w:sz w:val="24"/>
+          <w:sz w:val="24"/>
+          <w:szCs w:val="24"/>
+          <w:vertAlign w:val="baseline"/>
+          <w:lang w:val="en-US" w:eastAsia="zh-CN" w:bidi="ar-SA"/>
+        </w:rPr>
+        <w:t>}, k∈{1,2,…,</w:t>
+      </w:r>
+      <w:r>
+        <w:rPr>
+          <w:rFonts w:eastAsia="" w:cs="等线" w:cstheme="minorBidi" w:eastAsiaTheme="minorEastAsia"/>
+          <w:b/>
+          <w:bCs/>
+          <w:color w:val="auto"/>
+          <w:kern w:val="2"/>
+          <w:position w:val="0"/>
+          <w:sz w:val="24"/>
+          <w:sz w:val="24"/>
+          <w:szCs w:val="24"/>
+          <w:vertAlign w:val="baseline"/>
+          <w:lang w:val="en-US" w:eastAsia="zh-CN" w:bidi="ar-SA"/>
+        </w:rPr>
+        <w:t>n</w:t>
+      </w:r>
+      <w:r>
+        <w:rPr>
+          <w:rFonts w:eastAsia="" w:cs="等线" w:cstheme="minorBidi" w:eastAsiaTheme="minorEastAsia"/>
+          <w:b/>
+          <w:bCs/>
+          <w:color w:val="auto"/>
+          <w:kern w:val="2"/>
+          <w:position w:val="0"/>
+          <w:sz w:val="24"/>
+          <w:sz w:val="24"/>
+          <w:szCs w:val="24"/>
+          <w:vertAlign w:val="baseline"/>
+          <w:lang w:val="en-US" w:eastAsia="zh-CN" w:bidi="ar-SA"/>
+        </w:rPr>
+        <w:t>},</w:t>
+      </w:r>
+    </w:p>
+    <w:p>
+      <w:pPr>
+        <w:pStyle w:val="ListParagraph"/>
+        <w:widowControl w:val="false"/>
+        <w:numPr>
+          <w:ilvl w:val="0"/>
+          <w:numId w:val="0"/>
+        </w:numPr>
+        <w:suppressAutoHyphens w:val="true"/>
+        <w:bidi w:val="0"/>
+        <w:spacing w:before="0" w:after="0"/>
+        <w:ind w:left="360" w:hanging="0"/>
+        <w:jc w:val="both"/>
+        <w:rPr>
+          <w:rFonts w:ascii="等线" w:hAnsi="等线" w:eastAsia="" w:cs="等线" w:asciiTheme="minorHAnsi" w:cstheme="minorBidi" w:eastAsiaTheme="minorEastAsia" w:hAnsiTheme="minorHAnsi"/>
+          <w:b/>
+          <w:b/>
+          <w:color w:val="auto"/>
+          <w:kern w:val="2"/>
+          <w:sz w:val="24"/>
+          <w:szCs w:val="24"/>
+          <w:lang w:val="en-US" w:eastAsia="zh-CN" w:bidi="ar-SA"/>
+        </w:rPr>
+      </w:pPr>
+      <w:r>
+        <w:rPr>
+          <w:rFonts w:eastAsia="" w:cs="等线" w:cstheme="minorBidi" w:eastAsiaTheme="minorEastAsia"/>
+          <w:b/>
+          <w:color w:val="auto"/>
+          <w:kern w:val="2"/>
+          <w:sz w:val="24"/>
+          <w:szCs w:val="24"/>
+          <w:lang w:val="en-US" w:eastAsia="zh-CN" w:bidi="ar-SA"/>
+        </w:rPr>
+        <w:t xml:space="preserve">(1) </w:t>
+      </w:r>
+      <w:r>
+        <w:rPr>
+          <w:rFonts w:ascii="等线" w:hAnsi="等线" w:cs="等线" w:cstheme="minorBidi" w:eastAsiaTheme="minorEastAsia"/>
+          <w:b/>
+          <w:bCs/>
+          <w:color w:val="auto"/>
+          <w:kern w:val="2"/>
+          <w:position w:val="0"/>
+          <w:sz w:val="24"/>
+          <w:sz w:val="24"/>
+          <w:szCs w:val="24"/>
+          <w:vertAlign w:val="baseline"/>
+          <w:lang w:val="en-US" w:eastAsia="zh-CN" w:bidi="ar-SA"/>
+        </w:rPr>
+        <w:t>考虑方程组</w:t>
+      </w:r>
+      <w:r>
+        <w:rPr>
+          <w:rFonts w:eastAsia="" w:cs="等线" w:cstheme="minorBidi" w:eastAsiaTheme="minorEastAsia"/>
+          <w:b/>
+          <w:bCs/>
+          <w:color w:val="auto"/>
+          <w:kern w:val="2"/>
+          <w:position w:val="0"/>
+          <w:sz w:val="24"/>
+          <w:sz w:val="24"/>
+          <w:szCs w:val="24"/>
+          <w:vertAlign w:val="baseline"/>
+          <w:lang w:val="en-US" w:eastAsia="zh-CN" w:bidi="ar-SA"/>
+        </w:rPr>
+        <w:t>Tx = 0</w:t>
+      </w:r>
+      <w:r>
+        <w:rPr>
+          <w:rFonts w:ascii="等线" w:hAnsi="等线" w:cs="等线" w:cstheme="minorBidi" w:eastAsiaTheme="minorEastAsia"/>
+          <w:b/>
+          <w:bCs/>
+          <w:color w:val="auto"/>
+          <w:kern w:val="2"/>
+          <w:position w:val="0"/>
+          <w:sz w:val="24"/>
+          <w:sz w:val="24"/>
+          <w:szCs w:val="24"/>
+          <w:vertAlign w:val="baseline"/>
+          <w:lang w:val="en-US" w:eastAsia="zh-CN" w:bidi="ar-SA"/>
+        </w:rPr>
+        <w:t>（</w:t>
+      </w:r>
+      <w:r>
+        <w:rPr>
+          <w:rFonts w:ascii="等线" w:hAnsi="等线" w:cs="等线" w:cstheme="minorBidi" w:eastAsiaTheme="minorEastAsia"/>
+          <w:b/>
+          <w:bCs/>
+          <w:color w:val="C9211E"/>
+          <w:kern w:val="2"/>
+          <w:position w:val="0"/>
+          <w:sz w:val="24"/>
+          <w:sz w:val="24"/>
+          <w:szCs w:val="24"/>
+          <w:vertAlign w:val="baseline"/>
+          <w:lang w:val="en-US" w:eastAsia="zh-CN" w:bidi="ar-SA"/>
+        </w:rPr>
+        <w:t>方程组的每个方程右边的常数项为</w:t>
+      </w:r>
+      <w:r>
+        <w:rPr>
+          <w:rFonts w:eastAsia="" w:cs="等线" w:cstheme="minorBidi" w:eastAsiaTheme="minorEastAsia"/>
+          <w:b/>
+          <w:bCs/>
+          <w:color w:val="C9211E"/>
+          <w:kern w:val="2"/>
+          <w:position w:val="0"/>
+          <w:sz w:val="24"/>
+          <w:sz w:val="24"/>
+          <w:szCs w:val="24"/>
+          <w:vertAlign w:val="baseline"/>
+          <w:lang w:val="en-US" w:eastAsia="zh-CN" w:bidi="ar-SA"/>
+        </w:rPr>
+        <w:t>0</w:t>
+      </w:r>
+      <w:r>
+        <w:rPr>
+          <w:rFonts w:ascii="等线" w:hAnsi="等线" w:cs="等线" w:cstheme="minorBidi" w:eastAsiaTheme="minorEastAsia"/>
+          <w:b/>
+          <w:bCs/>
+          <w:color w:val="C9211E"/>
+          <w:kern w:val="2"/>
+          <w:position w:val="0"/>
+          <w:sz w:val="24"/>
+          <w:sz w:val="24"/>
+          <w:szCs w:val="24"/>
+          <w:vertAlign w:val="baseline"/>
+          <w:lang w:val="en-US" w:eastAsia="zh-CN" w:bidi="ar-SA"/>
+        </w:rPr>
+        <w:t>时，我们称该方程组为齐次方程组</w:t>
+      </w:r>
+      <w:r>
+        <w:rPr>
+          <w:rFonts w:ascii="等线" w:hAnsi="等线" w:cs="等线" w:cstheme="minorBidi" w:eastAsiaTheme="minorEastAsia"/>
+          <w:b/>
+          <w:bCs/>
+          <w:color w:val="auto"/>
+          <w:kern w:val="2"/>
+          <w:position w:val="0"/>
+          <w:sz w:val="24"/>
+          <w:sz w:val="24"/>
+          <w:szCs w:val="24"/>
+          <w:vertAlign w:val="baseline"/>
+          <w:lang w:val="en-US" w:eastAsia="zh-CN" w:bidi="ar-SA"/>
+        </w:rPr>
+        <w:t>）。显然，</w:t>
+      </w:r>
+      <w:r>
+        <w:rPr>
+          <w:rFonts w:eastAsia="" w:cs="等线" w:cstheme="minorBidi" w:eastAsiaTheme="minorEastAsia"/>
+          <w:b/>
+          <w:bCs/>
+          <w:color w:val="auto"/>
+          <w:kern w:val="2"/>
+          <w:position w:val="0"/>
+          <w:sz w:val="24"/>
+          <w:sz w:val="24"/>
+          <w:szCs w:val="24"/>
+          <w:vertAlign w:val="baseline"/>
+          <w:lang w:val="en-US" w:eastAsia="zh-CN" w:bidi="ar-SA"/>
+        </w:rPr>
+        <w:t>x = 0</w:t>
+      </w:r>
+      <w:r>
+        <w:rPr>
+          <w:rFonts w:ascii="等线" w:hAnsi="等线" w:cs="等线" w:cstheme="minorBidi" w:eastAsiaTheme="minorEastAsia"/>
+          <w:b/>
+          <w:bCs/>
+          <w:color w:val="auto"/>
+          <w:kern w:val="2"/>
+          <w:position w:val="0"/>
+          <w:sz w:val="24"/>
+          <w:sz w:val="24"/>
+          <w:szCs w:val="24"/>
+          <w:vertAlign w:val="baseline"/>
+          <w:lang w:val="en-US" w:eastAsia="zh-CN" w:bidi="ar-SA"/>
+        </w:rPr>
+        <w:t>是他的一个解，我们考察是否还有其他解；问题转化为</w:t>
+      </w:r>
+      <w:r>
+        <w:rPr>
+          <w:rFonts w:eastAsia="" w:cs="等线" w:cstheme="minorBidi" w:eastAsiaTheme="minorEastAsia"/>
+          <w:b/>
+          <w:bCs/>
+          <w:color w:val="auto"/>
+          <w:kern w:val="2"/>
+          <w:position w:val="0"/>
+          <w:sz w:val="24"/>
+          <w:sz w:val="24"/>
+          <w:szCs w:val="24"/>
+          <w:vertAlign w:val="baseline"/>
+          <w:lang w:val="en-US" w:eastAsia="zh-CN" w:bidi="ar-SA"/>
+        </w:rPr>
+        <w:t>nullT</w:t>
+      </w:r>
+      <w:r>
+        <w:rPr>
+          <w:rFonts w:ascii="等线" w:hAnsi="等线" w:cs="等线" w:cstheme="minorBidi" w:eastAsiaTheme="minorEastAsia"/>
+          <w:b/>
+          <w:bCs/>
+          <w:color w:val="auto"/>
+          <w:kern w:val="2"/>
+          <w:position w:val="0"/>
+          <w:sz w:val="24"/>
+          <w:sz w:val="24"/>
+          <w:szCs w:val="24"/>
+          <w:vertAlign w:val="baseline"/>
+          <w:lang w:val="en-US" w:eastAsia="zh-CN" w:bidi="ar-SA"/>
+        </w:rPr>
+        <w:t>是否严格大于</w:t>
+      </w:r>
+      <w:r>
+        <w:rPr>
+          <w:rFonts w:eastAsia="" w:cs="等线" w:cstheme="minorBidi" w:eastAsiaTheme="minorEastAsia"/>
+          <w:b/>
+          <w:bCs/>
+          <w:color w:val="auto"/>
+          <w:kern w:val="2"/>
+          <w:position w:val="0"/>
+          <w:sz w:val="24"/>
+          <w:sz w:val="24"/>
+          <w:szCs w:val="24"/>
+          <w:vertAlign w:val="baseline"/>
+          <w:lang w:val="en-US" w:eastAsia="zh-CN" w:bidi="ar-SA"/>
+        </w:rPr>
+        <w:t>{0}</w:t>
+      </w:r>
+      <w:r>
+        <w:rPr>
+          <w:rFonts w:ascii="等线" w:hAnsi="等线" w:cs="等线" w:cstheme="minorBidi" w:eastAsiaTheme="minorEastAsia"/>
+          <w:b/>
+          <w:bCs/>
+          <w:color w:val="auto"/>
+          <w:kern w:val="2"/>
+          <w:position w:val="0"/>
+          <w:sz w:val="24"/>
+          <w:sz w:val="24"/>
+          <w:szCs w:val="24"/>
+          <w:vertAlign w:val="baseline"/>
+          <w:lang w:val="en-US" w:eastAsia="zh-CN" w:bidi="ar-SA"/>
+        </w:rPr>
+        <w:t>，若是，则有其他非</w:t>
+      </w:r>
+      <w:r>
+        <w:rPr>
+          <w:rFonts w:eastAsia="" w:cs="等线" w:cstheme="minorBidi" w:eastAsiaTheme="minorEastAsia"/>
+          <w:b/>
+          <w:bCs/>
+          <w:color w:val="auto"/>
+          <w:kern w:val="2"/>
+          <w:position w:val="0"/>
+          <w:sz w:val="24"/>
+          <w:sz w:val="24"/>
+          <w:szCs w:val="24"/>
+          <w:vertAlign w:val="baseline"/>
+          <w:lang w:val="en-US" w:eastAsia="zh-CN" w:bidi="ar-SA"/>
+        </w:rPr>
+        <w:t>0</w:t>
+      </w:r>
+      <w:r>
+        <w:rPr>
+          <w:rFonts w:ascii="等线" w:hAnsi="等线" w:cs="等线" w:cstheme="minorBidi" w:eastAsiaTheme="minorEastAsia"/>
+          <w:b/>
+          <w:bCs/>
+          <w:color w:val="auto"/>
+          <w:kern w:val="2"/>
+          <w:position w:val="0"/>
+          <w:sz w:val="24"/>
+          <w:sz w:val="24"/>
+          <w:szCs w:val="24"/>
+          <w:vertAlign w:val="baseline"/>
+          <w:lang w:val="en-US" w:eastAsia="zh-CN" w:bidi="ar-SA"/>
+        </w:rPr>
+        <w:t>解，否则只有非</w:t>
+      </w:r>
+      <w:r>
+        <w:rPr>
+          <w:rFonts w:eastAsia="" w:cs="等线" w:cstheme="minorBidi" w:eastAsiaTheme="minorEastAsia"/>
+          <w:b/>
+          <w:bCs/>
+          <w:color w:val="auto"/>
+          <w:kern w:val="2"/>
+          <w:position w:val="0"/>
+          <w:sz w:val="24"/>
+          <w:sz w:val="24"/>
+          <w:szCs w:val="24"/>
+          <w:vertAlign w:val="baseline"/>
+          <w:lang w:val="en-US" w:eastAsia="zh-CN" w:bidi="ar-SA"/>
+        </w:rPr>
+        <w:t>0</w:t>
+      </w:r>
+      <w:r>
+        <w:rPr>
+          <w:rFonts w:ascii="等线" w:hAnsi="等线" w:cs="等线" w:cstheme="minorBidi" w:eastAsiaTheme="minorEastAsia"/>
+          <w:b/>
+          <w:bCs/>
+          <w:color w:val="auto"/>
+          <w:kern w:val="2"/>
+          <w:position w:val="0"/>
+          <w:sz w:val="24"/>
+          <w:sz w:val="24"/>
+          <w:szCs w:val="24"/>
+          <w:vertAlign w:val="baseline"/>
+          <w:lang w:val="en-US" w:eastAsia="zh-CN" w:bidi="ar-SA"/>
+        </w:rPr>
+        <w:t>解。当</w:t>
+      </w:r>
+      <w:r>
+        <w:rPr>
+          <w:rFonts w:eastAsia="" w:cs="等线" w:cstheme="minorBidi" w:eastAsiaTheme="minorEastAsia"/>
+          <w:b/>
+          <w:bCs/>
+          <w:color w:val="auto"/>
+          <w:kern w:val="2"/>
+          <w:position w:val="0"/>
+          <w:sz w:val="24"/>
+          <w:sz w:val="24"/>
+          <w:szCs w:val="24"/>
+          <w:vertAlign w:val="baseline"/>
+          <w:lang w:val="en-US" w:eastAsia="zh-CN" w:bidi="ar-SA"/>
+        </w:rPr>
+        <w:t>T</w:t>
+      </w:r>
+      <w:r>
+        <w:rPr>
+          <w:rFonts w:ascii="等线" w:hAnsi="等线" w:cs="等线" w:cstheme="minorBidi" w:eastAsiaTheme="minorEastAsia"/>
+          <w:b/>
+          <w:bCs/>
+          <w:color w:val="auto"/>
+          <w:kern w:val="2"/>
+          <w:position w:val="0"/>
+          <w:sz w:val="24"/>
+          <w:sz w:val="24"/>
+          <w:szCs w:val="24"/>
+          <w:vertAlign w:val="baseline"/>
+          <w:lang w:val="en-US" w:eastAsia="zh-CN" w:bidi="ar-SA"/>
+        </w:rPr>
+        <w:t>不是单映射时，该情况出现，由推论</w:t>
+      </w:r>
+      <w:r>
+        <w:rPr>
+          <w:rFonts w:eastAsia="" w:cs="等线" w:cstheme="minorBidi" w:eastAsiaTheme="minorEastAsia"/>
+          <w:b/>
+          <w:bCs/>
+          <w:color w:val="auto"/>
+          <w:kern w:val="2"/>
+          <w:position w:val="0"/>
+          <w:sz w:val="24"/>
+          <w:sz w:val="24"/>
+          <w:szCs w:val="24"/>
+          <w:vertAlign w:val="baseline"/>
+          <w:lang w:val="en-US" w:eastAsia="zh-CN" w:bidi="ar-SA"/>
+        </w:rPr>
+        <w:t>3.5</w:t>
+      </w:r>
+      <w:r>
+        <w:rPr>
+          <w:rFonts w:ascii="等线" w:hAnsi="等线" w:cs="等线" w:cstheme="minorBidi" w:eastAsiaTheme="minorEastAsia"/>
+          <w:b/>
+          <w:bCs/>
+          <w:color w:val="auto"/>
+          <w:kern w:val="2"/>
+          <w:position w:val="0"/>
+          <w:sz w:val="24"/>
+          <w:sz w:val="24"/>
+          <w:szCs w:val="24"/>
+          <w:vertAlign w:val="baseline"/>
+          <w:lang w:val="en-US" w:eastAsia="zh-CN" w:bidi="ar-SA"/>
+        </w:rPr>
+        <w:t>得知，</w:t>
+      </w:r>
+      <w:r>
+        <w:rPr>
+          <w:rFonts w:eastAsia="" w:cs="等线" w:cstheme="minorBidi" w:eastAsiaTheme="minorEastAsia"/>
+          <w:b/>
+          <w:bCs/>
+          <w:color w:val="auto"/>
+          <w:kern w:val="2"/>
+          <w:position w:val="0"/>
+          <w:sz w:val="24"/>
+          <w:sz w:val="24"/>
+          <w:szCs w:val="24"/>
+          <w:vertAlign w:val="baseline"/>
+          <w:lang w:val="en-US" w:eastAsia="zh-CN" w:bidi="ar-SA"/>
+        </w:rPr>
+        <w:t>n&gt;m</w:t>
+      </w:r>
+      <w:r>
+        <w:rPr>
+          <w:rFonts w:ascii="等线" w:hAnsi="等线" w:cs="等线" w:cstheme="minorBidi" w:eastAsiaTheme="minorEastAsia"/>
+          <w:b/>
+          <w:bCs/>
+          <w:color w:val="auto"/>
+          <w:kern w:val="2"/>
+          <w:position w:val="0"/>
+          <w:sz w:val="24"/>
+          <w:sz w:val="24"/>
+          <w:szCs w:val="24"/>
+          <w:vertAlign w:val="baseline"/>
+          <w:lang w:val="en-US" w:eastAsia="zh-CN" w:bidi="ar-SA"/>
+        </w:rPr>
+        <w:t>时，</w:t>
+      </w:r>
+      <w:r>
+        <w:rPr>
+          <w:rFonts w:eastAsia="" w:cs="等线" w:cstheme="minorBidi" w:eastAsiaTheme="minorEastAsia"/>
+          <w:b/>
+          <w:bCs/>
+          <w:color w:val="auto"/>
+          <w:kern w:val="2"/>
+          <w:position w:val="0"/>
+          <w:sz w:val="24"/>
+          <w:sz w:val="24"/>
+          <w:szCs w:val="24"/>
+          <w:vertAlign w:val="baseline"/>
+          <w:lang w:val="en-US" w:eastAsia="zh-CN" w:bidi="ar-SA"/>
+        </w:rPr>
+        <w:t>T</w:t>
+      </w:r>
+      <w:r>
+        <w:rPr>
+          <w:rFonts w:ascii="等线" w:hAnsi="等线" w:cs="等线" w:cstheme="minorBidi" w:eastAsiaTheme="minorEastAsia"/>
+          <w:b/>
+          <w:bCs/>
+          <w:color w:val="auto"/>
+          <w:kern w:val="2"/>
+          <w:position w:val="0"/>
+          <w:sz w:val="24"/>
+          <w:sz w:val="24"/>
+          <w:szCs w:val="24"/>
+          <w:vertAlign w:val="baseline"/>
+          <w:lang w:val="en-US" w:eastAsia="zh-CN" w:bidi="ar-SA"/>
+        </w:rPr>
+        <w:t>不是单映射，结论是：当变量个数</w:t>
+      </w:r>
+      <w:r>
+        <w:rPr>
+          <w:rFonts w:eastAsia="" w:cs="等线" w:cstheme="minorBidi" w:eastAsiaTheme="minorEastAsia"/>
+          <w:b/>
+          <w:bCs/>
+          <w:color w:val="auto"/>
+          <w:kern w:val="2"/>
+          <w:position w:val="0"/>
+          <w:sz w:val="24"/>
+          <w:sz w:val="24"/>
+          <w:szCs w:val="24"/>
+          <w:vertAlign w:val="baseline"/>
+          <w:lang w:val="en-US" w:eastAsia="zh-CN" w:bidi="ar-SA"/>
+        </w:rPr>
+        <w:t>&gt;</w:t>
+      </w:r>
+      <w:r>
+        <w:rPr>
+          <w:rFonts w:ascii="等线" w:hAnsi="等线" w:cs="等线" w:cstheme="minorBidi" w:eastAsiaTheme="minorEastAsia"/>
+          <w:b/>
+          <w:bCs/>
+          <w:color w:val="auto"/>
+          <w:kern w:val="2"/>
+          <w:position w:val="0"/>
+          <w:sz w:val="24"/>
+          <w:sz w:val="24"/>
+          <w:szCs w:val="24"/>
+          <w:vertAlign w:val="baseline"/>
+          <w:lang w:val="en-US" w:eastAsia="zh-CN" w:bidi="ar-SA"/>
+        </w:rPr>
+        <w:t>方程数量时，齐次方程组必有非零解。</w:t>
+      </w:r>
+    </w:p>
+    <w:p>
+      <w:pPr>
+        <w:pStyle w:val="ListParagraph"/>
+        <w:widowControl w:val="false"/>
+        <w:numPr>
+          <w:ilvl w:val="0"/>
+          <w:numId w:val="0"/>
+        </w:numPr>
+        <w:suppressAutoHyphens w:val="true"/>
+        <w:bidi w:val="0"/>
+        <w:spacing w:before="0" w:after="0"/>
+        <w:ind w:left="360" w:hanging="0"/>
+        <w:jc w:val="both"/>
+        <w:rPr>
+          <w:rFonts w:ascii="等线" w:hAnsi="等线" w:eastAsia="" w:cs="等线" w:asciiTheme="minorHAnsi" w:cstheme="minorBidi" w:eastAsiaTheme="minorEastAsia" w:hAnsiTheme="minorHAnsi"/>
+          <w:b/>
+          <w:b/>
+          <w:color w:val="auto"/>
+          <w:kern w:val="2"/>
+          <w:sz w:val="24"/>
+          <w:szCs w:val="24"/>
+          <w:lang w:val="en-US" w:eastAsia="zh-CN" w:bidi="ar-SA"/>
+        </w:rPr>
+      </w:pPr>
+      <w:r>
+        <w:rPr>
+          <w:rFonts w:eastAsia="" w:cs="等线" w:cstheme="minorBidi" w:eastAsiaTheme="minorEastAsia"/>
+          <w:b/>
+          <w:bCs/>
+          <w:color w:val="auto"/>
+          <w:kern w:val="2"/>
+          <w:position w:val="0"/>
+          <w:sz w:val="24"/>
+          <w:sz w:val="24"/>
+          <w:szCs w:val="24"/>
+          <w:vertAlign w:val="baseline"/>
+          <w:lang w:val="en-US" w:eastAsia="zh-CN" w:bidi="ar-SA"/>
+        </w:rPr>
+        <w:t>(</w:t>
+      </w:r>
+      <w:r>
+        <w:rPr>
+          <w:rFonts w:eastAsia="" w:cs="等线" w:cstheme="minorBidi" w:eastAsiaTheme="minorEastAsia"/>
+          <w:b/>
+          <w:bCs/>
+          <w:color w:val="auto"/>
+          <w:kern w:val="2"/>
+          <w:position w:val="0"/>
+          <w:sz w:val="24"/>
+          <w:sz w:val="24"/>
+          <w:szCs w:val="24"/>
+          <w:vertAlign w:val="baseline"/>
+          <w:lang w:val="en-US" w:eastAsia="zh-CN" w:bidi="ar-SA"/>
+        </w:rPr>
+        <w:t xml:space="preserve">2) </w:t>
+      </w:r>
+      <w:r>
+        <w:rPr>
+          <w:rFonts w:ascii="等线" w:hAnsi="等线" w:cs="等线" w:cstheme="minorBidi" w:eastAsiaTheme="minorEastAsia"/>
+          <w:b/>
+          <w:bCs/>
+          <w:color w:val="auto"/>
+          <w:kern w:val="2"/>
+          <w:position w:val="0"/>
+          <w:sz w:val="24"/>
+          <w:sz w:val="24"/>
+          <w:szCs w:val="24"/>
+          <w:vertAlign w:val="baseline"/>
+          <w:lang w:val="en-US" w:eastAsia="zh-CN" w:bidi="ar-SA"/>
+        </w:rPr>
+        <w:t>我们再考虑</w:t>
+      </w:r>
+      <w:r>
+        <w:rPr>
+          <w:rFonts w:eastAsia="" w:cs="等线" w:cstheme="minorBidi" w:eastAsiaTheme="minorEastAsia"/>
+          <w:b/>
+          <w:bCs/>
+          <w:color w:val="auto"/>
+          <w:kern w:val="2"/>
+          <w:position w:val="0"/>
+          <w:sz w:val="24"/>
+          <w:sz w:val="24"/>
+          <w:szCs w:val="24"/>
+          <w:vertAlign w:val="baseline"/>
+          <w:lang w:val="en-US" w:eastAsia="zh-CN" w:bidi="ar-SA"/>
+        </w:rPr>
+        <w:t>Tx = c</w:t>
+      </w:r>
+      <w:r>
+        <w:rPr>
+          <w:rFonts w:ascii="等线" w:hAnsi="等线" w:cs="等线" w:cstheme="minorBidi" w:eastAsiaTheme="minorEastAsia"/>
+          <w:b/>
+          <w:bCs/>
+          <w:color w:val="auto"/>
+          <w:kern w:val="2"/>
+          <w:position w:val="0"/>
+          <w:sz w:val="24"/>
+          <w:sz w:val="24"/>
+          <w:szCs w:val="24"/>
+          <w:vertAlign w:val="baseline"/>
+          <w:lang w:val="en-US" w:eastAsia="zh-CN" w:bidi="ar-SA"/>
+        </w:rPr>
+        <w:t>的情况，其中</w:t>
+      </w:r>
+      <w:r>
+        <w:rPr>
+          <w:rFonts w:eastAsia="" w:cs="等线" w:cstheme="minorBidi" w:eastAsiaTheme="minorEastAsia"/>
+          <w:b/>
+          <w:bCs/>
+          <w:color w:val="auto"/>
+          <w:kern w:val="2"/>
+          <w:position w:val="0"/>
+          <w:sz w:val="24"/>
+          <w:sz w:val="24"/>
+          <w:szCs w:val="24"/>
+          <w:vertAlign w:val="baseline"/>
+          <w:lang w:val="en-US" w:eastAsia="zh-CN" w:bidi="ar-SA"/>
+        </w:rPr>
+        <w:t>c = (c</w:t>
+      </w:r>
+      <w:r>
+        <w:rPr>
+          <w:rFonts w:eastAsia="" w:cs="等线" w:cstheme="minorBidi" w:eastAsiaTheme="minorEastAsia"/>
+          <w:b/>
+          <w:bCs/>
+          <w:color w:val="auto"/>
+          <w:kern w:val="2"/>
+          <w:sz w:val="24"/>
+          <w:szCs w:val="24"/>
+          <w:vertAlign w:val="subscript"/>
+          <w:lang w:val="en-US" w:eastAsia="zh-CN" w:bidi="ar-SA"/>
+        </w:rPr>
+        <w:t>1</w:t>
+      </w:r>
+      <w:r>
+        <w:rPr>
+          <w:rFonts w:eastAsia="" w:cs="等线" w:cstheme="minorBidi" w:eastAsiaTheme="minorEastAsia"/>
+          <w:b/>
+          <w:bCs/>
+          <w:color w:val="auto"/>
+          <w:kern w:val="2"/>
+          <w:position w:val="0"/>
+          <w:sz w:val="24"/>
+          <w:sz w:val="24"/>
+          <w:szCs w:val="24"/>
+          <w:vertAlign w:val="baseline"/>
+          <w:lang w:val="en-US" w:eastAsia="zh-CN" w:bidi="ar-SA"/>
+        </w:rPr>
+        <w:t>,c</w:t>
+      </w:r>
+      <w:r>
+        <w:rPr>
+          <w:rFonts w:eastAsia="" w:cs="等线" w:cstheme="minorBidi" w:eastAsiaTheme="minorEastAsia"/>
+          <w:b/>
+          <w:bCs/>
+          <w:color w:val="auto"/>
+          <w:kern w:val="2"/>
+          <w:sz w:val="24"/>
+          <w:szCs w:val="24"/>
+          <w:vertAlign w:val="subscript"/>
+          <w:lang w:val="en-US" w:eastAsia="zh-CN" w:bidi="ar-SA"/>
+        </w:rPr>
+        <w:t>2</w:t>
+      </w:r>
+      <w:r>
+        <w:rPr>
+          <w:rFonts w:eastAsia="" w:cs="等线" w:cstheme="minorBidi" w:eastAsiaTheme="minorEastAsia"/>
+          <w:b/>
+          <w:bCs/>
+          <w:color w:val="auto"/>
+          <w:kern w:val="2"/>
+          <w:position w:val="0"/>
+          <w:sz w:val="24"/>
+          <w:sz w:val="24"/>
+          <w:szCs w:val="24"/>
+          <w:vertAlign w:val="baseline"/>
+          <w:lang w:val="en-US" w:eastAsia="zh-CN" w:bidi="ar-SA"/>
+        </w:rPr>
+        <w:t>,…,c</w:t>
+      </w:r>
+      <w:r>
+        <w:rPr>
+          <w:rFonts w:eastAsia="" w:cs="等线" w:cstheme="minorBidi" w:eastAsiaTheme="minorEastAsia"/>
+          <w:b/>
+          <w:bCs/>
+          <w:color w:val="auto"/>
+          <w:kern w:val="2"/>
+          <w:sz w:val="24"/>
+          <w:szCs w:val="24"/>
+          <w:vertAlign w:val="subscript"/>
+          <w:lang w:val="en-US" w:eastAsia="zh-CN" w:bidi="ar-SA"/>
+        </w:rPr>
+        <w:t>m</w:t>
+      </w:r>
+      <w:r>
+        <w:rPr>
+          <w:rFonts w:eastAsia="" w:cs="等线" w:cstheme="minorBidi" w:eastAsiaTheme="minorEastAsia"/>
+          <w:b/>
+          <w:bCs/>
+          <w:color w:val="auto"/>
+          <w:kern w:val="2"/>
+          <w:position w:val="0"/>
+          <w:sz w:val="24"/>
+          <w:sz w:val="24"/>
+          <w:szCs w:val="24"/>
+          <w:vertAlign w:val="baseline"/>
+          <w:lang w:val="en-US" w:eastAsia="zh-CN" w:bidi="ar-SA"/>
+        </w:rPr>
+        <w:t>)</w:t>
+      </w:r>
+      <w:r>
+        <w:rPr>
+          <w:rFonts w:ascii="等线" w:hAnsi="等线" w:cs="等线" w:cstheme="minorBidi" w:eastAsiaTheme="minorEastAsia"/>
+          <w:b/>
+          <w:bCs/>
+          <w:color w:val="auto"/>
+          <w:kern w:val="2"/>
+          <w:position w:val="0"/>
+          <w:sz w:val="24"/>
+          <w:sz w:val="24"/>
+          <w:szCs w:val="24"/>
+          <w:vertAlign w:val="baseline"/>
+          <w:lang w:val="en-US" w:eastAsia="zh-CN" w:bidi="ar-SA"/>
+        </w:rPr>
+        <w:t xml:space="preserve">。我们感兴趣是是否对于每一组常数项 </w:t>
+      </w:r>
+      <w:r>
+        <w:rPr>
+          <w:rFonts w:eastAsia="" w:cs="等线" w:cstheme="minorBidi" w:eastAsiaTheme="minorEastAsia"/>
+          <w:b/>
+          <w:bCs/>
+          <w:color w:val="auto"/>
+          <w:kern w:val="2"/>
+          <w:position w:val="0"/>
+          <w:sz w:val="24"/>
+          <w:sz w:val="24"/>
+          <w:szCs w:val="24"/>
+          <w:vertAlign w:val="baseline"/>
+          <w:lang w:val="en-US" w:eastAsia="zh-CN" w:bidi="ar-SA"/>
+        </w:rPr>
+        <w:t>c</w:t>
+      </w:r>
+      <w:r>
+        <w:rPr>
+          <w:rFonts w:eastAsia="" w:cs="等线" w:cstheme="minorBidi" w:eastAsiaTheme="minorEastAsia"/>
+          <w:b/>
+          <w:bCs/>
+          <w:color w:val="auto"/>
+          <w:kern w:val="2"/>
+          <w:sz w:val="24"/>
+          <w:szCs w:val="24"/>
+          <w:vertAlign w:val="subscript"/>
+          <w:lang w:val="en-US" w:eastAsia="zh-CN" w:bidi="ar-SA"/>
+        </w:rPr>
+        <w:t>1</w:t>
+      </w:r>
+      <w:r>
+        <w:rPr>
+          <w:rFonts w:eastAsia="" w:cs="等线" w:cstheme="minorBidi" w:eastAsiaTheme="minorEastAsia"/>
+          <w:b/>
+          <w:bCs/>
+          <w:color w:val="auto"/>
+          <w:kern w:val="2"/>
+          <w:position w:val="0"/>
+          <w:sz w:val="24"/>
+          <w:sz w:val="24"/>
+          <w:szCs w:val="24"/>
+          <w:vertAlign w:val="baseline"/>
+          <w:lang w:val="en-US" w:eastAsia="zh-CN" w:bidi="ar-SA"/>
+        </w:rPr>
+        <w:t>,c</w:t>
+      </w:r>
+      <w:r>
+        <w:rPr>
+          <w:rFonts w:eastAsia="" w:cs="等线" w:cstheme="minorBidi" w:eastAsiaTheme="minorEastAsia"/>
+          <w:b/>
+          <w:bCs/>
+          <w:color w:val="auto"/>
+          <w:kern w:val="2"/>
+          <w:sz w:val="24"/>
+          <w:szCs w:val="24"/>
+          <w:vertAlign w:val="subscript"/>
+          <w:lang w:val="en-US" w:eastAsia="zh-CN" w:bidi="ar-SA"/>
+        </w:rPr>
+        <w:t>2</w:t>
+      </w:r>
+      <w:r>
+        <w:rPr>
+          <w:rFonts w:eastAsia="" w:cs="等线" w:cstheme="minorBidi" w:eastAsiaTheme="minorEastAsia"/>
+          <w:b/>
+          <w:bCs/>
+          <w:color w:val="auto"/>
+          <w:kern w:val="2"/>
+          <w:position w:val="0"/>
+          <w:sz w:val="24"/>
+          <w:sz w:val="24"/>
+          <w:szCs w:val="24"/>
+          <w:vertAlign w:val="baseline"/>
+          <w:lang w:val="en-US" w:eastAsia="zh-CN" w:bidi="ar-SA"/>
+        </w:rPr>
+        <w:t>,…,c</w:t>
+      </w:r>
+      <w:r>
+        <w:rPr>
+          <w:rFonts w:eastAsia="" w:cs="等线" w:cstheme="minorBidi" w:eastAsiaTheme="minorEastAsia"/>
+          <w:b/>
+          <w:bCs/>
+          <w:color w:val="auto"/>
+          <w:kern w:val="2"/>
+          <w:sz w:val="24"/>
+          <w:szCs w:val="24"/>
+          <w:vertAlign w:val="subscript"/>
+          <w:lang w:val="en-US" w:eastAsia="zh-CN" w:bidi="ar-SA"/>
+        </w:rPr>
+        <w:t>m</w:t>
+      </w:r>
+      <w:r>
+        <w:rPr>
+          <w:rFonts w:eastAsia="" w:cs="等线" w:cstheme="minorBidi" w:eastAsiaTheme="minorEastAsia"/>
+          <w:b/>
+          <w:bCs/>
+          <w:color w:val="auto"/>
+          <w:kern w:val="2"/>
+          <w:position w:val="0"/>
+          <w:sz w:val="24"/>
+          <w:sz w:val="24"/>
+          <w:szCs w:val="24"/>
+          <w:vertAlign w:val="baseline"/>
+          <w:lang w:val="en-US" w:eastAsia="zh-CN" w:bidi="ar-SA"/>
+        </w:rPr>
+        <w:t>∈F,</w:t>
+      </w:r>
+      <w:r>
+        <w:rPr>
+          <w:rFonts w:ascii="等线" w:hAnsi="等线" w:cs="等线" w:cstheme="minorBidi" w:eastAsiaTheme="minorEastAsia"/>
+          <w:b/>
+          <w:bCs/>
+          <w:color w:val="auto"/>
+          <w:kern w:val="2"/>
+          <w:position w:val="0"/>
+          <w:sz w:val="24"/>
+          <w:sz w:val="24"/>
+          <w:szCs w:val="24"/>
+          <w:vertAlign w:val="baseline"/>
+          <w:lang w:val="en-US" w:eastAsia="zh-CN" w:bidi="ar-SA"/>
+        </w:rPr>
+        <w:t>变量</w:t>
+      </w:r>
+      <w:r>
+        <w:rPr>
+          <w:rFonts w:eastAsia="" w:cs="等线" w:cstheme="minorBidi" w:eastAsiaTheme="minorEastAsia"/>
+          <w:b/>
+          <w:bCs/>
+          <w:color w:val="auto"/>
+          <w:kern w:val="2"/>
+          <w:position w:val="0"/>
+          <w:sz w:val="24"/>
+          <w:sz w:val="24"/>
+          <w:szCs w:val="24"/>
+          <w:vertAlign w:val="baseline"/>
+          <w:lang w:val="en-US" w:eastAsia="zh-CN" w:bidi="ar-SA"/>
+        </w:rPr>
+        <w:t>x</w:t>
+      </w:r>
+      <w:r>
+        <w:rPr>
+          <w:rFonts w:ascii="等线" w:hAnsi="等线" w:cs="等线" w:cstheme="minorBidi" w:eastAsiaTheme="minorEastAsia"/>
+          <w:b/>
+          <w:bCs/>
+          <w:color w:val="auto"/>
+          <w:kern w:val="2"/>
+          <w:position w:val="0"/>
+          <w:sz w:val="24"/>
+          <w:sz w:val="24"/>
+          <w:szCs w:val="24"/>
+          <w:vertAlign w:val="baseline"/>
+          <w:lang w:val="en-US" w:eastAsia="zh-CN" w:bidi="ar-SA"/>
+        </w:rPr>
+        <w:t>都至少有一组解。问题转化为</w:t>
+      </w:r>
+      <w:r>
+        <w:rPr>
+          <w:rFonts w:eastAsia="" w:cs="等线" w:cstheme="minorBidi" w:eastAsiaTheme="minorEastAsia"/>
+          <w:b/>
+          <w:bCs/>
+          <w:color w:val="auto"/>
+          <w:kern w:val="2"/>
+          <w:position w:val="0"/>
+          <w:sz w:val="24"/>
+          <w:sz w:val="24"/>
+          <w:szCs w:val="24"/>
+          <w:vertAlign w:val="baseline"/>
+          <w:lang w:val="en-US" w:eastAsia="zh-CN" w:bidi="ar-SA"/>
+        </w:rPr>
+        <w:t>rangeT</w:t>
+      </w:r>
+      <w:r>
+        <w:rPr>
+          <w:rFonts w:ascii="等线" w:hAnsi="等线" w:cs="等线" w:cstheme="minorBidi" w:eastAsiaTheme="minorEastAsia"/>
+          <w:b/>
+          <w:bCs/>
+          <w:color w:val="auto"/>
+          <w:kern w:val="2"/>
+          <w:position w:val="0"/>
+          <w:sz w:val="24"/>
+          <w:sz w:val="24"/>
+          <w:szCs w:val="24"/>
+          <w:vertAlign w:val="baseline"/>
+          <w:lang w:val="en-US" w:eastAsia="zh-CN" w:bidi="ar-SA"/>
+        </w:rPr>
+        <w:t>是否等于</w:t>
+      </w:r>
+      <w:r>
+        <w:rPr>
+          <w:rFonts w:eastAsia="" w:cs="等线" w:cstheme="minorBidi" w:eastAsiaTheme="minorEastAsia"/>
+          <w:b/>
+          <w:bCs/>
+          <w:color w:val="auto"/>
+          <w:kern w:val="2"/>
+          <w:position w:val="0"/>
+          <w:sz w:val="24"/>
+          <w:sz w:val="24"/>
+          <w:szCs w:val="24"/>
+          <w:vertAlign w:val="baseline"/>
+          <w:lang w:val="en-US" w:eastAsia="zh-CN" w:bidi="ar-SA"/>
+        </w:rPr>
+        <w:t>F</w:t>
+      </w:r>
+      <w:r>
+        <w:rPr>
+          <w:rFonts w:eastAsia="" w:cs="等线" w:cstheme="minorBidi" w:eastAsiaTheme="minorEastAsia"/>
+          <w:b/>
+          <w:bCs/>
+          <w:color w:val="auto"/>
+          <w:kern w:val="2"/>
+          <w:sz w:val="24"/>
+          <w:szCs w:val="24"/>
+          <w:vertAlign w:val="superscript"/>
+          <w:lang w:val="en-US" w:eastAsia="zh-CN" w:bidi="ar-SA"/>
+        </w:rPr>
+        <w:t>m</w:t>
+      </w:r>
+      <w:r>
+        <w:rPr>
+          <w:rFonts w:ascii="等线" w:hAnsi="等线" w:cs="等线" w:cstheme="minorBidi" w:eastAsiaTheme="minorEastAsia"/>
+          <w:b/>
+          <w:bCs/>
+          <w:color w:val="auto"/>
+          <w:kern w:val="2"/>
+          <w:position w:val="0"/>
+          <w:sz w:val="24"/>
+          <w:sz w:val="24"/>
+          <w:szCs w:val="24"/>
+          <w:vertAlign w:val="baseline"/>
+          <w:lang w:val="en-US" w:eastAsia="zh-CN" w:bidi="ar-SA"/>
+        </w:rPr>
+        <w:t>。由推论</w:t>
+      </w:r>
+      <w:r>
+        <w:rPr>
+          <w:rFonts w:eastAsia="" w:cs="等线" w:cstheme="minorBidi" w:eastAsiaTheme="minorEastAsia"/>
+          <w:b/>
+          <w:bCs/>
+          <w:color w:val="auto"/>
+          <w:kern w:val="2"/>
+          <w:position w:val="0"/>
+          <w:sz w:val="24"/>
+          <w:sz w:val="24"/>
+          <w:szCs w:val="24"/>
+          <w:vertAlign w:val="baseline"/>
+          <w:lang w:val="en-US" w:eastAsia="zh-CN" w:bidi="ar-SA"/>
+        </w:rPr>
+        <w:t>3.6</w:t>
+      </w:r>
+      <w:r>
+        <w:rPr>
+          <w:rFonts w:ascii="等线" w:hAnsi="等线" w:cs="等线" w:cstheme="minorBidi" w:eastAsiaTheme="minorEastAsia"/>
+          <w:b/>
+          <w:bCs/>
+          <w:color w:val="auto"/>
+          <w:kern w:val="2"/>
+          <w:position w:val="0"/>
+          <w:sz w:val="24"/>
+          <w:sz w:val="24"/>
+          <w:szCs w:val="24"/>
+          <w:vertAlign w:val="baseline"/>
+          <w:lang w:val="en-US" w:eastAsia="zh-CN" w:bidi="ar-SA"/>
+        </w:rPr>
+        <w:t>得知，当</w:t>
+      </w:r>
+      <w:r>
+        <w:rPr>
+          <w:rFonts w:eastAsia="" w:cs="等线" w:cstheme="minorBidi" w:eastAsiaTheme="minorEastAsia"/>
+          <w:b/>
+          <w:bCs/>
+          <w:color w:val="auto"/>
+          <w:kern w:val="2"/>
+          <w:position w:val="0"/>
+          <w:sz w:val="24"/>
+          <w:sz w:val="24"/>
+          <w:szCs w:val="24"/>
+          <w:vertAlign w:val="baseline"/>
+          <w:lang w:val="en-US" w:eastAsia="zh-CN" w:bidi="ar-SA"/>
+        </w:rPr>
+        <w:t>n&lt;m</w:t>
+      </w:r>
+      <w:r>
+        <w:rPr>
+          <w:rFonts w:ascii="等线" w:hAnsi="等线" w:cs="等线" w:cstheme="minorBidi" w:eastAsiaTheme="minorEastAsia"/>
+          <w:b/>
+          <w:bCs/>
+          <w:color w:val="auto"/>
+          <w:kern w:val="2"/>
+          <w:position w:val="0"/>
+          <w:sz w:val="24"/>
+          <w:sz w:val="24"/>
+          <w:szCs w:val="24"/>
+          <w:vertAlign w:val="baseline"/>
+          <w:lang w:val="en-US" w:eastAsia="zh-CN" w:bidi="ar-SA"/>
+        </w:rPr>
+        <w:t>时，</w:t>
+      </w:r>
+      <w:r>
+        <w:rPr>
+          <w:rFonts w:eastAsia="" w:cs="等线" w:cstheme="minorBidi" w:eastAsiaTheme="minorEastAsia"/>
+          <w:b/>
+          <w:bCs/>
+          <w:color w:val="auto"/>
+          <w:kern w:val="2"/>
+          <w:position w:val="0"/>
+          <w:sz w:val="24"/>
+          <w:sz w:val="24"/>
+          <w:szCs w:val="24"/>
+          <w:vertAlign w:val="baseline"/>
+          <w:lang w:val="en-US" w:eastAsia="zh-CN" w:bidi="ar-SA"/>
+        </w:rPr>
+        <w:t>T</w:t>
+      </w:r>
+      <w:r>
+        <w:rPr>
+          <w:rFonts w:ascii="等线" w:hAnsi="等线" w:cs="等线" w:cstheme="minorBidi" w:eastAsiaTheme="minorEastAsia"/>
+          <w:b/>
+          <w:bCs/>
+          <w:color w:val="auto"/>
+          <w:kern w:val="2"/>
+          <w:position w:val="0"/>
+          <w:sz w:val="24"/>
+          <w:sz w:val="24"/>
+          <w:szCs w:val="24"/>
+          <w:vertAlign w:val="baseline"/>
+          <w:lang w:val="en-US" w:eastAsia="zh-CN" w:bidi="ar-SA"/>
+        </w:rPr>
+        <w:t>不是满映射，结论是：当变量</w:t>
+      </w:r>
+      <w:r>
+        <w:rPr>
+          <w:rFonts w:eastAsia="" w:cs="等线" w:cstheme="minorBidi" w:eastAsiaTheme="minorEastAsia"/>
+          <w:b/>
+          <w:bCs/>
+          <w:color w:val="auto"/>
+          <w:kern w:val="2"/>
+          <w:position w:val="0"/>
+          <w:sz w:val="24"/>
+          <w:sz w:val="24"/>
+          <w:szCs w:val="24"/>
+          <w:vertAlign w:val="baseline"/>
+          <w:lang w:val="en-US" w:eastAsia="zh-CN" w:bidi="ar-SA"/>
+        </w:rPr>
+        <w:t>&lt;</w:t>
+      </w:r>
+      <w:r>
+        <w:rPr>
+          <w:rFonts w:ascii="等线" w:hAnsi="等线" w:cs="等线" w:cstheme="minorBidi" w:eastAsiaTheme="minorEastAsia"/>
+          <w:b/>
+          <w:bCs/>
+          <w:color w:val="auto"/>
+          <w:kern w:val="2"/>
+          <w:position w:val="0"/>
+          <w:sz w:val="24"/>
+          <w:sz w:val="24"/>
+          <w:szCs w:val="24"/>
+          <w:vertAlign w:val="baseline"/>
+          <w:lang w:val="en-US" w:eastAsia="zh-CN" w:bidi="ar-SA"/>
+        </w:rPr>
+        <w:t>方程时，至少有一组常数使得方程组无解。（即：存在一组</w:t>
+      </w:r>
+      <w:r>
+        <w:rPr>
+          <w:rFonts w:eastAsia="" w:cs="等线" w:cstheme="minorBidi" w:eastAsiaTheme="minorEastAsia"/>
+          <w:b/>
+          <w:bCs/>
+          <w:color w:val="auto"/>
+          <w:kern w:val="2"/>
+          <w:position w:val="0"/>
+          <w:sz w:val="24"/>
+          <w:sz w:val="24"/>
+          <w:szCs w:val="24"/>
+          <w:vertAlign w:val="baseline"/>
+          <w:lang w:val="en-US" w:eastAsia="zh-CN" w:bidi="ar-SA"/>
+        </w:rPr>
+        <w:t>c</w:t>
+      </w:r>
+      <w:r>
+        <w:rPr>
+          <w:rFonts w:eastAsia="" w:cs="等线" w:cstheme="minorBidi" w:eastAsiaTheme="minorEastAsia"/>
+          <w:b/>
+          <w:bCs/>
+          <w:color w:val="auto"/>
+          <w:kern w:val="2"/>
+          <w:sz w:val="24"/>
+          <w:szCs w:val="24"/>
+          <w:vertAlign w:val="subscript"/>
+          <w:lang w:val="en-US" w:eastAsia="zh-CN" w:bidi="ar-SA"/>
+        </w:rPr>
+        <w:t>1</w:t>
+      </w:r>
+      <w:r>
+        <w:rPr>
+          <w:rFonts w:eastAsia="" w:cs="等线" w:cstheme="minorBidi" w:eastAsiaTheme="minorEastAsia"/>
+          <w:b/>
+          <w:bCs/>
+          <w:color w:val="auto"/>
+          <w:kern w:val="2"/>
+          <w:position w:val="0"/>
+          <w:sz w:val="24"/>
+          <w:sz w:val="24"/>
+          <w:szCs w:val="24"/>
+          <w:vertAlign w:val="baseline"/>
+          <w:lang w:val="en-US" w:eastAsia="zh-CN" w:bidi="ar-SA"/>
+        </w:rPr>
+        <w:t>,c</w:t>
+      </w:r>
+      <w:r>
+        <w:rPr>
+          <w:rFonts w:eastAsia="" w:cs="等线" w:cstheme="minorBidi" w:eastAsiaTheme="minorEastAsia"/>
+          <w:b/>
+          <w:bCs/>
+          <w:color w:val="auto"/>
+          <w:kern w:val="2"/>
+          <w:sz w:val="24"/>
+          <w:szCs w:val="24"/>
+          <w:vertAlign w:val="subscript"/>
+          <w:lang w:val="en-US" w:eastAsia="zh-CN" w:bidi="ar-SA"/>
+        </w:rPr>
+        <w:t>2</w:t>
+      </w:r>
+      <w:r>
+        <w:rPr>
+          <w:rFonts w:eastAsia="" w:cs="等线" w:cstheme="minorBidi" w:eastAsiaTheme="minorEastAsia"/>
+          <w:b/>
+          <w:bCs/>
+          <w:color w:val="auto"/>
+          <w:kern w:val="2"/>
+          <w:position w:val="0"/>
+          <w:sz w:val="24"/>
+          <w:sz w:val="24"/>
+          <w:szCs w:val="24"/>
+          <w:vertAlign w:val="baseline"/>
+          <w:lang w:val="en-US" w:eastAsia="zh-CN" w:bidi="ar-SA"/>
+        </w:rPr>
+        <w:t>,…,c</w:t>
+      </w:r>
+      <w:r>
+        <w:rPr>
+          <w:rFonts w:eastAsia="" w:cs="等线" w:cstheme="minorBidi" w:eastAsiaTheme="minorEastAsia"/>
+          <w:b/>
+          <w:bCs/>
+          <w:color w:val="auto"/>
+          <w:kern w:val="2"/>
+          <w:sz w:val="24"/>
+          <w:szCs w:val="24"/>
+          <w:vertAlign w:val="subscript"/>
+          <w:lang w:val="en-US" w:eastAsia="zh-CN" w:bidi="ar-SA"/>
+        </w:rPr>
+        <w:t>m</w:t>
+      </w:r>
+      <w:r>
+        <w:rPr>
+          <w:rFonts w:eastAsia="" w:cs="等线" w:cstheme="minorBidi" w:eastAsiaTheme="minorEastAsia"/>
+          <w:b/>
+          <w:bCs/>
+          <w:color w:val="auto"/>
+          <w:kern w:val="2"/>
+          <w:position w:val="0"/>
+          <w:sz w:val="24"/>
+          <w:sz w:val="24"/>
+          <w:szCs w:val="24"/>
+          <w:vertAlign w:val="baseline"/>
+          <w:lang w:val="en-US" w:eastAsia="zh-CN" w:bidi="ar-SA"/>
+        </w:rPr>
+        <w:t>∈F,</w:t>
+      </w:r>
+      <w:r>
+        <w:rPr>
+          <w:rFonts w:ascii="等线" w:hAnsi="等线" w:cs="等线" w:cstheme="minorBidi" w:eastAsiaTheme="minorEastAsia"/>
+          <w:b/>
+          <w:bCs/>
+          <w:color w:val="auto"/>
+          <w:kern w:val="2"/>
+          <w:position w:val="0"/>
+          <w:sz w:val="24"/>
+          <w:sz w:val="24"/>
+          <w:szCs w:val="24"/>
+          <w:vertAlign w:val="baseline"/>
+          <w:lang w:val="en-US" w:eastAsia="zh-CN" w:bidi="ar-SA"/>
+        </w:rPr>
+        <w:t>使得</w:t>
+      </w:r>
+      <w:r>
+        <w:rPr>
+          <w:rFonts w:eastAsia="" w:cs="等线" w:cstheme="minorBidi" w:eastAsiaTheme="minorEastAsia"/>
+          <w:b/>
+          <w:bCs/>
+          <w:color w:val="auto"/>
+          <w:kern w:val="2"/>
+          <w:position w:val="0"/>
+          <w:sz w:val="24"/>
+          <w:sz w:val="24"/>
+          <w:szCs w:val="24"/>
+          <w:vertAlign w:val="baseline"/>
+          <w:lang w:val="en-US" w:eastAsia="zh-CN" w:bidi="ar-SA"/>
+        </w:rPr>
+        <w:t>(c</w:t>
+      </w:r>
+      <w:r>
+        <w:rPr>
+          <w:rFonts w:eastAsia="" w:cs="等线" w:cstheme="minorBidi" w:eastAsiaTheme="minorEastAsia"/>
+          <w:b/>
+          <w:bCs/>
+          <w:color w:val="auto"/>
+          <w:kern w:val="2"/>
+          <w:sz w:val="24"/>
+          <w:szCs w:val="24"/>
+          <w:vertAlign w:val="subscript"/>
+          <w:lang w:val="en-US" w:eastAsia="zh-CN" w:bidi="ar-SA"/>
+        </w:rPr>
+        <w:t>1</w:t>
+      </w:r>
+      <w:r>
+        <w:rPr>
+          <w:rFonts w:eastAsia="" w:cs="等线" w:cstheme="minorBidi" w:eastAsiaTheme="minorEastAsia"/>
+          <w:b/>
+          <w:bCs/>
+          <w:color w:val="auto"/>
+          <w:kern w:val="2"/>
+          <w:position w:val="0"/>
+          <w:sz w:val="24"/>
+          <w:sz w:val="24"/>
+          <w:szCs w:val="24"/>
+          <w:vertAlign w:val="baseline"/>
+          <w:lang w:val="en-US" w:eastAsia="zh-CN" w:bidi="ar-SA"/>
+        </w:rPr>
+        <w:t>,c</w:t>
+      </w:r>
+      <w:r>
+        <w:rPr>
+          <w:rFonts w:eastAsia="" w:cs="等线" w:cstheme="minorBidi" w:eastAsiaTheme="minorEastAsia"/>
+          <w:b/>
+          <w:bCs/>
+          <w:color w:val="auto"/>
+          <w:kern w:val="2"/>
+          <w:sz w:val="24"/>
+          <w:szCs w:val="24"/>
+          <w:vertAlign w:val="subscript"/>
+          <w:lang w:val="en-US" w:eastAsia="zh-CN" w:bidi="ar-SA"/>
+        </w:rPr>
+        <w:t>2</w:t>
+      </w:r>
+      <w:r>
+        <w:rPr>
+          <w:rFonts w:eastAsia="" w:cs="等线" w:cstheme="minorBidi" w:eastAsiaTheme="minorEastAsia"/>
+          <w:b/>
+          <w:bCs/>
+          <w:color w:val="auto"/>
+          <w:kern w:val="2"/>
+          <w:position w:val="0"/>
+          <w:sz w:val="24"/>
+          <w:sz w:val="24"/>
+          <w:szCs w:val="24"/>
+          <w:vertAlign w:val="baseline"/>
+          <w:lang w:val="en-US" w:eastAsia="zh-CN" w:bidi="ar-SA"/>
+        </w:rPr>
+        <w:t>,…,c</w:t>
+      </w:r>
+      <w:r>
+        <w:rPr>
+          <w:rFonts w:eastAsia="" w:cs="等线" w:cstheme="minorBidi" w:eastAsiaTheme="minorEastAsia"/>
+          <w:b/>
+          <w:bCs/>
+          <w:color w:val="auto"/>
+          <w:kern w:val="2"/>
+          <w:sz w:val="24"/>
+          <w:szCs w:val="24"/>
+          <w:vertAlign w:val="subscript"/>
+          <w:lang w:val="en-US" w:eastAsia="zh-CN" w:bidi="ar-SA"/>
+        </w:rPr>
+        <w:t>m</w:t>
+      </w:r>
+      <w:r>
+        <w:rPr>
+          <w:rFonts w:eastAsia="" w:cs="等线" w:cstheme="minorBidi" w:eastAsiaTheme="minorEastAsia"/>
+          <w:b/>
+          <w:bCs/>
+          <w:color w:val="auto"/>
+          <w:kern w:val="2"/>
+          <w:position w:val="0"/>
+          <w:sz w:val="24"/>
+          <w:sz w:val="24"/>
+          <w:szCs w:val="24"/>
+          <w:vertAlign w:val="baseline"/>
+          <w:lang w:val="en-US" w:eastAsia="zh-CN" w:bidi="ar-SA"/>
+        </w:rPr>
+        <w:t>)</w:t>
+      </w:r>
+      <w:r>
+        <w:rPr>
+          <w:rFonts w:eastAsia="" w:cs="等线" w:cstheme="minorBidi" w:eastAsiaTheme="minorEastAsia"/>
+          <w:b/>
+          <w:bCs/>
+          <w:color w:val="auto"/>
+          <w:kern w:val="2"/>
+          <w:position w:val="0"/>
+          <w:sz w:val="24"/>
+          <w:sz w:val="24"/>
+          <w:szCs w:val="24"/>
+          <w:vertAlign w:val="baseline"/>
+          <w:lang w:val="en-US" w:eastAsia="zh-CN" w:bidi="ar-SA"/>
+        </w:rPr>
+        <w:t>∈</w:t>
+      </w:r>
+      <w:r>
+        <w:rPr>
+          <w:rFonts w:eastAsia="" w:cs="等线" w:cstheme="minorBidi" w:eastAsiaTheme="minorEastAsia"/>
+          <w:b/>
+          <w:bCs/>
+          <w:color w:val="auto"/>
+          <w:kern w:val="2"/>
+          <w:position w:val="0"/>
+          <w:sz w:val="24"/>
+          <w:sz w:val="24"/>
+          <w:szCs w:val="24"/>
+          <w:vertAlign w:val="baseline"/>
+          <w:lang w:val="en-US" w:eastAsia="zh-CN" w:bidi="ar-SA"/>
+        </w:rPr>
+        <w:t>rangeT,</w:t>
+      </w:r>
+      <w:r>
+        <w:rPr>
+          <w:rFonts w:ascii="等线" w:hAnsi="等线" w:cs="等线" w:cstheme="minorBidi" w:eastAsiaTheme="minorEastAsia"/>
+          <w:b/>
+          <w:bCs/>
+          <w:color w:val="auto"/>
+          <w:kern w:val="2"/>
+          <w:position w:val="0"/>
+          <w:sz w:val="24"/>
+          <w:sz w:val="24"/>
+          <w:szCs w:val="24"/>
+          <w:vertAlign w:val="baseline"/>
+          <w:lang w:val="en-US" w:eastAsia="zh-CN" w:bidi="ar-SA"/>
+        </w:rPr>
+        <w:t>但</w:t>
+      </w:r>
+      <w:r>
+        <w:rPr>
+          <w:rFonts w:eastAsia="" w:cs="等线" w:cstheme="minorBidi" w:eastAsiaTheme="minorEastAsia"/>
+          <w:b/>
+          <w:bCs/>
+          <w:color w:val="auto"/>
+          <w:kern w:val="2"/>
+          <w:position w:val="0"/>
+          <w:sz w:val="24"/>
+          <w:sz w:val="24"/>
+          <w:szCs w:val="24"/>
+          <w:vertAlign w:val="baseline"/>
+          <w:lang w:val="en-US" w:eastAsia="zh-CN" w:bidi="ar-SA"/>
+        </w:rPr>
+        <w:t>not</w:t>
+      </w:r>
+      <w:r>
+        <w:rPr>
+          <w:rFonts w:eastAsia="" w:cs="等线" w:cstheme="minorBidi" w:eastAsiaTheme="minorEastAsia"/>
+          <w:b/>
+          <w:bCs/>
+          <w:color w:val="auto"/>
+          <w:kern w:val="2"/>
+          <w:position w:val="0"/>
+          <w:sz w:val="24"/>
+          <w:sz w:val="24"/>
+          <w:szCs w:val="24"/>
+          <w:vertAlign w:val="baseline"/>
+          <w:lang w:val="en-US" w:eastAsia="zh-CN" w:bidi="ar-SA"/>
+        </w:rPr>
+        <w:t>∈</w:t>
+      </w:r>
+      <w:r>
+        <w:rPr>
+          <w:rFonts w:eastAsia="" w:cs="等线" w:cstheme="minorBidi" w:eastAsiaTheme="minorEastAsia"/>
+          <w:b/>
+          <w:bCs/>
+          <w:color w:val="auto"/>
+          <w:kern w:val="2"/>
+          <w:position w:val="0"/>
+          <w:sz w:val="24"/>
+          <w:sz w:val="24"/>
+          <w:szCs w:val="24"/>
+          <w:vertAlign w:val="baseline"/>
+          <w:lang w:val="en-US" w:eastAsia="zh-CN" w:bidi="ar-SA"/>
+        </w:rPr>
+        <w:t>W</w:t>
+      </w:r>
+      <w:r>
+        <w:rPr>
+          <w:rFonts w:ascii="等线" w:hAnsi="等线" w:cs="等线" w:cstheme="minorBidi" w:eastAsiaTheme="minorEastAsia"/>
+          <w:b/>
+          <w:bCs/>
+          <w:color w:val="auto"/>
+          <w:kern w:val="2"/>
+          <w:position w:val="0"/>
+          <w:sz w:val="24"/>
+          <w:sz w:val="24"/>
+          <w:szCs w:val="24"/>
+          <w:vertAlign w:val="baseline"/>
+          <w:lang w:val="en-US" w:eastAsia="zh-CN" w:bidi="ar-SA"/>
+        </w:rPr>
+        <w:t>）。</w:t>
+      </w:r>
+    </w:p>
+    <w:p>
+      <w:pPr>
+        <w:pStyle w:val="ListParagraph"/>
+        <w:widowControl w:val="false"/>
+        <w:numPr>
+          <w:ilvl w:val="0"/>
+          <w:numId w:val="0"/>
+        </w:numPr>
+        <w:suppressAutoHyphens w:val="true"/>
+        <w:bidi w:val="0"/>
+        <w:spacing w:before="0" w:after="0"/>
+        <w:ind w:left="360" w:hanging="0"/>
+        <w:jc w:val="both"/>
+        <w:rPr>
           <w:b/>
           <w:b/>
           <w:bCs/>
@@ -20203,20 +22676,7 @@
           <w:szCs w:val="24"/>
           <w:lang w:val="en-US" w:eastAsia="zh-CN" w:bidi="ar-SA"/>
         </w:rPr>
-        <w:t>mx</w:t>
-      </w:r>
-      <w:r>
-        <w:rPr>
-          <w:rFonts w:eastAsia="" w:cs="等线" w:cstheme="minorBidi" w:eastAsiaTheme="minorEastAsia"/>
-          <w:b/>
-          <w:bCs/>
-          <w:color w:val="auto"/>
-          <w:kern w:val="2"/>
-          <w:sz w:val="24"/>
-          <w:szCs w:val="24"/>
-          <w:lang w:val="en-US" w:eastAsia="zh-CN" w:bidi="ar-SA"/>
-        </w:rPr>
-        <w:t>n</w:t>
+        <w:t>mxn</w:t>
       </w:r>
       <w:r>
         <w:rPr>
@@ -21346,7 +23806,7 @@
         <w:docPartGallery w:val="Page Numbers (Bottom of Page)"/>
         <w:docPartUnique w:val="true"/>
       </w:docPartObj>
-      <w:id w:val="848118032"/>
+      <w:id w:val="1243248454"/>
     </w:sdtPr>
     <w:sdtContent>
       <w:p>
@@ -21369,7 +23829,7 @@
         </w:r>
         <w:r>
           <w:rPr/>
-          <w:t>14</w:t>
+          <w:t>16</w:t>
         </w:r>
         <w:r>
           <w:rPr/>

</xml_diff>

<commit_message>
practice11 of chapter3 finished
</commit_message>
<xml_diff>
--- a/线性代数应该这样学个人笔记.docx
+++ b/线性代数应该这样学个人笔记.docx
@@ -2708,7 +2708,15 @@
           <w:sz w:val="24"/>
           <w:szCs w:val="24"/>
         </w:rPr>
-        <w:t>（）表示长度为</w:t>
+        <w:t>()</w:t>
+      </w:r>
+      <w:r>
+        <w:rPr>
+          <w:b/>
+          <w:sz w:val="24"/>
+          <w:szCs w:val="24"/>
+        </w:rPr>
+        <w:t>表示长度为</w:t>
       </w:r>
       <w:r>
         <w:rPr>
@@ -3322,7 +3330,27 @@
           <w:sz w:val="24"/>
           <w:szCs w:val="24"/>
         </w:rPr>
-        <w:t>声明：空组（）的张成等于</w:t>
+        <w:t>声明：空组</w:t>
+      </w:r>
+      <w:r>
+        <w:rPr>
+          <w:rFonts w:eastAsia="" w:cs="等线" w:cstheme="minorBidi" w:eastAsiaTheme="minorEastAsia"/>
+          <w:b/>
+          <w:color w:val="auto"/>
+          <w:kern w:val="2"/>
+          <w:sz w:val="24"/>
+          <w:szCs w:val="24"/>
+          <w:lang w:val="en-US" w:eastAsia="zh-CN" w:bidi="ar-SA"/>
+        </w:rPr>
+        <w:t>()</w:t>
+      </w:r>
+      <w:r>
+        <w:rPr>
+          <w:b/>
+          <w:sz w:val="24"/>
+          <w:szCs w:val="24"/>
+        </w:rPr>
+        <w:t>的张成等于</w:t>
       </w:r>
       <w:r>
         <w:rPr>
@@ -6576,13 +6604,21 @@
     <w:p>
       <w:pPr>
         <w:pStyle w:val="ListParagraph"/>
+        <w:widowControl w:val="false"/>
         <w:numPr>
           <w:ilvl w:val="0"/>
           <w:numId w:val="1"/>
         </w:numPr>
-        <w:rPr>
-          <w:b/>
-          <w:b/>
+        <w:suppressAutoHyphens w:val="true"/>
+        <w:bidi w:val="0"/>
+        <w:spacing w:before="0" w:after="0"/>
+        <w:ind w:left="360" w:hanging="0"/>
+        <w:jc w:val="both"/>
+        <w:rPr>
+          <w:b/>
+          <w:b/>
+          <w:bCs/>
+          <w:color w:val="C9211E"/>
           <w:sz w:val="24"/>
           <w:szCs w:val="24"/>
         </w:rPr>
@@ -6590,6 +6626,18 @@
       <w:r>
         <w:rPr>
           <w:b/>
+          <w:bCs/>
+          <w:color w:val="C9211E"/>
+          <w:sz w:val="24"/>
+          <w:szCs w:val="24"/>
+        </w:rPr>
+        <w:t xml:space="preserve">       </w:t>
+      </w:r>
+      <w:r>
+        <w:rPr>
+          <w:b/>
+          <w:bCs/>
+          <w:color w:val="C9211E"/>
           <w:sz w:val="24"/>
           <w:szCs w:val="24"/>
         </w:rPr>
@@ -7539,7 +7587,58 @@
           <w:sz w:val="24"/>
           <w:szCs w:val="24"/>
         </w:rPr>
-        <w:t>(v1,v2,…,vn)</w:t>
+        <w:t>(v</w:t>
+      </w:r>
+      <w:r>
+        <w:rPr>
+          <w:b/>
+          <w:sz w:val="24"/>
+          <w:szCs w:val="24"/>
+          <w:vertAlign w:val="subscript"/>
+        </w:rPr>
+        <w:t>1</w:t>
+      </w:r>
+      <w:r>
+        <w:rPr>
+          <w:b/>
+          <w:sz w:val="24"/>
+          <w:szCs w:val="24"/>
+        </w:rPr>
+        <w:t>,v</w:t>
+      </w:r>
+      <w:r>
+        <w:rPr>
+          <w:b/>
+          <w:sz w:val="24"/>
+          <w:szCs w:val="24"/>
+          <w:vertAlign w:val="subscript"/>
+        </w:rPr>
+        <w:t>2</w:t>
+      </w:r>
+      <w:r>
+        <w:rPr>
+          <w:b/>
+          <w:sz w:val="24"/>
+          <w:szCs w:val="24"/>
+        </w:rPr>
+        <w:t>,…,v</w:t>
+      </w:r>
+      <w:r>
+        <w:rPr>
+          <w:b/>
+          <w:sz w:val="24"/>
+          <w:szCs w:val="24"/>
+          <w:vertAlign w:val="subscript"/>
+        </w:rPr>
+        <w:t>n</w:t>
+      </w:r>
+      <w:r>
+        <w:rPr>
+          <w:b/>
+          <w:sz w:val="24"/>
+          <w:szCs w:val="24"/>
+        </w:rPr>
+        <w:t>)</w:t>
       </w:r>
       <w:r>
         <w:rPr>
@@ -7571,7 +7670,58 @@
           <w:sz w:val="24"/>
           <w:szCs w:val="24"/>
         </w:rPr>
-        <w:t>, (u1,u2,…,um)</w:t>
+        <w:t>, (u</w:t>
+      </w:r>
+      <w:r>
+        <w:rPr>
+          <w:b/>
+          <w:sz w:val="24"/>
+          <w:szCs w:val="24"/>
+          <w:vertAlign w:val="subscript"/>
+        </w:rPr>
+        <w:t>1</w:t>
+      </w:r>
+      <w:r>
+        <w:rPr>
+          <w:b/>
+          <w:sz w:val="24"/>
+          <w:szCs w:val="24"/>
+        </w:rPr>
+        <w:t>,u</w:t>
+      </w:r>
+      <w:r>
+        <w:rPr>
+          <w:b/>
+          <w:sz w:val="24"/>
+          <w:szCs w:val="24"/>
+          <w:vertAlign w:val="subscript"/>
+        </w:rPr>
+        <w:t>2</w:t>
+      </w:r>
+      <w:r>
+        <w:rPr>
+          <w:b/>
+          <w:sz w:val="24"/>
+          <w:szCs w:val="24"/>
+        </w:rPr>
+        <w:t>,…,u</w:t>
+      </w:r>
+      <w:r>
+        <w:rPr>
+          <w:b/>
+          <w:sz w:val="24"/>
+          <w:szCs w:val="24"/>
+          <w:vertAlign w:val="subscript"/>
+        </w:rPr>
+        <w:t>m</w:t>
+      </w:r>
+      <w:r>
+        <w:rPr>
+          <w:b/>
+          <w:sz w:val="24"/>
+          <w:szCs w:val="24"/>
+        </w:rPr>
+        <w:t>)</w:t>
       </w:r>
       <w:r>
         <w:rPr>
@@ -7603,7 +7753,58 @@
           <w:sz w:val="24"/>
           <w:szCs w:val="24"/>
         </w:rPr>
-        <w:t>(u1,u2,…,um)</w:t>
+        <w:t>(u</w:t>
+      </w:r>
+      <w:r>
+        <w:rPr>
+          <w:b/>
+          <w:sz w:val="24"/>
+          <w:szCs w:val="24"/>
+          <w:vertAlign w:val="subscript"/>
+        </w:rPr>
+        <w:t>1</w:t>
+      </w:r>
+      <w:r>
+        <w:rPr>
+          <w:b/>
+          <w:sz w:val="24"/>
+          <w:szCs w:val="24"/>
+        </w:rPr>
+        <w:t>,u</w:t>
+      </w:r>
+      <w:r>
+        <w:rPr>
+          <w:b/>
+          <w:sz w:val="24"/>
+          <w:szCs w:val="24"/>
+          <w:vertAlign w:val="subscript"/>
+        </w:rPr>
+        <w:t>2</w:t>
+      </w:r>
+      <w:r>
+        <w:rPr>
+          <w:b/>
+          <w:sz w:val="24"/>
+          <w:szCs w:val="24"/>
+        </w:rPr>
+        <w:t>,…,u</w:t>
+      </w:r>
+      <w:r>
+        <w:rPr>
+          <w:b/>
+          <w:sz w:val="24"/>
+          <w:szCs w:val="24"/>
+          <w:vertAlign w:val="subscript"/>
+        </w:rPr>
+        <w:t>m</w:t>
+      </w:r>
+      <w:r>
+        <w:rPr>
+          <w:b/>
+          <w:sz w:val="24"/>
+          <w:szCs w:val="24"/>
+        </w:rPr>
+        <w:t>)</w:t>
       </w:r>
       <w:r>
         <w:rPr>
@@ -7635,7 +7836,58 @@
           <w:sz w:val="24"/>
           <w:szCs w:val="24"/>
         </w:rPr>
-        <w:t>(w1,w2,…,wl)</w:t>
+        <w:t>(w</w:t>
+      </w:r>
+      <w:r>
+        <w:rPr>
+          <w:b/>
+          <w:sz w:val="24"/>
+          <w:szCs w:val="24"/>
+          <w:vertAlign w:val="subscript"/>
+        </w:rPr>
+        <w:t>1</w:t>
+      </w:r>
+      <w:r>
+        <w:rPr>
+          <w:b/>
+          <w:sz w:val="24"/>
+          <w:szCs w:val="24"/>
+        </w:rPr>
+        <w:t>,w</w:t>
+      </w:r>
+      <w:r>
+        <w:rPr>
+          <w:b/>
+          <w:sz w:val="24"/>
+          <w:szCs w:val="24"/>
+          <w:vertAlign w:val="subscript"/>
+        </w:rPr>
+        <w:t>2</w:t>
+      </w:r>
+      <w:r>
+        <w:rPr>
+          <w:b/>
+          <w:sz w:val="24"/>
+          <w:szCs w:val="24"/>
+        </w:rPr>
+        <w:t>,…,w</w:t>
+      </w:r>
+      <w:r>
+        <w:rPr>
+          <w:b/>
+          <w:sz w:val="24"/>
+          <w:szCs w:val="24"/>
+          <w:vertAlign w:val="subscript"/>
+        </w:rPr>
+        <w:t>l</w:t>
+      </w:r>
+      <w:r>
+        <w:rPr>
+          <w:b/>
+          <w:sz w:val="24"/>
+          <w:szCs w:val="24"/>
+        </w:rPr>
+        <w:t>)</w:t>
       </w:r>
       <w:r>
         <w:rPr>
@@ -7667,7 +7919,58 @@
           <w:sz w:val="24"/>
           <w:szCs w:val="24"/>
         </w:rPr>
-        <w:t>(u1,u2,…,um)</w:t>
+        <w:t>(u</w:t>
+      </w:r>
+      <w:r>
+        <w:rPr>
+          <w:b/>
+          <w:sz w:val="24"/>
+          <w:szCs w:val="24"/>
+          <w:vertAlign w:val="subscript"/>
+        </w:rPr>
+        <w:t>1</w:t>
+      </w:r>
+      <w:r>
+        <w:rPr>
+          <w:b/>
+          <w:sz w:val="24"/>
+          <w:szCs w:val="24"/>
+        </w:rPr>
+        <w:t>,u</w:t>
+      </w:r>
+      <w:r>
+        <w:rPr>
+          <w:b/>
+          <w:sz w:val="24"/>
+          <w:szCs w:val="24"/>
+          <w:vertAlign w:val="subscript"/>
+        </w:rPr>
+        <w:t>2</w:t>
+      </w:r>
+      <w:r>
+        <w:rPr>
+          <w:b/>
+          <w:sz w:val="24"/>
+          <w:szCs w:val="24"/>
+        </w:rPr>
+        <w:t>,…,u</w:t>
+      </w:r>
+      <w:r>
+        <w:rPr>
+          <w:b/>
+          <w:sz w:val="24"/>
+          <w:szCs w:val="24"/>
+          <w:vertAlign w:val="subscript"/>
+        </w:rPr>
+        <w:t>m</w:t>
+      </w:r>
+      <w:r>
+        <w:rPr>
+          <w:b/>
+          <w:sz w:val="24"/>
+          <w:szCs w:val="24"/>
+        </w:rPr>
+        <w:t>)</w:t>
       </w:r>
       <w:r>
         <w:rPr>
@@ -7715,7 +8018,58 @@
           <w:sz w:val="24"/>
           <w:szCs w:val="24"/>
         </w:rPr>
-        <w:t>span(u1,u2,…,um)</w:t>
+        <w:t>span(u</w:t>
+      </w:r>
+      <w:r>
+        <w:rPr>
+          <w:b/>
+          <w:sz w:val="24"/>
+          <w:szCs w:val="24"/>
+          <w:vertAlign w:val="subscript"/>
+        </w:rPr>
+        <w:t>1</w:t>
+      </w:r>
+      <w:r>
+        <w:rPr>
+          <w:b/>
+          <w:sz w:val="24"/>
+          <w:szCs w:val="24"/>
+        </w:rPr>
+        <w:t>,u</w:t>
+      </w:r>
+      <w:r>
+        <w:rPr>
+          <w:b/>
+          <w:sz w:val="24"/>
+          <w:szCs w:val="24"/>
+          <w:vertAlign w:val="subscript"/>
+        </w:rPr>
+        <w:t>2</w:t>
+      </w:r>
+      <w:r>
+        <w:rPr>
+          <w:b/>
+          <w:sz w:val="24"/>
+          <w:szCs w:val="24"/>
+        </w:rPr>
+        <w:t>,…,u</w:t>
+      </w:r>
+      <w:r>
+        <w:rPr>
+          <w:b/>
+          <w:sz w:val="24"/>
+          <w:szCs w:val="24"/>
+          <w:vertAlign w:val="subscript"/>
+        </w:rPr>
+        <w:t>m</w:t>
+      </w:r>
+      <w:r>
+        <w:rPr>
+          <w:b/>
+          <w:sz w:val="24"/>
+          <w:szCs w:val="24"/>
+        </w:rPr>
+        <w:t>)</w:t>
       </w:r>
       <w:r>
         <w:rPr>
@@ -7747,7 +8101,58 @@
           <w:sz w:val="24"/>
           <w:szCs w:val="24"/>
         </w:rPr>
-        <w:t>B = (v1,v2,…,vn)</w:t>
+        <w:t>B = (v</w:t>
+      </w:r>
+      <w:r>
+        <w:rPr>
+          <w:b/>
+          <w:sz w:val="24"/>
+          <w:szCs w:val="24"/>
+          <w:vertAlign w:val="subscript"/>
+        </w:rPr>
+        <w:t>1</w:t>
+      </w:r>
+      <w:r>
+        <w:rPr>
+          <w:b/>
+          <w:sz w:val="24"/>
+          <w:szCs w:val="24"/>
+        </w:rPr>
+        <w:t>,v</w:t>
+      </w:r>
+      <w:r>
+        <w:rPr>
+          <w:b/>
+          <w:sz w:val="24"/>
+          <w:szCs w:val="24"/>
+          <w:vertAlign w:val="subscript"/>
+        </w:rPr>
+        <w:t>2</w:t>
+      </w:r>
+      <w:r>
+        <w:rPr>
+          <w:b/>
+          <w:sz w:val="24"/>
+          <w:szCs w:val="24"/>
+        </w:rPr>
+        <w:t>,…,v</w:t>
+      </w:r>
+      <w:r>
+        <w:rPr>
+          <w:b/>
+          <w:sz w:val="24"/>
+          <w:szCs w:val="24"/>
+          <w:vertAlign w:val="subscript"/>
+        </w:rPr>
+        <w:t>n</w:t>
+      </w:r>
+      <w:r>
+        <w:rPr>
+          <w:b/>
+          <w:sz w:val="24"/>
+          <w:szCs w:val="24"/>
+        </w:rPr>
+        <w:t>)</w:t>
       </w:r>
       <w:r>
         <w:rPr>
@@ -7763,7 +8168,75 @@
           <w:sz w:val="24"/>
           <w:szCs w:val="24"/>
         </w:rPr>
-        <w:t xml:space="preserve">B = (v1,v2,…,vn,w1); </w:t>
+        <w:t>B = (v</w:t>
+      </w:r>
+      <w:r>
+        <w:rPr>
+          <w:b/>
+          <w:sz w:val="24"/>
+          <w:szCs w:val="24"/>
+          <w:vertAlign w:val="subscript"/>
+        </w:rPr>
+        <w:t>1</w:t>
+      </w:r>
+      <w:r>
+        <w:rPr>
+          <w:b/>
+          <w:sz w:val="24"/>
+          <w:szCs w:val="24"/>
+        </w:rPr>
+        <w:t>,v</w:t>
+      </w:r>
+      <w:r>
+        <w:rPr>
+          <w:b/>
+          <w:sz w:val="24"/>
+          <w:szCs w:val="24"/>
+          <w:vertAlign w:val="subscript"/>
+        </w:rPr>
+        <w:t>2</w:t>
+      </w:r>
+      <w:r>
+        <w:rPr>
+          <w:b/>
+          <w:sz w:val="24"/>
+          <w:szCs w:val="24"/>
+        </w:rPr>
+        <w:t>,…,v</w:t>
+      </w:r>
+      <w:r>
+        <w:rPr>
+          <w:b/>
+          <w:sz w:val="24"/>
+          <w:szCs w:val="24"/>
+          <w:vertAlign w:val="subscript"/>
+        </w:rPr>
+        <w:t>n</w:t>
+      </w:r>
+      <w:r>
+        <w:rPr>
+          <w:b/>
+          <w:sz w:val="24"/>
+          <w:szCs w:val="24"/>
+        </w:rPr>
+        <w:t>,w</w:t>
+      </w:r>
+      <w:r>
+        <w:rPr>
+          <w:b/>
+          <w:sz w:val="24"/>
+          <w:szCs w:val="24"/>
+          <w:vertAlign w:val="subscript"/>
+        </w:rPr>
+        <w:t>1</w:t>
+      </w:r>
+      <w:r>
+        <w:rPr>
+          <w:b/>
+          <w:sz w:val="24"/>
+          <w:szCs w:val="24"/>
+        </w:rPr>
+        <w:t xml:space="preserve">); </w:t>
       </w:r>
     </w:p>
     <w:p>
@@ -7807,7 +8280,16 @@
           <w:sz w:val="24"/>
           <w:szCs w:val="24"/>
         </w:rPr>
-        <w:t>w1</w:t>
+        <w:t>w</w:t>
+      </w:r>
+      <w:r>
+        <w:rPr>
+          <w:b/>
+          <w:sz w:val="24"/>
+          <w:szCs w:val="24"/>
+          <w:vertAlign w:val="subscript"/>
+        </w:rPr>
+        <w:t>1</w:t>
       </w:r>
       <w:r>
         <w:rPr>
@@ -7855,7 +8337,16 @@
           <w:sz w:val="24"/>
           <w:szCs w:val="24"/>
         </w:rPr>
-        <w:t>wj</w:t>
+        <w:t>w</w:t>
+      </w:r>
+      <w:r>
+        <w:rPr>
+          <w:b/>
+          <w:sz w:val="24"/>
+          <w:szCs w:val="24"/>
+          <w:vertAlign w:val="subscript"/>
+        </w:rPr>
+        <w:t>j</w:t>
       </w:r>
       <w:r>
         <w:rPr>
@@ -7947,7 +8438,109 @@
           <w:sz w:val="24"/>
           <w:szCs w:val="24"/>
         </w:rPr>
-        <w:t xml:space="preserve">B = (u1,u2,…,um,w(k1),w(k2),…,w[k(n-m+1)]), </w:t>
+        <w:t>B = (u</w:t>
+      </w:r>
+      <w:r>
+        <w:rPr>
+          <w:b/>
+          <w:sz w:val="24"/>
+          <w:szCs w:val="24"/>
+          <w:vertAlign w:val="subscript"/>
+        </w:rPr>
+        <w:t>1</w:t>
+      </w:r>
+      <w:r>
+        <w:rPr>
+          <w:b/>
+          <w:sz w:val="24"/>
+          <w:szCs w:val="24"/>
+        </w:rPr>
+        <w:t>,u</w:t>
+      </w:r>
+      <w:r>
+        <w:rPr>
+          <w:b/>
+          <w:sz w:val="24"/>
+          <w:szCs w:val="24"/>
+          <w:vertAlign w:val="subscript"/>
+        </w:rPr>
+        <w:t>2</w:t>
+      </w:r>
+      <w:r>
+        <w:rPr>
+          <w:b/>
+          <w:sz w:val="24"/>
+          <w:szCs w:val="24"/>
+        </w:rPr>
+        <w:t>,…,u</w:t>
+      </w:r>
+      <w:r>
+        <w:rPr>
+          <w:b/>
+          <w:sz w:val="24"/>
+          <w:szCs w:val="24"/>
+          <w:vertAlign w:val="subscript"/>
+        </w:rPr>
+        <w:t>m</w:t>
+      </w:r>
+      <w:r>
+        <w:rPr>
+          <w:b/>
+          <w:sz w:val="24"/>
+          <w:szCs w:val="24"/>
+        </w:rPr>
+        <w:t>,w</w:t>
+      </w:r>
+      <w:r>
+        <w:rPr>
+          <w:b/>
+          <w:sz w:val="24"/>
+          <w:szCs w:val="24"/>
+          <w:vertAlign w:val="subscript"/>
+        </w:rPr>
+        <w:t>k1</w:t>
+      </w:r>
+      <w:r>
+        <w:rPr>
+          <w:b/>
+          <w:sz w:val="24"/>
+          <w:szCs w:val="24"/>
+        </w:rPr>
+        <w:t>,w</w:t>
+      </w:r>
+      <w:r>
+        <w:rPr>
+          <w:b/>
+          <w:sz w:val="24"/>
+          <w:szCs w:val="24"/>
+          <w:vertAlign w:val="subscript"/>
+        </w:rPr>
+        <w:t>k2</w:t>
+      </w:r>
+      <w:r>
+        <w:rPr>
+          <w:b/>
+          <w:sz w:val="24"/>
+          <w:szCs w:val="24"/>
+        </w:rPr>
+        <w:t>,…,w</w:t>
+      </w:r>
+      <w:r>
+        <w:rPr>
+          <w:b/>
+          <w:sz w:val="24"/>
+          <w:szCs w:val="24"/>
+          <w:vertAlign w:val="subscript"/>
+        </w:rPr>
+        <w:t>k(n-m+1)</w:t>
+      </w:r>
+      <w:r>
+        <w:rPr>
+          <w:b/>
+          <w:sz w:val="24"/>
+          <w:szCs w:val="24"/>
+        </w:rPr>
+        <w:t xml:space="preserve">), </w:t>
       </w:r>
       <w:r>
         <w:rPr>
@@ -8098,7 +8691,24 @@
           <w:sz w:val="24"/>
           <w:szCs w:val="24"/>
         </w:rPr>
-        <w:t>vj ∈ U∩W</w:t>
+        <w:t>v</w:t>
+      </w:r>
+      <w:r>
+        <w:rPr>
+          <w:b/>
+          <w:sz w:val="24"/>
+          <w:szCs w:val="24"/>
+          <w:vertAlign w:val="subscript"/>
+        </w:rPr>
+        <w:t xml:space="preserve">j </w:t>
+      </w:r>
+      <w:r>
+        <w:rPr>
+          <w:b/>
+          <w:sz w:val="24"/>
+          <w:szCs w:val="24"/>
+        </w:rPr>
+        <w:t>∈ U∩W</w:t>
       </w:r>
       <w:r>
         <w:rPr>
@@ -8114,7 +8724,16 @@
           <w:sz w:val="24"/>
           <w:szCs w:val="24"/>
         </w:rPr>
-        <w:t>vj</w:t>
+        <w:t>v</w:t>
+      </w:r>
+      <w:r>
+        <w:rPr>
+          <w:b/>
+          <w:sz w:val="24"/>
+          <w:szCs w:val="24"/>
+          <w:vertAlign w:val="subscript"/>
+        </w:rPr>
+        <w:t>j</w:t>
       </w:r>
       <w:r>
         <w:rPr>
@@ -8130,7 +8749,109 @@
           <w:sz w:val="24"/>
           <w:szCs w:val="24"/>
         </w:rPr>
-        <w:t>a1u1+a2u2+…amum (a)</w:t>
+        <w:t>a</w:t>
+      </w:r>
+      <w:r>
+        <w:rPr>
+          <w:b/>
+          <w:sz w:val="24"/>
+          <w:szCs w:val="24"/>
+          <w:vertAlign w:val="subscript"/>
+        </w:rPr>
+        <w:t>1</w:t>
+      </w:r>
+      <w:r>
+        <w:rPr>
+          <w:b/>
+          <w:sz w:val="24"/>
+          <w:szCs w:val="24"/>
+        </w:rPr>
+        <w:t>u</w:t>
+      </w:r>
+      <w:r>
+        <w:rPr>
+          <w:b/>
+          <w:sz w:val="24"/>
+          <w:szCs w:val="24"/>
+          <w:vertAlign w:val="subscript"/>
+        </w:rPr>
+        <w:t>1</w:t>
+      </w:r>
+      <w:r>
+        <w:rPr>
+          <w:b/>
+          <w:sz w:val="24"/>
+          <w:szCs w:val="24"/>
+        </w:rPr>
+        <w:t>+a</w:t>
+      </w:r>
+      <w:r>
+        <w:rPr>
+          <w:b/>
+          <w:sz w:val="24"/>
+          <w:szCs w:val="24"/>
+          <w:vertAlign w:val="subscript"/>
+        </w:rPr>
+        <w:t>2</w:t>
+      </w:r>
+      <w:r>
+        <w:rPr>
+          <w:b/>
+          <w:sz w:val="24"/>
+          <w:szCs w:val="24"/>
+        </w:rPr>
+        <w:t>u</w:t>
+      </w:r>
+      <w:r>
+        <w:rPr>
+          <w:b/>
+          <w:sz w:val="24"/>
+          <w:szCs w:val="24"/>
+          <w:vertAlign w:val="subscript"/>
+        </w:rPr>
+        <w:t>2</w:t>
+      </w:r>
+      <w:r>
+        <w:rPr>
+          <w:b/>
+          <w:sz w:val="24"/>
+          <w:szCs w:val="24"/>
+        </w:rPr>
+        <w:t>+…a</w:t>
+      </w:r>
+      <w:r>
+        <w:rPr>
+          <w:b/>
+          <w:sz w:val="24"/>
+          <w:szCs w:val="24"/>
+          <w:vertAlign w:val="subscript"/>
+        </w:rPr>
+        <w:t>m</w:t>
+      </w:r>
+      <w:r>
+        <w:rPr>
+          <w:b/>
+          <w:sz w:val="24"/>
+          <w:szCs w:val="24"/>
+        </w:rPr>
+        <w:t>u</w:t>
+      </w:r>
+      <w:r>
+        <w:rPr>
+          <w:b/>
+          <w:sz w:val="24"/>
+          <w:szCs w:val="24"/>
+          <w:vertAlign w:val="subscript"/>
+        </w:rPr>
+        <w:t>m</w:t>
+      </w:r>
+      <w:r>
+        <w:rPr>
+          <w:b/>
+          <w:sz w:val="24"/>
+          <w:szCs w:val="24"/>
+        </w:rPr>
+        <w:t xml:space="preserve"> (a)</w:t>
       </w:r>
       <w:r>
         <w:rPr>
@@ -8162,7 +8883,75 @@
           <w:sz w:val="24"/>
           <w:szCs w:val="24"/>
         </w:rPr>
-        <w:t>b1w(k1)+…+b(n-m+1) w[k(n-m+1)] (b)</w:t>
+        <w:t>b</w:t>
+      </w:r>
+      <w:r>
+        <w:rPr>
+          <w:b/>
+          <w:sz w:val="24"/>
+          <w:szCs w:val="24"/>
+          <w:vertAlign w:val="subscript"/>
+        </w:rPr>
+        <w:t>1</w:t>
+      </w:r>
+      <w:r>
+        <w:rPr>
+          <w:b/>
+          <w:sz w:val="24"/>
+          <w:szCs w:val="24"/>
+        </w:rPr>
+        <w:t>w</w:t>
+      </w:r>
+      <w:r>
+        <w:rPr>
+          <w:b/>
+          <w:sz w:val="24"/>
+          <w:szCs w:val="24"/>
+          <w:vertAlign w:val="subscript"/>
+        </w:rPr>
+        <w:t>k1</w:t>
+      </w:r>
+      <w:r>
+        <w:rPr>
+          <w:b/>
+          <w:sz w:val="24"/>
+          <w:szCs w:val="24"/>
+        </w:rPr>
+        <w:t>+…+b</w:t>
+      </w:r>
+      <w:r>
+        <w:rPr>
+          <w:b/>
+          <w:sz w:val="24"/>
+          <w:szCs w:val="24"/>
+          <w:vertAlign w:val="subscript"/>
+        </w:rPr>
+        <w:t>n-m+1</w:t>
+      </w:r>
+      <w:r>
+        <w:rPr>
+          <w:b/>
+          <w:sz w:val="24"/>
+          <w:szCs w:val="24"/>
+        </w:rPr>
+        <w:t>w</w:t>
+      </w:r>
+      <w:r>
+        <w:rPr>
+          <w:b/>
+          <w:sz w:val="24"/>
+          <w:szCs w:val="24"/>
+          <w:vertAlign w:val="subscript"/>
+        </w:rPr>
+        <w:t>k(n-m+1)</w:t>
+      </w:r>
+      <w:r>
+        <w:rPr>
+          <w:b/>
+          <w:sz w:val="24"/>
+          <w:szCs w:val="24"/>
+        </w:rPr>
+        <w:t xml:space="preserve"> (b)</w:t>
       </w:r>
       <w:r>
         <w:rPr>
@@ -8194,7 +8983,177 @@
           <w:sz w:val="24"/>
           <w:szCs w:val="24"/>
         </w:rPr>
-        <w:t>a1u1+a2u2+…amum - b1w(k1) - … - b(n-m+1) w[k(n-m+1)] = 0</w:t>
+        <w:t>a</w:t>
+      </w:r>
+      <w:r>
+        <w:rPr>
+          <w:b/>
+          <w:sz w:val="24"/>
+          <w:szCs w:val="24"/>
+          <w:vertAlign w:val="subscript"/>
+        </w:rPr>
+        <w:t>1</w:t>
+      </w:r>
+      <w:r>
+        <w:rPr>
+          <w:b/>
+          <w:sz w:val="24"/>
+          <w:szCs w:val="24"/>
+        </w:rPr>
+        <w:t>u</w:t>
+      </w:r>
+      <w:r>
+        <w:rPr>
+          <w:b/>
+          <w:sz w:val="24"/>
+          <w:szCs w:val="24"/>
+          <w:vertAlign w:val="subscript"/>
+        </w:rPr>
+        <w:t>1</w:t>
+      </w:r>
+      <w:r>
+        <w:rPr>
+          <w:b/>
+          <w:sz w:val="24"/>
+          <w:szCs w:val="24"/>
+        </w:rPr>
+        <w:t>+a</w:t>
+      </w:r>
+      <w:r>
+        <w:rPr>
+          <w:b/>
+          <w:sz w:val="24"/>
+          <w:szCs w:val="24"/>
+          <w:vertAlign w:val="subscript"/>
+        </w:rPr>
+        <w:t>2</w:t>
+      </w:r>
+      <w:r>
+        <w:rPr>
+          <w:b/>
+          <w:sz w:val="24"/>
+          <w:szCs w:val="24"/>
+        </w:rPr>
+        <w:t>u</w:t>
+      </w:r>
+      <w:r>
+        <w:rPr>
+          <w:b/>
+          <w:sz w:val="24"/>
+          <w:szCs w:val="24"/>
+          <w:vertAlign w:val="subscript"/>
+        </w:rPr>
+        <w:t>2</w:t>
+      </w:r>
+      <w:r>
+        <w:rPr>
+          <w:b/>
+          <w:sz w:val="24"/>
+          <w:szCs w:val="24"/>
+        </w:rPr>
+        <w:t>+…a</w:t>
+      </w:r>
+      <w:r>
+        <w:rPr>
+          <w:b/>
+          <w:sz w:val="24"/>
+          <w:szCs w:val="24"/>
+          <w:vertAlign w:val="subscript"/>
+        </w:rPr>
+        <w:t>m</w:t>
+      </w:r>
+      <w:r>
+        <w:rPr>
+          <w:b/>
+          <w:sz w:val="24"/>
+          <w:szCs w:val="24"/>
+        </w:rPr>
+        <w:t>u</w:t>
+      </w:r>
+      <w:r>
+        <w:rPr>
+          <w:b/>
+          <w:sz w:val="24"/>
+          <w:szCs w:val="24"/>
+          <w:vertAlign w:val="subscript"/>
+        </w:rPr>
+        <w:t>m</w:t>
+      </w:r>
+      <w:r>
+        <w:rPr>
+          <w:b/>
+          <w:sz w:val="24"/>
+          <w:szCs w:val="24"/>
+        </w:rPr>
+        <w:t xml:space="preserve"> – b</w:t>
+      </w:r>
+      <w:r>
+        <w:rPr>
+          <w:b/>
+          <w:sz w:val="24"/>
+          <w:szCs w:val="24"/>
+          <w:vertAlign w:val="subscript"/>
+        </w:rPr>
+        <w:t>1</w:t>
+      </w:r>
+      <w:r>
+        <w:rPr>
+          <w:b/>
+          <w:sz w:val="24"/>
+          <w:szCs w:val="24"/>
+        </w:rPr>
+        <w:t>w</w:t>
+      </w:r>
+      <w:r>
+        <w:rPr>
+          <w:b/>
+          <w:sz w:val="24"/>
+          <w:szCs w:val="24"/>
+          <w:vertAlign w:val="subscript"/>
+        </w:rPr>
+        <w:t xml:space="preserve">k1 </w:t>
+      </w:r>
+      <w:r>
+        <w:rPr>
+          <w:b/>
+          <w:sz w:val="24"/>
+          <w:szCs w:val="24"/>
+        </w:rPr>
+        <w:t>- … - b</w:t>
+      </w:r>
+      <w:r>
+        <w:rPr>
+          <w:b/>
+          <w:sz w:val="24"/>
+          <w:szCs w:val="24"/>
+          <w:vertAlign w:val="subscript"/>
+        </w:rPr>
+        <w:t>n-m+1</w:t>
+      </w:r>
+      <w:r>
+        <w:rPr>
+          <w:b/>
+          <w:sz w:val="24"/>
+          <w:szCs w:val="24"/>
+        </w:rPr>
+        <w:t>w</w:t>
+      </w:r>
+      <w:r>
+        <w:rPr>
+          <w:b/>
+          <w:sz w:val="24"/>
+          <w:szCs w:val="24"/>
+          <w:vertAlign w:val="subscript"/>
+        </w:rPr>
+        <w:t>k(n-m+1)</w:t>
+      </w:r>
+      <w:r>
+        <w:rPr>
+          <w:b/>
+          <w:sz w:val="24"/>
+          <w:szCs w:val="24"/>
+        </w:rPr>
+        <w:t xml:space="preserve"> = 0</w:t>
       </w:r>
       <w:r>
         <w:rPr>
@@ -8210,7 +9169,109 @@
           <w:sz w:val="24"/>
           <w:szCs w:val="24"/>
         </w:rPr>
-        <w:t>(u1,u2,…,um,w(k1),w(k2),…,w[k(n-m+1)])</w:t>
+        <w:t>(u</w:t>
+      </w:r>
+      <w:r>
+        <w:rPr>
+          <w:b/>
+          <w:sz w:val="24"/>
+          <w:szCs w:val="24"/>
+          <w:vertAlign w:val="subscript"/>
+        </w:rPr>
+        <w:t>1</w:t>
+      </w:r>
+      <w:r>
+        <w:rPr>
+          <w:b/>
+          <w:sz w:val="24"/>
+          <w:szCs w:val="24"/>
+        </w:rPr>
+        <w:t>,u</w:t>
+      </w:r>
+      <w:r>
+        <w:rPr>
+          <w:b/>
+          <w:sz w:val="24"/>
+          <w:szCs w:val="24"/>
+          <w:vertAlign w:val="subscript"/>
+        </w:rPr>
+        <w:t>2</w:t>
+      </w:r>
+      <w:r>
+        <w:rPr>
+          <w:b/>
+          <w:sz w:val="24"/>
+          <w:szCs w:val="24"/>
+        </w:rPr>
+        <w:t>,…,u</w:t>
+      </w:r>
+      <w:r>
+        <w:rPr>
+          <w:b/>
+          <w:sz w:val="24"/>
+          <w:szCs w:val="24"/>
+          <w:vertAlign w:val="subscript"/>
+        </w:rPr>
+        <w:t>m</w:t>
+      </w:r>
+      <w:r>
+        <w:rPr>
+          <w:b/>
+          <w:sz w:val="24"/>
+          <w:szCs w:val="24"/>
+        </w:rPr>
+        <w:t>,w</w:t>
+      </w:r>
+      <w:r>
+        <w:rPr>
+          <w:b/>
+          <w:sz w:val="24"/>
+          <w:szCs w:val="24"/>
+          <w:vertAlign w:val="subscript"/>
+        </w:rPr>
+        <w:t>k1</w:t>
+      </w:r>
+      <w:r>
+        <w:rPr>
+          <w:b/>
+          <w:sz w:val="24"/>
+          <w:szCs w:val="24"/>
+        </w:rPr>
+        <w:t>,w</w:t>
+      </w:r>
+      <w:r>
+        <w:rPr>
+          <w:b/>
+          <w:sz w:val="24"/>
+          <w:szCs w:val="24"/>
+          <w:vertAlign w:val="subscript"/>
+        </w:rPr>
+        <w:t>k2</w:t>
+      </w:r>
+      <w:r>
+        <w:rPr>
+          <w:b/>
+          <w:sz w:val="24"/>
+          <w:szCs w:val="24"/>
+        </w:rPr>
+        <w:t>,…,w</w:t>
+      </w:r>
+      <w:r>
+        <w:rPr>
+          <w:b/>
+          <w:sz w:val="24"/>
+          <w:szCs w:val="24"/>
+          <w:vertAlign w:val="subscript"/>
+        </w:rPr>
+        <w:t>k(n-m+1)</w:t>
+      </w:r>
+      <w:r>
+        <w:rPr>
+          <w:b/>
+          <w:sz w:val="24"/>
+          <w:szCs w:val="24"/>
+        </w:rPr>
+        <w:t>)</w:t>
       </w:r>
       <w:r>
         <w:rPr>
@@ -8226,7 +9287,109 @@
           <w:sz w:val="24"/>
           <w:szCs w:val="24"/>
         </w:rPr>
-        <w:t>a1 = a2 = …= am = -b1 = -b2 = … = - b(n-m+1) = 0</w:t>
+        <w:t>a</w:t>
+      </w:r>
+      <w:r>
+        <w:rPr>
+          <w:b/>
+          <w:sz w:val="24"/>
+          <w:szCs w:val="24"/>
+          <w:vertAlign w:val="subscript"/>
+        </w:rPr>
+        <w:t>1</w:t>
+      </w:r>
+      <w:r>
+        <w:rPr>
+          <w:b/>
+          <w:sz w:val="24"/>
+          <w:szCs w:val="24"/>
+        </w:rPr>
+        <w:t xml:space="preserve"> = a</w:t>
+      </w:r>
+      <w:r>
+        <w:rPr>
+          <w:b/>
+          <w:sz w:val="24"/>
+          <w:szCs w:val="24"/>
+          <w:vertAlign w:val="subscript"/>
+        </w:rPr>
+        <w:t>2</w:t>
+      </w:r>
+      <w:r>
+        <w:rPr>
+          <w:b/>
+          <w:sz w:val="24"/>
+          <w:szCs w:val="24"/>
+        </w:rPr>
+        <w:t xml:space="preserve"> = …= a</w:t>
+      </w:r>
+      <w:r>
+        <w:rPr>
+          <w:b/>
+          <w:sz w:val="24"/>
+          <w:szCs w:val="24"/>
+          <w:vertAlign w:val="subscript"/>
+        </w:rPr>
+        <w:t>m</w:t>
+      </w:r>
+      <w:r>
+        <w:rPr>
+          <w:b/>
+          <w:sz w:val="24"/>
+          <w:szCs w:val="24"/>
+        </w:rPr>
+        <w:t xml:space="preserve"> = -b</w:t>
+      </w:r>
+      <w:r>
+        <w:rPr>
+          <w:b/>
+          <w:sz w:val="24"/>
+          <w:szCs w:val="24"/>
+          <w:vertAlign w:val="subscript"/>
+        </w:rPr>
+        <w:t>1</w:t>
+      </w:r>
+      <w:r>
+        <w:rPr>
+          <w:b/>
+          <w:sz w:val="24"/>
+          <w:szCs w:val="24"/>
+        </w:rPr>
+        <w:t xml:space="preserve"> = -b</w:t>
+      </w:r>
+      <w:r>
+        <w:rPr>
+          <w:b/>
+          <w:sz w:val="24"/>
+          <w:szCs w:val="24"/>
+          <w:vertAlign w:val="subscript"/>
+        </w:rPr>
+        <w:t>2</w:t>
+      </w:r>
+      <w:r>
+        <w:rPr>
+          <w:b/>
+          <w:sz w:val="24"/>
+          <w:szCs w:val="24"/>
+        </w:rPr>
+        <w:t xml:space="preserve"> = … = - b</w:t>
+      </w:r>
+      <w:r>
+        <w:rPr>
+          <w:b/>
+          <w:sz w:val="24"/>
+          <w:szCs w:val="24"/>
+          <w:vertAlign w:val="subscript"/>
+        </w:rPr>
+        <w:t>n-m+1</w:t>
+      </w:r>
+      <w:r>
+        <w:rPr>
+          <w:b/>
+          <w:sz w:val="24"/>
+          <w:szCs w:val="24"/>
+        </w:rPr>
+        <w:t xml:space="preserve"> = 0</w:t>
       </w:r>
       <w:r>
         <w:rPr>
@@ -8242,7 +9405,24 @@
           <w:sz w:val="24"/>
           <w:szCs w:val="24"/>
         </w:rPr>
-        <w:t>vj = 0</w:t>
+        <w:t>v</w:t>
+      </w:r>
+      <w:r>
+        <w:rPr>
+          <w:b/>
+          <w:sz w:val="24"/>
+          <w:szCs w:val="24"/>
+          <w:vertAlign w:val="subscript"/>
+        </w:rPr>
+        <w:t>j</w:t>
+      </w:r>
+      <w:r>
+        <w:rPr>
+          <w:b/>
+          <w:sz w:val="24"/>
+          <w:szCs w:val="24"/>
+        </w:rPr>
+        <w:t xml:space="preserve"> = 0</w:t>
       </w:r>
       <w:r>
         <w:rPr>
@@ -38170,7 +39350,7 @@
         <w:docPartGallery w:val="Page Numbers (Bottom of Page)"/>
         <w:docPartUnique w:val="true"/>
       </w:docPartObj>
-      <w:id w:val="1718684312"/>
+      <w:id w:val="1433426431"/>
     </w:sdtPr>
     <w:sdtContent>
       <w:p>

</xml_diff>

<commit_message>
practice13 of chapter3 finished
</commit_message>
<xml_diff>
--- a/线性代数应该这样学个人笔记.docx
+++ b/线性代数应该这样学个人笔记.docx
@@ -3095,7 +3095,41 @@
           <w:sz w:val="24"/>
           <w:szCs w:val="24"/>
         </w:rPr>
-        <w:t>) = {a1v1+a2v2+…+anvn:aj∈F,j=1,2,…,n}</w:t>
+        <w:t>) = {a</w:t>
+      </w:r>
+      <w:r>
+        <w:rPr>
+          <w:b/>
+          <w:sz w:val="24"/>
+          <w:szCs w:val="24"/>
+          <w:vertAlign w:val="subscript"/>
+        </w:rPr>
+        <w:t>1</w:t>
+      </w:r>
+      <w:r>
+        <w:rPr>
+          <w:b/>
+          <w:sz w:val="24"/>
+          <w:szCs w:val="24"/>
+        </w:rPr>
+        <w:t>v</w:t>
+      </w:r>
+      <w:r>
+        <w:rPr>
+          <w:b/>
+          <w:sz w:val="24"/>
+          <w:szCs w:val="24"/>
+          <w:vertAlign w:val="subscript"/>
+        </w:rPr>
+        <w:t>1</w:t>
+      </w:r>
+      <w:r>
+        <w:rPr>
+          <w:b/>
+          <w:sz w:val="24"/>
+          <w:szCs w:val="24"/>
+        </w:rPr>
+        <w:t>+a2v2+…+anvn:aj∈F,j=1,2,…,n}</w:t>
       </w:r>
     </w:p>
     <w:p>
@@ -3204,7 +3238,16 @@
           <w:sz w:val="24"/>
           <w:szCs w:val="24"/>
         </w:rPr>
-        <w:t>vj</w:t>
+        <w:t>v</w:t>
+      </w:r>
+      <w:r>
+        <w:rPr>
+          <w:b/>
+          <w:sz w:val="24"/>
+          <w:szCs w:val="24"/>
+          <w:vertAlign w:val="subscript"/>
+        </w:rPr>
+        <w:t>j</w:t>
       </w:r>
       <w:r>
         <w:rPr>
@@ -3220,7 +3263,58 @@
           <w:sz w:val="24"/>
           <w:szCs w:val="24"/>
         </w:rPr>
-        <w:t>span(v1,v2,…,vm)</w:t>
+        <w:t>span(v</w:t>
+      </w:r>
+      <w:r>
+        <w:rPr>
+          <w:b/>
+          <w:sz w:val="24"/>
+          <w:szCs w:val="24"/>
+          <w:vertAlign w:val="subscript"/>
+        </w:rPr>
+        <w:t>1</w:t>
+      </w:r>
+      <w:r>
+        <w:rPr>
+          <w:b/>
+          <w:sz w:val="24"/>
+          <w:szCs w:val="24"/>
+        </w:rPr>
+        <w:t>,v</w:t>
+      </w:r>
+      <w:r>
+        <w:rPr>
+          <w:b/>
+          <w:sz w:val="24"/>
+          <w:szCs w:val="24"/>
+          <w:vertAlign w:val="subscript"/>
+        </w:rPr>
+        <w:t>2</w:t>
+      </w:r>
+      <w:r>
+        <w:rPr>
+          <w:b/>
+          <w:sz w:val="24"/>
+          <w:szCs w:val="24"/>
+        </w:rPr>
+        <w:t>,…,v</w:t>
+      </w:r>
+      <w:r>
+        <w:rPr>
+          <w:b/>
+          <w:sz w:val="24"/>
+          <w:szCs w:val="24"/>
+          <w:vertAlign w:val="subscript"/>
+        </w:rPr>
+        <w:t>m</w:t>
+      </w:r>
+      <w:r>
+        <w:rPr>
+          <w:b/>
+          <w:sz w:val="24"/>
+          <w:szCs w:val="24"/>
+        </w:rPr>
+        <w:t>)</w:t>
       </w:r>
     </w:p>
     <w:p>
@@ -39350,7 +39444,7 @@
         <w:docPartGallery w:val="Page Numbers (Bottom of Page)"/>
         <w:docPartUnique w:val="true"/>
       </w:docPartObj>
-      <w:id w:val="1433426431"/>
+      <w:id w:val="689226529"/>
     </w:sdtPr>
     <w:sdtContent>
       <w:p>

</xml_diff>

<commit_message>
practice3 of 3B finished
</commit_message>
<xml_diff>
--- a/线性代数应该这样学个人笔记.docx
+++ b/线性代数应该这样学个人笔记.docx
@@ -14241,18 +14241,7 @@
           <w:sz w:val="24"/>
           <w:szCs w:val="24"/>
         </w:rPr>
-        <w:t>以下</w:t>
-      </w:r>
-      <w:r>
-        <w:rPr>
-          <w:b w:val="false"/>
-          <w:bCs w:val="false"/>
-          <w:strike w:val="false"/>
-          <w:dstrike w:val="false"/>
-          <w:sz w:val="24"/>
-          <w:szCs w:val="24"/>
-        </w:rPr>
-        <w:t>命题的存在性</w:t>
+        <w:t>以下命题的存在性</w:t>
       </w:r>
       <w:r>
         <w:rPr>
@@ -17129,19 +17118,7 @@
           <w:szCs w:val="24"/>
           <w:lang w:val="en-US" w:eastAsia="zh-CN" w:bidi="ar-SA"/>
         </w:rPr>
-        <w:t>证</w:t>
-      </w:r>
-      <w:r>
-        <w:rPr>
-          <w:rFonts w:ascii="等线" w:hAnsi="等线" w:cs="等线" w:asciiTheme="minorHAnsi" w:cstheme="minorBidi" w:eastAsiaTheme="minorEastAsia" w:hAnsiTheme="minorHAnsi"/>
-          <w:b/>
-          <w:color w:val="auto"/>
-          <w:kern w:val="2"/>
-          <w:sz w:val="24"/>
-          <w:szCs w:val="24"/>
-          <w:lang w:val="en-US" w:eastAsia="zh-CN" w:bidi="ar-SA"/>
-        </w:rPr>
-        <w:t>：利用加性，</w:t>
+        <w:t>证：利用加性，</w:t>
       </w:r>
       <w:r>
         <w:rPr>
@@ -18201,16 +18178,7 @@
           <w:sz w:val="24"/>
           <w:szCs w:val="24"/>
         </w:rPr>
-        <w:t>上面的定义也可以重述为</w:t>
-      </w:r>
-      <w:r>
-        <w:rPr>
-          <w:b/>
-          <w:color w:val="C9211E"/>
-          <w:sz w:val="24"/>
-          <w:szCs w:val="24"/>
-        </w:rPr>
-        <w:t>：称</w:t>
+        <w:t>上面的定义也可以重述为：称</w:t>
       </w:r>
       <w:r>
         <w:rPr>
@@ -20390,8 +20358,10 @@
           <w:ilvl w:val="0"/>
           <w:numId w:val="1"/>
         </w:numPr>
+        <w:suppressAutoHyphens w:val="true"/>
         <w:bidi w:val="0"/>
         <w:spacing w:before="0" w:after="0"/>
+        <w:ind w:left="397" w:right="0" w:hanging="340"/>
         <w:jc w:val="both"/>
         <w:rPr/>
       </w:pPr>
@@ -20424,7 +20394,56 @@
           <w:sz w:val="24"/>
           <w:szCs w:val="24"/>
         </w:rPr>
-        <w:t>定理：若</w:t>
+        <w:t>定理</w:t>
+      </w:r>
+      <w:r>
+        <w:rPr>
+          <w:b/>
+          <w:sz w:val="24"/>
+          <w:szCs w:val="24"/>
+        </w:rPr>
+        <w:t xml:space="preserve">3.22 </w:t>
+      </w:r>
+      <w:r>
+        <w:rPr>
+          <w:b/>
+          <w:sz w:val="24"/>
+          <w:szCs w:val="24"/>
+        </w:rPr>
+        <w:t>线性映射基本定理</w:t>
+      </w:r>
+      <w:r>
+        <w:rPr>
+          <w:b/>
+          <w:sz w:val="24"/>
+          <w:szCs w:val="24"/>
+        </w:rPr>
+        <w:t>(</w:t>
+      </w:r>
+      <w:r>
+        <w:rPr>
+          <w:b/>
+          <w:color w:val="C9211E"/>
+          <w:sz w:val="24"/>
+          <w:szCs w:val="24"/>
+        </w:rPr>
+        <w:t>灰常重要</w:t>
+      </w:r>
+      <w:r>
+        <w:rPr>
+          <w:b/>
+          <w:sz w:val="24"/>
+          <w:szCs w:val="24"/>
+        </w:rPr>
+        <w:t>)</w:t>
+      </w:r>
+      <w:r>
+        <w:rPr>
+          <w:b/>
+          <w:sz w:val="24"/>
+          <w:szCs w:val="24"/>
+        </w:rPr>
+        <w:t>：若</w:t>
       </w:r>
       <w:r>
         <w:rPr>
@@ -40958,7 +40977,7 @@
         <w:docPartGallery w:val="Page Numbers (Bottom of Page)"/>
         <w:docPartUnique w:val="true"/>
       </w:docPartObj>
-      <w:id w:val="256303693"/>
+      <w:id w:val="315053089"/>
     </w:sdtPr>
     <w:sdtContent>
       <w:p>

</xml_diff>